<commit_message>
DONE: 1. Further written the word doc
</commit_message>
<xml_diff>
--- a/מסמך איפיון למיני פרוייקט.docx
+++ b/מסמך איפיון למיני פרוייקט.docx
@@ -1,12 +1,11 @@
 
 <file path=word/document.xml><?xml version="1.0" encoding="utf-8"?>
-<w:document xmlns:wpc="http://schemas.microsoft.com/office/word/2010/wordprocessingCanvas" xmlns:mc="http://schemas.openxmlformats.org/markup-compatibility/2006" xmlns:o="urn:schemas-microsoft-com:office:office" xmlns:r="http://schemas.openxmlformats.org/officeDocument/2006/relationships" xmlns:m="http://schemas.openxmlformats.org/officeDocument/2006/math" xmlns:v="urn:schemas-microsoft-com:vml" xmlns:wp14="http://schemas.microsoft.com/office/word/2010/wordprocessingDrawing" xmlns:wp="http://schemas.openxmlformats.org/drawingml/2006/wordprocessingDrawing" xmlns:w10="urn:schemas-microsoft-com:office:word" xmlns:w="http://schemas.openxmlformats.org/wordprocessingml/2006/main" xmlns:w14="http://schemas.microsoft.com/office/word/2010/wordml" xmlns:wpg="http://schemas.microsoft.com/office/word/2010/wordprocessingGroup" xmlns:wpi="http://schemas.microsoft.com/office/word/2010/wordprocessingInk" xmlns:wne="http://schemas.microsoft.com/office/word/2006/wordml" xmlns:wps="http://schemas.microsoft.com/office/word/2010/wordprocessingShape" mc:Ignorable="w14 wp14">
+<w:document xmlns:wpc="http://schemas.microsoft.com/office/word/2010/wordprocessingCanvas" xmlns:mc="http://schemas.openxmlformats.org/markup-compatibility/2006" xmlns:o="urn:schemas-microsoft-com:office:office" xmlns:r="http://schemas.openxmlformats.org/officeDocument/2006/relationships" xmlns:m="http://schemas.openxmlformats.org/officeDocument/2006/math" xmlns:v="urn:schemas-microsoft-com:vml" xmlns:wp14="http://schemas.microsoft.com/office/word/2010/wordprocessingDrawing" xmlns:wp="http://schemas.openxmlformats.org/drawingml/2006/wordprocessingDrawing" xmlns:w10="urn:schemas-microsoft-com:office:word" xmlns:w="http://schemas.openxmlformats.org/wordprocessingml/2006/main" xmlns:w14="http://schemas.microsoft.com/office/word/2010/wordml" xmlns:w15="http://schemas.microsoft.com/office/word/2012/wordml" xmlns:wpg="http://schemas.microsoft.com/office/word/2010/wordprocessingGroup" xmlns:wpi="http://schemas.microsoft.com/office/word/2010/wordprocessingInk" xmlns:wne="http://schemas.microsoft.com/office/word/2006/wordml" xmlns:wps="http://schemas.microsoft.com/office/word/2010/wordprocessingShape" mc:Ignorable="w14 w15 wp14">
   <w:body>
     <w:p>
       <w:pPr>
         <w:jc w:val="center"/>
         <w:rPr>
-          <w:rFonts w:hint="cs"/>
           <w:u w:val="single"/>
           <w:rtl/>
         </w:rPr>
@@ -85,7 +84,7 @@
       <w:pPr>
         <w:jc w:val="center"/>
         <w:rPr>
-          <w:rFonts w:asciiTheme="minorBidi" w:hAnsiTheme="minorBidi" w:hint="cs"/>
+          <w:rFonts w:asciiTheme="minorBidi" w:hAnsiTheme="minorBidi"/>
           <w:sz w:val="28"/>
           <w:szCs w:val="28"/>
           <w:rtl/>
@@ -124,7 +123,7 @@
     <w:p>
       <w:pPr>
         <w:rPr>
-          <w:rFonts w:asciiTheme="minorBidi" w:hAnsiTheme="minorBidi" w:hint="cs"/>
+          <w:rFonts w:asciiTheme="minorBidi" w:hAnsiTheme="minorBidi"/>
           <w:sz w:val="28"/>
           <w:szCs w:val="28"/>
           <w:rtl/>
@@ -143,7 +142,7 @@
     <w:p>
       <w:pPr>
         <w:rPr>
-          <w:rFonts w:asciiTheme="minorBidi" w:hAnsiTheme="minorBidi" w:hint="cs"/>
+          <w:rFonts w:asciiTheme="minorBidi" w:hAnsiTheme="minorBidi"/>
           <w:sz w:val="28"/>
           <w:szCs w:val="28"/>
           <w:rtl/>
@@ -180,7 +179,7 @@
     <w:p>
       <w:pPr>
         <w:rPr>
-          <w:rFonts w:asciiTheme="minorBidi" w:hAnsiTheme="minorBidi" w:hint="cs"/>
+          <w:rFonts w:asciiTheme="minorBidi" w:hAnsiTheme="minorBidi"/>
           <w:sz w:val="28"/>
           <w:szCs w:val="28"/>
           <w:rtl/>
@@ -217,7 +216,7 @@
     <w:p>
       <w:pPr>
         <w:rPr>
-          <w:rFonts w:asciiTheme="minorBidi" w:hAnsiTheme="minorBidi" w:hint="cs"/>
+          <w:rFonts w:asciiTheme="minorBidi" w:hAnsiTheme="minorBidi"/>
           <w:sz w:val="28"/>
           <w:szCs w:val="28"/>
           <w:rtl/>
@@ -262,7 +261,6 @@
     <w:p>
       <w:pPr>
         <w:rPr>
-          <w:rFonts w:hint="cs"/>
           <w:rtl/>
         </w:rPr>
       </w:pPr>
@@ -352,25 +350,7 @@
           <w:szCs w:val="28"/>
           <w:rtl/>
         </w:rPr>
-        <w:t xml:space="preserve"> </w:t>
-      </w:r>
-      <w:r>
-        <w:rPr>
-          <w:rFonts w:asciiTheme="minorBidi" w:hAnsiTheme="minorBidi"/>
-          <w:sz w:val="28"/>
-          <w:szCs w:val="28"/>
-          <w:rtl/>
-        </w:rPr>
-        <w:t>–</w:t>
-      </w:r>
-      <w:r>
-        <w:rPr>
-          <w:rFonts w:asciiTheme="minorBidi" w:hAnsiTheme="minorBidi"/>
-          <w:sz w:val="28"/>
-          <w:szCs w:val="28"/>
-          <w:rtl/>
-        </w:rPr>
-        <w:t xml:space="preserve"> </w:t>
+        <w:t xml:space="preserve"> – </w:t>
       </w:r>
       <w:r>
         <w:rPr>
@@ -532,20 +512,38 @@
     <w:p>
       <w:pPr>
         <w:rPr>
-          <w:rFonts w:asciiTheme="minorBidi" w:hAnsiTheme="minorBidi" w:hint="cs"/>
-          <w:sz w:val="28"/>
-          <w:szCs w:val="28"/>
-          <w:rtl/>
-        </w:rPr>
-      </w:pPr>
-      <w:r>
-        <w:rPr>
-          <w:rFonts w:asciiTheme="minorBidi" w:hAnsiTheme="minorBidi" w:hint="cs"/>
-          <w:sz w:val="28"/>
-          <w:szCs w:val="28"/>
-          <w:rtl/>
-        </w:rPr>
-        <w:t xml:space="preserve">בארגונים רבים כיום קיימת רשת ארוגנית שעל בסיסה מתבצעת תעבורת המידע ואחסון המידע בתוך הארגון וגם כלפי חוץ. למרות שבחינת שמירה  על בטיחות המידע, הפתרון האידיאלי הוא ניתוק לחלוטין של הרשת הארגונית מרשת האינטרנט, על מנת שהארגון יוכל להתנהל בצורה מיטבית עליו לאפשר חיבור לעולם החיצון. עצם חיבור זה יוצר נקודת תורפה ופותחת פתח </w:t>
+          <w:rFonts w:asciiTheme="minorBidi" w:hAnsiTheme="minorBidi"/>
+          <w:sz w:val="28"/>
+          <w:szCs w:val="28"/>
+          <w:rtl/>
+        </w:rPr>
+      </w:pPr>
+      <w:r>
+        <w:rPr>
+          <w:rFonts w:asciiTheme="minorBidi" w:hAnsiTheme="minorBidi" w:hint="cs"/>
+          <w:sz w:val="28"/>
+          <w:szCs w:val="28"/>
+          <w:rtl/>
+        </w:rPr>
+        <w:t>בארגונים רבים כיום קיימת רשת ארוגנית שעל בסיסה מתבצעת תעבורת המידע ואחסון המידע בתוך הארגון וגם כלפי חוץ. למרות ש</w:t>
+      </w:r>
+      <w:r>
+        <w:rPr>
+          <w:rFonts w:asciiTheme="minorBidi" w:hAnsiTheme="minorBidi" w:hint="cs"/>
+          <w:sz w:val="28"/>
+          <w:szCs w:val="28"/>
+          <w:rtl/>
+        </w:rPr>
+        <w:t>מבחינת שמירה</w:t>
+      </w:r>
+      <w:r>
+        <w:rPr>
+          <w:rFonts w:asciiTheme="minorBidi" w:hAnsiTheme="minorBidi" w:hint="cs"/>
+          <w:sz w:val="28"/>
+          <w:szCs w:val="28"/>
+          <w:rtl/>
+        </w:rPr>
+        <w:t xml:space="preserve"> על בטיחות המידע, הפתרון האידיאלי הוא ניתוק לחלוטין של הרשת הארגונית מרשת האינטרנט, על מנת שהארגון יוכל להתנהל בצורה מיטבית עליו לאפשר חיבור לעולם החיצון. עצם חיבור זה יוצר נקודת תורפה ופותחת פתח </w:t>
       </w:r>
       <w:proofErr w:type="spellStart"/>
       <w:r>
@@ -571,7 +569,7 @@
     <w:p>
       <w:pPr>
         <w:rPr>
-          <w:rFonts w:asciiTheme="minorBidi" w:hAnsiTheme="minorBidi" w:hint="cs"/>
+          <w:rFonts w:asciiTheme="minorBidi" w:hAnsiTheme="minorBidi"/>
           <w:sz w:val="28"/>
           <w:szCs w:val="28"/>
           <w:rtl/>
@@ -590,7 +588,7 @@
     <w:p>
       <w:pPr>
         <w:rPr>
-          <w:rFonts w:asciiTheme="minorBidi" w:hAnsiTheme="minorBidi" w:hint="cs"/>
+          <w:rFonts w:asciiTheme="minorBidi" w:hAnsiTheme="minorBidi"/>
           <w:sz w:val="28"/>
           <w:szCs w:val="28"/>
           <w:rtl/>
@@ -670,7 +668,7 @@
     <w:p>
       <w:pPr>
         <w:rPr>
-          <w:rFonts w:asciiTheme="minorBidi" w:hAnsiTheme="minorBidi" w:hint="cs"/>
+          <w:rFonts w:asciiTheme="minorBidi" w:hAnsiTheme="minorBidi"/>
           <w:sz w:val="28"/>
           <w:szCs w:val="28"/>
           <w:rtl/>
@@ -852,7 +850,7 @@
     <w:p>
       <w:pPr>
         <w:rPr>
-          <w:rFonts w:asciiTheme="minorBidi" w:hAnsiTheme="minorBidi" w:hint="cs"/>
+          <w:rFonts w:asciiTheme="minorBidi" w:hAnsiTheme="minorBidi"/>
           <w:sz w:val="28"/>
           <w:szCs w:val="28"/>
           <w:rtl/>
@@ -881,7 +879,7 @@
       <w:pPr>
         <w:bidi w:val="0"/>
         <w:rPr>
-          <w:rFonts w:asciiTheme="minorBidi" w:hAnsiTheme="minorBidi" w:hint="cs"/>
+          <w:rFonts w:asciiTheme="minorBidi" w:hAnsiTheme="minorBidi"/>
           <w:sz w:val="28"/>
           <w:szCs w:val="28"/>
           <w:rtl/>
@@ -900,7 +898,7 @@
     <w:p>
       <w:pPr>
         <w:rPr>
-          <w:rFonts w:asciiTheme="minorBidi" w:hAnsiTheme="minorBidi" w:hint="cs"/>
+          <w:rFonts w:asciiTheme="minorBidi" w:hAnsiTheme="minorBidi"/>
           <w:b/>
           <w:bCs/>
           <w:sz w:val="28"/>
@@ -952,7 +950,7 @@
     <w:p>
       <w:pPr>
         <w:rPr>
-          <w:rFonts w:asciiTheme="minorBidi" w:hAnsiTheme="minorBidi" w:hint="cs"/>
+          <w:rFonts w:asciiTheme="minorBidi" w:hAnsiTheme="minorBidi"/>
           <w:sz w:val="28"/>
           <w:szCs w:val="28"/>
           <w:u w:val="single"/>
@@ -978,7 +976,7 @@
           <w:numId w:val="3"/>
         </w:numPr>
         <w:rPr>
-          <w:rFonts w:asciiTheme="minorBidi" w:hAnsiTheme="minorBidi" w:hint="cs"/>
+          <w:rFonts w:asciiTheme="minorBidi" w:hAnsiTheme="minorBidi"/>
           <w:sz w:val="28"/>
           <w:szCs w:val="28"/>
         </w:rPr>
@@ -1001,7 +999,7 @@
           <w:numId w:val="3"/>
         </w:numPr>
         <w:rPr>
-          <w:rFonts w:asciiTheme="minorBidi" w:hAnsiTheme="minorBidi" w:hint="cs"/>
+          <w:rFonts w:asciiTheme="minorBidi" w:hAnsiTheme="minorBidi"/>
           <w:sz w:val="28"/>
           <w:szCs w:val="28"/>
         </w:rPr>
@@ -1038,7 +1036,7 @@
     <w:p>
       <w:pPr>
         <w:rPr>
-          <w:rFonts w:asciiTheme="minorBidi" w:hAnsiTheme="minorBidi" w:hint="cs"/>
+          <w:rFonts w:asciiTheme="minorBidi" w:hAnsiTheme="minorBidi"/>
           <w:sz w:val="28"/>
           <w:szCs w:val="28"/>
           <w:rtl/>
@@ -1058,7 +1056,7 @@
     <w:p>
       <w:pPr>
         <w:rPr>
-          <w:rFonts w:asciiTheme="minorBidi" w:hAnsiTheme="minorBidi" w:hint="cs"/>
+          <w:rFonts w:asciiTheme="minorBidi" w:hAnsiTheme="minorBidi"/>
           <w:sz w:val="28"/>
           <w:szCs w:val="28"/>
           <w:rtl/>
@@ -1128,7 +1126,7 @@
     <w:p>
       <w:pPr>
         <w:rPr>
-          <w:rFonts w:asciiTheme="minorBidi" w:hAnsiTheme="minorBidi" w:hint="cs"/>
+          <w:rFonts w:asciiTheme="minorBidi" w:hAnsiTheme="minorBidi"/>
           <w:sz w:val="28"/>
           <w:szCs w:val="28"/>
           <w:u w:val="single"/>
@@ -1161,7 +1159,7 @@
     <w:p>
       <w:pPr>
         <w:rPr>
-          <w:rFonts w:asciiTheme="minorBidi" w:hAnsiTheme="minorBidi" w:hint="cs"/>
+          <w:rFonts w:asciiTheme="minorBidi" w:hAnsiTheme="minorBidi"/>
           <w:sz w:val="28"/>
           <w:szCs w:val="28"/>
           <w:rtl/>
@@ -1435,7 +1433,7 @@
       <w:pPr>
         <w:bidi w:val="0"/>
         <w:rPr>
-          <w:rFonts w:asciiTheme="minorBidi" w:hAnsiTheme="minorBidi" w:hint="cs"/>
+          <w:rFonts w:asciiTheme="minorBidi" w:hAnsiTheme="minorBidi"/>
           <w:sz w:val="28"/>
           <w:szCs w:val="28"/>
           <w:rtl/>
@@ -1454,7 +1452,7 @@
     <w:p>
       <w:pPr>
         <w:rPr>
-          <w:rFonts w:asciiTheme="minorBidi" w:hAnsiTheme="minorBidi" w:hint="cs"/>
+          <w:rFonts w:asciiTheme="minorBidi" w:hAnsiTheme="minorBidi"/>
           <w:b/>
           <w:bCs/>
           <w:sz w:val="28"/>
@@ -1480,7 +1478,7 @@
     <w:p>
       <w:pPr>
         <w:rPr>
-          <w:rFonts w:asciiTheme="minorBidi" w:hAnsiTheme="minorBidi" w:hint="cs"/>
+          <w:rFonts w:asciiTheme="minorBidi" w:hAnsiTheme="minorBidi"/>
           <w:sz w:val="28"/>
           <w:szCs w:val="28"/>
           <w:rtl/>
@@ -1510,13 +1508,205 @@
           <w:szCs w:val="28"/>
           <w:rtl/>
         </w:rPr>
-        <w:t xml:space="preserve"> ומכיל את הקוד של המודול ונוספים אליו 6 קבצי הגדרות.</w:t>
-      </w:r>
-    </w:p>
-    <w:p>
-      <w:pPr>
-        <w:rPr>
-          <w:rFonts w:asciiTheme="minorBidi" w:hAnsiTheme="minorBidi" w:hint="cs"/>
+        <w:t xml:space="preserve"> ומכיל את הקוד של המ</w:t>
+      </w:r>
+      <w:r>
+        <w:rPr>
+          <w:rFonts w:asciiTheme="minorBidi" w:hAnsiTheme="minorBidi" w:hint="cs"/>
+          <w:sz w:val="28"/>
+          <w:szCs w:val="28"/>
+          <w:rtl/>
+        </w:rPr>
+        <w:t>ודול ונוספים אליו 6 קבצי הגדרות:</w:t>
+      </w:r>
+    </w:p>
+    <w:p>
+      <w:pPr>
+        <w:pStyle w:val="a3"/>
+        <w:numPr>
+          <w:ilvl w:val="0"/>
+          <w:numId w:val="5"/>
+        </w:numPr>
+        <w:rPr>
+          <w:rFonts w:asciiTheme="minorBidi" w:hAnsiTheme="minorBidi"/>
+          <w:sz w:val="28"/>
+          <w:szCs w:val="28"/>
+        </w:rPr>
+      </w:pPr>
+      <w:proofErr w:type="spellStart"/>
+      <w:r>
+        <w:rPr>
+          <w:rFonts w:asciiTheme="minorBidi" w:hAnsiTheme="minorBidi"/>
+          <w:sz w:val="28"/>
+          <w:szCs w:val="28"/>
+        </w:rPr>
+        <w:t>mod_virus_block.c</w:t>
+      </w:r>
+      <w:proofErr w:type="spellEnd"/>
+    </w:p>
+    <w:p>
+      <w:pPr>
+        <w:pStyle w:val="a3"/>
+        <w:numPr>
+          <w:ilvl w:val="0"/>
+          <w:numId w:val="5"/>
+        </w:numPr>
+        <w:rPr>
+          <w:rFonts w:asciiTheme="minorBidi" w:hAnsiTheme="minorBidi"/>
+          <w:sz w:val="28"/>
+          <w:szCs w:val="28"/>
+        </w:rPr>
+      </w:pPr>
+      <w:r>
+        <w:rPr>
+          <w:rFonts w:asciiTheme="minorBidi" w:hAnsiTheme="minorBidi"/>
+          <w:sz w:val="28"/>
+          <w:szCs w:val="28"/>
+        </w:rPr>
+        <w:t>BlackList.txt</w:t>
+      </w:r>
+    </w:p>
+    <w:p>
+      <w:pPr>
+        <w:pStyle w:val="a3"/>
+        <w:numPr>
+          <w:ilvl w:val="0"/>
+          <w:numId w:val="5"/>
+        </w:numPr>
+        <w:rPr>
+          <w:rFonts w:asciiTheme="minorBidi" w:hAnsiTheme="minorBidi"/>
+          <w:sz w:val="28"/>
+          <w:szCs w:val="28"/>
+        </w:rPr>
+      </w:pPr>
+      <w:proofErr w:type="spellStart"/>
+      <w:r>
+        <w:rPr>
+          <w:rFonts w:asciiTheme="minorBidi" w:hAnsiTheme="minorBidi"/>
+          <w:sz w:val="28"/>
+          <w:szCs w:val="28"/>
+        </w:rPr>
+        <w:t>forward_proxy.conf</w:t>
+      </w:r>
+      <w:proofErr w:type="spellEnd"/>
+    </w:p>
+    <w:p>
+      <w:pPr>
+        <w:pStyle w:val="a3"/>
+        <w:numPr>
+          <w:ilvl w:val="0"/>
+          <w:numId w:val="5"/>
+        </w:numPr>
+        <w:rPr>
+          <w:rFonts w:asciiTheme="minorBidi" w:hAnsiTheme="minorBidi"/>
+          <w:sz w:val="28"/>
+          <w:szCs w:val="28"/>
+        </w:rPr>
+      </w:pPr>
+      <w:proofErr w:type="spellStart"/>
+      <w:r>
+        <w:rPr>
+          <w:rFonts w:asciiTheme="minorBidi" w:hAnsiTheme="minorBidi"/>
+          <w:sz w:val="28"/>
+          <w:szCs w:val="28"/>
+        </w:rPr>
+        <w:t>ports.conf</w:t>
+      </w:r>
+      <w:proofErr w:type="spellEnd"/>
+    </w:p>
+    <w:p>
+      <w:pPr>
+        <w:pStyle w:val="a3"/>
+        <w:numPr>
+          <w:ilvl w:val="0"/>
+          <w:numId w:val="5"/>
+        </w:numPr>
+        <w:rPr>
+          <w:rFonts w:asciiTheme="minorBidi" w:hAnsiTheme="minorBidi"/>
+          <w:sz w:val="28"/>
+          <w:szCs w:val="28"/>
+        </w:rPr>
+      </w:pPr>
+      <w:proofErr w:type="spellStart"/>
+      <w:r>
+        <w:rPr>
+          <w:rFonts w:asciiTheme="minorBidi" w:hAnsiTheme="minorBidi"/>
+          <w:sz w:val="28"/>
+          <w:szCs w:val="28"/>
+        </w:rPr>
+        <w:t>proxy.conf</w:t>
+      </w:r>
+      <w:proofErr w:type="spellEnd"/>
+    </w:p>
+    <w:p>
+      <w:pPr>
+        <w:pStyle w:val="a3"/>
+        <w:numPr>
+          <w:ilvl w:val="0"/>
+          <w:numId w:val="5"/>
+        </w:numPr>
+        <w:rPr>
+          <w:rFonts w:asciiTheme="minorBidi" w:hAnsiTheme="minorBidi"/>
+          <w:sz w:val="28"/>
+          <w:szCs w:val="28"/>
+        </w:rPr>
+      </w:pPr>
+      <w:proofErr w:type="spellStart"/>
+      <w:r>
+        <w:rPr>
+          <w:rFonts w:asciiTheme="minorBidi" w:hAnsiTheme="minorBidi"/>
+          <w:sz w:val="28"/>
+          <w:szCs w:val="28"/>
+        </w:rPr>
+        <w:t>virus_block.conf</w:t>
+      </w:r>
+      <w:proofErr w:type="spellEnd"/>
+    </w:p>
+    <w:p>
+      <w:pPr>
+        <w:pStyle w:val="a3"/>
+        <w:numPr>
+          <w:ilvl w:val="0"/>
+          <w:numId w:val="5"/>
+        </w:numPr>
+        <w:rPr>
+          <w:rFonts w:asciiTheme="minorBidi" w:hAnsiTheme="minorBidi"/>
+          <w:sz w:val="28"/>
+          <w:szCs w:val="28"/>
+        </w:rPr>
+      </w:pPr>
+      <w:r>
+        <w:rPr>
+          <w:rFonts w:asciiTheme="minorBidi" w:hAnsiTheme="minorBidi"/>
+          <w:sz w:val="28"/>
+          <w:szCs w:val="28"/>
+        </w:rPr>
+        <w:t>virus_block_log.txt</w:t>
+      </w:r>
+    </w:p>
+    <w:p>
+      <w:pPr>
+        <w:rPr>
+          <w:rFonts w:asciiTheme="minorBidi" w:hAnsiTheme="minorBidi" w:hint="cs"/>
+          <w:sz w:val="28"/>
+          <w:szCs w:val="28"/>
+          <w:rtl/>
+        </w:rPr>
+      </w:pPr>
+      <w:r>
+        <w:rPr>
+          <w:rFonts w:asciiTheme="minorBidi" w:hAnsiTheme="minorBidi" w:hint="cs"/>
+          <w:sz w:val="28"/>
+          <w:szCs w:val="28"/>
+          <w:rtl/>
+        </w:rPr>
+        <w:t>נפרט כעת על כל אחד מהקבצים.</w:t>
+      </w:r>
+    </w:p>
+    <w:p>
+      <w:pPr>
+        <w:rPr>
+          <w:rFonts w:asciiTheme="minorBidi" w:hAnsiTheme="minorBidi"/>
           <w:b/>
           <w:bCs/>
           <w:sz w:val="28"/>
@@ -1551,26 +1741,44 @@
     <w:p>
       <w:pPr>
         <w:rPr>
-          <w:rFonts w:asciiTheme="minorBidi" w:hAnsiTheme="minorBidi" w:hint="cs"/>
-          <w:sz w:val="28"/>
-          <w:szCs w:val="28"/>
-          <w:rtl/>
-        </w:rPr>
-      </w:pPr>
-      <w:r>
-        <w:rPr>
-          <w:rFonts w:asciiTheme="minorBidi" w:hAnsiTheme="minorBidi" w:hint="cs"/>
-          <w:sz w:val="28"/>
-          <w:szCs w:val="28"/>
-          <w:rtl/>
-        </w:rPr>
-        <w:t>הקובץ מורכב מ4 הפונקציות הבאות ומהרשימה הבאה:</w:t>
-      </w:r>
-    </w:p>
-    <w:p>
-      <w:pPr>
-        <w:rPr>
-          <w:rFonts w:asciiTheme="minorBidi" w:hAnsiTheme="minorBidi" w:hint="cs"/>
+          <w:rFonts w:asciiTheme="minorBidi" w:hAnsiTheme="minorBidi"/>
+          <w:sz w:val="28"/>
+          <w:szCs w:val="28"/>
+          <w:rtl/>
+        </w:rPr>
+      </w:pPr>
+      <w:r>
+        <w:rPr>
+          <w:rFonts w:asciiTheme="minorBidi" w:hAnsiTheme="minorBidi" w:hint="cs"/>
+          <w:sz w:val="28"/>
+          <w:szCs w:val="28"/>
+          <w:rtl/>
+        </w:rPr>
+        <w:t>קובץ</w:t>
+      </w:r>
+      <w:r>
+        <w:rPr>
+          <w:rFonts w:asciiTheme="minorBidi" w:hAnsiTheme="minorBidi" w:hint="cs"/>
+          <w:sz w:val="28"/>
+          <w:szCs w:val="28"/>
+          <w:rtl/>
+        </w:rPr>
+        <w:t xml:space="preserve"> קוד המקור של הכלי.</w:t>
+      </w:r>
+      <w:r>
+        <w:rPr>
+          <w:rFonts w:asciiTheme="minorBidi" w:hAnsiTheme="minorBidi" w:hint="cs"/>
+          <w:sz w:val="28"/>
+          <w:szCs w:val="28"/>
+          <w:rtl/>
+        </w:rPr>
+        <w:t xml:space="preserve"> מורכב מ4 הפונקציות הבאות ומהרשימה הבאה:</w:t>
+      </w:r>
+    </w:p>
+    <w:p>
+      <w:pPr>
+        <w:rPr>
+          <w:rFonts w:asciiTheme="minorBidi" w:hAnsiTheme="minorBidi"/>
           <w:sz w:val="28"/>
           <w:szCs w:val="28"/>
           <w:rtl/>
@@ -1584,13 +1792,13 @@
           <w:szCs w:val="28"/>
         </w:rPr>
         <w:drawing>
-          <wp:anchor distT="0" distB="0" distL="114300" distR="114300" simplePos="0" relativeHeight="251658240" behindDoc="1" locked="0" layoutInCell="1" allowOverlap="1">
+          <wp:anchor distT="0" distB="0" distL="114300" distR="114300" simplePos="0" relativeHeight="251643392" behindDoc="1" locked="0" layoutInCell="1" allowOverlap="1">
             <wp:simplePos x="0" y="0"/>
             <wp:positionH relativeFrom="column">
-              <wp:posOffset>-600075</wp:posOffset>
+              <wp:posOffset>4224</wp:posOffset>
             </wp:positionH>
             <wp:positionV relativeFrom="paragraph">
-              <wp:posOffset>40640</wp:posOffset>
+              <wp:posOffset>8835</wp:posOffset>
             </wp:positionV>
             <wp:extent cx="4231005" cy="1610360"/>
             <wp:effectExtent l="0" t="0" r="0" b="8890"/>
@@ -1609,7 +1817,7 @@
                     </pic:cNvPicPr>
                   </pic:nvPicPr>
                   <pic:blipFill>
-                    <a:blip r:embed="rId7">
+                    <a:blip r:embed="rId6">
                       <a:extLst>
                         <a:ext uri="{28A0092B-C50C-407E-A947-70E740481C1C}">
                           <a14:useLocalDpi xmlns:a14="http://schemas.microsoft.com/office/drawing/2010/main" val="0"/>
@@ -1650,47 +1858,47 @@
     <w:p>
       <w:pPr>
         <w:rPr>
-          <w:rFonts w:asciiTheme="minorBidi" w:hAnsiTheme="minorBidi" w:hint="cs"/>
-          <w:sz w:val="28"/>
-          <w:szCs w:val="28"/>
-          <w:rtl/>
-        </w:rPr>
-      </w:pPr>
-    </w:p>
-    <w:p>
-      <w:pPr>
-        <w:rPr>
-          <w:rFonts w:asciiTheme="minorBidi" w:hAnsiTheme="minorBidi" w:hint="cs"/>
-          <w:sz w:val="28"/>
-          <w:szCs w:val="28"/>
-          <w:rtl/>
-        </w:rPr>
-      </w:pPr>
-    </w:p>
-    <w:p>
-      <w:pPr>
-        <w:rPr>
-          <w:rFonts w:asciiTheme="minorBidi" w:hAnsiTheme="minorBidi" w:hint="cs"/>
-          <w:sz w:val="28"/>
-          <w:szCs w:val="28"/>
-          <w:rtl/>
-        </w:rPr>
-      </w:pPr>
-    </w:p>
-    <w:p>
-      <w:pPr>
-        <w:rPr>
-          <w:rFonts w:asciiTheme="minorBidi" w:hAnsiTheme="minorBidi" w:hint="cs"/>
-          <w:sz w:val="28"/>
-          <w:szCs w:val="28"/>
-          <w:rtl/>
-        </w:rPr>
-      </w:pPr>
-    </w:p>
-    <w:p>
-      <w:pPr>
-        <w:rPr>
-          <w:rFonts w:asciiTheme="minorBidi" w:hAnsiTheme="minorBidi" w:hint="cs"/>
+          <w:rFonts w:asciiTheme="minorBidi" w:hAnsiTheme="minorBidi"/>
+          <w:sz w:val="28"/>
+          <w:szCs w:val="28"/>
+          <w:rtl/>
+        </w:rPr>
+      </w:pPr>
+    </w:p>
+    <w:p>
+      <w:pPr>
+        <w:rPr>
+          <w:rFonts w:asciiTheme="minorBidi" w:hAnsiTheme="minorBidi"/>
+          <w:sz w:val="28"/>
+          <w:szCs w:val="28"/>
+          <w:rtl/>
+        </w:rPr>
+      </w:pPr>
+    </w:p>
+    <w:p>
+      <w:pPr>
+        <w:rPr>
+          <w:rFonts w:asciiTheme="minorBidi" w:hAnsiTheme="minorBidi"/>
+          <w:sz w:val="28"/>
+          <w:szCs w:val="28"/>
+          <w:rtl/>
+        </w:rPr>
+      </w:pPr>
+    </w:p>
+    <w:p>
+      <w:pPr>
+        <w:rPr>
+          <w:rFonts w:asciiTheme="minorBidi" w:hAnsiTheme="minorBidi"/>
+          <w:sz w:val="28"/>
+          <w:szCs w:val="28"/>
+          <w:rtl/>
+        </w:rPr>
+      </w:pPr>
+    </w:p>
+    <w:p>
+      <w:pPr>
+        <w:rPr>
+          <w:rFonts w:asciiTheme="minorBidi" w:hAnsiTheme="minorBidi"/>
           <w:sz w:val="28"/>
           <w:szCs w:val="28"/>
           <w:rtl/>
@@ -1722,44 +1930,6 @@
           <w:szCs w:val="28"/>
           <w:rtl/>
         </w:rPr>
-        <w:t xml:space="preserve"> תהיה רשימת הקבצים העוינים אשר אנחנו נקרא מהקובץ ואליה נשווה שמות של קבצים.</w:t>
-      </w:r>
-    </w:p>
-    <w:p>
-      <w:pPr>
-        <w:rPr>
-          <w:rFonts w:asciiTheme="minorBidi" w:hAnsiTheme="minorBidi" w:hint="cs"/>
-          <w:sz w:val="28"/>
-          <w:szCs w:val="28"/>
-          <w:rtl/>
-        </w:rPr>
-      </w:pPr>
-      <w:r>
-        <w:rPr>
-          <w:rFonts w:asciiTheme="minorBidi" w:hAnsiTheme="minorBidi" w:hint="cs"/>
-          <w:sz w:val="28"/>
-          <w:szCs w:val="28"/>
-          <w:rtl/>
-        </w:rPr>
-        <w:t xml:space="preserve">הפונקציה </w:t>
-      </w:r>
-      <w:proofErr w:type="spellStart"/>
-      <w:r>
-        <w:rPr>
-          <w:rFonts w:asciiTheme="minorBidi" w:hAnsiTheme="minorBidi"/>
-          <w:sz w:val="28"/>
-          <w:szCs w:val="28"/>
-        </w:rPr>
-        <w:t>register_hooks</w:t>
-      </w:r>
-      <w:proofErr w:type="spellEnd"/>
-      <w:r>
-        <w:rPr>
-          <w:rFonts w:asciiTheme="minorBidi" w:hAnsiTheme="minorBidi" w:hint="cs"/>
-          <w:sz w:val="28"/>
-          <w:szCs w:val="28"/>
-          <w:rtl/>
-        </w:rPr>
         <w:t xml:space="preserve"> </w:t>
       </w:r>
       <w:r>
@@ -1769,69 +1939,66 @@
           <w:szCs w:val="28"/>
           <w:rtl/>
         </w:rPr>
-        <w:t>מפעילה את ה</w:t>
-      </w:r>
-      <w:r>
-        <w:rPr>
-          <w:rFonts w:asciiTheme="minorBidi" w:hAnsiTheme="minorBidi"/>
-          <w:sz w:val="28"/>
-          <w:szCs w:val="28"/>
-        </w:rPr>
-        <w:t>handler</w:t>
-      </w:r>
-      <w:r>
-        <w:rPr>
-          <w:rFonts w:asciiTheme="minorBidi" w:hAnsiTheme="minorBidi" w:hint="cs"/>
-          <w:sz w:val="28"/>
-          <w:szCs w:val="28"/>
-          <w:rtl/>
-        </w:rPr>
-        <w:t xml:space="preserve"> שמטפל בבקשות שעוברות דרך </w:t>
-      </w:r>
-      <w:proofErr w:type="spellStart"/>
-      <w:r>
-        <w:rPr>
-          <w:rFonts w:asciiTheme="minorBidi" w:hAnsiTheme="minorBidi" w:hint="cs"/>
-          <w:sz w:val="28"/>
-          <w:szCs w:val="28"/>
-          <w:rtl/>
-        </w:rPr>
-        <w:t>הפרוקסי</w:t>
-      </w:r>
-      <w:proofErr w:type="spellEnd"/>
-      <w:r>
-        <w:rPr>
-          <w:rFonts w:asciiTheme="minorBidi" w:hAnsiTheme="minorBidi" w:hint="cs"/>
-          <w:sz w:val="28"/>
-          <w:szCs w:val="28"/>
-          <w:rtl/>
-        </w:rPr>
-        <w:t xml:space="preserve"> ומפעילה את הפונקציה שמאתחלת את ה</w:t>
-      </w:r>
-      <w:proofErr w:type="spellStart"/>
-      <w:r>
-        <w:rPr>
-          <w:rFonts w:asciiTheme="minorBidi" w:hAnsiTheme="minorBidi"/>
-          <w:sz w:val="28"/>
-          <w:szCs w:val="28"/>
-        </w:rPr>
-        <w:t>blackList</w:t>
-      </w:r>
-      <w:proofErr w:type="spellEnd"/>
-      <w:r>
-        <w:rPr>
-          <w:rFonts w:asciiTheme="minorBidi" w:hAnsiTheme="minorBidi" w:hint="cs"/>
-          <w:sz w:val="28"/>
-          <w:szCs w:val="28"/>
-          <w:rtl/>
-        </w:rPr>
-        <w:t>.</w:t>
-      </w:r>
-    </w:p>
-    <w:p>
-      <w:pPr>
-        <w:rPr>
-          <w:rFonts w:asciiTheme="minorBidi" w:hAnsiTheme="minorBidi" w:hint="cs"/>
+        <w:t xml:space="preserve">שבשורה 22 </w:t>
+      </w:r>
+      <w:r>
+        <w:rPr>
+          <w:rFonts w:asciiTheme="minorBidi" w:hAnsiTheme="minorBidi" w:hint="cs"/>
+          <w:sz w:val="28"/>
+          <w:szCs w:val="28"/>
+          <w:rtl/>
+        </w:rPr>
+        <w:t xml:space="preserve">תהיה רשימת </w:t>
+      </w:r>
+      <w:r>
+        <w:rPr>
+          <w:rFonts w:asciiTheme="minorBidi" w:hAnsiTheme="minorBidi" w:hint="cs"/>
+          <w:sz w:val="28"/>
+          <w:szCs w:val="28"/>
+          <w:rtl/>
+        </w:rPr>
+        <w:t>הקבצים העוינים אשר אנחנו נקרא מ</w:t>
+      </w:r>
+      <w:r>
+        <w:rPr>
+          <w:rFonts w:asciiTheme="minorBidi" w:hAnsiTheme="minorBidi" w:hint="cs"/>
+          <w:sz w:val="28"/>
+          <w:szCs w:val="28"/>
+          <w:rtl/>
+        </w:rPr>
+        <w:t>קובץ</w:t>
+      </w:r>
+      <w:r>
+        <w:rPr>
+          <w:rFonts w:asciiTheme="minorBidi" w:hAnsiTheme="minorBidi" w:hint="cs"/>
+          <w:sz w:val="28"/>
+          <w:szCs w:val="28"/>
+          <w:rtl/>
+        </w:rPr>
+        <w:t xml:space="preserve"> בשם </w:t>
+      </w:r>
+      <w:r>
+        <w:rPr>
+          <w:rFonts w:asciiTheme="minorBidi" w:hAnsiTheme="minorBidi"/>
+          <w:sz w:val="28"/>
+          <w:szCs w:val="28"/>
+        </w:rPr>
+        <w:t>BlackList.txt</w:t>
+      </w:r>
+      <w:r>
+        <w:rPr>
+          <w:rFonts w:asciiTheme="minorBidi" w:hAnsiTheme="minorBidi" w:hint="cs"/>
+          <w:sz w:val="28"/>
+          <w:szCs w:val="28"/>
+          <w:rtl/>
+        </w:rPr>
+        <w:t xml:space="preserve"> ואליה נשווה שמות של קבצים.</w:t>
+      </w:r>
+    </w:p>
+    <w:p>
+      <w:pPr>
+        <w:rPr>
+          <w:rFonts w:asciiTheme="minorBidi" w:hAnsiTheme="minorBidi"/>
           <w:sz w:val="28"/>
           <w:szCs w:val="28"/>
           <w:rtl/>
@@ -1845,13 +2012,13 @@
           <w:szCs w:val="28"/>
         </w:rPr>
         <w:drawing>
-          <wp:anchor distT="0" distB="0" distL="114300" distR="114300" simplePos="0" relativeHeight="251659264" behindDoc="1" locked="0" layoutInCell="1" allowOverlap="1" wp14:anchorId="4959D820" wp14:editId="16C51560">
+          <wp:anchor distT="0" distB="0" distL="114300" distR="114300" simplePos="0" relativeHeight="251644416" behindDoc="1" locked="0" layoutInCell="1" allowOverlap="1" wp14:anchorId="4959D820" wp14:editId="16C51560">
             <wp:simplePos x="0" y="0"/>
             <wp:positionH relativeFrom="column">
-              <wp:posOffset>-676275</wp:posOffset>
+              <wp:posOffset>-8366</wp:posOffset>
             </wp:positionH>
             <wp:positionV relativeFrom="paragraph">
-              <wp:posOffset>-1905</wp:posOffset>
+              <wp:posOffset>595630</wp:posOffset>
             </wp:positionV>
             <wp:extent cx="5267325" cy="1038225"/>
             <wp:effectExtent l="0" t="0" r="9525" b="9525"/>
@@ -1870,7 +2037,7 @@
                     </pic:cNvPicPr>
                   </pic:nvPicPr>
                   <pic:blipFill>
-                    <a:blip r:embed="rId8">
+                    <a:blip r:embed="rId7">
                       <a:extLst>
                         <a:ext uri="{28A0092B-C50C-407E-A947-70E740481C1C}">
                           <a14:useLocalDpi xmlns:a14="http://schemas.microsoft.com/office/drawing/2010/main" val="0"/>
@@ -1907,41 +2074,144 @@
           </wp:anchor>
         </w:drawing>
       </w:r>
-    </w:p>
-    <w:p>
-      <w:pPr>
-        <w:rPr>
-          <w:rFonts w:asciiTheme="minorBidi" w:hAnsiTheme="minorBidi" w:hint="cs"/>
-          <w:sz w:val="28"/>
-          <w:szCs w:val="28"/>
-          <w:rtl/>
-        </w:rPr>
-      </w:pPr>
-    </w:p>
-    <w:p>
-      <w:pPr>
-        <w:rPr>
-          <w:rFonts w:asciiTheme="minorBidi" w:hAnsiTheme="minorBidi" w:hint="cs"/>
-          <w:sz w:val="28"/>
-          <w:szCs w:val="28"/>
-          <w:rtl/>
-        </w:rPr>
-      </w:pPr>
-    </w:p>
-    <w:p>
-      <w:pPr>
-        <w:rPr>
-          <w:rFonts w:asciiTheme="minorBidi" w:hAnsiTheme="minorBidi" w:hint="cs"/>
-          <w:sz w:val="28"/>
-          <w:szCs w:val="28"/>
-          <w:rtl/>
-        </w:rPr>
-      </w:pPr>
-    </w:p>
-    <w:p>
-      <w:pPr>
-        <w:rPr>
-          <w:rFonts w:asciiTheme="minorBidi" w:hAnsiTheme="minorBidi" w:hint="cs"/>
+      <w:r>
+        <w:rPr>
+          <w:rFonts w:asciiTheme="minorBidi" w:hAnsiTheme="minorBidi" w:hint="cs"/>
+          <w:sz w:val="28"/>
+          <w:szCs w:val="28"/>
+          <w:rtl/>
+        </w:rPr>
+        <w:t xml:space="preserve">הפונקציה </w:t>
+      </w:r>
+      <w:proofErr w:type="spellStart"/>
+      <w:r>
+        <w:rPr>
+          <w:rFonts w:asciiTheme="minorBidi" w:hAnsiTheme="minorBidi"/>
+          <w:sz w:val="28"/>
+          <w:szCs w:val="28"/>
+        </w:rPr>
+        <w:t>register_hooks</w:t>
+      </w:r>
+      <w:proofErr w:type="spellEnd"/>
+      <w:r>
+        <w:rPr>
+          <w:rFonts w:asciiTheme="minorBidi" w:hAnsiTheme="minorBidi" w:hint="cs"/>
+          <w:sz w:val="28"/>
+          <w:szCs w:val="28"/>
+          <w:rtl/>
+        </w:rPr>
+        <w:t xml:space="preserve"> </w:t>
+      </w:r>
+      <w:r>
+        <w:rPr>
+          <w:rFonts w:asciiTheme="minorBidi" w:hAnsiTheme="minorBidi" w:hint="cs"/>
+          <w:sz w:val="28"/>
+          <w:szCs w:val="28"/>
+          <w:rtl/>
+        </w:rPr>
+        <w:t>מפעילה את ה</w:t>
+      </w:r>
+      <w:r>
+        <w:rPr>
+          <w:rFonts w:asciiTheme="minorBidi" w:hAnsiTheme="minorBidi"/>
+          <w:sz w:val="28"/>
+          <w:szCs w:val="28"/>
+        </w:rPr>
+        <w:t>handler</w:t>
+      </w:r>
+      <w:r>
+        <w:rPr>
+          <w:rFonts w:asciiTheme="minorBidi" w:hAnsiTheme="minorBidi" w:hint="cs"/>
+          <w:sz w:val="28"/>
+          <w:szCs w:val="28"/>
+          <w:rtl/>
+        </w:rPr>
+        <w:t xml:space="preserve"> שמטפל בבקשות שעוברות דרך </w:t>
+      </w:r>
+      <w:proofErr w:type="spellStart"/>
+      <w:r>
+        <w:rPr>
+          <w:rFonts w:asciiTheme="minorBidi" w:hAnsiTheme="minorBidi" w:hint="cs"/>
+          <w:sz w:val="28"/>
+          <w:szCs w:val="28"/>
+          <w:rtl/>
+        </w:rPr>
+        <w:t>הפרוקסי</w:t>
+      </w:r>
+      <w:proofErr w:type="spellEnd"/>
+      <w:r>
+        <w:rPr>
+          <w:rFonts w:asciiTheme="minorBidi" w:hAnsiTheme="minorBidi" w:hint="cs"/>
+          <w:sz w:val="28"/>
+          <w:szCs w:val="28"/>
+          <w:rtl/>
+        </w:rPr>
+        <w:t xml:space="preserve"> ומפעילה את הפונקציה שמאתחלת את ה</w:t>
+      </w:r>
+      <w:proofErr w:type="spellStart"/>
+      <w:r>
+        <w:rPr>
+          <w:rFonts w:asciiTheme="minorBidi" w:hAnsiTheme="minorBidi"/>
+          <w:sz w:val="28"/>
+          <w:szCs w:val="28"/>
+        </w:rPr>
+        <w:t>blackList</w:t>
+      </w:r>
+      <w:proofErr w:type="spellEnd"/>
+      <w:r>
+        <w:rPr>
+          <w:rFonts w:asciiTheme="minorBidi" w:hAnsiTheme="minorBidi" w:hint="cs"/>
+          <w:sz w:val="28"/>
+          <w:szCs w:val="28"/>
+          <w:rtl/>
+        </w:rPr>
+        <w:t>.</w:t>
+      </w:r>
+    </w:p>
+    <w:p>
+      <w:pPr>
+        <w:rPr>
+          <w:rFonts w:asciiTheme="minorBidi" w:hAnsiTheme="minorBidi"/>
+          <w:sz w:val="28"/>
+          <w:szCs w:val="28"/>
+          <w:rtl/>
+        </w:rPr>
+      </w:pPr>
+    </w:p>
+    <w:p>
+      <w:pPr>
+        <w:rPr>
+          <w:rFonts w:asciiTheme="minorBidi" w:hAnsiTheme="minorBidi"/>
+          <w:sz w:val="28"/>
+          <w:szCs w:val="28"/>
+          <w:rtl/>
+        </w:rPr>
+      </w:pPr>
+    </w:p>
+    <w:p>
+      <w:pPr>
+        <w:rPr>
+          <w:rFonts w:asciiTheme="minorBidi" w:hAnsiTheme="minorBidi"/>
+          <w:sz w:val="28"/>
+          <w:szCs w:val="28"/>
+          <w:rtl/>
+        </w:rPr>
+      </w:pPr>
+    </w:p>
+    <w:p>
+      <w:pPr>
+        <w:rPr>
+          <w:rFonts w:asciiTheme="minorBidi" w:hAnsiTheme="minorBidi"/>
+          <w:sz w:val="28"/>
+          <w:szCs w:val="28"/>
+          <w:rtl/>
+        </w:rPr>
+      </w:pPr>
+    </w:p>
+    <w:p>
+      <w:pPr>
+        <w:rPr>
+          <w:rFonts w:asciiTheme="minorBidi" w:hAnsiTheme="minorBidi"/>
           <w:sz w:val="28"/>
           <w:szCs w:val="28"/>
           <w:rtl/>
@@ -1971,29 +2241,43 @@
           <w:szCs w:val="28"/>
           <w:rtl/>
         </w:rPr>
-        <w:t xml:space="preserve"> נועד לוודא שמודול זה יהיה הראשון שיעבוד על הבקשה.</w:t>
-      </w:r>
-    </w:p>
-    <w:p>
-      <w:pPr>
-        <w:rPr>
-          <w:rFonts w:asciiTheme="minorBidi" w:hAnsiTheme="minorBidi" w:hint="cs"/>
-          <w:sz w:val="28"/>
-          <w:szCs w:val="28"/>
-          <w:rtl/>
-        </w:rPr>
-      </w:pPr>
-    </w:p>
-    <w:p>
-      <w:pPr>
-        <w:bidi w:val="0"/>
-        <w:rPr>
-          <w:rFonts w:asciiTheme="minorBidi" w:hAnsiTheme="minorBidi"/>
-          <w:sz w:val="28"/>
-          <w:szCs w:val="28"/>
-          <w:rtl/>
-        </w:rPr>
-      </w:pPr>
+        <w:t xml:space="preserve"> נועד לוודא שמודו</w:t>
+      </w:r>
+      <w:r>
+        <w:rPr>
+          <w:rFonts w:asciiTheme="minorBidi" w:hAnsiTheme="minorBidi" w:hint="cs"/>
+          <w:sz w:val="28"/>
+          <w:szCs w:val="28"/>
+          <w:rtl/>
+        </w:rPr>
+        <w:t xml:space="preserve">ל זה יהיה הראשון שיעבוד על בקשת ה </w:t>
+      </w:r>
+      <w:r>
+        <w:rPr>
+          <w:rFonts w:asciiTheme="minorBidi" w:hAnsiTheme="minorBidi" w:hint="cs"/>
+          <w:sz w:val="28"/>
+          <w:szCs w:val="28"/>
+        </w:rPr>
+        <w:t>GET</w:t>
+      </w:r>
+      <w:r>
+        <w:rPr>
+          <w:rFonts w:asciiTheme="minorBidi" w:hAnsiTheme="minorBidi" w:hint="cs"/>
+          <w:sz w:val="28"/>
+          <w:szCs w:val="28"/>
+          <w:rtl/>
+        </w:rPr>
+        <w:t xml:space="preserve"> של דפדפן המשתמש</w:t>
+      </w:r>
+      <w:r>
+        <w:rPr>
+          <w:rFonts w:asciiTheme="minorBidi" w:hAnsiTheme="minorBidi" w:hint="cs"/>
+          <w:sz w:val="28"/>
+          <w:szCs w:val="28"/>
+          <w:rtl/>
+        </w:rPr>
+        <w:t>.</w:t>
+      </w:r>
       <w:r>
         <w:rPr>
           <w:rFonts w:asciiTheme="minorBidi" w:hAnsiTheme="minorBidi"/>
@@ -2007,7 +2291,7 @@
     <w:p>
       <w:pPr>
         <w:rPr>
-          <w:rFonts w:asciiTheme="minorBidi" w:hAnsiTheme="minorBidi" w:hint="cs"/>
+          <w:rFonts w:asciiTheme="minorBidi" w:hAnsiTheme="minorBidi"/>
           <w:sz w:val="28"/>
           <w:szCs w:val="28"/>
           <w:rtl/>
@@ -2051,7 +2335,7 @@
           <w:numId w:val="4"/>
         </w:numPr>
         <w:rPr>
-          <w:rFonts w:asciiTheme="minorBidi" w:hAnsiTheme="minorBidi" w:hint="cs"/>
+          <w:rFonts w:asciiTheme="minorBidi" w:hAnsiTheme="minorBidi"/>
           <w:sz w:val="28"/>
           <w:szCs w:val="28"/>
         </w:rPr>
@@ -2094,7 +2378,7 @@
           <w:numId w:val="4"/>
         </w:numPr>
         <w:rPr>
-          <w:rFonts w:asciiTheme="minorBidi" w:hAnsiTheme="minorBidi" w:hint="cs"/>
+          <w:rFonts w:asciiTheme="minorBidi" w:hAnsiTheme="minorBidi"/>
           <w:sz w:val="28"/>
           <w:szCs w:val="28"/>
         </w:rPr>
@@ -2184,7 +2468,7 @@
           <w:numId w:val="4"/>
         </w:numPr>
         <w:rPr>
-          <w:rFonts w:asciiTheme="minorBidi" w:hAnsiTheme="minorBidi" w:hint="cs"/>
+          <w:rFonts w:asciiTheme="minorBidi" w:hAnsiTheme="minorBidi"/>
           <w:sz w:val="28"/>
           <w:szCs w:val="28"/>
         </w:rPr>
@@ -2226,7 +2510,7 @@
           <w:numId w:val="4"/>
         </w:numPr>
         <w:rPr>
-          <w:rFonts w:asciiTheme="minorBidi" w:hAnsiTheme="minorBidi" w:hint="cs"/>
+          <w:rFonts w:asciiTheme="minorBidi" w:hAnsiTheme="minorBidi"/>
           <w:sz w:val="28"/>
           <w:szCs w:val="28"/>
         </w:rPr>
@@ -2269,7 +2553,7 @@
       <w:pPr>
         <w:bidi w:val="0"/>
         <w:rPr>
-          <w:rFonts w:asciiTheme="minorBidi" w:hAnsiTheme="minorBidi" w:hint="cs"/>
+          <w:rFonts w:asciiTheme="minorBidi" w:hAnsiTheme="minorBidi"/>
           <w:sz w:val="28"/>
           <w:szCs w:val="28"/>
           <w:rtl/>
@@ -2283,16 +2567,16 @@
           <w:szCs w:val="28"/>
         </w:rPr>
         <w:drawing>
-          <wp:anchor distT="0" distB="0" distL="114300" distR="114300" simplePos="0" relativeHeight="251660288" behindDoc="1" locked="0" layoutInCell="1" allowOverlap="1" wp14:anchorId="4F33CD94" wp14:editId="11628075">
+          <wp:anchor distT="0" distB="0" distL="114300" distR="114300" simplePos="0" relativeHeight="251645440" behindDoc="1" locked="0" layoutInCell="1" allowOverlap="1" wp14:anchorId="4F33CD94" wp14:editId="11628075">
             <wp:simplePos x="0" y="0"/>
             <wp:positionH relativeFrom="column">
-              <wp:posOffset>-838200</wp:posOffset>
+              <wp:posOffset>1905</wp:posOffset>
             </wp:positionH>
             <wp:positionV relativeFrom="paragraph">
-              <wp:posOffset>430530</wp:posOffset>
+              <wp:posOffset>142378</wp:posOffset>
             </wp:positionV>
-            <wp:extent cx="7172325" cy="3379470"/>
-            <wp:effectExtent l="0" t="0" r="9525" b="0"/>
+            <wp:extent cx="5271302" cy="2486585"/>
+            <wp:effectExtent l="0" t="0" r="5715" b="9525"/>
             <wp:wrapNone/>
             <wp:docPr id="4" name="תמונה 4"/>
             <wp:cNvGraphicFramePr>
@@ -2303,6 +2587,247 @@
                 <pic:pic xmlns:pic="http://schemas.openxmlformats.org/drawingml/2006/picture">
                   <pic:nvPicPr>
                     <pic:cNvPr id="0" name="Picture 3"/>
+                    <pic:cNvPicPr>
+                      <a:picLocks noChangeAspect="1" noChangeArrowheads="1"/>
+                    </pic:cNvPicPr>
+                  </pic:nvPicPr>
+                  <pic:blipFill>
+                    <a:blip r:embed="rId8">
+                      <a:extLst>
+                        <a:ext uri="{28A0092B-C50C-407E-A947-70E740481C1C}">
+                          <a14:useLocalDpi xmlns:a14="http://schemas.microsoft.com/office/drawing/2010/main" val="0"/>
+                        </a:ext>
+                      </a:extLst>
+                    </a:blip>
+                    <a:srcRect/>
+                    <a:stretch>
+                      <a:fillRect/>
+                    </a:stretch>
+                  </pic:blipFill>
+                  <pic:spPr bwMode="auto">
+                    <a:xfrm>
+                      <a:off x="0" y="0"/>
+                      <a:ext cx="5271302" cy="2486585"/>
+                    </a:xfrm>
+                    <a:prstGeom prst="rect">
+                      <a:avLst/>
+                    </a:prstGeom>
+                    <a:noFill/>
+                    <a:ln>
+                      <a:noFill/>
+                    </a:ln>
+                  </pic:spPr>
+                </pic:pic>
+              </a:graphicData>
+            </a:graphic>
+            <wp14:sizeRelH relativeFrom="page">
+              <wp14:pctWidth>0</wp14:pctWidth>
+            </wp14:sizeRelH>
+            <wp14:sizeRelV relativeFrom="page">
+              <wp14:pctHeight>0</wp14:pctHeight>
+            </wp14:sizeRelV>
+          </wp:anchor>
+        </w:drawing>
+      </w:r>
+    </w:p>
+    <w:p>
+      <w:pPr>
+        <w:bidi w:val="0"/>
+        <w:rPr>
+          <w:rFonts w:asciiTheme="minorBidi" w:hAnsiTheme="minorBidi"/>
+          <w:sz w:val="28"/>
+          <w:szCs w:val="28"/>
+          <w:rtl/>
+        </w:rPr>
+      </w:pPr>
+    </w:p>
+    <w:p>
+      <w:pPr>
+        <w:bidi w:val="0"/>
+        <w:rPr>
+          <w:rFonts w:asciiTheme="minorBidi" w:hAnsiTheme="minorBidi"/>
+          <w:sz w:val="28"/>
+          <w:szCs w:val="28"/>
+          <w:rtl/>
+        </w:rPr>
+      </w:pPr>
+    </w:p>
+    <w:p>
+      <w:pPr>
+        <w:bidi w:val="0"/>
+        <w:rPr>
+          <w:rFonts w:asciiTheme="minorBidi" w:hAnsiTheme="minorBidi"/>
+          <w:sz w:val="28"/>
+          <w:szCs w:val="28"/>
+          <w:rtl/>
+        </w:rPr>
+      </w:pPr>
+    </w:p>
+    <w:p>
+      <w:pPr>
+        <w:bidi w:val="0"/>
+        <w:rPr>
+          <w:rFonts w:asciiTheme="minorBidi" w:hAnsiTheme="minorBidi"/>
+          <w:sz w:val="28"/>
+          <w:szCs w:val="28"/>
+          <w:rtl/>
+        </w:rPr>
+      </w:pPr>
+    </w:p>
+    <w:p>
+      <w:pPr>
+        <w:bidi w:val="0"/>
+        <w:rPr>
+          <w:rFonts w:asciiTheme="minorBidi" w:hAnsiTheme="minorBidi"/>
+          <w:sz w:val="28"/>
+          <w:szCs w:val="28"/>
+          <w:rtl/>
+        </w:rPr>
+      </w:pPr>
+    </w:p>
+    <w:p>
+      <w:pPr>
+        <w:bidi w:val="0"/>
+        <w:rPr>
+          <w:rFonts w:asciiTheme="minorBidi" w:hAnsiTheme="minorBidi"/>
+          <w:sz w:val="28"/>
+          <w:szCs w:val="28"/>
+          <w:rtl/>
+        </w:rPr>
+      </w:pPr>
+    </w:p>
+    <w:p>
+      <w:pPr>
+        <w:bidi w:val="0"/>
+        <w:rPr>
+          <w:rFonts w:asciiTheme="minorBidi" w:hAnsiTheme="minorBidi"/>
+          <w:sz w:val="28"/>
+          <w:szCs w:val="28"/>
+          <w:rtl/>
+        </w:rPr>
+      </w:pPr>
+    </w:p>
+    <w:p>
+      <w:pPr>
+        <w:rPr>
+          <w:rFonts w:asciiTheme="minorBidi" w:hAnsiTheme="minorBidi"/>
+          <w:sz w:val="28"/>
+          <w:szCs w:val="28"/>
+          <w:rtl/>
+        </w:rPr>
+      </w:pPr>
+      <w:r>
+        <w:rPr>
+          <w:rFonts w:asciiTheme="minorBidi" w:hAnsiTheme="minorBidi" w:hint="cs"/>
+          <w:sz w:val="28"/>
+          <w:szCs w:val="28"/>
+          <w:rtl/>
+        </w:rPr>
+        <w:t xml:space="preserve">הפונקציה </w:t>
+      </w:r>
+      <w:proofErr w:type="spellStart"/>
+      <w:r>
+        <w:rPr>
+          <w:rFonts w:asciiTheme="minorBidi" w:hAnsiTheme="minorBidi"/>
+          <w:sz w:val="28"/>
+          <w:szCs w:val="28"/>
+        </w:rPr>
+        <w:t>fileNameFromURL</w:t>
+      </w:r>
+      <w:proofErr w:type="spellEnd"/>
+      <w:r>
+        <w:rPr>
+          <w:rFonts w:asciiTheme="minorBidi" w:hAnsiTheme="minorBidi" w:hint="cs"/>
+          <w:sz w:val="28"/>
+          <w:szCs w:val="28"/>
+          <w:rtl/>
+        </w:rPr>
+        <w:t xml:space="preserve"> מקבלת </w:t>
+      </w:r>
+      <w:proofErr w:type="spellStart"/>
+      <w:r>
+        <w:rPr>
+          <w:rFonts w:asciiTheme="minorBidi" w:hAnsiTheme="minorBidi"/>
+          <w:sz w:val="28"/>
+          <w:szCs w:val="28"/>
+        </w:rPr>
+        <w:t>url</w:t>
+      </w:r>
+      <w:proofErr w:type="spellEnd"/>
+      <w:r>
+        <w:rPr>
+          <w:rFonts w:asciiTheme="minorBidi" w:hAnsiTheme="minorBidi" w:hint="cs"/>
+          <w:sz w:val="28"/>
+          <w:szCs w:val="28"/>
+          <w:rtl/>
+        </w:rPr>
+        <w:t xml:space="preserve"> ומוציאה מתוכו את שם הקובץ שאותו נרצה לבדוק.</w:t>
+      </w:r>
+      <w:r>
+        <w:rPr>
+          <w:rFonts w:asciiTheme="minorBidi" w:hAnsiTheme="minorBidi" w:hint="cs"/>
+          <w:sz w:val="28"/>
+          <w:szCs w:val="28"/>
+          <w:rtl/>
+        </w:rPr>
+        <w:t xml:space="preserve"> אם לא קיים קובץ אז מוחזר </w:t>
+      </w:r>
+      <w:r>
+        <w:rPr>
+          <w:rFonts w:asciiTheme="minorBidi" w:hAnsiTheme="minorBidi"/>
+          <w:sz w:val="28"/>
+          <w:szCs w:val="28"/>
+        </w:rPr>
+        <w:t>NULL</w:t>
+      </w:r>
+      <w:r>
+        <w:rPr>
+          <w:rFonts w:asciiTheme="minorBidi" w:hAnsiTheme="minorBidi" w:hint="cs"/>
+          <w:sz w:val="28"/>
+          <w:szCs w:val="28"/>
+          <w:rtl/>
+        </w:rPr>
+        <w:t xml:space="preserve"> ואין מה לבדוק.</w:t>
+      </w:r>
+    </w:p>
+    <w:p>
+      <w:pPr>
+        <w:bidi w:val="0"/>
+        <w:rPr>
+          <w:rFonts w:asciiTheme="minorBidi" w:hAnsiTheme="minorBidi"/>
+          <w:sz w:val="28"/>
+          <w:szCs w:val="28"/>
+          <w:rtl/>
+        </w:rPr>
+      </w:pPr>
+      <w:r>
+        <w:rPr>
+          <w:rFonts w:asciiTheme="minorBidi" w:hAnsiTheme="minorBidi" w:hint="cs"/>
+          <w:noProof/>
+          <w:sz w:val="28"/>
+          <w:szCs w:val="28"/>
+        </w:rPr>
+        <w:drawing>
+          <wp:anchor distT="0" distB="0" distL="114300" distR="114300" simplePos="0" relativeHeight="251649536" behindDoc="1" locked="0" layoutInCell="1" allowOverlap="1" wp14:anchorId="6E42969C" wp14:editId="0B98D8BC">
+            <wp:simplePos x="0" y="0"/>
+            <wp:positionH relativeFrom="column">
+              <wp:posOffset>9415</wp:posOffset>
+            </wp:positionH>
+            <wp:positionV relativeFrom="paragraph">
+              <wp:posOffset>11733</wp:posOffset>
+            </wp:positionV>
+            <wp:extent cx="4101992" cy="2976474"/>
+            <wp:effectExtent l="0" t="0" r="0" b="0"/>
+            <wp:wrapNone/>
+            <wp:docPr id="6" name="תמונה 6"/>
+            <wp:cNvGraphicFramePr>
+              <a:graphicFrameLocks xmlns:a="http://schemas.openxmlformats.org/drawingml/2006/main" noChangeAspect="1"/>
+            </wp:cNvGraphicFramePr>
+            <a:graphic xmlns:a="http://schemas.openxmlformats.org/drawingml/2006/main">
+              <a:graphicData uri="http://schemas.openxmlformats.org/drawingml/2006/picture">
+                <pic:pic xmlns:pic="http://schemas.openxmlformats.org/drawingml/2006/picture">
+                  <pic:nvPicPr>
+                    <pic:cNvPr id="0" name="Picture 5"/>
                     <pic:cNvPicPr>
                       <a:picLocks noChangeAspect="1" noChangeArrowheads="1"/>
                     </pic:cNvPicPr>
@@ -2323,7 +2848,7 @@
                   <pic:spPr bwMode="auto">
                     <a:xfrm>
                       <a:off x="0" y="0"/>
-                      <a:ext cx="7172325" cy="3379470"/>
+                      <a:ext cx="4101992" cy="2976474"/>
                     </a:xfrm>
                     <a:prstGeom prst="rect">
                       <a:avLst/>
@@ -2345,20 +2870,87 @@
           </wp:anchor>
         </w:drawing>
       </w:r>
-      <w:r>
-        <w:rPr>
-          <w:rFonts w:asciiTheme="minorBidi" w:hAnsiTheme="minorBidi"/>
-          <w:sz w:val="28"/>
-          <w:szCs w:val="28"/>
-          <w:rtl/>
-        </w:rPr>
-        <w:br w:type="page"/>
-      </w:r>
-    </w:p>
-    <w:p>
-      <w:pPr>
-        <w:rPr>
-          <w:rFonts w:asciiTheme="minorBidi" w:hAnsiTheme="minorBidi" w:hint="cs"/>
+    </w:p>
+    <w:p>
+      <w:pPr>
+        <w:bidi w:val="0"/>
+        <w:rPr>
+          <w:rFonts w:asciiTheme="minorBidi" w:hAnsiTheme="minorBidi"/>
+          <w:sz w:val="28"/>
+          <w:szCs w:val="28"/>
+          <w:rtl/>
+        </w:rPr>
+      </w:pPr>
+    </w:p>
+    <w:p>
+      <w:pPr>
+        <w:bidi w:val="0"/>
+        <w:rPr>
+          <w:rFonts w:asciiTheme="minorBidi" w:hAnsiTheme="minorBidi"/>
+          <w:sz w:val="28"/>
+          <w:szCs w:val="28"/>
+          <w:rtl/>
+        </w:rPr>
+      </w:pPr>
+    </w:p>
+    <w:p>
+      <w:pPr>
+        <w:bidi w:val="0"/>
+        <w:rPr>
+          <w:rFonts w:asciiTheme="minorBidi" w:hAnsiTheme="minorBidi"/>
+          <w:sz w:val="28"/>
+          <w:szCs w:val="28"/>
+          <w:rtl/>
+        </w:rPr>
+      </w:pPr>
+    </w:p>
+    <w:p>
+      <w:pPr>
+        <w:bidi w:val="0"/>
+        <w:rPr>
+          <w:rFonts w:asciiTheme="minorBidi" w:hAnsiTheme="minorBidi"/>
+          <w:sz w:val="28"/>
+          <w:szCs w:val="28"/>
+          <w:rtl/>
+        </w:rPr>
+      </w:pPr>
+    </w:p>
+    <w:p>
+      <w:pPr>
+        <w:bidi w:val="0"/>
+        <w:rPr>
+          <w:rFonts w:asciiTheme="minorBidi" w:hAnsiTheme="minorBidi"/>
+          <w:sz w:val="28"/>
+          <w:szCs w:val="28"/>
+          <w:rtl/>
+        </w:rPr>
+      </w:pPr>
+    </w:p>
+    <w:p>
+      <w:pPr>
+        <w:bidi w:val="0"/>
+        <w:rPr>
+          <w:rFonts w:asciiTheme="minorBidi" w:hAnsiTheme="minorBidi"/>
+          <w:sz w:val="28"/>
+          <w:szCs w:val="28"/>
+          <w:rtl/>
+        </w:rPr>
+      </w:pPr>
+    </w:p>
+    <w:p>
+      <w:pPr>
+        <w:rPr>
+          <w:rFonts w:asciiTheme="minorBidi" w:hAnsiTheme="minorBidi"/>
+          <w:sz w:val="28"/>
+          <w:szCs w:val="28"/>
+          <w:rtl/>
+        </w:rPr>
+      </w:pPr>
+    </w:p>
+    <w:p>
+      <w:pPr>
+        <w:rPr>
+          <w:rFonts w:asciiTheme="minorBidi" w:hAnsiTheme="minorBidi"/>
           <w:sz w:val="28"/>
           <w:szCs w:val="28"/>
           <w:rtl/>
@@ -2381,7 +2973,7 @@
           <w:sz w:val="28"/>
           <w:szCs w:val="28"/>
         </w:rPr>
-        <w:t>fileNameFromURL</w:t>
+        <w:t>initBlackList</w:t>
       </w:r>
       <w:proofErr w:type="spellEnd"/>
       <w:r>
@@ -2391,57 +2983,11 @@
           <w:szCs w:val="28"/>
           <w:rtl/>
         </w:rPr>
-        <w:t xml:space="preserve"> מקבלת </w:t>
-      </w:r>
-      <w:proofErr w:type="spellStart"/>
-      <w:r>
-        <w:rPr>
-          <w:rFonts w:asciiTheme="minorBidi" w:hAnsiTheme="minorBidi"/>
-          <w:sz w:val="28"/>
-          <w:szCs w:val="28"/>
-        </w:rPr>
-        <w:t>url</w:t>
-      </w:r>
-      <w:proofErr w:type="spellEnd"/>
-      <w:r>
-        <w:rPr>
-          <w:rFonts w:asciiTheme="minorBidi" w:hAnsiTheme="minorBidi" w:hint="cs"/>
-          <w:sz w:val="28"/>
-          <w:szCs w:val="28"/>
-          <w:rtl/>
-        </w:rPr>
-        <w:t xml:space="preserve"> ומוציאה מתוכו את שם הקובץ שאותו נרצה לבדוק.</w:t>
-      </w:r>
-      <w:r>
-        <w:rPr>
-          <w:rFonts w:asciiTheme="minorBidi" w:hAnsiTheme="minorBidi" w:hint="cs"/>
-          <w:sz w:val="28"/>
-          <w:szCs w:val="28"/>
-          <w:rtl/>
-        </w:rPr>
-        <w:t xml:space="preserve"> אם לא קיים קובץ אז מוחזר </w:t>
-      </w:r>
-      <w:r>
-        <w:rPr>
-          <w:rFonts w:asciiTheme="minorBidi" w:hAnsiTheme="minorBidi"/>
-          <w:sz w:val="28"/>
-          <w:szCs w:val="28"/>
-        </w:rPr>
-        <w:t>NULL</w:t>
-      </w:r>
-      <w:r>
-        <w:rPr>
-          <w:rFonts w:asciiTheme="minorBidi" w:hAnsiTheme="minorBidi" w:hint="cs"/>
-          <w:sz w:val="28"/>
-          <w:szCs w:val="28"/>
-          <w:rtl/>
-        </w:rPr>
-        <w:t xml:space="preserve"> ואין מה לבדוק.</w:t>
-      </w:r>
-    </w:p>
-    <w:p>
-      <w:pPr>
-        <w:bidi w:val="0"/>
+        <w:t xml:space="preserve"> קוראת את הקובץ עם רשימת הקבצים העוינים ובונה מחרוזת שבה נחפש את שמות הקבצים.</w:t>
+      </w:r>
+    </w:p>
+    <w:p>
+      <w:pPr>
         <w:rPr>
           <w:rFonts w:asciiTheme="minorBidi" w:hAnsiTheme="minorBidi"/>
           <w:sz w:val="28"/>
@@ -2457,18 +3003,18 @@
           <w:szCs w:val="28"/>
         </w:rPr>
         <w:drawing>
-          <wp:anchor distT="0" distB="0" distL="114300" distR="114300" simplePos="0" relativeHeight="251661312" behindDoc="1" locked="0" layoutInCell="1" allowOverlap="1" wp14:anchorId="6E42969C" wp14:editId="0B98D8BC">
+          <wp:anchor distT="0" distB="0" distL="114300" distR="114300" simplePos="0" relativeHeight="251651584" behindDoc="1" locked="0" layoutInCell="1" allowOverlap="1" wp14:anchorId="6A9342A6" wp14:editId="2E70C3E1">
             <wp:simplePos x="0" y="0"/>
             <wp:positionH relativeFrom="column">
-              <wp:posOffset>-276225</wp:posOffset>
+              <wp:posOffset>1905</wp:posOffset>
             </wp:positionH>
             <wp:positionV relativeFrom="paragraph">
-              <wp:posOffset>24130</wp:posOffset>
+              <wp:posOffset>586878</wp:posOffset>
             </wp:positionV>
-            <wp:extent cx="6010275" cy="3825240"/>
-            <wp:effectExtent l="0" t="0" r="9525" b="3810"/>
+            <wp:extent cx="5263763" cy="2394453"/>
+            <wp:effectExtent l="0" t="0" r="0" b="6350"/>
             <wp:wrapNone/>
-            <wp:docPr id="6" name="תמונה 6"/>
+            <wp:docPr id="7" name="תמונה 7"/>
             <wp:cNvGraphicFramePr>
               <a:graphicFrameLocks xmlns:a="http://schemas.openxmlformats.org/drawingml/2006/main" noChangeAspect="1"/>
             </wp:cNvGraphicFramePr>
@@ -2476,7 +3022,7 @@
               <a:graphicData uri="http://schemas.openxmlformats.org/drawingml/2006/picture">
                 <pic:pic xmlns:pic="http://schemas.openxmlformats.org/drawingml/2006/picture">
                   <pic:nvPicPr>
-                    <pic:cNvPr id="0" name="Picture 5"/>
+                    <pic:cNvPr id="0" name="Picture 6"/>
                     <pic:cNvPicPr>
                       <a:picLocks noChangeAspect="1" noChangeArrowheads="1"/>
                     </pic:cNvPicPr>
@@ -2497,7 +3043,7 @@
                   <pic:spPr bwMode="auto">
                     <a:xfrm>
                       <a:off x="0" y="0"/>
-                      <a:ext cx="6010275" cy="3825240"/>
+                      <a:ext cx="5263763" cy="2394453"/>
                     </a:xfrm>
                     <a:prstGeom prst="rect">
                       <a:avLst/>
@@ -2521,41 +3067,152 @@
       </w:r>
       <w:r>
         <w:rPr>
-          <w:rFonts w:asciiTheme="minorBidi" w:hAnsiTheme="minorBidi"/>
-          <w:sz w:val="28"/>
-          <w:szCs w:val="28"/>
-          <w:rtl/>
-        </w:rPr>
-        <w:br w:type="page"/>
-      </w:r>
-    </w:p>
-    <w:p>
-      <w:pPr>
-        <w:rPr>
-          <w:rFonts w:asciiTheme="minorBidi" w:hAnsiTheme="minorBidi" w:hint="cs"/>
-          <w:sz w:val="28"/>
-          <w:szCs w:val="28"/>
-          <w:rtl/>
-        </w:rPr>
-      </w:pPr>
-      <w:r>
-        <w:rPr>
-          <w:rFonts w:asciiTheme="minorBidi" w:hAnsiTheme="minorBidi" w:hint="cs"/>
-          <w:sz w:val="28"/>
-          <w:szCs w:val="28"/>
-          <w:rtl/>
-        </w:rPr>
-        <w:lastRenderedPageBreak/>
-        <w:t xml:space="preserve">הפונקציה </w:t>
+          <w:rFonts w:asciiTheme="minorBidi" w:hAnsiTheme="minorBidi" w:hint="cs"/>
+          <w:sz w:val="28"/>
+          <w:szCs w:val="28"/>
+          <w:rtl/>
+        </w:rPr>
+        <w:t>במידה שהתווספו שמות של קבצים עוינים, צריך רק להוסיף אותם לקובץ ולקרוא אותו מחדש.</w:t>
+      </w:r>
+    </w:p>
+    <w:p>
+      <w:pPr>
+        <w:rPr>
+          <w:rFonts w:asciiTheme="minorBidi" w:hAnsiTheme="minorBidi"/>
+          <w:sz w:val="28"/>
+          <w:szCs w:val="28"/>
+          <w:rtl/>
+        </w:rPr>
+      </w:pPr>
+    </w:p>
+    <w:p>
+      <w:pPr>
+        <w:rPr>
+          <w:rFonts w:asciiTheme="minorBidi" w:hAnsiTheme="minorBidi"/>
+          <w:sz w:val="28"/>
+          <w:szCs w:val="28"/>
+          <w:rtl/>
+        </w:rPr>
+      </w:pPr>
+    </w:p>
+    <w:p>
+      <w:pPr>
+        <w:rPr>
+          <w:rFonts w:asciiTheme="minorBidi" w:hAnsiTheme="minorBidi"/>
+          <w:sz w:val="28"/>
+          <w:szCs w:val="28"/>
+          <w:rtl/>
+        </w:rPr>
+      </w:pPr>
+    </w:p>
+    <w:p>
+      <w:pPr>
+        <w:rPr>
+          <w:rFonts w:asciiTheme="minorBidi" w:hAnsiTheme="minorBidi"/>
+          <w:sz w:val="28"/>
+          <w:szCs w:val="28"/>
+          <w:rtl/>
+        </w:rPr>
+      </w:pPr>
+    </w:p>
+    <w:p>
+      <w:pPr>
+        <w:rPr>
+          <w:rFonts w:asciiTheme="minorBidi" w:hAnsiTheme="minorBidi"/>
+          <w:sz w:val="28"/>
+          <w:szCs w:val="28"/>
+          <w:rtl/>
+        </w:rPr>
+      </w:pPr>
+    </w:p>
+    <w:p>
+      <w:pPr>
+        <w:rPr>
+          <w:rFonts w:asciiTheme="minorBidi" w:hAnsiTheme="minorBidi"/>
+          <w:sz w:val="28"/>
+          <w:szCs w:val="28"/>
+          <w:rtl/>
+        </w:rPr>
+      </w:pPr>
+    </w:p>
+    <w:p>
+      <w:pPr>
+        <w:rPr>
+          <w:rFonts w:asciiTheme="minorBidi" w:hAnsiTheme="minorBidi"/>
+          <w:sz w:val="28"/>
+          <w:szCs w:val="28"/>
+          <w:rtl/>
+        </w:rPr>
+      </w:pPr>
+    </w:p>
+    <w:p>
+      <w:pPr>
+        <w:rPr>
+          <w:rFonts w:asciiTheme="minorBidi" w:hAnsiTheme="minorBidi"/>
+          <w:sz w:val="28"/>
+          <w:szCs w:val="28"/>
+          <w:rtl/>
+        </w:rPr>
+      </w:pPr>
+    </w:p>
+    <w:p>
+      <w:pPr>
+        <w:rPr>
+          <w:rFonts w:asciiTheme="minorBidi" w:hAnsiTheme="minorBidi"/>
+          <w:sz w:val="28"/>
+          <w:szCs w:val="28"/>
+          <w:rtl/>
+        </w:rPr>
+      </w:pPr>
+      <w:r>
+        <w:rPr>
+          <w:rFonts w:asciiTheme="minorBidi" w:hAnsiTheme="minorBidi"/>
+          <w:b/>
+          <w:bCs/>
+          <w:sz w:val="28"/>
+          <w:szCs w:val="28"/>
+        </w:rPr>
+        <w:t>BlackList.txt</w:t>
+      </w:r>
+      <w:r>
+        <w:rPr>
+          <w:rFonts w:asciiTheme="minorBidi" w:hAnsiTheme="minorBidi" w:hint="cs"/>
+          <w:b/>
+          <w:bCs/>
+          <w:sz w:val="28"/>
+          <w:szCs w:val="28"/>
+          <w:rtl/>
+        </w:rPr>
+        <w:t>:</w:t>
+      </w:r>
+    </w:p>
+    <w:p>
+      <w:pPr>
+        <w:rPr>
+          <w:rFonts w:asciiTheme="minorBidi" w:hAnsiTheme="minorBidi" w:hint="cs"/>
+          <w:sz w:val="28"/>
+          <w:szCs w:val="28"/>
+          <w:rtl/>
+        </w:rPr>
+      </w:pPr>
+      <w:r>
+        <w:rPr>
+          <w:rFonts w:asciiTheme="minorBidi" w:hAnsiTheme="minorBidi" w:hint="cs"/>
+          <w:sz w:val="28"/>
+          <w:szCs w:val="28"/>
+          <w:rtl/>
+        </w:rPr>
+        <w:t xml:space="preserve">קובץ זה הינו הקובץ אשר יכיל רשימת שמות של קבצים שהוגדרו </w:t>
       </w:r>
       <w:proofErr w:type="spellStart"/>
       <w:r>
         <w:rPr>
-          <w:rFonts w:asciiTheme="minorBidi" w:hAnsiTheme="minorBidi"/>
-          <w:sz w:val="28"/>
-          <w:szCs w:val="28"/>
-        </w:rPr>
-        <w:t>initBlackList</w:t>
+          <w:rFonts w:asciiTheme="minorBidi" w:hAnsiTheme="minorBidi" w:hint="cs"/>
+          <w:sz w:val="28"/>
+          <w:szCs w:val="28"/>
+          <w:rtl/>
+        </w:rPr>
+        <w:t>עויינים</w:t>
       </w:r>
       <w:proofErr w:type="spellEnd"/>
       <w:r>
@@ -2565,38 +3222,131 @@
           <w:szCs w:val="28"/>
           <w:rtl/>
         </w:rPr>
-        <w:t xml:space="preserve"> קוראת את הקובץ עם רשימת הקבצים העוינים ובונה מחרוזת שבה נחפש את שמות הקבצים.</w:t>
-      </w:r>
-    </w:p>
-    <w:p>
-      <w:pPr>
-        <w:rPr>
-          <w:rFonts w:asciiTheme="minorBidi" w:hAnsiTheme="minorBidi" w:hint="cs"/>
-          <w:sz w:val="28"/>
-          <w:szCs w:val="28"/>
-          <w:rtl/>
-        </w:rPr>
-      </w:pPr>
-      <w:r>
-        <w:rPr>
-          <w:rFonts w:asciiTheme="minorBidi" w:hAnsiTheme="minorBidi" w:hint="cs"/>
+        <w:t xml:space="preserve"> ע"י מנהלי הרשת הארגונית (רשימה שחורה).</w:t>
+      </w:r>
+    </w:p>
+    <w:p>
+      <w:pPr>
+        <w:rPr>
+          <w:rFonts w:asciiTheme="minorBidi" w:hAnsiTheme="minorBidi"/>
+          <w:sz w:val="28"/>
+          <w:szCs w:val="28"/>
+          <w:rtl/>
+        </w:rPr>
+      </w:pPr>
+      <w:r>
+        <w:rPr>
+          <w:rFonts w:asciiTheme="minorBidi" w:hAnsiTheme="minorBidi" w:hint="cs"/>
+          <w:sz w:val="28"/>
+          <w:szCs w:val="28"/>
+          <w:rtl/>
+        </w:rPr>
+        <w:t xml:space="preserve">לתוך קובץ זה יוקלדו שמות קבצים שנמצאו </w:t>
+      </w:r>
+      <w:proofErr w:type="spellStart"/>
+      <w:r>
+        <w:rPr>
+          <w:rFonts w:asciiTheme="minorBidi" w:hAnsiTheme="minorBidi" w:hint="cs"/>
+          <w:sz w:val="28"/>
+          <w:szCs w:val="28"/>
+          <w:rtl/>
+        </w:rPr>
+        <w:t>עויינים</w:t>
+      </w:r>
+      <w:proofErr w:type="spellEnd"/>
+      <w:r>
+        <w:rPr>
+          <w:rFonts w:asciiTheme="minorBidi" w:hAnsiTheme="minorBidi" w:hint="cs"/>
+          <w:sz w:val="28"/>
+          <w:szCs w:val="28"/>
+          <w:rtl/>
+        </w:rPr>
+        <w:t xml:space="preserve"> ידנית, והכלי יסתמך על קובץ זה כאשר יסנן הורדות של קבצים מהאינטרנט.</w:t>
+      </w:r>
+    </w:p>
+    <w:p>
+      <w:pPr>
+        <w:rPr>
+          <w:rFonts w:asciiTheme="minorBidi" w:hAnsiTheme="minorBidi" w:cs="Arial"/>
+          <w:sz w:val="28"/>
+          <w:szCs w:val="28"/>
+        </w:rPr>
+      </w:pPr>
+      <w:r>
+        <w:rPr>
+          <w:rFonts w:asciiTheme="minorBidi" w:hAnsiTheme="minorBidi" w:hint="cs"/>
+          <w:sz w:val="28"/>
+          <w:szCs w:val="28"/>
+          <w:rtl/>
+        </w:rPr>
+        <w:t xml:space="preserve">מיקומו של הקובץ יהיה ב </w:t>
+      </w:r>
+      <w:r>
+        <w:rPr>
+          <w:rFonts w:asciiTheme="minorBidi" w:hAnsiTheme="minorBidi" w:cs="Arial"/>
+          <w:sz w:val="28"/>
+          <w:szCs w:val="28"/>
+          <w:rtl/>
+        </w:rPr>
+        <w:t>/</w:t>
+      </w:r>
+      <w:proofErr w:type="spellStart"/>
+      <w:r>
+        <w:rPr>
+          <w:rFonts w:asciiTheme="minorBidi" w:hAnsiTheme="minorBidi"/>
+          <w:sz w:val="28"/>
+          <w:szCs w:val="28"/>
+        </w:rPr>
+        <w:t>var</w:t>
+      </w:r>
+      <w:proofErr w:type="spellEnd"/>
+      <w:r>
+        <w:rPr>
+          <w:rFonts w:asciiTheme="minorBidi" w:hAnsiTheme="minorBidi"/>
+          <w:sz w:val="28"/>
+          <w:szCs w:val="28"/>
+        </w:rPr>
+        <w:t>/www/html</w:t>
+      </w:r>
+      <w:r>
+        <w:rPr>
+          <w:rFonts w:asciiTheme="minorBidi" w:hAnsiTheme="minorBidi" w:cs="Arial"/>
+          <w:sz w:val="28"/>
+          <w:szCs w:val="28"/>
+          <w:rtl/>
+        </w:rPr>
+        <w:t>/</w:t>
+      </w:r>
+    </w:p>
+    <w:p>
+      <w:pPr>
+        <w:rPr>
+          <w:rFonts w:asciiTheme="minorBidi" w:hAnsiTheme="minorBidi" w:cs="Arial"/>
+          <w:sz w:val="28"/>
+          <w:szCs w:val="28"/>
+          <w:rtl/>
+        </w:rPr>
+      </w:pPr>
+      <w:r>
+        <w:rPr>
+          <w:rFonts w:asciiTheme="minorBidi" w:hAnsiTheme="minorBidi"/>
           <w:noProof/>
           <w:sz w:val="28"/>
           <w:szCs w:val="28"/>
         </w:rPr>
         <w:drawing>
-          <wp:anchor distT="0" distB="0" distL="114300" distR="114300" simplePos="0" relativeHeight="251662336" behindDoc="1" locked="0" layoutInCell="1" allowOverlap="1" wp14:anchorId="6A9342A6" wp14:editId="2E70C3E1">
+          <wp:anchor distT="0" distB="0" distL="114300" distR="114300" simplePos="0" relativeHeight="251668992" behindDoc="0" locked="0" layoutInCell="1" allowOverlap="1">
             <wp:simplePos x="0" y="0"/>
             <wp:positionH relativeFrom="column">
-              <wp:posOffset>-447040</wp:posOffset>
+              <wp:posOffset>939</wp:posOffset>
             </wp:positionH>
             <wp:positionV relativeFrom="paragraph">
-              <wp:posOffset>688340</wp:posOffset>
+              <wp:posOffset>318577</wp:posOffset>
             </wp:positionV>
-            <wp:extent cx="5800090" cy="2638425"/>
-            <wp:effectExtent l="0" t="0" r="0" b="9525"/>
+            <wp:extent cx="4969510" cy="2520315"/>
+            <wp:effectExtent l="0" t="0" r="2540" b="0"/>
             <wp:wrapNone/>
-            <wp:docPr id="7" name="תמונה 7"/>
+            <wp:docPr id="3" name="תמונה 3"/>
             <wp:cNvGraphicFramePr>
               <a:graphicFrameLocks xmlns:a="http://schemas.openxmlformats.org/drawingml/2006/main" noChangeAspect="1"/>
             </wp:cNvGraphicFramePr>
@@ -2604,7 +3354,7 @@
               <a:graphicData uri="http://schemas.openxmlformats.org/drawingml/2006/picture">
                 <pic:pic xmlns:pic="http://schemas.openxmlformats.org/drawingml/2006/picture">
                   <pic:nvPicPr>
-                    <pic:cNvPr id="0" name="Picture 6"/>
+                    <pic:cNvPr id="0" name="Picture 1"/>
                     <pic:cNvPicPr>
                       <a:picLocks noChangeAspect="1" noChangeArrowheads="1"/>
                     </pic:cNvPicPr>
@@ -2625,7 +3375,417 @@
                   <pic:spPr bwMode="auto">
                     <a:xfrm>
                       <a:off x="0" y="0"/>
-                      <a:ext cx="5800090" cy="2638425"/>
+                      <a:ext cx="4969510" cy="2520315"/>
+                    </a:xfrm>
+                    <a:prstGeom prst="rect">
+                      <a:avLst/>
+                    </a:prstGeom>
+                    <a:noFill/>
+                    <a:ln>
+                      <a:noFill/>
+                    </a:ln>
+                  </pic:spPr>
+                </pic:pic>
+              </a:graphicData>
+            </a:graphic>
+          </wp:anchor>
+        </w:drawing>
+      </w:r>
+      <w:r>
+        <w:rPr>
+          <w:rFonts w:asciiTheme="minorBidi" w:hAnsiTheme="minorBidi" w:cs="Arial" w:hint="cs"/>
+          <w:sz w:val="28"/>
+          <w:szCs w:val="28"/>
+          <w:rtl/>
+        </w:rPr>
+        <w:t>הקובץ ייראה כך:</w:t>
+      </w:r>
+    </w:p>
+    <w:p>
+      <w:pPr>
+        <w:rPr>
+          <w:rFonts w:asciiTheme="minorBidi" w:hAnsiTheme="minorBidi" w:cs="Arial"/>
+          <w:sz w:val="28"/>
+          <w:szCs w:val="28"/>
+          <w:rtl/>
+        </w:rPr>
+      </w:pPr>
+    </w:p>
+    <w:p>
+      <w:pPr>
+        <w:rPr>
+          <w:rFonts w:asciiTheme="minorBidi" w:hAnsiTheme="minorBidi" w:cs="Arial"/>
+          <w:sz w:val="28"/>
+          <w:szCs w:val="28"/>
+          <w:rtl/>
+        </w:rPr>
+      </w:pPr>
+    </w:p>
+    <w:p>
+      <w:pPr>
+        <w:rPr>
+          <w:rFonts w:asciiTheme="minorBidi" w:hAnsiTheme="minorBidi" w:cs="Arial"/>
+          <w:sz w:val="28"/>
+          <w:szCs w:val="28"/>
+          <w:rtl/>
+        </w:rPr>
+      </w:pPr>
+    </w:p>
+    <w:p>
+      <w:pPr>
+        <w:rPr>
+          <w:rFonts w:asciiTheme="minorBidi" w:hAnsiTheme="minorBidi" w:cs="Arial"/>
+          <w:sz w:val="28"/>
+          <w:szCs w:val="28"/>
+          <w:rtl/>
+        </w:rPr>
+      </w:pPr>
+    </w:p>
+    <w:p>
+      <w:pPr>
+        <w:rPr>
+          <w:rFonts w:asciiTheme="minorBidi" w:hAnsiTheme="minorBidi" w:cs="Arial"/>
+          <w:sz w:val="28"/>
+          <w:szCs w:val="28"/>
+          <w:rtl/>
+        </w:rPr>
+      </w:pPr>
+    </w:p>
+    <w:p>
+      <w:pPr>
+        <w:rPr>
+          <w:rFonts w:asciiTheme="minorBidi" w:hAnsiTheme="minorBidi" w:cs="Arial"/>
+          <w:sz w:val="28"/>
+          <w:szCs w:val="28"/>
+          <w:rtl/>
+        </w:rPr>
+      </w:pPr>
+    </w:p>
+    <w:p>
+      <w:pPr>
+        <w:rPr>
+          <w:rFonts w:asciiTheme="minorBidi" w:hAnsiTheme="minorBidi" w:cs="Arial"/>
+          <w:sz w:val="28"/>
+          <w:szCs w:val="28"/>
+          <w:rtl/>
+        </w:rPr>
+      </w:pPr>
+    </w:p>
+    <w:p>
+      <w:pPr>
+        <w:rPr>
+          <w:rFonts w:asciiTheme="minorBidi" w:hAnsiTheme="minorBidi" w:cs="Arial"/>
+          <w:sz w:val="28"/>
+          <w:szCs w:val="28"/>
+          <w:rtl/>
+        </w:rPr>
+      </w:pPr>
+      <w:proofErr w:type="spellStart"/>
+      <w:r>
+        <w:rPr>
+          <w:rFonts w:asciiTheme="minorBidi" w:hAnsiTheme="minorBidi" w:cs="Arial"/>
+          <w:b/>
+          <w:bCs/>
+          <w:sz w:val="28"/>
+          <w:szCs w:val="28"/>
+        </w:rPr>
+        <w:lastRenderedPageBreak/>
+        <w:t>forward_proxy.conf</w:t>
+      </w:r>
+      <w:proofErr w:type="spellEnd"/>
+      <w:r>
+        <w:rPr>
+          <w:rFonts w:asciiTheme="minorBidi" w:hAnsiTheme="minorBidi" w:cs="Arial" w:hint="cs"/>
+          <w:b/>
+          <w:bCs/>
+          <w:sz w:val="28"/>
+          <w:szCs w:val="28"/>
+          <w:rtl/>
+        </w:rPr>
+        <w:t>:</w:t>
+      </w:r>
+    </w:p>
+    <w:p>
+      <w:pPr>
+        <w:rPr>
+          <w:rFonts w:asciiTheme="minorBidi" w:hAnsiTheme="minorBidi" w:cs="Arial"/>
+          <w:sz w:val="28"/>
+          <w:szCs w:val="28"/>
+          <w:rtl/>
+        </w:rPr>
+      </w:pPr>
+      <w:r>
+        <w:rPr>
+          <w:rFonts w:asciiTheme="minorBidi" w:hAnsiTheme="minorBidi" w:cs="Arial" w:hint="cs"/>
+          <w:sz w:val="28"/>
+          <w:szCs w:val="28"/>
+          <w:rtl/>
+        </w:rPr>
+        <w:t xml:space="preserve">קובץ הגדרות אפאצ'י עבור תצורת עבודה של </w:t>
+      </w:r>
+      <w:proofErr w:type="spellStart"/>
+      <w:r>
+        <w:rPr>
+          <w:rFonts w:asciiTheme="minorBidi" w:hAnsiTheme="minorBidi" w:cs="Arial"/>
+          <w:sz w:val="28"/>
+          <w:szCs w:val="28"/>
+        </w:rPr>
+        <w:t>forward_proxy</w:t>
+      </w:r>
+      <w:proofErr w:type="spellEnd"/>
+      <w:r>
+        <w:rPr>
+          <w:rFonts w:asciiTheme="minorBidi" w:hAnsiTheme="minorBidi" w:cs="Arial" w:hint="cs"/>
+          <w:sz w:val="28"/>
+          <w:szCs w:val="28"/>
+          <w:rtl/>
+        </w:rPr>
+        <w:t xml:space="preserve"> </w:t>
+      </w:r>
+      <w:r>
+        <w:rPr>
+          <w:rFonts w:asciiTheme="minorBidi" w:hAnsiTheme="minorBidi" w:cs="Arial"/>
+          <w:sz w:val="28"/>
+          <w:szCs w:val="28"/>
+          <w:rtl/>
+        </w:rPr>
+        <w:t>–</w:t>
+      </w:r>
+      <w:r>
+        <w:rPr>
+          <w:rFonts w:asciiTheme="minorBidi" w:hAnsiTheme="minorBidi" w:cs="Arial" w:hint="cs"/>
+          <w:sz w:val="28"/>
+          <w:szCs w:val="28"/>
+          <w:rtl/>
+        </w:rPr>
+        <w:t xml:space="preserve"> </w:t>
+      </w:r>
+      <w:proofErr w:type="spellStart"/>
+      <w:r>
+        <w:rPr>
+          <w:rFonts w:asciiTheme="minorBidi" w:hAnsiTheme="minorBidi" w:cs="Arial" w:hint="cs"/>
+          <w:sz w:val="28"/>
+          <w:szCs w:val="28"/>
+          <w:rtl/>
+        </w:rPr>
+        <w:t>פרוקסי</w:t>
+      </w:r>
+      <w:proofErr w:type="spellEnd"/>
+      <w:r>
+        <w:rPr>
+          <w:rFonts w:asciiTheme="minorBidi" w:hAnsiTheme="minorBidi" w:cs="Arial" w:hint="cs"/>
+          <w:sz w:val="28"/>
+          <w:szCs w:val="28"/>
+          <w:rtl/>
+        </w:rPr>
+        <w:t xml:space="preserve"> שמסתיר את הרשת הארגונית מהרשת הגלובלית (</w:t>
+      </w:r>
+      <w:r>
+        <w:rPr>
+          <w:rFonts w:asciiTheme="minorBidi" w:hAnsiTheme="minorBidi" w:cs="Arial"/>
+          <w:sz w:val="28"/>
+          <w:szCs w:val="28"/>
+        </w:rPr>
+        <w:t>local proxy</w:t>
+      </w:r>
+      <w:r>
+        <w:rPr>
+          <w:rFonts w:asciiTheme="minorBidi" w:hAnsiTheme="minorBidi" w:cs="Arial" w:hint="cs"/>
+          <w:sz w:val="28"/>
+          <w:szCs w:val="28"/>
+          <w:rtl/>
+        </w:rPr>
+        <w:t xml:space="preserve">). מקובץ זה מוגדר שכל </w:t>
+      </w:r>
+      <w:proofErr w:type="spellStart"/>
+      <w:r>
+        <w:rPr>
+          <w:rFonts w:asciiTheme="minorBidi" w:hAnsiTheme="minorBidi" w:cs="Arial"/>
+          <w:sz w:val="28"/>
+          <w:szCs w:val="28"/>
+        </w:rPr>
+        <w:t>url</w:t>
+      </w:r>
+      <w:proofErr w:type="spellEnd"/>
+      <w:r>
+        <w:rPr>
+          <w:rFonts w:asciiTheme="minorBidi" w:hAnsiTheme="minorBidi" w:cs="Arial" w:hint="cs"/>
+          <w:sz w:val="28"/>
+          <w:szCs w:val="28"/>
+          <w:rtl/>
+        </w:rPr>
+        <w:t xml:space="preserve"> שמקורו ברשת הארגונית (</w:t>
+      </w:r>
+      <w:proofErr w:type="spellStart"/>
+      <w:r>
+        <w:rPr>
+          <w:rFonts w:asciiTheme="minorBidi" w:hAnsiTheme="minorBidi" w:cs="Arial"/>
+          <w:sz w:val="28"/>
+          <w:szCs w:val="28"/>
+        </w:rPr>
+        <w:t>ip</w:t>
+      </w:r>
+      <w:proofErr w:type="spellEnd"/>
+      <w:r>
+        <w:rPr>
+          <w:rFonts w:asciiTheme="minorBidi" w:hAnsiTheme="minorBidi" w:cs="Arial" w:hint="cs"/>
+          <w:sz w:val="28"/>
+          <w:szCs w:val="28"/>
+          <w:rtl/>
+        </w:rPr>
+        <w:t xml:space="preserve"> שמתחיל ב </w:t>
+      </w:r>
+      <w:r>
+        <w:rPr>
+          <w:rFonts w:asciiTheme="minorBidi" w:hAnsiTheme="minorBidi" w:cs="Arial"/>
+          <w:sz w:val="28"/>
+          <w:szCs w:val="28"/>
+        </w:rPr>
+        <w:t>192.168</w:t>
+      </w:r>
+      <w:r>
+        <w:rPr>
+          <w:rFonts w:asciiTheme="minorBidi" w:hAnsiTheme="minorBidi" w:cs="Arial" w:hint="cs"/>
+          <w:sz w:val="28"/>
+          <w:szCs w:val="28"/>
+          <w:rtl/>
+        </w:rPr>
+        <w:t xml:space="preserve">) יעבור דרך יעובד ע"י שרת </w:t>
+      </w:r>
+      <w:proofErr w:type="spellStart"/>
+      <w:r>
+        <w:rPr>
+          <w:rFonts w:asciiTheme="minorBidi" w:hAnsiTheme="minorBidi" w:cs="Arial" w:hint="cs"/>
+          <w:sz w:val="28"/>
+          <w:szCs w:val="28"/>
+          <w:rtl/>
+        </w:rPr>
+        <w:t>הפרוקסי</w:t>
+      </w:r>
+      <w:proofErr w:type="spellEnd"/>
+      <w:r>
+        <w:rPr>
+          <w:rFonts w:asciiTheme="minorBidi" w:hAnsiTheme="minorBidi" w:cs="Arial" w:hint="cs"/>
+          <w:sz w:val="28"/>
+          <w:szCs w:val="28"/>
+          <w:rtl/>
+        </w:rPr>
+        <w:t>.</w:t>
+      </w:r>
+    </w:p>
+    <w:p>
+      <w:pPr>
+        <w:rPr>
+          <w:rFonts w:asciiTheme="minorBidi" w:hAnsiTheme="minorBidi" w:cs="Arial"/>
+          <w:sz w:val="28"/>
+          <w:szCs w:val="28"/>
+          <w:rtl/>
+        </w:rPr>
+      </w:pPr>
+      <w:r>
+        <w:rPr>
+          <w:rFonts w:asciiTheme="minorBidi" w:hAnsiTheme="minorBidi" w:cs="Arial" w:hint="cs"/>
+          <w:sz w:val="28"/>
+          <w:szCs w:val="28"/>
+          <w:rtl/>
+        </w:rPr>
+        <w:t xml:space="preserve">כמו כן מוגדרים תיעודי בקשות שעוברים דרך </w:t>
+      </w:r>
+      <w:proofErr w:type="spellStart"/>
+      <w:r>
+        <w:rPr>
+          <w:rFonts w:asciiTheme="minorBidi" w:hAnsiTheme="minorBidi" w:cs="Arial" w:hint="cs"/>
+          <w:sz w:val="28"/>
+          <w:szCs w:val="28"/>
+          <w:rtl/>
+        </w:rPr>
+        <w:t>הפרוקסי</w:t>
+      </w:r>
+      <w:proofErr w:type="spellEnd"/>
+      <w:r>
+        <w:rPr>
+          <w:rFonts w:asciiTheme="minorBidi" w:hAnsiTheme="minorBidi" w:cs="Arial" w:hint="cs"/>
+          <w:sz w:val="28"/>
+          <w:szCs w:val="28"/>
+          <w:rtl/>
+        </w:rPr>
+        <w:t xml:space="preserve"> (</w:t>
+      </w:r>
+      <w:r>
+        <w:rPr>
+          <w:rFonts w:asciiTheme="minorBidi" w:hAnsiTheme="minorBidi" w:cs="Arial"/>
+          <w:sz w:val="28"/>
+          <w:szCs w:val="28"/>
+        </w:rPr>
+        <w:t>logging</w:t>
+      </w:r>
+      <w:r>
+        <w:rPr>
+          <w:rFonts w:asciiTheme="minorBidi" w:hAnsiTheme="minorBidi" w:cs="Arial" w:hint="cs"/>
+          <w:sz w:val="28"/>
+          <w:szCs w:val="28"/>
+          <w:rtl/>
+        </w:rPr>
+        <w:t>)</w:t>
+      </w:r>
+    </w:p>
+    <w:p>
+      <w:pPr>
+        <w:rPr>
+          <w:rFonts w:asciiTheme="minorBidi" w:hAnsiTheme="minorBidi" w:cs="Arial"/>
+          <w:sz w:val="28"/>
+          <w:szCs w:val="28"/>
+        </w:rPr>
+      </w:pPr>
+      <w:r>
+        <w:rPr>
+          <w:rFonts w:asciiTheme="minorBidi" w:hAnsiTheme="minorBidi"/>
+          <w:noProof/>
+          <w:sz w:val="28"/>
+          <w:szCs w:val="28"/>
+        </w:rPr>
+        <w:drawing>
+          <wp:anchor distT="0" distB="0" distL="114300" distR="114300" simplePos="0" relativeHeight="251673088" behindDoc="0" locked="0" layoutInCell="1" allowOverlap="1">
+            <wp:simplePos x="0" y="0"/>
+            <wp:positionH relativeFrom="column">
+              <wp:posOffset>2237</wp:posOffset>
+            </wp:positionH>
+            <wp:positionV relativeFrom="paragraph">
+              <wp:posOffset>119877</wp:posOffset>
+            </wp:positionV>
+            <wp:extent cx="5271770" cy="4142740"/>
+            <wp:effectExtent l="0" t="0" r="5080" b="0"/>
+            <wp:wrapNone/>
+            <wp:docPr id="5" name="תמונה 5"/>
+            <wp:cNvGraphicFramePr>
+              <a:graphicFrameLocks xmlns:a="http://schemas.openxmlformats.org/drawingml/2006/main" noChangeAspect="1"/>
+            </wp:cNvGraphicFramePr>
+            <a:graphic xmlns:a="http://schemas.openxmlformats.org/drawingml/2006/main">
+              <a:graphicData uri="http://schemas.openxmlformats.org/drawingml/2006/picture">
+                <pic:pic xmlns:pic="http://schemas.openxmlformats.org/drawingml/2006/picture">
+                  <pic:nvPicPr>
+                    <pic:cNvPr id="0" name="Picture 2"/>
+                    <pic:cNvPicPr>
+                      <a:picLocks noChangeAspect="1" noChangeArrowheads="1"/>
+                    </pic:cNvPicPr>
+                  </pic:nvPicPr>
+                  <pic:blipFill>
+                    <a:blip r:embed="rId12">
+                      <a:extLst>
+                        <a:ext uri="{28A0092B-C50C-407E-A947-70E740481C1C}">
+                          <a14:useLocalDpi xmlns:a14="http://schemas.microsoft.com/office/drawing/2010/main" val="0"/>
+                        </a:ext>
+                      </a:extLst>
+                    </a:blip>
+                    <a:srcRect/>
+                    <a:stretch>
+                      <a:fillRect/>
+                    </a:stretch>
+                  </pic:blipFill>
+                  <pic:spPr bwMode="auto">
+                    <a:xfrm>
+                      <a:off x="0" y="0"/>
+                      <a:ext cx="5271770" cy="4142740"/>
                     </a:xfrm>
                     <a:prstGeom prst="rect">
                       <a:avLst/>
@@ -2647,15 +3807,132 @@
           </wp:anchor>
         </w:drawing>
       </w:r>
-      <w:r>
-        <w:rPr>
-          <w:rFonts w:asciiTheme="minorBidi" w:hAnsiTheme="minorBidi" w:hint="cs"/>
-          <w:sz w:val="28"/>
-          <w:szCs w:val="28"/>
-          <w:rtl/>
-        </w:rPr>
-        <w:t>במידה שהתווספו שמות של קבצים עוינים, צריך רק להוסיף אותם לקובץ ולקרוא אותו מחדש.</w:t>
-      </w:r>
+    </w:p>
+    <w:p>
+      <w:pPr>
+        <w:rPr>
+          <w:rFonts w:asciiTheme="minorBidi" w:hAnsiTheme="minorBidi" w:cs="Arial"/>
+          <w:sz w:val="28"/>
+          <w:szCs w:val="28"/>
+        </w:rPr>
+      </w:pPr>
+    </w:p>
+    <w:p>
+      <w:pPr>
+        <w:rPr>
+          <w:rFonts w:asciiTheme="minorBidi" w:hAnsiTheme="minorBidi" w:cs="Arial"/>
+          <w:sz w:val="28"/>
+          <w:szCs w:val="28"/>
+        </w:rPr>
+      </w:pPr>
+    </w:p>
+    <w:p>
+      <w:pPr>
+        <w:rPr>
+          <w:rFonts w:asciiTheme="minorBidi" w:hAnsiTheme="minorBidi" w:cs="Arial" w:hint="cs"/>
+          <w:sz w:val="28"/>
+          <w:szCs w:val="28"/>
+        </w:rPr>
+      </w:pPr>
+    </w:p>
+    <w:p>
+      <w:pPr>
+        <w:rPr>
+          <w:rFonts w:asciiTheme="minorBidi" w:hAnsiTheme="minorBidi"/>
+          <w:sz w:val="28"/>
+          <w:szCs w:val="28"/>
+        </w:rPr>
+      </w:pPr>
+    </w:p>
+    <w:p>
+      <w:pPr>
+        <w:rPr>
+          <w:rFonts w:asciiTheme="minorBidi" w:hAnsiTheme="minorBidi"/>
+          <w:sz w:val="28"/>
+          <w:szCs w:val="28"/>
+        </w:rPr>
+      </w:pPr>
+    </w:p>
+    <w:p>
+      <w:pPr>
+        <w:rPr>
+          <w:rFonts w:asciiTheme="minorBidi" w:hAnsiTheme="minorBidi"/>
+          <w:sz w:val="28"/>
+          <w:szCs w:val="28"/>
+        </w:rPr>
+      </w:pPr>
+    </w:p>
+    <w:p>
+      <w:pPr>
+        <w:rPr>
+          <w:rFonts w:asciiTheme="minorBidi" w:hAnsiTheme="minorBidi"/>
+          <w:sz w:val="28"/>
+          <w:szCs w:val="28"/>
+        </w:rPr>
+      </w:pPr>
+    </w:p>
+    <w:p>
+      <w:pPr>
+        <w:rPr>
+          <w:rFonts w:asciiTheme="minorBidi" w:hAnsiTheme="minorBidi"/>
+          <w:sz w:val="28"/>
+          <w:szCs w:val="28"/>
+        </w:rPr>
+      </w:pPr>
+    </w:p>
+    <w:p>
+      <w:pPr>
+        <w:rPr>
+          <w:rFonts w:asciiTheme="minorBidi" w:hAnsiTheme="minorBidi"/>
+          <w:sz w:val="28"/>
+          <w:szCs w:val="28"/>
+        </w:rPr>
+      </w:pPr>
+    </w:p>
+    <w:p>
+      <w:pPr>
+        <w:rPr>
+          <w:rFonts w:asciiTheme="minorBidi" w:hAnsiTheme="minorBidi"/>
+          <w:sz w:val="28"/>
+          <w:szCs w:val="28"/>
+        </w:rPr>
+      </w:pPr>
+    </w:p>
+    <w:p>
+      <w:pPr>
+        <w:rPr>
+          <w:rFonts w:asciiTheme="minorBidi" w:hAnsiTheme="minorBidi"/>
+          <w:sz w:val="28"/>
+          <w:szCs w:val="28"/>
+        </w:rPr>
+      </w:pPr>
+    </w:p>
+    <w:p>
+      <w:pPr>
+        <w:rPr>
+          <w:rFonts w:asciiTheme="minorBidi" w:hAnsiTheme="minorBidi"/>
+          <w:sz w:val="28"/>
+          <w:szCs w:val="28"/>
+        </w:rPr>
+      </w:pPr>
+    </w:p>
+    <w:p>
+      <w:pPr>
+        <w:rPr>
+          <w:rFonts w:asciiTheme="minorBidi" w:hAnsiTheme="minorBidi"/>
+          <w:sz w:val="28"/>
+          <w:szCs w:val="28"/>
+        </w:rPr>
+      </w:pPr>
+    </w:p>
+    <w:p>
+      <w:pPr>
+        <w:rPr>
+          <w:rFonts w:asciiTheme="minorBidi" w:hAnsiTheme="minorBidi"/>
+          <w:sz w:val="28"/>
+          <w:szCs w:val="28"/>
+        </w:rPr>
+      </w:pPr>
       <w:bookmarkStart w:id="0" w:name="_GoBack"/>
       <w:bookmarkEnd w:id="0"/>
     </w:p>
@@ -2672,8 +3949,8 @@
 </file>
 
 <file path=word/numbering.xml><?xml version="1.0" encoding="utf-8"?>
-<w:numbering xmlns:wpc="http://schemas.microsoft.com/office/word/2010/wordprocessingCanvas" xmlns:mc="http://schemas.openxmlformats.org/markup-compatibility/2006" xmlns:o="urn:schemas-microsoft-com:office:office" xmlns:r="http://schemas.openxmlformats.org/officeDocument/2006/relationships" xmlns:m="http://schemas.openxmlformats.org/officeDocument/2006/math" xmlns:v="urn:schemas-microsoft-com:vml" xmlns:wp14="http://schemas.microsoft.com/office/word/2010/wordprocessingDrawing" xmlns:wp="http://schemas.openxmlformats.org/drawingml/2006/wordprocessingDrawing" xmlns:w10="urn:schemas-microsoft-com:office:word" xmlns:w="http://schemas.openxmlformats.org/wordprocessingml/2006/main" xmlns:w14="http://schemas.microsoft.com/office/word/2010/wordml" xmlns:wpg="http://schemas.microsoft.com/office/word/2010/wordprocessingGroup" xmlns:wpi="http://schemas.microsoft.com/office/word/2010/wordprocessingInk" xmlns:wne="http://schemas.microsoft.com/office/word/2006/wordml" xmlns:wps="http://schemas.microsoft.com/office/word/2010/wordprocessingShape" mc:Ignorable="w14 wp14">
-  <w:abstractNum w:abstractNumId="0">
+<w:numbering xmlns:wpc="http://schemas.microsoft.com/office/word/2010/wordprocessingCanvas" xmlns:mc="http://schemas.openxmlformats.org/markup-compatibility/2006" xmlns:o="urn:schemas-microsoft-com:office:office" xmlns:r="http://schemas.openxmlformats.org/officeDocument/2006/relationships" xmlns:m="http://schemas.openxmlformats.org/officeDocument/2006/math" xmlns:v="urn:schemas-microsoft-com:vml" xmlns:wp14="http://schemas.microsoft.com/office/word/2010/wordprocessingDrawing" xmlns:wp="http://schemas.openxmlformats.org/drawingml/2006/wordprocessingDrawing" xmlns:w10="urn:schemas-microsoft-com:office:word" xmlns:w="http://schemas.openxmlformats.org/wordprocessingml/2006/main" xmlns:w14="http://schemas.microsoft.com/office/word/2010/wordml" xmlns:w15="http://schemas.microsoft.com/office/word/2012/wordml" xmlns:wpg="http://schemas.microsoft.com/office/word/2010/wordprocessingGroup" xmlns:wpi="http://schemas.microsoft.com/office/word/2010/wordprocessingInk" xmlns:wne="http://schemas.microsoft.com/office/word/2006/wordml" xmlns:wps="http://schemas.microsoft.com/office/word/2010/wordprocessingShape" mc:Ignorable="w14 w15 wp14">
+  <w:abstractNum w:abstractNumId="0" w15:restartNumberingAfterBreak="0">
     <w:nsid w:val="15CE3FFE"/>
     <w:multiLevelType w:val="hybridMultilevel"/>
     <w:tmpl w:val="E4DC80F2"/>
@@ -2762,7 +4039,7 @@
       </w:pPr>
     </w:lvl>
   </w:abstractNum>
-  <w:abstractNum w:abstractNumId="1">
+  <w:abstractNum w:abstractNumId="1" w15:restartNumberingAfterBreak="0">
     <w:nsid w:val="34DE5E1D"/>
     <w:multiLevelType w:val="hybridMultilevel"/>
     <w:tmpl w:val="12CA0D04"/>
@@ -2851,7 +4128,7 @@
       </w:pPr>
     </w:lvl>
   </w:abstractNum>
-  <w:abstractNum w:abstractNumId="2">
+  <w:abstractNum w:abstractNumId="2" w15:restartNumberingAfterBreak="0">
     <w:nsid w:val="3AFC1A00"/>
     <w:multiLevelType w:val="hybridMultilevel"/>
     <w:tmpl w:val="7BEEE186"/>
@@ -2963,7 +4240,119 @@
       </w:rPr>
     </w:lvl>
   </w:abstractNum>
-  <w:abstractNum w:abstractNumId="3">
+  <w:abstractNum w:abstractNumId="3" w15:restartNumberingAfterBreak="0">
+    <w:nsid w:val="64F83810"/>
+    <w:multiLevelType w:val="hybridMultilevel"/>
+    <w:tmpl w:val="BFC80DDE"/>
+    <w:lvl w:ilvl="0" w:tplc="8340AB38">
+      <w:numFmt w:val="bullet"/>
+      <w:lvlText w:val=""/>
+      <w:lvlJc w:val="left"/>
+      <w:pPr>
+        <w:ind w:left="720" w:hanging="360"/>
+      </w:pPr>
+      <w:rPr>
+        <w:rFonts w:ascii="Symbol" w:eastAsiaTheme="minorHAnsi" w:hAnsi="Symbol" w:cstheme="minorBidi" w:hint="default"/>
+      </w:rPr>
+    </w:lvl>
+    <w:lvl w:ilvl="1" w:tplc="04090003" w:tentative="1">
+      <w:start w:val="1"/>
+      <w:numFmt w:val="bullet"/>
+      <w:lvlText w:val="o"/>
+      <w:lvlJc w:val="left"/>
+      <w:pPr>
+        <w:ind w:left="1440" w:hanging="360"/>
+      </w:pPr>
+      <w:rPr>
+        <w:rFonts w:ascii="Courier New" w:hAnsi="Courier New" w:cs="Courier New" w:hint="default"/>
+      </w:rPr>
+    </w:lvl>
+    <w:lvl w:ilvl="2" w:tplc="04090005" w:tentative="1">
+      <w:start w:val="1"/>
+      <w:numFmt w:val="bullet"/>
+      <w:lvlText w:val=""/>
+      <w:lvlJc w:val="left"/>
+      <w:pPr>
+        <w:ind w:left="2160" w:hanging="360"/>
+      </w:pPr>
+      <w:rPr>
+        <w:rFonts w:ascii="Wingdings" w:hAnsi="Wingdings" w:hint="default"/>
+      </w:rPr>
+    </w:lvl>
+    <w:lvl w:ilvl="3" w:tplc="04090001" w:tentative="1">
+      <w:start w:val="1"/>
+      <w:numFmt w:val="bullet"/>
+      <w:lvlText w:val=""/>
+      <w:lvlJc w:val="left"/>
+      <w:pPr>
+        <w:ind w:left="2880" w:hanging="360"/>
+      </w:pPr>
+      <w:rPr>
+        <w:rFonts w:ascii="Symbol" w:hAnsi="Symbol" w:hint="default"/>
+      </w:rPr>
+    </w:lvl>
+    <w:lvl w:ilvl="4" w:tplc="04090003" w:tentative="1">
+      <w:start w:val="1"/>
+      <w:numFmt w:val="bullet"/>
+      <w:lvlText w:val="o"/>
+      <w:lvlJc w:val="left"/>
+      <w:pPr>
+        <w:ind w:left="3600" w:hanging="360"/>
+      </w:pPr>
+      <w:rPr>
+        <w:rFonts w:ascii="Courier New" w:hAnsi="Courier New" w:cs="Courier New" w:hint="default"/>
+      </w:rPr>
+    </w:lvl>
+    <w:lvl w:ilvl="5" w:tplc="04090005" w:tentative="1">
+      <w:start w:val="1"/>
+      <w:numFmt w:val="bullet"/>
+      <w:lvlText w:val=""/>
+      <w:lvlJc w:val="left"/>
+      <w:pPr>
+        <w:ind w:left="4320" w:hanging="360"/>
+      </w:pPr>
+      <w:rPr>
+        <w:rFonts w:ascii="Wingdings" w:hAnsi="Wingdings" w:hint="default"/>
+      </w:rPr>
+    </w:lvl>
+    <w:lvl w:ilvl="6" w:tplc="04090001" w:tentative="1">
+      <w:start w:val="1"/>
+      <w:numFmt w:val="bullet"/>
+      <w:lvlText w:val=""/>
+      <w:lvlJc w:val="left"/>
+      <w:pPr>
+        <w:ind w:left="5040" w:hanging="360"/>
+      </w:pPr>
+      <w:rPr>
+        <w:rFonts w:ascii="Symbol" w:hAnsi="Symbol" w:hint="default"/>
+      </w:rPr>
+    </w:lvl>
+    <w:lvl w:ilvl="7" w:tplc="04090003" w:tentative="1">
+      <w:start w:val="1"/>
+      <w:numFmt w:val="bullet"/>
+      <w:lvlText w:val="o"/>
+      <w:lvlJc w:val="left"/>
+      <w:pPr>
+        <w:ind w:left="5760" w:hanging="360"/>
+      </w:pPr>
+      <w:rPr>
+        <w:rFonts w:ascii="Courier New" w:hAnsi="Courier New" w:cs="Courier New" w:hint="default"/>
+      </w:rPr>
+    </w:lvl>
+    <w:lvl w:ilvl="8" w:tplc="04090005" w:tentative="1">
+      <w:start w:val="1"/>
+      <w:numFmt w:val="bullet"/>
+      <w:lvlText w:val=""/>
+      <w:lvlJc w:val="left"/>
+      <w:pPr>
+        <w:ind w:left="6480" w:hanging="360"/>
+      </w:pPr>
+      <w:rPr>
+        <w:rFonts w:ascii="Wingdings" w:hAnsi="Wingdings" w:hint="default"/>
+      </w:rPr>
+    </w:lvl>
+  </w:abstractNum>
+  <w:abstractNum w:abstractNumId="4" w15:restartNumberingAfterBreak="0">
     <w:nsid w:val="6E021EC9"/>
     <w:multiLevelType w:val="hybridMultilevel"/>
     <w:tmpl w:val="9F4CD3AC"/>
@@ -3059,16 +4448,19 @@
     <w:abstractNumId w:val="0"/>
   </w:num>
   <w:num w:numId="3">
-    <w:abstractNumId w:val="3"/>
+    <w:abstractNumId w:val="4"/>
   </w:num>
   <w:num w:numId="4">
     <w:abstractNumId w:val="1"/>
+  </w:num>
+  <w:num w:numId="5">
+    <w:abstractNumId w:val="3"/>
   </w:num>
 </w:numbering>
 </file>
 
 <file path=word/styles.xml><?xml version="1.0" encoding="utf-8"?>
-<w:styles xmlns:mc="http://schemas.openxmlformats.org/markup-compatibility/2006" xmlns:r="http://schemas.openxmlformats.org/officeDocument/2006/relationships" xmlns:w="http://schemas.openxmlformats.org/wordprocessingml/2006/main" xmlns:w14="http://schemas.microsoft.com/office/word/2010/wordml" mc:Ignorable="w14">
+<w:styles xmlns:mc="http://schemas.openxmlformats.org/markup-compatibility/2006" xmlns:r="http://schemas.openxmlformats.org/officeDocument/2006/relationships" xmlns:w="http://schemas.openxmlformats.org/wordprocessingml/2006/main" xmlns:w14="http://schemas.microsoft.com/office/word/2010/wordml" xmlns:w15="http://schemas.microsoft.com/office/word/2012/wordml" mc:Ignorable="w14 w15">
   <w:docDefaults>
     <w:rPrDefault>
       <w:rPr>
@@ -3084,145 +4476,378 @@
       </w:pPr>
     </w:pPrDefault>
   </w:docDefaults>
-  <w:latentStyles w:defLockedState="0" w:defUIPriority="99" w:defSemiHidden="1" w:defUnhideWhenUsed="1" w:defQFormat="0" w:count="267">
-    <w:lsdException w:name="Normal" w:semiHidden="0" w:uiPriority="0" w:unhideWhenUsed="0" w:qFormat="1"/>
-    <w:lsdException w:name="heading 1" w:semiHidden="0" w:uiPriority="9" w:unhideWhenUsed="0" w:qFormat="1"/>
-    <w:lsdException w:name="heading 2" w:uiPriority="9" w:qFormat="1"/>
-    <w:lsdException w:name="heading 3" w:uiPriority="9" w:qFormat="1"/>
-    <w:lsdException w:name="heading 4" w:uiPriority="9" w:qFormat="1"/>
-    <w:lsdException w:name="heading 5" w:uiPriority="9" w:qFormat="1"/>
-    <w:lsdException w:name="heading 6" w:uiPriority="9" w:qFormat="1"/>
-    <w:lsdException w:name="heading 7" w:uiPriority="9" w:qFormat="1"/>
-    <w:lsdException w:name="heading 8" w:uiPriority="9" w:qFormat="1"/>
-    <w:lsdException w:name="heading 9" w:uiPriority="9" w:qFormat="1"/>
-    <w:lsdException w:name="toc 1" w:uiPriority="39"/>
-    <w:lsdException w:name="toc 2" w:uiPriority="39"/>
-    <w:lsdException w:name="toc 3" w:uiPriority="39"/>
-    <w:lsdException w:name="toc 4" w:uiPriority="39"/>
-    <w:lsdException w:name="toc 5" w:uiPriority="39"/>
-    <w:lsdException w:name="toc 6" w:uiPriority="39"/>
-    <w:lsdException w:name="toc 7" w:uiPriority="39"/>
-    <w:lsdException w:name="toc 8" w:uiPriority="39"/>
-    <w:lsdException w:name="toc 9" w:uiPriority="39"/>
-    <w:lsdException w:name="caption" w:uiPriority="35" w:qFormat="1"/>
-    <w:lsdException w:name="Title" w:semiHidden="0" w:uiPriority="10" w:unhideWhenUsed="0" w:qFormat="1"/>
-    <w:lsdException w:name="Default Paragraph Font" w:uiPriority="1"/>
-    <w:lsdException w:name="Subtitle" w:semiHidden="0" w:uiPriority="11" w:unhideWhenUsed="0" w:qFormat="1"/>
-    <w:lsdException w:name="Strong" w:semiHidden="0" w:uiPriority="22" w:unhideWhenUsed="0" w:qFormat="1"/>
-    <w:lsdException w:name="Emphasis" w:semiHidden="0" w:uiPriority="20" w:unhideWhenUsed="0" w:qFormat="1"/>
-    <w:lsdException w:name="Normal (Web)" w:qFormat="1"/>
-    <w:lsdException w:name="Table Grid" w:semiHidden="0" w:uiPriority="59" w:unhideWhenUsed="0"/>
-    <w:lsdException w:name="Placeholder Text" w:unhideWhenUsed="0"/>
-    <w:lsdException w:name="No Spacing" w:semiHidden="0" w:uiPriority="1" w:unhideWhenUsed="0" w:qFormat="1"/>
-    <w:lsdException w:name="Light Shading" w:semiHidden="0" w:uiPriority="60" w:unhideWhenUsed="0"/>
-    <w:lsdException w:name="Light List" w:semiHidden="0" w:uiPriority="61" w:unhideWhenUsed="0"/>
-    <w:lsdException w:name="Light Grid" w:semiHidden="0" w:uiPriority="62" w:unhideWhenUsed="0"/>
-    <w:lsdException w:name="Medium Shading 1" w:semiHidden="0" w:uiPriority="63" w:unhideWhenUsed="0"/>
-    <w:lsdException w:name="Medium Shading 2" w:semiHidden="0" w:uiPriority="64" w:unhideWhenUsed="0"/>
-    <w:lsdException w:name="Medium List 1" w:semiHidden="0" w:uiPriority="65" w:unhideWhenUsed="0"/>
-    <w:lsdException w:name="Medium List 2" w:semiHidden="0" w:uiPriority="66" w:unhideWhenUsed="0"/>
-    <w:lsdException w:name="Medium Grid 1" w:semiHidden="0" w:uiPriority="67" w:unhideWhenUsed="0"/>
-    <w:lsdException w:name="Medium Grid 2" w:semiHidden="0" w:uiPriority="68" w:unhideWhenUsed="0"/>
-    <w:lsdException w:name="Medium Grid 3" w:semiHidden="0" w:uiPriority="69" w:unhideWhenUsed="0"/>
-    <w:lsdException w:name="Dark List" w:semiHidden="0" w:uiPriority="70" w:unhideWhenUsed="0"/>
-    <w:lsdException w:name="Colorful Shading" w:semiHidden="0" w:uiPriority="71" w:unhideWhenUsed="0"/>
-    <w:lsdException w:name="Colorful List" w:semiHidden="0" w:uiPriority="72" w:unhideWhenUsed="0"/>
-    <w:lsdException w:name="Colorful Grid" w:semiHidden="0" w:uiPriority="73" w:unhideWhenUsed="0"/>
-    <w:lsdException w:name="Light Shading Accent 1" w:semiHidden="0" w:uiPriority="60" w:unhideWhenUsed="0"/>
-    <w:lsdException w:name="Light List Accent 1" w:semiHidden="0" w:uiPriority="61" w:unhideWhenUsed="0"/>
-    <w:lsdException w:name="Light Grid Accent 1" w:semiHidden="0" w:uiPriority="62" w:unhideWhenUsed="0"/>
-    <w:lsdException w:name="Medium Shading 1 Accent 1" w:semiHidden="0" w:uiPriority="63" w:unhideWhenUsed="0"/>
-    <w:lsdException w:name="Medium Shading 2 Accent 1" w:semiHidden="0" w:uiPriority="64" w:unhideWhenUsed="0"/>
-    <w:lsdException w:name="Medium List 1 Accent 1" w:semiHidden="0" w:uiPriority="65" w:unhideWhenUsed="0"/>
-    <w:lsdException w:name="Revision" w:unhideWhenUsed="0"/>
-    <w:lsdException w:name="List Paragraph" w:semiHidden="0" w:uiPriority="34" w:unhideWhenUsed="0" w:qFormat="1"/>
-    <w:lsdException w:name="Quote" w:semiHidden="0" w:uiPriority="29" w:unhideWhenUsed="0" w:qFormat="1"/>
-    <w:lsdException w:name="Intense Quote" w:semiHidden="0" w:uiPriority="30" w:unhideWhenUsed="0" w:qFormat="1"/>
-    <w:lsdException w:name="Medium List 2 Accent 1" w:semiHidden="0" w:uiPriority="66" w:unhideWhenUsed="0"/>
-    <w:lsdException w:name="Medium Grid 1 Accent 1" w:semiHidden="0" w:uiPriority="67" w:unhideWhenUsed="0"/>
-    <w:lsdException w:name="Medium Grid 2 Accent 1" w:semiHidden="0" w:uiPriority="68" w:unhideWhenUsed="0"/>
-    <w:lsdException w:name="Medium Grid 3 Accent 1" w:semiHidden="0" w:uiPriority="69" w:unhideWhenUsed="0"/>
-    <w:lsdException w:name="Dark List Accent 1" w:semiHidden="0" w:uiPriority="70" w:unhideWhenUsed="0"/>
-    <w:lsdException w:name="Colorful Shading Accent 1" w:semiHidden="0" w:uiPriority="71" w:unhideWhenUsed="0"/>
-    <w:lsdException w:name="Colorful List Accent 1" w:semiHidden="0" w:uiPriority="72" w:unhideWhenUsed="0"/>
-    <w:lsdException w:name="Colorful Grid Accent 1" w:semiHidden="0" w:uiPriority="73" w:unhideWhenUsed="0"/>
-    <w:lsdException w:name="Light Shading Accent 2" w:semiHidden="0" w:uiPriority="60" w:unhideWhenUsed="0"/>
-    <w:lsdException w:name="Light List Accent 2" w:semiHidden="0" w:uiPriority="61" w:unhideWhenUsed="0"/>
-    <w:lsdException w:name="Light Grid Accent 2" w:semiHidden="0" w:uiPriority="62" w:unhideWhenUsed="0"/>
-    <w:lsdException w:name="Medium Shading 1 Accent 2" w:semiHidden="0" w:uiPriority="63" w:unhideWhenUsed="0"/>
-    <w:lsdException w:name="Medium Shading 2 Accent 2" w:semiHidden="0" w:uiPriority="64" w:unhideWhenUsed="0"/>
-    <w:lsdException w:name="Medium List 1 Accent 2" w:semiHidden="0" w:uiPriority="65" w:unhideWhenUsed="0"/>
-    <w:lsdException w:name="Medium List 2 Accent 2" w:semiHidden="0" w:uiPriority="66" w:unhideWhenUsed="0"/>
-    <w:lsdException w:name="Medium Grid 1 Accent 2" w:semiHidden="0" w:uiPriority="67" w:unhideWhenUsed="0"/>
-    <w:lsdException w:name="Medium Grid 2 Accent 2" w:semiHidden="0" w:uiPriority="68" w:unhideWhenUsed="0"/>
-    <w:lsdException w:name="Medium Grid 3 Accent 2" w:semiHidden="0" w:uiPriority="69" w:unhideWhenUsed="0"/>
-    <w:lsdException w:name="Dark List Accent 2" w:semiHidden="0" w:uiPriority="70" w:unhideWhenUsed="0"/>
-    <w:lsdException w:name="Colorful Shading Accent 2" w:semiHidden="0" w:uiPriority="71" w:unhideWhenUsed="0"/>
-    <w:lsdException w:name="Colorful List Accent 2" w:semiHidden="0" w:uiPriority="72" w:unhideWhenUsed="0"/>
-    <w:lsdException w:name="Colorful Grid Accent 2" w:semiHidden="0" w:uiPriority="73" w:unhideWhenUsed="0"/>
-    <w:lsdException w:name="Light Shading Accent 3" w:semiHidden="0" w:uiPriority="60" w:unhideWhenUsed="0"/>
-    <w:lsdException w:name="Light List Accent 3" w:semiHidden="0" w:uiPriority="61" w:unhideWhenUsed="0"/>
-    <w:lsdException w:name="Light Grid Accent 3" w:semiHidden="0" w:uiPriority="62" w:unhideWhenUsed="0"/>
-    <w:lsdException w:name="Medium Shading 1 Accent 3" w:semiHidden="0" w:uiPriority="63" w:unhideWhenUsed="0"/>
-    <w:lsdException w:name="Medium Shading 2 Accent 3" w:semiHidden="0" w:uiPriority="64" w:unhideWhenUsed="0"/>
-    <w:lsdException w:name="Medium List 1 Accent 3" w:semiHidden="0" w:uiPriority="65" w:unhideWhenUsed="0"/>
-    <w:lsdException w:name="Medium List 2 Accent 3" w:semiHidden="0" w:uiPriority="66" w:unhideWhenUsed="0"/>
-    <w:lsdException w:name="Medium Grid 1 Accent 3" w:semiHidden="0" w:uiPriority="67" w:unhideWhenUsed="0"/>
-    <w:lsdException w:name="Medium Grid 2 Accent 3" w:semiHidden="0" w:uiPriority="68" w:unhideWhenUsed="0"/>
-    <w:lsdException w:name="Medium Grid 3 Accent 3" w:semiHidden="0" w:uiPriority="69" w:unhideWhenUsed="0"/>
-    <w:lsdException w:name="Dark List Accent 3" w:semiHidden="0" w:uiPriority="70" w:unhideWhenUsed="0"/>
-    <w:lsdException w:name="Colorful Shading Accent 3" w:semiHidden="0" w:uiPriority="71" w:unhideWhenUsed="0"/>
-    <w:lsdException w:name="Colorful List Accent 3" w:semiHidden="0" w:uiPriority="72" w:unhideWhenUsed="0"/>
-    <w:lsdException w:name="Colorful Grid Accent 3" w:semiHidden="0" w:uiPriority="73" w:unhideWhenUsed="0"/>
-    <w:lsdException w:name="Light Shading Accent 4" w:semiHidden="0" w:uiPriority="60" w:unhideWhenUsed="0"/>
-    <w:lsdException w:name="Light List Accent 4" w:semiHidden="0" w:uiPriority="61" w:unhideWhenUsed="0"/>
-    <w:lsdException w:name="Light Grid Accent 4" w:semiHidden="0" w:uiPriority="62" w:unhideWhenUsed="0"/>
-    <w:lsdException w:name="Medium Shading 1 Accent 4" w:semiHidden="0" w:uiPriority="63" w:unhideWhenUsed="0"/>
-    <w:lsdException w:name="Medium Shading 2 Accent 4" w:semiHidden="0" w:uiPriority="64" w:unhideWhenUsed="0"/>
-    <w:lsdException w:name="Medium List 1 Accent 4" w:semiHidden="0" w:uiPriority="65" w:unhideWhenUsed="0"/>
-    <w:lsdException w:name="Medium List 2 Accent 4" w:semiHidden="0" w:uiPriority="66" w:unhideWhenUsed="0"/>
-    <w:lsdException w:name="Medium Grid 1 Accent 4" w:semiHidden="0" w:uiPriority="67" w:unhideWhenUsed="0"/>
-    <w:lsdException w:name="Medium Grid 2 Accent 4" w:semiHidden="0" w:uiPriority="68" w:unhideWhenUsed="0"/>
-    <w:lsdException w:name="Medium Grid 3 Accent 4" w:semiHidden="0" w:uiPriority="69" w:unhideWhenUsed="0"/>
-    <w:lsdException w:name="Dark List Accent 4" w:semiHidden="0" w:uiPriority="70" w:unhideWhenUsed="0"/>
-    <w:lsdException w:name="Colorful Shading Accent 4" w:semiHidden="0" w:uiPriority="71" w:unhideWhenUsed="0"/>
-    <w:lsdException w:name="Colorful List Accent 4" w:semiHidden="0" w:uiPriority="72" w:unhideWhenUsed="0"/>
-    <w:lsdException w:name="Colorful Grid Accent 4" w:semiHidden="0" w:uiPriority="73" w:unhideWhenUsed="0"/>
-    <w:lsdException w:name="Light Shading Accent 5" w:semiHidden="0" w:uiPriority="60" w:unhideWhenUsed="0"/>
-    <w:lsdException w:name="Light List Accent 5" w:semiHidden="0" w:uiPriority="61" w:unhideWhenUsed="0"/>
-    <w:lsdException w:name="Light Grid Accent 5" w:semiHidden="0" w:uiPriority="62" w:unhideWhenUsed="0"/>
-    <w:lsdException w:name="Medium Shading 1 Accent 5" w:semiHidden="0" w:uiPriority="63" w:unhideWhenUsed="0"/>
-    <w:lsdException w:name="Medium Shading 2 Accent 5" w:semiHidden="0" w:uiPriority="64" w:unhideWhenUsed="0"/>
-    <w:lsdException w:name="Medium List 1 Accent 5" w:semiHidden="0" w:uiPriority="65" w:unhideWhenUsed="0"/>
-    <w:lsdException w:name="Medium List 2 Accent 5" w:semiHidden="0" w:uiPriority="66" w:unhideWhenUsed="0"/>
-    <w:lsdException w:name="Medium Grid 1 Accent 5" w:semiHidden="0" w:uiPriority="67" w:unhideWhenUsed="0"/>
-    <w:lsdException w:name="Medium Grid 2 Accent 5" w:semiHidden="0" w:uiPriority="68" w:unhideWhenUsed="0"/>
-    <w:lsdException w:name="Medium Grid 3 Accent 5" w:semiHidden="0" w:uiPriority="69" w:unhideWhenUsed="0"/>
-    <w:lsdException w:name="Dark List Accent 5" w:semiHidden="0" w:uiPriority="70" w:unhideWhenUsed="0"/>
-    <w:lsdException w:name="Colorful Shading Accent 5" w:semiHidden="0" w:uiPriority="71" w:unhideWhenUsed="0"/>
-    <w:lsdException w:name="Colorful List Accent 5" w:semiHidden="0" w:uiPriority="72" w:unhideWhenUsed="0"/>
-    <w:lsdException w:name="Colorful Grid Accent 5" w:semiHidden="0" w:uiPriority="73" w:unhideWhenUsed="0"/>
-    <w:lsdException w:name="Light Shading Accent 6" w:semiHidden="0" w:uiPriority="60" w:unhideWhenUsed="0"/>
-    <w:lsdException w:name="Light List Accent 6" w:semiHidden="0" w:uiPriority="61" w:unhideWhenUsed="0"/>
-    <w:lsdException w:name="Light Grid Accent 6" w:semiHidden="0" w:uiPriority="62" w:unhideWhenUsed="0"/>
-    <w:lsdException w:name="Medium Shading 1 Accent 6" w:semiHidden="0" w:uiPriority="63" w:unhideWhenUsed="0"/>
-    <w:lsdException w:name="Medium Shading 2 Accent 6" w:semiHidden="0" w:uiPriority="64" w:unhideWhenUsed="0"/>
-    <w:lsdException w:name="Medium List 1 Accent 6" w:semiHidden="0" w:uiPriority="65" w:unhideWhenUsed="0"/>
-    <w:lsdException w:name="Medium List 2 Accent 6" w:semiHidden="0" w:uiPriority="66" w:unhideWhenUsed="0"/>
-    <w:lsdException w:name="Medium Grid 1 Accent 6" w:semiHidden="0" w:uiPriority="67" w:unhideWhenUsed="0"/>
-    <w:lsdException w:name="Medium Grid 2 Accent 6" w:semiHidden="0" w:uiPriority="68" w:unhideWhenUsed="0"/>
-    <w:lsdException w:name="Medium Grid 3 Accent 6" w:semiHidden="0" w:uiPriority="69" w:unhideWhenUsed="0"/>
-    <w:lsdException w:name="Dark List Accent 6" w:semiHidden="0" w:uiPriority="70" w:unhideWhenUsed="0"/>
-    <w:lsdException w:name="Colorful Shading Accent 6" w:semiHidden="0" w:uiPriority="71" w:unhideWhenUsed="0"/>
-    <w:lsdException w:name="Colorful List Accent 6" w:semiHidden="0" w:uiPriority="72" w:unhideWhenUsed="0"/>
-    <w:lsdException w:name="Colorful Grid Accent 6" w:semiHidden="0" w:uiPriority="73" w:unhideWhenUsed="0"/>
-    <w:lsdException w:name="Subtle Emphasis" w:semiHidden="0" w:uiPriority="19" w:unhideWhenUsed="0" w:qFormat="1"/>
-    <w:lsdException w:name="Intense Emphasis" w:semiHidden="0" w:uiPriority="21" w:unhideWhenUsed="0" w:qFormat="1"/>
-    <w:lsdException w:name="Subtle Reference" w:semiHidden="0" w:uiPriority="31" w:unhideWhenUsed="0" w:qFormat="1"/>
-    <w:lsdException w:name="Intense Reference" w:semiHidden="0" w:uiPriority="32" w:unhideWhenUsed="0" w:qFormat="1"/>
-    <w:lsdException w:name="Book Title" w:semiHidden="0" w:uiPriority="33" w:unhideWhenUsed="0" w:qFormat="1"/>
-    <w:lsdException w:name="Bibliography" w:uiPriority="37"/>
-    <w:lsdException w:name="TOC Heading" w:uiPriority="39" w:qFormat="1"/>
+  <w:latentStyles w:defLockedState="0" w:defUIPriority="99" w:defSemiHidden="0" w:defUnhideWhenUsed="0" w:defQFormat="0" w:count="371">
+    <w:lsdException w:name="Normal" w:uiPriority="0" w:qFormat="1"/>
+    <w:lsdException w:name="heading 1" w:uiPriority="9" w:qFormat="1"/>
+    <w:lsdException w:name="heading 2" w:semiHidden="1" w:uiPriority="9" w:unhideWhenUsed="1" w:qFormat="1"/>
+    <w:lsdException w:name="heading 3" w:semiHidden="1" w:uiPriority="9" w:unhideWhenUsed="1" w:qFormat="1"/>
+    <w:lsdException w:name="heading 4" w:semiHidden="1" w:uiPriority="9" w:unhideWhenUsed="1" w:qFormat="1"/>
+    <w:lsdException w:name="heading 5" w:semiHidden="1" w:uiPriority="9" w:unhideWhenUsed="1" w:qFormat="1"/>
+    <w:lsdException w:name="heading 6" w:semiHidden="1" w:uiPriority="9" w:unhideWhenUsed="1" w:qFormat="1"/>
+    <w:lsdException w:name="heading 7" w:semiHidden="1" w:uiPriority="9" w:unhideWhenUsed="1" w:qFormat="1"/>
+    <w:lsdException w:name="heading 8" w:semiHidden="1" w:uiPriority="9" w:unhideWhenUsed="1" w:qFormat="1"/>
+    <w:lsdException w:name="heading 9" w:semiHidden="1" w:uiPriority="9" w:unhideWhenUsed="1" w:qFormat="1"/>
+    <w:lsdException w:name="index 1" w:semiHidden="1" w:unhideWhenUsed="1"/>
+    <w:lsdException w:name="index 2" w:semiHidden="1" w:unhideWhenUsed="1"/>
+    <w:lsdException w:name="index 3" w:semiHidden="1" w:unhideWhenUsed="1"/>
+    <w:lsdException w:name="index 4" w:semiHidden="1" w:unhideWhenUsed="1"/>
+    <w:lsdException w:name="index 5" w:semiHidden="1" w:unhideWhenUsed="1"/>
+    <w:lsdException w:name="index 6" w:semiHidden="1" w:unhideWhenUsed="1"/>
+    <w:lsdException w:name="index 7" w:semiHidden="1" w:unhideWhenUsed="1"/>
+    <w:lsdException w:name="index 8" w:semiHidden="1" w:unhideWhenUsed="1"/>
+    <w:lsdException w:name="index 9" w:semiHidden="1" w:unhideWhenUsed="1"/>
+    <w:lsdException w:name="toc 1" w:semiHidden="1" w:uiPriority="39" w:unhideWhenUsed="1"/>
+    <w:lsdException w:name="toc 2" w:semiHidden="1" w:uiPriority="39" w:unhideWhenUsed="1"/>
+    <w:lsdException w:name="toc 3" w:semiHidden="1" w:uiPriority="39" w:unhideWhenUsed="1"/>
+    <w:lsdException w:name="toc 4" w:semiHidden="1" w:uiPriority="39" w:unhideWhenUsed="1"/>
+    <w:lsdException w:name="toc 5" w:semiHidden="1" w:uiPriority="39" w:unhideWhenUsed="1"/>
+    <w:lsdException w:name="toc 6" w:semiHidden="1" w:uiPriority="39" w:unhideWhenUsed="1"/>
+    <w:lsdException w:name="toc 7" w:semiHidden="1" w:uiPriority="39" w:unhideWhenUsed="1"/>
+    <w:lsdException w:name="toc 8" w:semiHidden="1" w:uiPriority="39" w:unhideWhenUsed="1"/>
+    <w:lsdException w:name="toc 9" w:semiHidden="1" w:uiPriority="39" w:unhideWhenUsed="1"/>
+    <w:lsdException w:name="Normal Indent" w:semiHidden="1" w:unhideWhenUsed="1"/>
+    <w:lsdException w:name="footnote text" w:semiHidden="1" w:unhideWhenUsed="1"/>
+    <w:lsdException w:name="annotation text" w:semiHidden="1" w:unhideWhenUsed="1"/>
+    <w:lsdException w:name="header" w:semiHidden="1" w:unhideWhenUsed="1"/>
+    <w:lsdException w:name="footer" w:semiHidden="1" w:unhideWhenUsed="1"/>
+    <w:lsdException w:name="index heading" w:semiHidden="1" w:unhideWhenUsed="1"/>
+    <w:lsdException w:name="caption" w:semiHidden="1" w:uiPriority="35" w:unhideWhenUsed="1" w:qFormat="1"/>
+    <w:lsdException w:name="table of figures" w:semiHidden="1" w:unhideWhenUsed="1"/>
+    <w:lsdException w:name="envelope address" w:semiHidden="1" w:unhideWhenUsed="1"/>
+    <w:lsdException w:name="envelope return" w:semiHidden="1" w:unhideWhenUsed="1"/>
+    <w:lsdException w:name="footnote reference" w:semiHidden="1" w:unhideWhenUsed="1"/>
+    <w:lsdException w:name="annotation reference" w:semiHidden="1" w:unhideWhenUsed="1"/>
+    <w:lsdException w:name="line number" w:semiHidden="1" w:unhideWhenUsed="1"/>
+    <w:lsdException w:name="page number" w:semiHidden="1" w:unhideWhenUsed="1"/>
+    <w:lsdException w:name="endnote reference" w:semiHidden="1" w:unhideWhenUsed="1"/>
+    <w:lsdException w:name="endnote text" w:semiHidden="1" w:unhideWhenUsed="1"/>
+    <w:lsdException w:name="table of authorities" w:semiHidden="1" w:unhideWhenUsed="1"/>
+    <w:lsdException w:name="macro" w:semiHidden="1" w:unhideWhenUsed="1"/>
+    <w:lsdException w:name="toa heading" w:semiHidden="1" w:unhideWhenUsed="1"/>
+    <w:lsdException w:name="List" w:semiHidden="1" w:unhideWhenUsed="1"/>
+    <w:lsdException w:name="List Bullet" w:semiHidden="1" w:unhideWhenUsed="1"/>
+    <w:lsdException w:name="List Number" w:semiHidden="1" w:unhideWhenUsed="1"/>
+    <w:lsdException w:name="List 2" w:semiHidden="1" w:unhideWhenUsed="1"/>
+    <w:lsdException w:name="List 3" w:semiHidden="1" w:unhideWhenUsed="1"/>
+    <w:lsdException w:name="List 4" w:semiHidden="1" w:unhideWhenUsed="1"/>
+    <w:lsdException w:name="List 5" w:semiHidden="1" w:unhideWhenUsed="1"/>
+    <w:lsdException w:name="List Bullet 2" w:semiHidden="1" w:unhideWhenUsed="1"/>
+    <w:lsdException w:name="List Bullet 3" w:semiHidden="1" w:unhideWhenUsed="1"/>
+    <w:lsdException w:name="List Bullet 4" w:semiHidden="1" w:unhideWhenUsed="1"/>
+    <w:lsdException w:name="List Bullet 5" w:semiHidden="1" w:unhideWhenUsed="1"/>
+    <w:lsdException w:name="List Number 2" w:semiHidden="1" w:unhideWhenUsed="1"/>
+    <w:lsdException w:name="List Number 3" w:semiHidden="1" w:unhideWhenUsed="1"/>
+    <w:lsdException w:name="List Number 4" w:semiHidden="1" w:unhideWhenUsed="1"/>
+    <w:lsdException w:name="List Number 5" w:semiHidden="1" w:unhideWhenUsed="1"/>
+    <w:lsdException w:name="Title" w:uiPriority="10" w:qFormat="1"/>
+    <w:lsdException w:name="Closing" w:semiHidden="1" w:unhideWhenUsed="1"/>
+    <w:lsdException w:name="Signature" w:semiHidden="1" w:unhideWhenUsed="1"/>
+    <w:lsdException w:name="Default Paragraph Font" w:semiHidden="1" w:uiPriority="1" w:unhideWhenUsed="1"/>
+    <w:lsdException w:name="Body Text" w:semiHidden="1" w:unhideWhenUsed="1"/>
+    <w:lsdException w:name="Body Text Indent" w:semiHidden="1" w:unhideWhenUsed="1"/>
+    <w:lsdException w:name="List Continue" w:semiHidden="1" w:unhideWhenUsed="1"/>
+    <w:lsdException w:name="List Continue 2" w:semiHidden="1" w:unhideWhenUsed="1"/>
+    <w:lsdException w:name="List Continue 3" w:semiHidden="1" w:unhideWhenUsed="1"/>
+    <w:lsdException w:name="List Continue 4" w:semiHidden="1" w:unhideWhenUsed="1"/>
+    <w:lsdException w:name="List Continue 5" w:semiHidden="1" w:unhideWhenUsed="1"/>
+    <w:lsdException w:name="Message Header" w:semiHidden="1" w:unhideWhenUsed="1"/>
+    <w:lsdException w:name="Subtitle" w:uiPriority="11" w:qFormat="1"/>
+    <w:lsdException w:name="Salutation" w:semiHidden="1" w:unhideWhenUsed="1"/>
+    <w:lsdException w:name="Date" w:semiHidden="1" w:unhideWhenUsed="1"/>
+    <w:lsdException w:name="Body Text First Indent" w:semiHidden="1" w:unhideWhenUsed="1"/>
+    <w:lsdException w:name="Body Text First Indent 2" w:semiHidden="1" w:unhideWhenUsed="1"/>
+    <w:lsdException w:name="Note Heading" w:semiHidden="1" w:unhideWhenUsed="1"/>
+    <w:lsdException w:name="Body Text 2" w:semiHidden="1" w:unhideWhenUsed="1"/>
+    <w:lsdException w:name="Body Text 3" w:semiHidden="1" w:unhideWhenUsed="1"/>
+    <w:lsdException w:name="Body Text Indent 2" w:semiHidden="1" w:unhideWhenUsed="1"/>
+    <w:lsdException w:name="Body Text Indent 3" w:semiHidden="1" w:unhideWhenUsed="1"/>
+    <w:lsdException w:name="Block Text" w:semiHidden="1" w:unhideWhenUsed="1"/>
+    <w:lsdException w:name="Hyperlink" w:semiHidden="1" w:unhideWhenUsed="1"/>
+    <w:lsdException w:name="FollowedHyperlink" w:semiHidden="1" w:unhideWhenUsed="1"/>
+    <w:lsdException w:name="Strong" w:uiPriority="22" w:qFormat="1"/>
+    <w:lsdException w:name="Emphasis" w:uiPriority="20" w:qFormat="1"/>
+    <w:lsdException w:name="Document Map" w:semiHidden="1" w:unhideWhenUsed="1"/>
+    <w:lsdException w:name="Plain Text" w:semiHidden="1" w:unhideWhenUsed="1"/>
+    <w:lsdException w:name="E-mail Signature" w:semiHidden="1" w:unhideWhenUsed="1"/>
+    <w:lsdException w:name="HTML Top of Form" w:semiHidden="1" w:unhideWhenUsed="1"/>
+    <w:lsdException w:name="HTML Bottom of Form" w:semiHidden="1" w:unhideWhenUsed="1"/>
+    <w:lsdException w:name="Normal (Web)" w:semiHidden="1" w:unhideWhenUsed="1" w:qFormat="1"/>
+    <w:lsdException w:name="HTML Acronym" w:semiHidden="1" w:unhideWhenUsed="1"/>
+    <w:lsdException w:name="HTML Address" w:semiHidden="1" w:unhideWhenUsed="1"/>
+    <w:lsdException w:name="HTML Cite" w:semiHidden="1" w:unhideWhenUsed="1"/>
+    <w:lsdException w:name="HTML Code" w:semiHidden="1" w:unhideWhenUsed="1"/>
+    <w:lsdException w:name="HTML Definition" w:semiHidden="1" w:unhideWhenUsed="1"/>
+    <w:lsdException w:name="HTML Keyboard" w:semiHidden="1" w:unhideWhenUsed="1"/>
+    <w:lsdException w:name="HTML Preformatted" w:semiHidden="1" w:unhideWhenUsed="1"/>
+    <w:lsdException w:name="HTML Sample" w:semiHidden="1" w:unhideWhenUsed="1"/>
+    <w:lsdException w:name="HTML Typewriter" w:semiHidden="1" w:unhideWhenUsed="1"/>
+    <w:lsdException w:name="HTML Variable" w:semiHidden="1" w:unhideWhenUsed="1"/>
+    <w:lsdException w:name="Normal Table" w:semiHidden="1" w:unhideWhenUsed="1"/>
+    <w:lsdException w:name="annotation subject" w:semiHidden="1" w:unhideWhenUsed="1"/>
+    <w:lsdException w:name="No List" w:semiHidden="1" w:unhideWhenUsed="1"/>
+    <w:lsdException w:name="Outline List 1" w:semiHidden="1" w:unhideWhenUsed="1"/>
+    <w:lsdException w:name="Outline List 2" w:semiHidden="1" w:unhideWhenUsed="1"/>
+    <w:lsdException w:name="Outline List 3" w:semiHidden="1" w:unhideWhenUsed="1"/>
+    <w:lsdException w:name="Table Simple 1" w:semiHidden="1" w:unhideWhenUsed="1"/>
+    <w:lsdException w:name="Table Simple 2" w:semiHidden="1" w:unhideWhenUsed="1"/>
+    <w:lsdException w:name="Table Simple 3" w:semiHidden="1" w:unhideWhenUsed="1"/>
+    <w:lsdException w:name="Table Classic 1" w:semiHidden="1" w:unhideWhenUsed="1"/>
+    <w:lsdException w:name="Table Classic 2" w:semiHidden="1" w:unhideWhenUsed="1"/>
+    <w:lsdException w:name="Table Classic 3" w:semiHidden="1" w:unhideWhenUsed="1"/>
+    <w:lsdException w:name="Table Classic 4" w:semiHidden="1" w:unhideWhenUsed="1"/>
+    <w:lsdException w:name="Table Colorful 1" w:semiHidden="1" w:unhideWhenUsed="1"/>
+    <w:lsdException w:name="Table Colorful 2" w:semiHidden="1" w:unhideWhenUsed="1"/>
+    <w:lsdException w:name="Table Colorful 3" w:semiHidden="1" w:unhideWhenUsed="1"/>
+    <w:lsdException w:name="Table Columns 1" w:semiHidden="1" w:unhideWhenUsed="1"/>
+    <w:lsdException w:name="Table Columns 2" w:semiHidden="1" w:unhideWhenUsed="1"/>
+    <w:lsdException w:name="Table Columns 3" w:semiHidden="1" w:unhideWhenUsed="1"/>
+    <w:lsdException w:name="Table Columns 4" w:semiHidden="1" w:unhideWhenUsed="1"/>
+    <w:lsdException w:name="Table Columns 5" w:semiHidden="1" w:unhideWhenUsed="1"/>
+    <w:lsdException w:name="Table Grid 1" w:semiHidden="1" w:unhideWhenUsed="1"/>
+    <w:lsdException w:name="Table Grid 2" w:semiHidden="1" w:unhideWhenUsed="1"/>
+    <w:lsdException w:name="Table Grid 3" w:semiHidden="1" w:unhideWhenUsed="1"/>
+    <w:lsdException w:name="Table Grid 4" w:semiHidden="1" w:unhideWhenUsed="1"/>
+    <w:lsdException w:name="Table Grid 5" w:semiHidden="1" w:unhideWhenUsed="1"/>
+    <w:lsdException w:name="Table Grid 6" w:semiHidden="1" w:unhideWhenUsed="1"/>
+    <w:lsdException w:name="Table Grid 7" w:semiHidden="1" w:unhideWhenUsed="1"/>
+    <w:lsdException w:name="Table Grid 8" w:semiHidden="1" w:unhideWhenUsed="1"/>
+    <w:lsdException w:name="Table List 1" w:semiHidden="1" w:unhideWhenUsed="1"/>
+    <w:lsdException w:name="Table List 2" w:semiHidden="1" w:unhideWhenUsed="1"/>
+    <w:lsdException w:name="Table List 3" w:semiHidden="1" w:unhideWhenUsed="1"/>
+    <w:lsdException w:name="Table List 4" w:semiHidden="1" w:unhideWhenUsed="1"/>
+    <w:lsdException w:name="Table List 5" w:semiHidden="1" w:unhideWhenUsed="1"/>
+    <w:lsdException w:name="Table List 6" w:semiHidden="1" w:unhideWhenUsed="1"/>
+    <w:lsdException w:name="Table List 7" w:semiHidden="1" w:unhideWhenUsed="1"/>
+    <w:lsdException w:name="Table List 8" w:semiHidden="1" w:unhideWhenUsed="1"/>
+    <w:lsdException w:name="Table 3D effects 1" w:semiHidden="1" w:unhideWhenUsed="1"/>
+    <w:lsdException w:name="Table 3D effects 2" w:semiHidden="1" w:unhideWhenUsed="1"/>
+    <w:lsdException w:name="Table 3D effects 3" w:semiHidden="1" w:unhideWhenUsed="1"/>
+    <w:lsdException w:name="Table Contemporary" w:semiHidden="1" w:unhideWhenUsed="1"/>
+    <w:lsdException w:name="Table Elegant" w:semiHidden="1" w:unhideWhenUsed="1"/>
+    <w:lsdException w:name="Table Professional" w:semiHidden="1" w:unhideWhenUsed="1"/>
+    <w:lsdException w:name="Table Subtle 1" w:semiHidden="1" w:unhideWhenUsed="1"/>
+    <w:lsdException w:name="Table Subtle 2" w:semiHidden="1" w:unhideWhenUsed="1"/>
+    <w:lsdException w:name="Table Web 1" w:semiHidden="1" w:unhideWhenUsed="1"/>
+    <w:lsdException w:name="Table Web 2" w:semiHidden="1" w:unhideWhenUsed="1"/>
+    <w:lsdException w:name="Table Web 3" w:semiHidden="1" w:unhideWhenUsed="1"/>
+    <w:lsdException w:name="Balloon Text" w:semiHidden="1" w:unhideWhenUsed="1"/>
+    <w:lsdException w:name="Table Grid" w:uiPriority="59"/>
+    <w:lsdException w:name="Table Theme" w:semiHidden="1" w:unhideWhenUsed="1"/>
+    <w:lsdException w:name="Placeholder Text" w:semiHidden="1"/>
+    <w:lsdException w:name="No Spacing" w:uiPriority="1" w:qFormat="1"/>
+    <w:lsdException w:name="Light Shading" w:uiPriority="60"/>
+    <w:lsdException w:name="Light List" w:uiPriority="61"/>
+    <w:lsdException w:name="Light Grid" w:uiPriority="62"/>
+    <w:lsdException w:name="Medium Shading 1" w:uiPriority="63"/>
+    <w:lsdException w:name="Medium Shading 2" w:uiPriority="64"/>
+    <w:lsdException w:name="Medium List 1" w:uiPriority="65"/>
+    <w:lsdException w:name="Medium List 2" w:uiPriority="66"/>
+    <w:lsdException w:name="Medium Grid 1" w:uiPriority="67"/>
+    <w:lsdException w:name="Medium Grid 2" w:uiPriority="68"/>
+    <w:lsdException w:name="Medium Grid 3" w:uiPriority="69"/>
+    <w:lsdException w:name="Dark List" w:uiPriority="70"/>
+    <w:lsdException w:name="Colorful Shading" w:uiPriority="71"/>
+    <w:lsdException w:name="Colorful List" w:uiPriority="72"/>
+    <w:lsdException w:name="Colorful Grid" w:uiPriority="73"/>
+    <w:lsdException w:name="Light Shading Accent 1" w:uiPriority="60"/>
+    <w:lsdException w:name="Light List Accent 1" w:uiPriority="61"/>
+    <w:lsdException w:name="Light Grid Accent 1" w:uiPriority="62"/>
+    <w:lsdException w:name="Medium Shading 1 Accent 1" w:uiPriority="63"/>
+    <w:lsdException w:name="Medium Shading 2 Accent 1" w:uiPriority="64"/>
+    <w:lsdException w:name="Medium List 1 Accent 1" w:uiPriority="65"/>
+    <w:lsdException w:name="Revision" w:semiHidden="1"/>
+    <w:lsdException w:name="List Paragraph" w:uiPriority="34" w:qFormat="1"/>
+    <w:lsdException w:name="Quote" w:uiPriority="29" w:qFormat="1"/>
+    <w:lsdException w:name="Intense Quote" w:uiPriority="30" w:qFormat="1"/>
+    <w:lsdException w:name="Medium List 2 Accent 1" w:uiPriority="66"/>
+    <w:lsdException w:name="Medium Grid 1 Accent 1" w:uiPriority="67"/>
+    <w:lsdException w:name="Medium Grid 2 Accent 1" w:uiPriority="68"/>
+    <w:lsdException w:name="Medium Grid 3 Accent 1" w:uiPriority="69"/>
+    <w:lsdException w:name="Dark List Accent 1" w:uiPriority="70"/>
+    <w:lsdException w:name="Colorful Shading Accent 1" w:uiPriority="71"/>
+    <w:lsdException w:name="Colorful List Accent 1" w:uiPriority="72"/>
+    <w:lsdException w:name="Colorful Grid Accent 1" w:uiPriority="73"/>
+    <w:lsdException w:name="Light Shading Accent 2" w:uiPriority="60"/>
+    <w:lsdException w:name="Light List Accent 2" w:uiPriority="61"/>
+    <w:lsdException w:name="Light Grid Accent 2" w:uiPriority="62"/>
+    <w:lsdException w:name="Medium Shading 1 Accent 2" w:uiPriority="63"/>
+    <w:lsdException w:name="Medium Shading 2 Accent 2" w:uiPriority="64"/>
+    <w:lsdException w:name="Medium List 1 Accent 2" w:uiPriority="65"/>
+    <w:lsdException w:name="Medium List 2 Accent 2" w:uiPriority="66"/>
+    <w:lsdException w:name="Medium Grid 1 Accent 2" w:uiPriority="67"/>
+    <w:lsdException w:name="Medium Grid 2 Accent 2" w:uiPriority="68"/>
+    <w:lsdException w:name="Medium Grid 3 Accent 2" w:uiPriority="69"/>
+    <w:lsdException w:name="Dark List Accent 2" w:uiPriority="70"/>
+    <w:lsdException w:name="Colorful Shading Accent 2" w:uiPriority="71"/>
+    <w:lsdException w:name="Colorful List Accent 2" w:uiPriority="72"/>
+    <w:lsdException w:name="Colorful Grid Accent 2" w:uiPriority="73"/>
+    <w:lsdException w:name="Light Shading Accent 3" w:uiPriority="60"/>
+    <w:lsdException w:name="Light List Accent 3" w:uiPriority="61"/>
+    <w:lsdException w:name="Light Grid Accent 3" w:uiPriority="62"/>
+    <w:lsdException w:name="Medium Shading 1 Accent 3" w:uiPriority="63"/>
+    <w:lsdException w:name="Medium Shading 2 Accent 3" w:uiPriority="64"/>
+    <w:lsdException w:name="Medium List 1 Accent 3" w:uiPriority="65"/>
+    <w:lsdException w:name="Medium List 2 Accent 3" w:uiPriority="66"/>
+    <w:lsdException w:name="Medium Grid 1 Accent 3" w:uiPriority="67"/>
+    <w:lsdException w:name="Medium Grid 2 Accent 3" w:uiPriority="68"/>
+    <w:lsdException w:name="Medium Grid 3 Accent 3" w:uiPriority="69"/>
+    <w:lsdException w:name="Dark List Accent 3" w:uiPriority="70"/>
+    <w:lsdException w:name="Colorful Shading Accent 3" w:uiPriority="71"/>
+    <w:lsdException w:name="Colorful List Accent 3" w:uiPriority="72"/>
+    <w:lsdException w:name="Colorful Grid Accent 3" w:uiPriority="73"/>
+    <w:lsdException w:name="Light Shading Accent 4" w:uiPriority="60"/>
+    <w:lsdException w:name="Light List Accent 4" w:uiPriority="61"/>
+    <w:lsdException w:name="Light Grid Accent 4" w:uiPriority="62"/>
+    <w:lsdException w:name="Medium Shading 1 Accent 4" w:uiPriority="63"/>
+    <w:lsdException w:name="Medium Shading 2 Accent 4" w:uiPriority="64"/>
+    <w:lsdException w:name="Medium List 1 Accent 4" w:uiPriority="65"/>
+    <w:lsdException w:name="Medium List 2 Accent 4" w:uiPriority="66"/>
+    <w:lsdException w:name="Medium Grid 1 Accent 4" w:uiPriority="67"/>
+    <w:lsdException w:name="Medium Grid 2 Accent 4" w:uiPriority="68"/>
+    <w:lsdException w:name="Medium Grid 3 Accent 4" w:uiPriority="69"/>
+    <w:lsdException w:name="Dark List Accent 4" w:uiPriority="70"/>
+    <w:lsdException w:name="Colorful Shading Accent 4" w:uiPriority="71"/>
+    <w:lsdException w:name="Colorful List Accent 4" w:uiPriority="72"/>
+    <w:lsdException w:name="Colorful Grid Accent 4" w:uiPriority="73"/>
+    <w:lsdException w:name="Light Shading Accent 5" w:uiPriority="60"/>
+    <w:lsdException w:name="Light List Accent 5" w:uiPriority="61"/>
+    <w:lsdException w:name="Light Grid Accent 5" w:uiPriority="62"/>
+    <w:lsdException w:name="Medium Shading 1 Accent 5" w:uiPriority="63"/>
+    <w:lsdException w:name="Medium Shading 2 Accent 5" w:uiPriority="64"/>
+    <w:lsdException w:name="Medium List 1 Accent 5" w:uiPriority="65"/>
+    <w:lsdException w:name="Medium List 2 Accent 5" w:uiPriority="66"/>
+    <w:lsdException w:name="Medium Grid 1 Accent 5" w:uiPriority="67"/>
+    <w:lsdException w:name="Medium Grid 2 Accent 5" w:uiPriority="68"/>
+    <w:lsdException w:name="Medium Grid 3 Accent 5" w:uiPriority="69"/>
+    <w:lsdException w:name="Dark List Accent 5" w:uiPriority="70"/>
+    <w:lsdException w:name="Colorful Shading Accent 5" w:uiPriority="71"/>
+    <w:lsdException w:name="Colorful List Accent 5" w:uiPriority="72"/>
+    <w:lsdException w:name="Colorful Grid Accent 5" w:uiPriority="73"/>
+    <w:lsdException w:name="Light Shading Accent 6" w:uiPriority="60"/>
+    <w:lsdException w:name="Light List Accent 6" w:uiPriority="61"/>
+    <w:lsdException w:name="Light Grid Accent 6" w:uiPriority="62"/>
+    <w:lsdException w:name="Medium Shading 1 Accent 6" w:uiPriority="63"/>
+    <w:lsdException w:name="Medium Shading 2 Accent 6" w:uiPriority="64"/>
+    <w:lsdException w:name="Medium List 1 Accent 6" w:uiPriority="65"/>
+    <w:lsdException w:name="Medium List 2 Accent 6" w:uiPriority="66"/>
+    <w:lsdException w:name="Medium Grid 1 Accent 6" w:uiPriority="67"/>
+    <w:lsdException w:name="Medium Grid 2 Accent 6" w:uiPriority="68"/>
+    <w:lsdException w:name="Medium Grid 3 Accent 6" w:uiPriority="69"/>
+    <w:lsdException w:name="Dark List Accent 6" w:uiPriority="70"/>
+    <w:lsdException w:name="Colorful Shading Accent 6" w:uiPriority="71"/>
+    <w:lsdException w:name="Colorful List Accent 6" w:uiPriority="72"/>
+    <w:lsdException w:name="Colorful Grid Accent 6" w:uiPriority="73"/>
+    <w:lsdException w:name="Subtle Emphasis" w:uiPriority="19" w:qFormat="1"/>
+    <w:lsdException w:name="Intense Emphasis" w:uiPriority="21" w:qFormat="1"/>
+    <w:lsdException w:name="Subtle Reference" w:uiPriority="31" w:qFormat="1"/>
+    <w:lsdException w:name="Intense Reference" w:uiPriority="32" w:qFormat="1"/>
+    <w:lsdException w:name="Book Title" w:uiPriority="33" w:qFormat="1"/>
+    <w:lsdException w:name="Bibliography" w:semiHidden="1" w:uiPriority="37" w:unhideWhenUsed="1"/>
+    <w:lsdException w:name="TOC Heading" w:semiHidden="1" w:uiPriority="39" w:unhideWhenUsed="1" w:qFormat="1"/>
+    <w:lsdException w:name="Plain Table 1" w:uiPriority="41"/>
+    <w:lsdException w:name="Plain Table 2" w:uiPriority="42"/>
+    <w:lsdException w:name="Plain Table 3" w:uiPriority="43"/>
+    <w:lsdException w:name="Plain Table 4" w:uiPriority="44"/>
+    <w:lsdException w:name="Plain Table 5" w:uiPriority="45"/>
+    <w:lsdException w:name="Grid Table Light" w:uiPriority="40"/>
+    <w:lsdException w:name="Grid Table 1 Light" w:uiPriority="46"/>
+    <w:lsdException w:name="Grid Table 2" w:uiPriority="47"/>
+    <w:lsdException w:name="Grid Table 3" w:uiPriority="48"/>
+    <w:lsdException w:name="Grid Table 4" w:uiPriority="49"/>
+    <w:lsdException w:name="Grid Table 5 Dark" w:uiPriority="50"/>
+    <w:lsdException w:name="Grid Table 6 Colorful" w:uiPriority="51"/>
+    <w:lsdException w:name="Grid Table 7 Colorful" w:uiPriority="52"/>
+    <w:lsdException w:name="Grid Table 1 Light Accent 1" w:uiPriority="46"/>
+    <w:lsdException w:name="Grid Table 2 Accent 1" w:uiPriority="47"/>
+    <w:lsdException w:name="Grid Table 3 Accent 1" w:uiPriority="48"/>
+    <w:lsdException w:name="Grid Table 4 Accent 1" w:uiPriority="49"/>
+    <w:lsdException w:name="Grid Table 5 Dark Accent 1" w:uiPriority="50"/>
+    <w:lsdException w:name="Grid Table 6 Colorful Accent 1" w:uiPriority="51"/>
+    <w:lsdException w:name="Grid Table 7 Colorful Accent 1" w:uiPriority="52"/>
+    <w:lsdException w:name="Grid Table 1 Light Accent 2" w:uiPriority="46"/>
+    <w:lsdException w:name="Grid Table 2 Accent 2" w:uiPriority="47"/>
+    <w:lsdException w:name="Grid Table 3 Accent 2" w:uiPriority="48"/>
+    <w:lsdException w:name="Grid Table 4 Accent 2" w:uiPriority="49"/>
+    <w:lsdException w:name="Grid Table 5 Dark Accent 2" w:uiPriority="50"/>
+    <w:lsdException w:name="Grid Table 6 Colorful Accent 2" w:uiPriority="51"/>
+    <w:lsdException w:name="Grid Table 7 Colorful Accent 2" w:uiPriority="52"/>
+    <w:lsdException w:name="Grid Table 1 Light Accent 3" w:uiPriority="46"/>
+    <w:lsdException w:name="Grid Table 2 Accent 3" w:uiPriority="47"/>
+    <w:lsdException w:name="Grid Table 3 Accent 3" w:uiPriority="48"/>
+    <w:lsdException w:name="Grid Table 4 Accent 3" w:uiPriority="49"/>
+    <w:lsdException w:name="Grid Table 5 Dark Accent 3" w:uiPriority="50"/>
+    <w:lsdException w:name="Grid Table 6 Colorful Accent 3" w:uiPriority="51"/>
+    <w:lsdException w:name="Grid Table 7 Colorful Accent 3" w:uiPriority="52"/>
+    <w:lsdException w:name="Grid Table 1 Light Accent 4" w:uiPriority="46"/>
+    <w:lsdException w:name="Grid Table 2 Accent 4" w:uiPriority="47"/>
+    <w:lsdException w:name="Grid Table 3 Accent 4" w:uiPriority="48"/>
+    <w:lsdException w:name="Grid Table 4 Accent 4" w:uiPriority="49"/>
+    <w:lsdException w:name="Grid Table 5 Dark Accent 4" w:uiPriority="50"/>
+    <w:lsdException w:name="Grid Table 6 Colorful Accent 4" w:uiPriority="51"/>
+    <w:lsdException w:name="Grid Table 7 Colorful Accent 4" w:uiPriority="52"/>
+    <w:lsdException w:name="Grid Table 1 Light Accent 5" w:uiPriority="46"/>
+    <w:lsdException w:name="Grid Table 2 Accent 5" w:uiPriority="47"/>
+    <w:lsdException w:name="Grid Table 3 Accent 5" w:uiPriority="48"/>
+    <w:lsdException w:name="Grid Table 4 Accent 5" w:uiPriority="49"/>
+    <w:lsdException w:name="Grid Table 5 Dark Accent 5" w:uiPriority="50"/>
+    <w:lsdException w:name="Grid Table 6 Colorful Accent 5" w:uiPriority="51"/>
+    <w:lsdException w:name="Grid Table 7 Colorful Accent 5" w:uiPriority="52"/>
+    <w:lsdException w:name="Grid Table 1 Light Accent 6" w:uiPriority="46"/>
+    <w:lsdException w:name="Grid Table 2 Accent 6" w:uiPriority="47"/>
+    <w:lsdException w:name="Grid Table 3 Accent 6" w:uiPriority="48"/>
+    <w:lsdException w:name="Grid Table 4 Accent 6" w:uiPriority="49"/>
+    <w:lsdException w:name="Grid Table 5 Dark Accent 6" w:uiPriority="50"/>
+    <w:lsdException w:name="Grid Table 6 Colorful Accent 6" w:uiPriority="51"/>
+    <w:lsdException w:name="Grid Table 7 Colorful Accent 6" w:uiPriority="52"/>
+    <w:lsdException w:name="List Table 1 Light" w:uiPriority="46"/>
+    <w:lsdException w:name="List Table 2" w:uiPriority="47"/>
+    <w:lsdException w:name="List Table 3" w:uiPriority="48"/>
+    <w:lsdException w:name="List Table 4" w:uiPriority="49"/>
+    <w:lsdException w:name="List Table 5 Dark" w:uiPriority="50"/>
+    <w:lsdException w:name="List Table 6 Colorful" w:uiPriority="51"/>
+    <w:lsdException w:name="List Table 7 Colorful" w:uiPriority="52"/>
+    <w:lsdException w:name="List Table 1 Light Accent 1" w:uiPriority="46"/>
+    <w:lsdException w:name="List Table 2 Accent 1" w:uiPriority="47"/>
+    <w:lsdException w:name="List Table 3 Accent 1" w:uiPriority="48"/>
+    <w:lsdException w:name="List Table 4 Accent 1" w:uiPriority="49"/>
+    <w:lsdException w:name="List Table 5 Dark Accent 1" w:uiPriority="50"/>
+    <w:lsdException w:name="List Table 6 Colorful Accent 1" w:uiPriority="51"/>
+    <w:lsdException w:name="List Table 7 Colorful Accent 1" w:uiPriority="52"/>
+    <w:lsdException w:name="List Table 1 Light Accent 2" w:uiPriority="46"/>
+    <w:lsdException w:name="List Table 2 Accent 2" w:uiPriority="47"/>
+    <w:lsdException w:name="List Table 3 Accent 2" w:uiPriority="48"/>
+    <w:lsdException w:name="List Table 4 Accent 2" w:uiPriority="49"/>
+    <w:lsdException w:name="List Table 5 Dark Accent 2" w:uiPriority="50"/>
+    <w:lsdException w:name="List Table 6 Colorful Accent 2" w:uiPriority="51"/>
+    <w:lsdException w:name="List Table 7 Colorful Accent 2" w:uiPriority="52"/>
+    <w:lsdException w:name="List Table 1 Light Accent 3" w:uiPriority="46"/>
+    <w:lsdException w:name="List Table 2 Accent 3" w:uiPriority="47"/>
+    <w:lsdException w:name="List Table 3 Accent 3" w:uiPriority="48"/>
+    <w:lsdException w:name="List Table 4 Accent 3" w:uiPriority="49"/>
+    <w:lsdException w:name="List Table 5 Dark Accent 3" w:uiPriority="50"/>
+    <w:lsdException w:name="List Table 6 Colorful Accent 3" w:uiPriority="51"/>
+    <w:lsdException w:name="List Table 7 Colorful Accent 3" w:uiPriority="52"/>
+    <w:lsdException w:name="List Table 1 Light Accent 4" w:uiPriority="46"/>
+    <w:lsdException w:name="List Table 2 Accent 4" w:uiPriority="47"/>
+    <w:lsdException w:name="List Table 3 Accent 4" w:uiPriority="48"/>
+    <w:lsdException w:name="List Table 4 Accent 4" w:uiPriority="49"/>
+    <w:lsdException w:name="List Table 5 Dark Accent 4" w:uiPriority="50"/>
+    <w:lsdException w:name="List Table 6 Colorful Accent 4" w:uiPriority="51"/>
+    <w:lsdException w:name="List Table 7 Colorful Accent 4" w:uiPriority="52"/>
+    <w:lsdException w:name="List Table 1 Light Accent 5" w:uiPriority="46"/>
+    <w:lsdException w:name="List Table 2 Accent 5" w:uiPriority="47"/>
+    <w:lsdException w:name="List Table 3 Accent 5" w:uiPriority="48"/>
+    <w:lsdException w:name="List Table 4 Accent 5" w:uiPriority="49"/>
+    <w:lsdException w:name="List Table 5 Dark Accent 5" w:uiPriority="50"/>
+    <w:lsdException w:name="List Table 6 Colorful Accent 5" w:uiPriority="51"/>
+    <w:lsdException w:name="List Table 7 Colorful Accent 5" w:uiPriority="52"/>
+    <w:lsdException w:name="List Table 1 Light Accent 6" w:uiPriority="46"/>
+    <w:lsdException w:name="List Table 2 Accent 6" w:uiPriority="47"/>
+    <w:lsdException w:name="List Table 3 Accent 6" w:uiPriority="48"/>
+    <w:lsdException w:name="List Table 4 Accent 6" w:uiPriority="49"/>
+    <w:lsdException w:name="List Table 5 Dark Accent 6" w:uiPriority="50"/>
+    <w:lsdException w:name="List Table 6 Colorful Accent 6" w:uiPriority="51"/>
+    <w:lsdException w:name="List Table 7 Colorful Accent 6" w:uiPriority="52"/>
   </w:latentStyles>
   <w:style w:type="paragraph" w:default="1" w:styleId="a">
     <w:name w:val="Normal"/>
@@ -3234,260 +4859,6 @@
   <w:style w:type="character" w:default="1" w:styleId="a0">
     <w:name w:val="Default Paragraph Font"/>
     <w:uiPriority w:val="1"/>
-    <w:semiHidden/>
-    <w:unhideWhenUsed/>
-  </w:style>
-  <w:style w:type="table" w:default="1" w:styleId="a1">
-    <w:name w:val="Normal Table"/>
-    <w:uiPriority w:val="99"/>
-    <w:semiHidden/>
-    <w:unhideWhenUsed/>
-    <w:tblPr>
-      <w:tblInd w:w="0" w:type="dxa"/>
-      <w:tblCellMar>
-        <w:top w:w="0" w:type="dxa"/>
-        <w:left w:w="108" w:type="dxa"/>
-        <w:bottom w:w="0" w:type="dxa"/>
-        <w:right w:w="108" w:type="dxa"/>
-      </w:tblCellMar>
-    </w:tblPr>
-  </w:style>
-  <w:style w:type="numbering" w:default="1" w:styleId="a2">
-    <w:name w:val="No List"/>
-    <w:uiPriority w:val="99"/>
-    <w:semiHidden/>
-    <w:unhideWhenUsed/>
-  </w:style>
-  <w:style w:type="paragraph" w:styleId="NormalWeb">
-    <w:name w:val="Normal (Web)"/>
-    <w:basedOn w:val="a"/>
-    <w:uiPriority w:val="99"/>
-    <w:unhideWhenUsed/>
-    <w:qFormat/>
-    <w:rsid w:val="000B576D"/>
-    <w:pPr>
-      <w:bidi w:val="0"/>
-      <w:spacing w:beforeAutospacing="1" w:after="160" w:afterAutospacing="1" w:line="240" w:lineRule="auto"/>
-    </w:pPr>
-    <w:rPr>
-      <w:rFonts w:ascii="Times New Roman" w:eastAsia="Times New Roman" w:hAnsi="Times New Roman" w:cs="Times New Roman"/>
-      <w:color w:val="00000A"/>
-      <w:sz w:val="24"/>
-      <w:szCs w:val="24"/>
-    </w:rPr>
-  </w:style>
-  <w:style w:type="paragraph" w:styleId="a3">
-    <w:name w:val="List Paragraph"/>
-    <w:basedOn w:val="a"/>
-    <w:uiPriority w:val="34"/>
-    <w:qFormat/>
-    <w:rsid w:val="00EC3AA2"/>
-    <w:pPr>
-      <w:ind w:left="720"/>
-      <w:contextualSpacing/>
-    </w:pPr>
-  </w:style>
-  <w:style w:type="paragraph" w:styleId="a4">
-    <w:name w:val="Balloon Text"/>
-    <w:basedOn w:val="a"/>
-    <w:link w:val="a5"/>
-    <w:uiPriority w:val="99"/>
-    <w:semiHidden/>
-    <w:unhideWhenUsed/>
-    <w:rsid w:val="00DA3051"/>
-    <w:pPr>
-      <w:spacing w:after="0" w:line="240" w:lineRule="auto"/>
-    </w:pPr>
-    <w:rPr>
-      <w:rFonts w:ascii="Tahoma" w:hAnsi="Tahoma" w:cs="Tahoma"/>
-      <w:sz w:val="16"/>
-      <w:szCs w:val="16"/>
-    </w:rPr>
-  </w:style>
-  <w:style w:type="character" w:customStyle="1" w:styleId="a5">
-    <w:name w:val="טקסט בלונים תו"/>
-    <w:basedOn w:val="a0"/>
-    <w:link w:val="a4"/>
-    <w:uiPriority w:val="99"/>
-    <w:semiHidden/>
-    <w:rsid w:val="00DA3051"/>
-    <w:rPr>
-      <w:rFonts w:ascii="Tahoma" w:hAnsi="Tahoma" w:cs="Tahoma"/>
-      <w:sz w:val="16"/>
-      <w:szCs w:val="16"/>
-    </w:rPr>
-  </w:style>
-</w:styles>
-</file>
-
-<file path=word/stylesWithEffects.xml><?xml version="1.0" encoding="utf-8"?>
-<w:styles xmlns:wpc="http://schemas.microsoft.com/office/word/2010/wordprocessingCanvas" xmlns:mc="http://schemas.openxmlformats.org/markup-compatibility/2006" xmlns:o="urn:schemas-microsoft-com:office:office" xmlns:r="http://schemas.openxmlformats.org/officeDocument/2006/relationships" xmlns:m="http://schemas.openxmlformats.org/officeDocument/2006/math" xmlns:v="urn:schemas-microsoft-com:vml" xmlns:wp14="http://schemas.microsoft.com/office/word/2010/wordprocessingDrawing" xmlns:wp="http://schemas.openxmlformats.org/drawingml/2006/wordprocessingDrawing" xmlns:w10="urn:schemas-microsoft-com:office:word" xmlns:w="http://schemas.openxmlformats.org/wordprocessingml/2006/main" xmlns:w14="http://schemas.microsoft.com/office/word/2010/wordml" xmlns:wpg="http://schemas.microsoft.com/office/word/2010/wordprocessingGroup" xmlns:wpi="http://schemas.microsoft.com/office/word/2010/wordprocessingInk" xmlns:wne="http://schemas.microsoft.com/office/word/2006/wordml" xmlns:wps="http://schemas.microsoft.com/office/word/2010/wordprocessingShape" mc:Ignorable="w14 wp14">
-  <w:docDefaults>
-    <w:rPrDefault>
-      <w:rPr>
-        <w:rFonts w:asciiTheme="minorHAnsi" w:eastAsiaTheme="minorHAnsi" w:hAnsiTheme="minorHAnsi" w:cstheme="minorBidi"/>
-        <w:sz w:val="22"/>
-        <w:szCs w:val="22"/>
-        <w:lang w:val="en-US" w:eastAsia="en-US" w:bidi="he-IL"/>
-      </w:rPr>
-    </w:rPrDefault>
-    <w:pPrDefault>
-      <w:pPr>
-        <w:spacing w:after="200" w:line="276" w:lineRule="auto"/>
-      </w:pPr>
-    </w:pPrDefault>
-  </w:docDefaults>
-  <w:latentStyles w:defLockedState="0" w:defUIPriority="99" w:defSemiHidden="1" w:defUnhideWhenUsed="1" w:defQFormat="0" w:count="267">
-    <w:lsdException w:name="Normal" w:semiHidden="0" w:uiPriority="0" w:unhideWhenUsed="0" w:qFormat="1"/>
-    <w:lsdException w:name="heading 1" w:semiHidden="0" w:uiPriority="9" w:unhideWhenUsed="0" w:qFormat="1"/>
-    <w:lsdException w:name="heading 2" w:uiPriority="9" w:qFormat="1"/>
-    <w:lsdException w:name="heading 3" w:uiPriority="9" w:qFormat="1"/>
-    <w:lsdException w:name="heading 4" w:uiPriority="9" w:qFormat="1"/>
-    <w:lsdException w:name="heading 5" w:uiPriority="9" w:qFormat="1"/>
-    <w:lsdException w:name="heading 6" w:uiPriority="9" w:qFormat="1"/>
-    <w:lsdException w:name="heading 7" w:uiPriority="9" w:qFormat="1"/>
-    <w:lsdException w:name="heading 8" w:uiPriority="9" w:qFormat="1"/>
-    <w:lsdException w:name="heading 9" w:uiPriority="9" w:qFormat="1"/>
-    <w:lsdException w:name="toc 1" w:uiPriority="39"/>
-    <w:lsdException w:name="toc 2" w:uiPriority="39"/>
-    <w:lsdException w:name="toc 3" w:uiPriority="39"/>
-    <w:lsdException w:name="toc 4" w:uiPriority="39"/>
-    <w:lsdException w:name="toc 5" w:uiPriority="39"/>
-    <w:lsdException w:name="toc 6" w:uiPriority="39"/>
-    <w:lsdException w:name="toc 7" w:uiPriority="39"/>
-    <w:lsdException w:name="toc 8" w:uiPriority="39"/>
-    <w:lsdException w:name="toc 9" w:uiPriority="39"/>
-    <w:lsdException w:name="caption" w:uiPriority="35" w:qFormat="1"/>
-    <w:lsdException w:name="Title" w:semiHidden="0" w:uiPriority="10" w:unhideWhenUsed="0" w:qFormat="1"/>
-    <w:lsdException w:name="Default Paragraph Font" w:uiPriority="1"/>
-    <w:lsdException w:name="Subtitle" w:semiHidden="0" w:uiPriority="11" w:unhideWhenUsed="0" w:qFormat="1"/>
-    <w:lsdException w:name="Strong" w:semiHidden="0" w:uiPriority="22" w:unhideWhenUsed="0" w:qFormat="1"/>
-    <w:lsdException w:name="Emphasis" w:semiHidden="0" w:uiPriority="20" w:unhideWhenUsed="0" w:qFormat="1"/>
-    <w:lsdException w:name="Normal (Web)" w:qFormat="1"/>
-    <w:lsdException w:name="Table Grid" w:semiHidden="0" w:uiPriority="59" w:unhideWhenUsed="0"/>
-    <w:lsdException w:name="Placeholder Text" w:unhideWhenUsed="0"/>
-    <w:lsdException w:name="No Spacing" w:semiHidden="0" w:uiPriority="1" w:unhideWhenUsed="0" w:qFormat="1"/>
-    <w:lsdException w:name="Light Shading" w:semiHidden="0" w:uiPriority="60" w:unhideWhenUsed="0"/>
-    <w:lsdException w:name="Light List" w:semiHidden="0" w:uiPriority="61" w:unhideWhenUsed="0"/>
-    <w:lsdException w:name="Light Grid" w:semiHidden="0" w:uiPriority="62" w:unhideWhenUsed="0"/>
-    <w:lsdException w:name="Medium Shading 1" w:semiHidden="0" w:uiPriority="63" w:unhideWhenUsed="0"/>
-    <w:lsdException w:name="Medium Shading 2" w:semiHidden="0" w:uiPriority="64" w:unhideWhenUsed="0"/>
-    <w:lsdException w:name="Medium List 1" w:semiHidden="0" w:uiPriority="65" w:unhideWhenUsed="0"/>
-    <w:lsdException w:name="Medium List 2" w:semiHidden="0" w:uiPriority="66" w:unhideWhenUsed="0"/>
-    <w:lsdException w:name="Medium Grid 1" w:semiHidden="0" w:uiPriority="67" w:unhideWhenUsed="0"/>
-    <w:lsdException w:name="Medium Grid 2" w:semiHidden="0" w:uiPriority="68" w:unhideWhenUsed="0"/>
-    <w:lsdException w:name="Medium Grid 3" w:semiHidden="0" w:uiPriority="69" w:unhideWhenUsed="0"/>
-    <w:lsdException w:name="Dark List" w:semiHidden="0" w:uiPriority="70" w:unhideWhenUsed="0"/>
-    <w:lsdException w:name="Colorful Shading" w:semiHidden="0" w:uiPriority="71" w:unhideWhenUsed="0"/>
-    <w:lsdException w:name="Colorful List" w:semiHidden="0" w:uiPriority="72" w:unhideWhenUsed="0"/>
-    <w:lsdException w:name="Colorful Grid" w:semiHidden="0" w:uiPriority="73" w:unhideWhenUsed="0"/>
-    <w:lsdException w:name="Light Shading Accent 1" w:semiHidden="0" w:uiPriority="60" w:unhideWhenUsed="0"/>
-    <w:lsdException w:name="Light List Accent 1" w:semiHidden="0" w:uiPriority="61" w:unhideWhenUsed="0"/>
-    <w:lsdException w:name="Light Grid Accent 1" w:semiHidden="0" w:uiPriority="62" w:unhideWhenUsed="0"/>
-    <w:lsdException w:name="Medium Shading 1 Accent 1" w:semiHidden="0" w:uiPriority="63" w:unhideWhenUsed="0"/>
-    <w:lsdException w:name="Medium Shading 2 Accent 1" w:semiHidden="0" w:uiPriority="64" w:unhideWhenUsed="0"/>
-    <w:lsdException w:name="Medium List 1 Accent 1" w:semiHidden="0" w:uiPriority="65" w:unhideWhenUsed="0"/>
-    <w:lsdException w:name="Revision" w:unhideWhenUsed="0"/>
-    <w:lsdException w:name="List Paragraph" w:semiHidden="0" w:uiPriority="34" w:unhideWhenUsed="0" w:qFormat="1"/>
-    <w:lsdException w:name="Quote" w:semiHidden="0" w:uiPriority="29" w:unhideWhenUsed="0" w:qFormat="1"/>
-    <w:lsdException w:name="Intense Quote" w:semiHidden="0" w:uiPriority="30" w:unhideWhenUsed="0" w:qFormat="1"/>
-    <w:lsdException w:name="Medium List 2 Accent 1" w:semiHidden="0" w:uiPriority="66" w:unhideWhenUsed="0"/>
-    <w:lsdException w:name="Medium Grid 1 Accent 1" w:semiHidden="0" w:uiPriority="67" w:unhideWhenUsed="0"/>
-    <w:lsdException w:name="Medium Grid 2 Accent 1" w:semiHidden="0" w:uiPriority="68" w:unhideWhenUsed="0"/>
-    <w:lsdException w:name="Medium Grid 3 Accent 1" w:semiHidden="0" w:uiPriority="69" w:unhideWhenUsed="0"/>
-    <w:lsdException w:name="Dark List Accent 1" w:semiHidden="0" w:uiPriority="70" w:unhideWhenUsed="0"/>
-    <w:lsdException w:name="Colorful Shading Accent 1" w:semiHidden="0" w:uiPriority="71" w:unhideWhenUsed="0"/>
-    <w:lsdException w:name="Colorful List Accent 1" w:semiHidden="0" w:uiPriority="72" w:unhideWhenUsed="0"/>
-    <w:lsdException w:name="Colorful Grid Accent 1" w:semiHidden="0" w:uiPriority="73" w:unhideWhenUsed="0"/>
-    <w:lsdException w:name="Light Shading Accent 2" w:semiHidden="0" w:uiPriority="60" w:unhideWhenUsed="0"/>
-    <w:lsdException w:name="Light List Accent 2" w:semiHidden="0" w:uiPriority="61" w:unhideWhenUsed="0"/>
-    <w:lsdException w:name="Light Grid Accent 2" w:semiHidden="0" w:uiPriority="62" w:unhideWhenUsed="0"/>
-    <w:lsdException w:name="Medium Shading 1 Accent 2" w:semiHidden="0" w:uiPriority="63" w:unhideWhenUsed="0"/>
-    <w:lsdException w:name="Medium Shading 2 Accent 2" w:semiHidden="0" w:uiPriority="64" w:unhideWhenUsed="0"/>
-    <w:lsdException w:name="Medium List 1 Accent 2" w:semiHidden="0" w:uiPriority="65" w:unhideWhenUsed="0"/>
-    <w:lsdException w:name="Medium List 2 Accent 2" w:semiHidden="0" w:uiPriority="66" w:unhideWhenUsed="0"/>
-    <w:lsdException w:name="Medium Grid 1 Accent 2" w:semiHidden="0" w:uiPriority="67" w:unhideWhenUsed="0"/>
-    <w:lsdException w:name="Medium Grid 2 Accent 2" w:semiHidden="0" w:uiPriority="68" w:unhideWhenUsed="0"/>
-    <w:lsdException w:name="Medium Grid 3 Accent 2" w:semiHidden="0" w:uiPriority="69" w:unhideWhenUsed="0"/>
-    <w:lsdException w:name="Dark List Accent 2" w:semiHidden="0" w:uiPriority="70" w:unhideWhenUsed="0"/>
-    <w:lsdException w:name="Colorful Shading Accent 2" w:semiHidden="0" w:uiPriority="71" w:unhideWhenUsed="0"/>
-    <w:lsdException w:name="Colorful List Accent 2" w:semiHidden="0" w:uiPriority="72" w:unhideWhenUsed="0"/>
-    <w:lsdException w:name="Colorful Grid Accent 2" w:semiHidden="0" w:uiPriority="73" w:unhideWhenUsed="0"/>
-    <w:lsdException w:name="Light Shading Accent 3" w:semiHidden="0" w:uiPriority="60" w:unhideWhenUsed="0"/>
-    <w:lsdException w:name="Light List Accent 3" w:semiHidden="0" w:uiPriority="61" w:unhideWhenUsed="0"/>
-    <w:lsdException w:name="Light Grid Accent 3" w:semiHidden="0" w:uiPriority="62" w:unhideWhenUsed="0"/>
-    <w:lsdException w:name="Medium Shading 1 Accent 3" w:semiHidden="0" w:uiPriority="63" w:unhideWhenUsed="0"/>
-    <w:lsdException w:name="Medium Shading 2 Accent 3" w:semiHidden="0" w:uiPriority="64" w:unhideWhenUsed="0"/>
-    <w:lsdException w:name="Medium List 1 Accent 3" w:semiHidden="0" w:uiPriority="65" w:unhideWhenUsed="0"/>
-    <w:lsdException w:name="Medium List 2 Accent 3" w:semiHidden="0" w:uiPriority="66" w:unhideWhenUsed="0"/>
-    <w:lsdException w:name="Medium Grid 1 Accent 3" w:semiHidden="0" w:uiPriority="67" w:unhideWhenUsed="0"/>
-    <w:lsdException w:name="Medium Grid 2 Accent 3" w:semiHidden="0" w:uiPriority="68" w:unhideWhenUsed="0"/>
-    <w:lsdException w:name="Medium Grid 3 Accent 3" w:semiHidden="0" w:uiPriority="69" w:unhideWhenUsed="0"/>
-    <w:lsdException w:name="Dark List Accent 3" w:semiHidden="0" w:uiPriority="70" w:unhideWhenUsed="0"/>
-    <w:lsdException w:name="Colorful Shading Accent 3" w:semiHidden="0" w:uiPriority="71" w:unhideWhenUsed="0"/>
-    <w:lsdException w:name="Colorful List Accent 3" w:semiHidden="0" w:uiPriority="72" w:unhideWhenUsed="0"/>
-    <w:lsdException w:name="Colorful Grid Accent 3" w:semiHidden="0" w:uiPriority="73" w:unhideWhenUsed="0"/>
-    <w:lsdException w:name="Light Shading Accent 4" w:semiHidden="0" w:uiPriority="60" w:unhideWhenUsed="0"/>
-    <w:lsdException w:name="Light List Accent 4" w:semiHidden="0" w:uiPriority="61" w:unhideWhenUsed="0"/>
-    <w:lsdException w:name="Light Grid Accent 4" w:semiHidden="0" w:uiPriority="62" w:unhideWhenUsed="0"/>
-    <w:lsdException w:name="Medium Shading 1 Accent 4" w:semiHidden="0" w:uiPriority="63" w:unhideWhenUsed="0"/>
-    <w:lsdException w:name="Medium Shading 2 Accent 4" w:semiHidden="0" w:uiPriority="64" w:unhideWhenUsed="0"/>
-    <w:lsdException w:name="Medium List 1 Accent 4" w:semiHidden="0" w:uiPriority="65" w:unhideWhenUsed="0"/>
-    <w:lsdException w:name="Medium List 2 Accent 4" w:semiHidden="0" w:uiPriority="66" w:unhideWhenUsed="0"/>
-    <w:lsdException w:name="Medium Grid 1 Accent 4" w:semiHidden="0" w:uiPriority="67" w:unhideWhenUsed="0"/>
-    <w:lsdException w:name="Medium Grid 2 Accent 4" w:semiHidden="0" w:uiPriority="68" w:unhideWhenUsed="0"/>
-    <w:lsdException w:name="Medium Grid 3 Accent 4" w:semiHidden="0" w:uiPriority="69" w:unhideWhenUsed="0"/>
-    <w:lsdException w:name="Dark List Accent 4" w:semiHidden="0" w:uiPriority="70" w:unhideWhenUsed="0"/>
-    <w:lsdException w:name="Colorful Shading Accent 4" w:semiHidden="0" w:uiPriority="71" w:unhideWhenUsed="0"/>
-    <w:lsdException w:name="Colorful List Accent 4" w:semiHidden="0" w:uiPriority="72" w:unhideWhenUsed="0"/>
-    <w:lsdException w:name="Colorful Grid Accent 4" w:semiHidden="0" w:uiPriority="73" w:unhideWhenUsed="0"/>
-    <w:lsdException w:name="Light Shading Accent 5" w:semiHidden="0" w:uiPriority="60" w:unhideWhenUsed="0"/>
-    <w:lsdException w:name="Light List Accent 5" w:semiHidden="0" w:uiPriority="61" w:unhideWhenUsed="0"/>
-    <w:lsdException w:name="Light Grid Accent 5" w:semiHidden="0" w:uiPriority="62" w:unhideWhenUsed="0"/>
-    <w:lsdException w:name="Medium Shading 1 Accent 5" w:semiHidden="0" w:uiPriority="63" w:unhideWhenUsed="0"/>
-    <w:lsdException w:name="Medium Shading 2 Accent 5" w:semiHidden="0" w:uiPriority="64" w:unhideWhenUsed="0"/>
-    <w:lsdException w:name="Medium List 1 Accent 5" w:semiHidden="0" w:uiPriority="65" w:unhideWhenUsed="0"/>
-    <w:lsdException w:name="Medium List 2 Accent 5" w:semiHidden="0" w:uiPriority="66" w:unhideWhenUsed="0"/>
-    <w:lsdException w:name="Medium Grid 1 Accent 5" w:semiHidden="0" w:uiPriority="67" w:unhideWhenUsed="0"/>
-    <w:lsdException w:name="Medium Grid 2 Accent 5" w:semiHidden="0" w:uiPriority="68" w:unhideWhenUsed="0"/>
-    <w:lsdException w:name="Medium Grid 3 Accent 5" w:semiHidden="0" w:uiPriority="69" w:unhideWhenUsed="0"/>
-    <w:lsdException w:name="Dark List Accent 5" w:semiHidden="0" w:uiPriority="70" w:unhideWhenUsed="0"/>
-    <w:lsdException w:name="Colorful Shading Accent 5" w:semiHidden="0" w:uiPriority="71" w:unhideWhenUsed="0"/>
-    <w:lsdException w:name="Colorful List Accent 5" w:semiHidden="0" w:uiPriority="72" w:unhideWhenUsed="0"/>
-    <w:lsdException w:name="Colorful Grid Accent 5" w:semiHidden="0" w:uiPriority="73" w:unhideWhenUsed="0"/>
-    <w:lsdException w:name="Light Shading Accent 6" w:semiHidden="0" w:uiPriority="60" w:unhideWhenUsed="0"/>
-    <w:lsdException w:name="Light List Accent 6" w:semiHidden="0" w:uiPriority="61" w:unhideWhenUsed="0"/>
-    <w:lsdException w:name="Light Grid Accent 6" w:semiHidden="0" w:uiPriority="62" w:unhideWhenUsed="0"/>
-    <w:lsdException w:name="Medium Shading 1 Accent 6" w:semiHidden="0" w:uiPriority="63" w:unhideWhenUsed="0"/>
-    <w:lsdException w:name="Medium Shading 2 Accent 6" w:semiHidden="0" w:uiPriority="64" w:unhideWhenUsed="0"/>
-    <w:lsdException w:name="Medium List 1 Accent 6" w:semiHidden="0" w:uiPriority="65" w:unhideWhenUsed="0"/>
-    <w:lsdException w:name="Medium List 2 Accent 6" w:semiHidden="0" w:uiPriority="66" w:unhideWhenUsed="0"/>
-    <w:lsdException w:name="Medium Grid 1 Accent 6" w:semiHidden="0" w:uiPriority="67" w:unhideWhenUsed="0"/>
-    <w:lsdException w:name="Medium Grid 2 Accent 6" w:semiHidden="0" w:uiPriority="68" w:unhideWhenUsed="0"/>
-    <w:lsdException w:name="Medium Grid 3 Accent 6" w:semiHidden="0" w:uiPriority="69" w:unhideWhenUsed="0"/>
-    <w:lsdException w:name="Dark List Accent 6" w:semiHidden="0" w:uiPriority="70" w:unhideWhenUsed="0"/>
-    <w:lsdException w:name="Colorful Shading Accent 6" w:semiHidden="0" w:uiPriority="71" w:unhideWhenUsed="0"/>
-    <w:lsdException w:name="Colorful List Accent 6" w:semiHidden="0" w:uiPriority="72" w:unhideWhenUsed="0"/>
-    <w:lsdException w:name="Colorful Grid Accent 6" w:semiHidden="0" w:uiPriority="73" w:unhideWhenUsed="0"/>
-    <w:lsdException w:name="Subtle Emphasis" w:semiHidden="0" w:uiPriority="19" w:unhideWhenUsed="0" w:qFormat="1"/>
-    <w:lsdException w:name="Intense Emphasis" w:semiHidden="0" w:uiPriority="21" w:unhideWhenUsed="0" w:qFormat="1"/>
-    <w:lsdException w:name="Subtle Reference" w:semiHidden="0" w:uiPriority="31" w:unhideWhenUsed="0" w:qFormat="1"/>
-    <w:lsdException w:name="Intense Reference" w:semiHidden="0" w:uiPriority="32" w:unhideWhenUsed="0" w:qFormat="1"/>
-    <w:lsdException w:name="Book Title" w:semiHidden="0" w:uiPriority="33" w:unhideWhenUsed="0" w:qFormat="1"/>
-    <w:lsdException w:name="Bibliography" w:uiPriority="37"/>
-    <w:lsdException w:name="TOC Heading" w:uiPriority="39" w:qFormat="1"/>
-  </w:latentStyles>
-  <w:style w:type="paragraph" w:default="1" w:styleId="a">
-    <w:name w:val="Normal"/>
-    <w:qFormat/>
-    <w:pPr>
-      <w:bidi/>
-    </w:pPr>
-  </w:style>
-  <w:style w:type="character" w:default="1" w:styleId="a0">
-    <w:name w:val="Default Paragraph Font"/>
-    <w:uiPriority w:val="1"/>
-    <w:semiHidden/>
     <w:unhideWhenUsed/>
   </w:style>
   <w:style w:type="table" w:default="1" w:styleId="a1">
@@ -3863,7 +5234,7 @@
 </file>
 
 <file path=customXml/itemProps1.xml><?xml version="1.0" encoding="utf-8"?>
-<ds:datastoreItem xmlns:ds="http://schemas.openxmlformats.org/officeDocument/2006/customXml" ds:itemID="{6AD63AA8-7F78-4643-A47C-AD1E66548B43}">
+<ds:datastoreItem xmlns:ds="http://schemas.openxmlformats.org/officeDocument/2006/customXml" ds:itemID="{BB0BFCB7-BA80-4EF1-AAC7-EC33D08F6029}">
   <ds:schemaRefs>
     <ds:schemaRef ds:uri="http://schemas.openxmlformats.org/officeDocument/2006/bibliography"/>
   </ds:schemaRefs>

</xml_diff>

<commit_message>
DONE: 1. Minor changes to the word document and creation of a pdf version. TODO: 1. Show to Sapir and submit to Doron.
</commit_message>
<xml_diff>
--- a/מסמך איפיון למיני פרוייקט.docx
+++ b/מסמך איפיון למיני פרוייקט.docx
@@ -1,6 +1,6 @@
 
 <file path=word/document.xml><?xml version="1.0" encoding="utf-8"?>
-<w:document xmlns:wpc="http://schemas.microsoft.com/office/word/2010/wordprocessingCanvas" xmlns:mc="http://schemas.openxmlformats.org/markup-compatibility/2006" xmlns:o="urn:schemas-microsoft-com:office:office" xmlns:r="http://schemas.openxmlformats.org/officeDocument/2006/relationships" xmlns:m="http://schemas.openxmlformats.org/officeDocument/2006/math" xmlns:v="urn:schemas-microsoft-com:vml" xmlns:wp14="http://schemas.microsoft.com/office/word/2010/wordprocessingDrawing" xmlns:wp="http://schemas.openxmlformats.org/drawingml/2006/wordprocessingDrawing" xmlns:w10="urn:schemas-microsoft-com:office:word" xmlns:w="http://schemas.openxmlformats.org/wordprocessingml/2006/main" xmlns:w14="http://schemas.microsoft.com/office/word/2010/wordml" xmlns:w15="http://schemas.microsoft.com/office/word/2012/wordml" xmlns:wpg="http://schemas.microsoft.com/office/word/2010/wordprocessingGroup" xmlns:wpi="http://schemas.microsoft.com/office/word/2010/wordprocessingInk" xmlns:wne="http://schemas.microsoft.com/office/word/2006/wordml" xmlns:wps="http://schemas.microsoft.com/office/word/2010/wordprocessingShape" mc:Ignorable="w14 w15 wp14">
+<w:document xmlns:wpc="http://schemas.microsoft.com/office/word/2010/wordprocessingCanvas" xmlns:mc="http://schemas.openxmlformats.org/markup-compatibility/2006" xmlns:o="urn:schemas-microsoft-com:office:office" xmlns:r="http://schemas.openxmlformats.org/officeDocument/2006/relationships" xmlns:m="http://schemas.openxmlformats.org/officeDocument/2006/math" xmlns:v="urn:schemas-microsoft-com:vml" xmlns:wp14="http://schemas.microsoft.com/office/word/2010/wordprocessingDrawing" xmlns:wp="http://schemas.openxmlformats.org/drawingml/2006/wordprocessingDrawing" xmlns:w10="urn:schemas-microsoft-com:office:word" xmlns:w="http://schemas.openxmlformats.org/wordprocessingml/2006/main" xmlns:w14="http://schemas.microsoft.com/office/word/2010/wordml" xmlns:wpg="http://schemas.microsoft.com/office/word/2010/wordprocessingGroup" xmlns:wpi="http://schemas.microsoft.com/office/word/2010/wordprocessingInk" xmlns:wne="http://schemas.microsoft.com/office/word/2006/wordml" xmlns:wps="http://schemas.microsoft.com/office/word/2010/wordprocessingShape" mc:Ignorable="w14 wp14">
   <w:body>
     <w:p>
       <w:pPr>
@@ -21,415 +21,249 @@
           <w:u w:val="single"/>
           <w:rtl/>
         </w:rPr>
-        <w:t>מסמך איפיון למיני פרוייקט - נושאים במערכות הגנה לרשת</w:t>
-      </w:r>
-    </w:p>
-    <w:p>
-      <w:pPr>
-        <w:jc w:val="center"/>
-        <w:rPr>
-          <w:rFonts w:asciiTheme="minorBidi" w:hAnsiTheme="minorBidi"/>
-          <w:sz w:val="28"/>
-          <w:szCs w:val="28"/>
-          <w:rtl/>
-        </w:rPr>
-      </w:pPr>
-      <w:r>
-        <w:rPr>
-          <w:rFonts w:asciiTheme="minorBidi" w:hAnsiTheme="minorBidi" w:hint="cs"/>
-          <w:sz w:val="28"/>
-          <w:szCs w:val="28"/>
-          <w:rtl/>
-        </w:rPr>
-        <w:t>מודול לשרת פרוקסי לחסימת קבצים עוינים</w:t>
-      </w:r>
-    </w:p>
-    <w:p>
-      <w:pPr>
-        <w:rPr>
-          <w:rFonts w:asciiTheme="minorBidi" w:hAnsiTheme="minorBidi"/>
-          <w:sz w:val="28"/>
-          <w:szCs w:val="28"/>
-          <w:rtl/>
-        </w:rPr>
-      </w:pPr>
-      <w:r>
-        <w:rPr>
-          <w:rFonts w:asciiTheme="minorBidi" w:hAnsiTheme="minorBidi" w:hint="cs"/>
-          <w:sz w:val="28"/>
-          <w:szCs w:val="28"/>
-          <w:rtl/>
-        </w:rPr>
-        <w:t>מגישים:</w:t>
-      </w:r>
-    </w:p>
-    <w:p>
-      <w:pPr>
-        <w:rPr>
-          <w:rFonts w:asciiTheme="minorBidi" w:hAnsiTheme="minorBidi"/>
-          <w:sz w:val="28"/>
-          <w:szCs w:val="28"/>
-          <w:rtl/>
-        </w:rPr>
-      </w:pPr>
-      <w:r>
-        <w:rPr>
-          <w:rFonts w:asciiTheme="minorBidi" w:hAnsiTheme="minorBidi" w:hint="cs"/>
-          <w:sz w:val="28"/>
-          <w:szCs w:val="28"/>
-          <w:rtl/>
-        </w:rPr>
-        <w:t xml:space="preserve">אברהם נתן </w:t>
-      </w:r>
-      <w:r>
-        <w:rPr>
-          <w:rFonts w:asciiTheme="minorBidi" w:hAnsiTheme="minorBidi"/>
-          <w:sz w:val="28"/>
-          <w:szCs w:val="28"/>
-          <w:rtl/>
-        </w:rPr>
-        <w:t>–</w:t>
-      </w:r>
-      <w:r>
-        <w:rPr>
-          <w:rFonts w:asciiTheme="minorBidi" w:hAnsiTheme="minorBidi" w:hint="cs"/>
-          <w:sz w:val="28"/>
-          <w:szCs w:val="28"/>
-          <w:rtl/>
-        </w:rPr>
-        <w:t xml:space="preserve"> ת.ז 317306736</w:t>
-      </w:r>
-    </w:p>
-    <w:p>
-      <w:pPr>
-        <w:rPr>
-          <w:rFonts w:asciiTheme="minorBidi" w:hAnsiTheme="minorBidi"/>
-          <w:sz w:val="28"/>
-          <w:szCs w:val="28"/>
-          <w:rtl/>
-        </w:rPr>
-      </w:pPr>
-      <w:r>
-        <w:rPr>
-          <w:rFonts w:asciiTheme="minorBidi" w:hAnsiTheme="minorBidi" w:hint="cs"/>
-          <w:sz w:val="28"/>
-          <w:szCs w:val="28"/>
-          <w:rtl/>
-        </w:rPr>
-        <w:t xml:space="preserve">ארז כרמל </w:t>
-      </w:r>
-      <w:r>
-        <w:rPr>
-          <w:rFonts w:asciiTheme="minorBidi" w:hAnsiTheme="minorBidi"/>
-          <w:sz w:val="28"/>
-          <w:szCs w:val="28"/>
-          <w:rtl/>
-        </w:rPr>
-        <w:t>–</w:t>
-      </w:r>
-      <w:r>
-        <w:rPr>
-          <w:rFonts w:asciiTheme="minorBidi" w:hAnsiTheme="minorBidi" w:hint="cs"/>
-          <w:sz w:val="28"/>
-          <w:szCs w:val="28"/>
-          <w:rtl/>
-        </w:rPr>
-        <w:t xml:space="preserve"> ת.ז 302491600</w:t>
-      </w:r>
-    </w:p>
-    <w:p>
-      <w:pPr>
-        <w:rPr>
-          <w:rFonts w:asciiTheme="minorBidi" w:hAnsiTheme="minorBidi"/>
-          <w:sz w:val="28"/>
-          <w:szCs w:val="28"/>
-          <w:rtl/>
-        </w:rPr>
-      </w:pPr>
-      <w:r>
-        <w:rPr>
-          <w:rFonts w:asciiTheme="minorBidi" w:hAnsiTheme="minorBidi" w:hint="cs"/>
-          <w:sz w:val="28"/>
-          <w:szCs w:val="28"/>
-          <w:rtl/>
-        </w:rPr>
-        <w:t xml:space="preserve">ספיר גאלי </w:t>
-      </w:r>
-      <w:r>
-        <w:rPr>
-          <w:rFonts w:asciiTheme="minorBidi" w:hAnsiTheme="minorBidi"/>
-          <w:sz w:val="28"/>
-          <w:szCs w:val="28"/>
-          <w:rtl/>
-        </w:rPr>
-        <w:t>–</w:t>
-      </w:r>
-      <w:r>
-        <w:rPr>
-          <w:rFonts w:asciiTheme="minorBidi" w:hAnsiTheme="minorBidi" w:hint="cs"/>
-          <w:sz w:val="28"/>
-          <w:szCs w:val="28"/>
-          <w:rtl/>
-        </w:rPr>
-        <w:t xml:space="preserve"> ת.ז </w:t>
-      </w:r>
-      <w:r>
-        <w:rPr>
-          <w:rFonts w:asciiTheme="minorBidi" w:hAnsiTheme="minorBidi"/>
-          <w:sz w:val="28"/>
-          <w:szCs w:val="28"/>
-        </w:rPr>
-        <w:t>307907436</w:t>
-      </w:r>
-    </w:p>
-    <w:p>
-      <w:pPr>
-        <w:rPr>
-          <w:rtl/>
-        </w:rPr>
-      </w:pPr>
-    </w:p>
-    <w:p>
-      <w:pPr>
-        <w:rPr>
-          <w:rFonts w:asciiTheme="minorBidi" w:hAnsiTheme="minorBidi"/>
+        <w:t xml:space="preserve">מסמך </w:t>
+      </w:r>
+      <w:proofErr w:type="spellStart"/>
+      <w:r>
+        <w:rPr>
+          <w:rFonts w:ascii="Arial-BoldMT" w:cs="Arial-BoldMT" w:hint="cs"/>
           <w:b/>
           <w:bCs/>
-          <w:sz w:val="28"/>
-          <w:szCs w:val="28"/>
+          <w:color w:val="00000A"/>
+          <w:sz w:val="40"/>
+          <w:szCs w:val="40"/>
           <w:u w:val="single"/>
-        </w:rPr>
-      </w:pPr>
-      <w:r>
-        <w:rPr>
-          <w:rFonts w:asciiTheme="minorBidi" w:hAnsiTheme="minorBidi"/>
+          <w:rtl/>
+        </w:rPr>
+        <w:t>איפיון</w:t>
+      </w:r>
+      <w:proofErr w:type="spellEnd"/>
+      <w:r>
+        <w:rPr>
+          <w:rFonts w:ascii="Arial-BoldMT" w:cs="Arial-BoldMT" w:hint="cs"/>
           <w:b/>
           <w:bCs/>
-          <w:sz w:val="28"/>
-          <w:szCs w:val="28"/>
+          <w:color w:val="00000A"/>
+          <w:sz w:val="40"/>
+          <w:szCs w:val="40"/>
           <w:u w:val="single"/>
           <w:rtl/>
         </w:rPr>
-        <w:t>מסמך אפיון – מיני פרוייקט בנושא מערכות הגנה ברשת</w:t>
-      </w:r>
-    </w:p>
-    <w:p>
-      <w:pPr>
-        <w:rPr>
-          <w:rFonts w:asciiTheme="minorBidi" w:hAnsiTheme="minorBidi"/>
-          <w:sz w:val="28"/>
-          <w:szCs w:val="28"/>
-        </w:rPr>
-      </w:pPr>
-      <w:r>
-        <w:rPr>
-          <w:rFonts w:asciiTheme="minorBidi" w:hAnsiTheme="minorBidi"/>
-          <w:sz w:val="28"/>
-          <w:szCs w:val="28"/>
-          <w:rtl/>
-        </w:rPr>
-        <w:t xml:space="preserve">במסמך זה יינתן תיאור מפורט של הפרוייקט – </w:t>
-      </w:r>
-      <w:r>
-        <w:rPr>
-          <w:rFonts w:asciiTheme="minorBidi" w:hAnsiTheme="minorBidi" w:hint="cs"/>
-          <w:sz w:val="28"/>
-          <w:szCs w:val="28"/>
-          <w:rtl/>
-        </w:rPr>
-        <w:t>מודול שמהווה תוספת ל</w:t>
-      </w:r>
-      <w:r>
-        <w:rPr>
-          <w:rFonts w:asciiTheme="minorBidi" w:hAnsiTheme="minorBidi"/>
-          <w:sz w:val="28"/>
-          <w:szCs w:val="28"/>
-          <w:rtl/>
-        </w:rPr>
-        <w:t xml:space="preserve">שרת </w:t>
-      </w:r>
-      <w:r>
-        <w:rPr>
-          <w:rFonts w:asciiTheme="minorBidi" w:hAnsiTheme="minorBidi" w:hint="cs"/>
-          <w:sz w:val="28"/>
-          <w:szCs w:val="28"/>
-          <w:rtl/>
-        </w:rPr>
-        <w:t xml:space="preserve">אפאצ'י 2 במוד </w:t>
-      </w:r>
-      <w:r>
-        <w:rPr>
-          <w:rFonts w:asciiTheme="minorBidi" w:hAnsiTheme="minorBidi"/>
-          <w:sz w:val="28"/>
-          <w:szCs w:val="28"/>
-          <w:rtl/>
-        </w:rPr>
-        <w:t>פרוקסי</w:t>
-      </w:r>
-      <w:r>
-        <w:rPr>
-          <w:rFonts w:asciiTheme="minorBidi" w:hAnsiTheme="minorBidi" w:hint="cs"/>
-          <w:sz w:val="28"/>
-          <w:szCs w:val="28"/>
-          <w:rtl/>
-        </w:rPr>
-        <w:t xml:space="preserve"> לצורך הגנה מפני קבצים עוינים</w:t>
-      </w:r>
-      <w:r>
-        <w:rPr>
-          <w:rFonts w:asciiTheme="minorBidi" w:hAnsiTheme="minorBidi"/>
-          <w:sz w:val="28"/>
-          <w:szCs w:val="28"/>
-          <w:rtl/>
-        </w:rPr>
-        <w:t>.</w:t>
-      </w:r>
-    </w:p>
-    <w:p>
-      <w:pPr>
-        <w:rPr>
-          <w:rFonts w:asciiTheme="minorBidi" w:hAnsiTheme="minorBidi"/>
-          <w:sz w:val="28"/>
-          <w:szCs w:val="28"/>
-        </w:rPr>
-      </w:pPr>
-      <w:r>
-        <w:rPr>
-          <w:rFonts w:asciiTheme="minorBidi" w:hAnsiTheme="minorBidi"/>
-          <w:sz w:val="28"/>
-          <w:szCs w:val="28"/>
-          <w:rtl/>
-        </w:rPr>
-        <w:t xml:space="preserve">המסמך יציג </w:t>
-      </w:r>
-      <w:r>
-        <w:rPr>
-          <w:rFonts w:asciiTheme="minorBidi" w:hAnsiTheme="minorBidi" w:hint="cs"/>
-          <w:sz w:val="28"/>
-          <w:szCs w:val="28"/>
-          <w:rtl/>
-        </w:rPr>
-        <w:t>עקרונות מנחים, אופן פעולת המערכת, התקנה וקינפוג ודוגמאות לפעולת המערכת</w:t>
-      </w:r>
-      <w:r>
-        <w:rPr>
-          <w:rFonts w:asciiTheme="minorBidi" w:hAnsiTheme="minorBidi"/>
-          <w:sz w:val="28"/>
-          <w:szCs w:val="28"/>
-          <w:rtl/>
-        </w:rPr>
-        <w:t>.</w:t>
-      </w:r>
-    </w:p>
-    <w:p>
-      <w:pPr>
-        <w:rPr>
-          <w:rFonts w:asciiTheme="minorBidi" w:hAnsiTheme="minorBidi"/>
+        <w:t xml:space="preserve"> למיני </w:t>
+      </w:r>
+      <w:proofErr w:type="spellStart"/>
+      <w:r>
+        <w:rPr>
+          <w:rFonts w:ascii="Arial-BoldMT" w:cs="Arial-BoldMT" w:hint="cs"/>
           <w:b/>
           <w:bCs/>
-          <w:sz w:val="28"/>
-          <w:szCs w:val="28"/>
+          <w:color w:val="00000A"/>
+          <w:sz w:val="40"/>
+          <w:szCs w:val="40"/>
           <w:u w:val="single"/>
-        </w:rPr>
-      </w:pPr>
-      <w:r>
-        <w:rPr>
-          <w:rFonts w:asciiTheme="minorBidi" w:hAnsiTheme="minorBidi"/>
+          <w:rtl/>
+        </w:rPr>
+        <w:t>פרוייקט</w:t>
+      </w:r>
+      <w:proofErr w:type="spellEnd"/>
+      <w:r>
+        <w:rPr>
+          <w:rFonts w:ascii="Arial-BoldMT" w:cs="Arial-BoldMT" w:hint="cs"/>
           <w:b/>
           <w:bCs/>
-          <w:sz w:val="28"/>
-          <w:szCs w:val="28"/>
+          <w:color w:val="00000A"/>
+          <w:sz w:val="40"/>
+          <w:szCs w:val="40"/>
           <w:u w:val="single"/>
           <w:rtl/>
         </w:rPr>
-        <w:t>מבוא</w:t>
-      </w:r>
-    </w:p>
-    <w:p>
-      <w:pPr>
-        <w:rPr>
-          <w:rFonts w:asciiTheme="minorBidi" w:hAnsiTheme="minorBidi"/>
-          <w:sz w:val="28"/>
-          <w:szCs w:val="28"/>
-          <w:rtl/>
-        </w:rPr>
-      </w:pPr>
-      <w:r>
-        <w:rPr>
-          <w:rFonts w:asciiTheme="minorBidi" w:hAnsiTheme="minorBidi" w:hint="cs"/>
-          <w:sz w:val="28"/>
-          <w:szCs w:val="28"/>
-          <w:rtl/>
-        </w:rPr>
-        <w:t>בארגונים רבים כיום קיימת רשת ארוגנית שעל בסיסה מתבצעת תעבורת המידע ואחסון המידע בתוך הארגון וגם כלפי חוץ. למרות ש</w:t>
-      </w:r>
-      <w:r>
-        <w:rPr>
-          <w:rFonts w:asciiTheme="minorBidi" w:hAnsiTheme="minorBidi" w:hint="cs"/>
-          <w:sz w:val="28"/>
-          <w:szCs w:val="28"/>
-          <w:rtl/>
-        </w:rPr>
-        <w:t>מבחינת שמירה</w:t>
-      </w:r>
-      <w:r>
-        <w:rPr>
-          <w:rFonts w:asciiTheme="minorBidi" w:hAnsiTheme="minorBidi" w:hint="cs"/>
-          <w:sz w:val="28"/>
-          <w:szCs w:val="28"/>
-          <w:rtl/>
-        </w:rPr>
-        <w:t xml:space="preserve"> על בטיחות המידע, הפתרון האידיאלי הוא ניתוק לחלוטין של הרשת הארגונית מרשת האינטרנט, על מנת שהארגון יוכל להתנהל בצורה מיטבית עליו לאפשר חיבור לעולם החיצון. עצם חיבור זה יוצר נקודת תורפה ופותחת פתח לנוזקות אפשריות למצוא את דרכן לתוך הרשת הארגונית.</w:t>
-      </w:r>
-    </w:p>
-    <w:p>
-      <w:pPr>
-        <w:rPr>
-          <w:rFonts w:asciiTheme="minorBidi" w:hAnsiTheme="minorBidi"/>
-          <w:sz w:val="28"/>
-          <w:szCs w:val="28"/>
-          <w:rtl/>
-        </w:rPr>
-      </w:pPr>
-      <w:r>
-        <w:rPr>
-          <w:rFonts w:asciiTheme="minorBidi" w:hAnsiTheme="minorBidi" w:hint="cs"/>
-          <w:sz w:val="28"/>
-          <w:szCs w:val="28"/>
-          <w:rtl/>
-        </w:rPr>
-        <w:t>לצורך מתן מענה לסכנות כאלה יש צורך בבקרה על תעבורת המידע שמגיע אל או מתוך הרשת בכלל זה סינון קבצים שניתן להוריד מהרשת האינטרנט לרשת הארגונית, ובכך למנוע הורדה של קבצים עוינים, ניתורם, והתראות על ביצוע ניסיונות כאלה.</w:t>
-      </w:r>
-    </w:p>
-    <w:p>
-      <w:pPr>
-        <w:rPr>
-          <w:rFonts w:asciiTheme="minorBidi" w:hAnsiTheme="minorBidi"/>
-          <w:sz w:val="28"/>
-          <w:szCs w:val="28"/>
-          <w:rtl/>
-        </w:rPr>
-      </w:pPr>
-    </w:p>
-    <w:p>
-      <w:pPr>
-        <w:bidi w:val="0"/>
-        <w:rPr>
-          <w:rFonts w:asciiTheme="minorBidi" w:hAnsiTheme="minorBidi"/>
-          <w:sz w:val="28"/>
-          <w:szCs w:val="28"/>
-          <w:rtl/>
-        </w:rPr>
-      </w:pPr>
-      <w:r>
-        <w:rPr>
-          <w:rFonts w:asciiTheme="minorBidi" w:hAnsiTheme="minorBidi"/>
-          <w:sz w:val="28"/>
-          <w:szCs w:val="28"/>
-          <w:rtl/>
-        </w:rPr>
-        <w:br w:type="page"/>
-      </w:r>
+        <w:t xml:space="preserve"> - נושאים במערכות הגנה לרשת</w:t>
+      </w:r>
+    </w:p>
+    <w:p>
+      <w:pPr>
+        <w:jc w:val="center"/>
+        <w:rPr>
+          <w:rFonts w:asciiTheme="minorBidi" w:hAnsiTheme="minorBidi"/>
+          <w:sz w:val="28"/>
+          <w:szCs w:val="28"/>
+          <w:rtl/>
+        </w:rPr>
+      </w:pPr>
+      <w:r>
+        <w:rPr>
+          <w:rFonts w:asciiTheme="minorBidi" w:hAnsiTheme="minorBidi" w:hint="cs"/>
+          <w:sz w:val="28"/>
+          <w:szCs w:val="28"/>
+          <w:rtl/>
+        </w:rPr>
+        <w:t xml:space="preserve">מודול לשרת </w:t>
+      </w:r>
+      <w:proofErr w:type="spellStart"/>
+      <w:r>
+        <w:rPr>
+          <w:rFonts w:asciiTheme="minorBidi" w:hAnsiTheme="minorBidi" w:hint="cs"/>
+          <w:sz w:val="28"/>
+          <w:szCs w:val="28"/>
+          <w:rtl/>
+        </w:rPr>
+        <w:t>פרוקסי</w:t>
+      </w:r>
+      <w:proofErr w:type="spellEnd"/>
+      <w:r>
+        <w:rPr>
+          <w:rFonts w:asciiTheme="minorBidi" w:hAnsiTheme="minorBidi" w:hint="cs"/>
+          <w:sz w:val="28"/>
+          <w:szCs w:val="28"/>
+          <w:rtl/>
+        </w:rPr>
+        <w:t xml:space="preserve"> לחסימת קבצים עוינים</w:t>
+      </w:r>
+    </w:p>
+    <w:p>
+      <w:pPr>
+        <w:rPr>
+          <w:rFonts w:asciiTheme="minorBidi" w:hAnsiTheme="minorBidi"/>
+          <w:sz w:val="28"/>
+          <w:szCs w:val="28"/>
+          <w:rtl/>
+        </w:rPr>
+      </w:pPr>
+      <w:r>
+        <w:rPr>
+          <w:rFonts w:asciiTheme="minorBidi" w:hAnsiTheme="minorBidi" w:hint="cs"/>
+          <w:sz w:val="28"/>
+          <w:szCs w:val="28"/>
+          <w:rtl/>
+        </w:rPr>
+        <w:t>מגישים:</w:t>
+      </w:r>
+    </w:p>
+    <w:p>
+      <w:pPr>
+        <w:rPr>
+          <w:rFonts w:asciiTheme="minorBidi" w:hAnsiTheme="minorBidi"/>
+          <w:sz w:val="28"/>
+          <w:szCs w:val="28"/>
+          <w:rtl/>
+        </w:rPr>
+      </w:pPr>
+      <w:r>
+        <w:rPr>
+          <w:rFonts w:asciiTheme="minorBidi" w:hAnsiTheme="minorBidi" w:hint="cs"/>
+          <w:sz w:val="28"/>
+          <w:szCs w:val="28"/>
+          <w:rtl/>
+        </w:rPr>
+        <w:t xml:space="preserve">אברהם נתן </w:t>
+      </w:r>
+      <w:r>
+        <w:rPr>
+          <w:rFonts w:asciiTheme="minorBidi" w:hAnsiTheme="minorBidi"/>
+          <w:sz w:val="28"/>
+          <w:szCs w:val="28"/>
+          <w:rtl/>
+        </w:rPr>
+        <w:t>–</w:t>
+      </w:r>
+      <w:r>
+        <w:rPr>
+          <w:rFonts w:asciiTheme="minorBidi" w:hAnsiTheme="minorBidi" w:hint="cs"/>
+          <w:sz w:val="28"/>
+          <w:szCs w:val="28"/>
+          <w:rtl/>
+        </w:rPr>
+        <w:t xml:space="preserve"> ת.ז 317306736</w:t>
+      </w:r>
+    </w:p>
+    <w:p>
+      <w:pPr>
+        <w:rPr>
+          <w:rFonts w:asciiTheme="minorBidi" w:hAnsiTheme="minorBidi"/>
+          <w:sz w:val="28"/>
+          <w:szCs w:val="28"/>
+          <w:rtl/>
+        </w:rPr>
+      </w:pPr>
+      <w:r>
+        <w:rPr>
+          <w:rFonts w:asciiTheme="minorBidi" w:hAnsiTheme="minorBidi" w:hint="cs"/>
+          <w:sz w:val="28"/>
+          <w:szCs w:val="28"/>
+          <w:rtl/>
+        </w:rPr>
+        <w:t xml:space="preserve">ארז כרמל </w:t>
+      </w:r>
+      <w:r>
+        <w:rPr>
+          <w:rFonts w:asciiTheme="minorBidi" w:hAnsiTheme="minorBidi"/>
+          <w:sz w:val="28"/>
+          <w:szCs w:val="28"/>
+          <w:rtl/>
+        </w:rPr>
+        <w:t>–</w:t>
+      </w:r>
+      <w:r>
+        <w:rPr>
+          <w:rFonts w:asciiTheme="minorBidi" w:hAnsiTheme="minorBidi" w:hint="cs"/>
+          <w:sz w:val="28"/>
+          <w:szCs w:val="28"/>
+          <w:rtl/>
+        </w:rPr>
+        <w:t xml:space="preserve"> ת.ז 302491600</w:t>
+      </w:r>
+    </w:p>
+    <w:p>
+      <w:pPr>
+        <w:rPr>
+          <w:rFonts w:asciiTheme="minorBidi" w:hAnsiTheme="minorBidi"/>
+          <w:sz w:val="28"/>
+          <w:szCs w:val="28"/>
+          <w:rtl/>
+        </w:rPr>
+      </w:pPr>
+      <w:r>
+        <w:rPr>
+          <w:rFonts w:asciiTheme="minorBidi" w:hAnsiTheme="minorBidi" w:hint="cs"/>
+          <w:sz w:val="28"/>
+          <w:szCs w:val="28"/>
+          <w:rtl/>
+        </w:rPr>
+        <w:t xml:space="preserve">ספיר גאלי </w:t>
+      </w:r>
+      <w:r>
+        <w:rPr>
+          <w:rFonts w:asciiTheme="minorBidi" w:hAnsiTheme="minorBidi"/>
+          <w:sz w:val="28"/>
+          <w:szCs w:val="28"/>
+          <w:rtl/>
+        </w:rPr>
+        <w:t>–</w:t>
+      </w:r>
+      <w:r>
+        <w:rPr>
+          <w:rFonts w:asciiTheme="minorBidi" w:hAnsiTheme="minorBidi" w:hint="cs"/>
+          <w:sz w:val="28"/>
+          <w:szCs w:val="28"/>
+          <w:rtl/>
+        </w:rPr>
+        <w:t xml:space="preserve"> ת.ז </w:t>
+      </w:r>
+      <w:r>
+        <w:rPr>
+          <w:rFonts w:asciiTheme="minorBidi" w:hAnsiTheme="minorBidi"/>
+          <w:sz w:val="28"/>
+          <w:szCs w:val="28"/>
+        </w:rPr>
+        <w:t>307907436</w:t>
+      </w:r>
+    </w:p>
+    <w:p>
+      <w:pPr>
+        <w:rPr>
+          <w:rtl/>
+        </w:rPr>
+      </w:pPr>
     </w:p>
     <w:p>
       <w:pPr>
@@ -440,12 +274,11 @@
           <w:sz w:val="28"/>
           <w:szCs w:val="28"/>
           <w:u w:val="single"/>
-          <w:rtl/>
-        </w:rPr>
-      </w:pPr>
-      <w:r>
-        <w:rPr>
-          <w:rFonts w:asciiTheme="minorBidi" w:hAnsiTheme="minorBidi" w:hint="cs"/>
+        </w:rPr>
+      </w:pPr>
+      <w:r>
+        <w:rPr>
+          <w:rFonts w:asciiTheme="minorBidi" w:hAnsiTheme="minorBidi"/>
           <w:b/>
           <w:bCs/>
           <w:sz w:val="28"/>
@@ -453,6 +286,357 @@
           <w:u w:val="single"/>
           <w:rtl/>
         </w:rPr>
+        <w:t xml:space="preserve">מסמך אפיון – מיני </w:t>
+      </w:r>
+      <w:proofErr w:type="spellStart"/>
+      <w:r>
+        <w:rPr>
+          <w:rFonts w:asciiTheme="minorBidi" w:hAnsiTheme="minorBidi"/>
+          <w:b/>
+          <w:bCs/>
+          <w:sz w:val="28"/>
+          <w:szCs w:val="28"/>
+          <w:u w:val="single"/>
+          <w:rtl/>
+        </w:rPr>
+        <w:t>פרוייקט</w:t>
+      </w:r>
+      <w:proofErr w:type="spellEnd"/>
+      <w:r>
+        <w:rPr>
+          <w:rFonts w:asciiTheme="minorBidi" w:hAnsiTheme="minorBidi"/>
+          <w:b/>
+          <w:bCs/>
+          <w:sz w:val="28"/>
+          <w:szCs w:val="28"/>
+          <w:u w:val="single"/>
+          <w:rtl/>
+        </w:rPr>
+        <w:t xml:space="preserve"> בנושא מערכות הגנה ברשת</w:t>
+      </w:r>
+    </w:p>
+    <w:p>
+      <w:pPr>
+        <w:rPr>
+          <w:rFonts w:asciiTheme="minorBidi" w:hAnsiTheme="minorBidi"/>
+          <w:sz w:val="28"/>
+          <w:szCs w:val="28"/>
+        </w:rPr>
+      </w:pPr>
+      <w:r>
+        <w:rPr>
+          <w:rFonts w:asciiTheme="minorBidi" w:hAnsiTheme="minorBidi"/>
+          <w:sz w:val="28"/>
+          <w:szCs w:val="28"/>
+          <w:rtl/>
+        </w:rPr>
+        <w:t xml:space="preserve">במסמך זה יינתן תיאור מפורט של </w:t>
+      </w:r>
+      <w:proofErr w:type="spellStart"/>
+      <w:r>
+        <w:rPr>
+          <w:rFonts w:asciiTheme="minorBidi" w:hAnsiTheme="minorBidi"/>
+          <w:sz w:val="28"/>
+          <w:szCs w:val="28"/>
+          <w:rtl/>
+        </w:rPr>
+        <w:t>הפרוייקט</w:t>
+      </w:r>
+      <w:proofErr w:type="spellEnd"/>
+      <w:r>
+        <w:rPr>
+          <w:rFonts w:asciiTheme="minorBidi" w:hAnsiTheme="minorBidi"/>
+          <w:sz w:val="28"/>
+          <w:szCs w:val="28"/>
+          <w:rtl/>
+        </w:rPr>
+        <w:t xml:space="preserve"> – </w:t>
+      </w:r>
+      <w:r>
+        <w:rPr>
+          <w:rFonts w:asciiTheme="minorBidi" w:hAnsiTheme="minorBidi" w:hint="cs"/>
+          <w:sz w:val="28"/>
+          <w:szCs w:val="28"/>
+          <w:rtl/>
+        </w:rPr>
+        <w:t>מודול שמהווה תוספת ל</w:t>
+      </w:r>
+      <w:r>
+        <w:rPr>
+          <w:rFonts w:asciiTheme="minorBidi" w:hAnsiTheme="minorBidi"/>
+          <w:sz w:val="28"/>
+          <w:szCs w:val="28"/>
+          <w:rtl/>
+        </w:rPr>
+        <w:t xml:space="preserve">שרת </w:t>
+      </w:r>
+      <w:r>
+        <w:rPr>
+          <w:rFonts w:asciiTheme="minorBidi" w:hAnsiTheme="minorBidi" w:hint="cs"/>
+          <w:sz w:val="28"/>
+          <w:szCs w:val="28"/>
+          <w:rtl/>
+        </w:rPr>
+        <w:t xml:space="preserve">אפאצ'י 2 </w:t>
+      </w:r>
+      <w:proofErr w:type="spellStart"/>
+      <w:r>
+        <w:rPr>
+          <w:rFonts w:asciiTheme="minorBidi" w:hAnsiTheme="minorBidi" w:hint="cs"/>
+          <w:sz w:val="28"/>
+          <w:szCs w:val="28"/>
+          <w:rtl/>
+        </w:rPr>
+        <w:t>במוד</w:t>
+      </w:r>
+      <w:proofErr w:type="spellEnd"/>
+      <w:r>
+        <w:rPr>
+          <w:rFonts w:asciiTheme="minorBidi" w:hAnsiTheme="minorBidi" w:hint="cs"/>
+          <w:sz w:val="28"/>
+          <w:szCs w:val="28"/>
+          <w:rtl/>
+        </w:rPr>
+        <w:t xml:space="preserve"> </w:t>
+      </w:r>
+      <w:proofErr w:type="spellStart"/>
+      <w:r>
+        <w:rPr>
+          <w:rFonts w:asciiTheme="minorBidi" w:hAnsiTheme="minorBidi"/>
+          <w:sz w:val="28"/>
+          <w:szCs w:val="28"/>
+          <w:rtl/>
+        </w:rPr>
+        <w:t>פרוקסי</w:t>
+      </w:r>
+      <w:proofErr w:type="spellEnd"/>
+      <w:r>
+        <w:rPr>
+          <w:rFonts w:asciiTheme="minorBidi" w:hAnsiTheme="minorBidi" w:hint="cs"/>
+          <w:sz w:val="28"/>
+          <w:szCs w:val="28"/>
+          <w:rtl/>
+        </w:rPr>
+        <w:t xml:space="preserve"> לצורך הגנה מפני קבצים עוינים</w:t>
+      </w:r>
+      <w:r>
+        <w:rPr>
+          <w:rFonts w:asciiTheme="minorBidi" w:hAnsiTheme="minorBidi"/>
+          <w:sz w:val="28"/>
+          <w:szCs w:val="28"/>
+          <w:rtl/>
+        </w:rPr>
+        <w:t>.</w:t>
+      </w:r>
+    </w:p>
+    <w:p>
+      <w:pPr>
+        <w:rPr>
+          <w:rFonts w:asciiTheme="minorBidi" w:hAnsiTheme="minorBidi"/>
+          <w:sz w:val="28"/>
+          <w:szCs w:val="28"/>
+        </w:rPr>
+      </w:pPr>
+      <w:r>
+        <w:rPr>
+          <w:rFonts w:asciiTheme="minorBidi" w:hAnsiTheme="minorBidi"/>
+          <w:sz w:val="28"/>
+          <w:szCs w:val="28"/>
+          <w:rtl/>
+        </w:rPr>
+        <w:t xml:space="preserve">המסמך יציג </w:t>
+      </w:r>
+      <w:r>
+        <w:rPr>
+          <w:rFonts w:asciiTheme="minorBidi" w:hAnsiTheme="minorBidi" w:hint="cs"/>
+          <w:sz w:val="28"/>
+          <w:szCs w:val="28"/>
+          <w:rtl/>
+        </w:rPr>
+        <w:t xml:space="preserve">עקרונות מנחים, אופן פעולת המערכת, התקנה </w:t>
+      </w:r>
+      <w:proofErr w:type="spellStart"/>
+      <w:r>
+        <w:rPr>
+          <w:rFonts w:asciiTheme="minorBidi" w:hAnsiTheme="minorBidi" w:hint="cs"/>
+          <w:sz w:val="28"/>
+          <w:szCs w:val="28"/>
+          <w:rtl/>
+        </w:rPr>
+        <w:t>וקינפוג</w:t>
+      </w:r>
+      <w:proofErr w:type="spellEnd"/>
+      <w:r>
+        <w:rPr>
+          <w:rFonts w:asciiTheme="minorBidi" w:hAnsiTheme="minorBidi" w:hint="cs"/>
+          <w:sz w:val="28"/>
+          <w:szCs w:val="28"/>
+          <w:rtl/>
+        </w:rPr>
+        <w:t xml:space="preserve"> ודוגמאות לפעולת המערכת</w:t>
+      </w:r>
+      <w:r>
+        <w:rPr>
+          <w:rFonts w:asciiTheme="minorBidi" w:hAnsiTheme="minorBidi"/>
+          <w:sz w:val="28"/>
+          <w:szCs w:val="28"/>
+          <w:rtl/>
+        </w:rPr>
+        <w:t>.</w:t>
+      </w:r>
+    </w:p>
+    <w:p>
+      <w:pPr>
+        <w:rPr>
+          <w:rFonts w:asciiTheme="minorBidi" w:hAnsiTheme="minorBidi"/>
+          <w:b/>
+          <w:bCs/>
+          <w:sz w:val="28"/>
+          <w:szCs w:val="28"/>
+          <w:u w:val="single"/>
+        </w:rPr>
+      </w:pPr>
+      <w:r>
+        <w:rPr>
+          <w:rFonts w:asciiTheme="minorBidi" w:hAnsiTheme="minorBidi"/>
+          <w:b/>
+          <w:bCs/>
+          <w:sz w:val="28"/>
+          <w:szCs w:val="28"/>
+          <w:u w:val="single"/>
+          <w:rtl/>
+        </w:rPr>
+        <w:t>מבוא</w:t>
+      </w:r>
+    </w:p>
+    <w:p>
+      <w:pPr>
+        <w:rPr>
+          <w:rFonts w:asciiTheme="minorBidi" w:hAnsiTheme="minorBidi"/>
+          <w:sz w:val="28"/>
+          <w:szCs w:val="28"/>
+          <w:rtl/>
+        </w:rPr>
+      </w:pPr>
+      <w:r>
+        <w:rPr>
+          <w:rFonts w:asciiTheme="minorBidi" w:hAnsiTheme="minorBidi" w:hint="cs"/>
+          <w:sz w:val="28"/>
+          <w:szCs w:val="28"/>
+          <w:rtl/>
+        </w:rPr>
+        <w:t>בארגונים רבים כיום קיימת רשת ארוגנית שעל בסיסה מתבצעת תעבורת המידע ואחסון המידע בתוך הארגון וגם כלפי חוץ. למרות ש</w:t>
+      </w:r>
+      <w:r>
+        <w:rPr>
+          <w:rFonts w:asciiTheme="minorBidi" w:hAnsiTheme="minorBidi" w:hint="cs"/>
+          <w:sz w:val="28"/>
+          <w:szCs w:val="28"/>
+          <w:rtl/>
+        </w:rPr>
+        <w:t>מבחינת שמירה</w:t>
+      </w:r>
+      <w:r>
+        <w:rPr>
+          <w:rFonts w:asciiTheme="minorBidi" w:hAnsiTheme="minorBidi" w:hint="cs"/>
+          <w:sz w:val="28"/>
+          <w:szCs w:val="28"/>
+          <w:rtl/>
+        </w:rPr>
+        <w:t xml:space="preserve"> על בטיחות המידע, הפתרון האידיאלי הוא ניתוק לחלוטין של הרשת הארגונית מרשת האינטרנט, על מנת שהארגון יוכל להתנהל בצורה מיטבית עליו לאפשר חיבור לעולם החיצון. עצם חיבור זה יוצר נקודת תורפה ופותחת פתח </w:t>
+      </w:r>
+      <w:proofErr w:type="spellStart"/>
+      <w:r>
+        <w:rPr>
+          <w:rFonts w:asciiTheme="minorBidi" w:hAnsiTheme="minorBidi" w:hint="cs"/>
+          <w:sz w:val="28"/>
+          <w:szCs w:val="28"/>
+          <w:rtl/>
+        </w:rPr>
+        <w:t>לנוזקות</w:t>
+      </w:r>
+      <w:proofErr w:type="spellEnd"/>
+      <w:r>
+        <w:rPr>
+          <w:rFonts w:asciiTheme="minorBidi" w:hAnsiTheme="minorBidi" w:hint="cs"/>
+          <w:sz w:val="28"/>
+          <w:szCs w:val="28"/>
+          <w:rtl/>
+        </w:rPr>
+        <w:t xml:space="preserve"> אפשריות למצוא את דרכן לתוך הרשת הארגונית.</w:t>
+      </w:r>
+    </w:p>
+    <w:p>
+      <w:pPr>
+        <w:rPr>
+          <w:rFonts w:asciiTheme="minorBidi" w:hAnsiTheme="minorBidi"/>
+          <w:sz w:val="28"/>
+          <w:szCs w:val="28"/>
+          <w:rtl/>
+        </w:rPr>
+      </w:pPr>
+      <w:r>
+        <w:rPr>
+          <w:rFonts w:asciiTheme="minorBidi" w:hAnsiTheme="minorBidi" w:hint="cs"/>
+          <w:sz w:val="28"/>
+          <w:szCs w:val="28"/>
+          <w:rtl/>
+        </w:rPr>
+        <w:t>לצורך מתן מענה לסכנות כאלה יש צורך בבקרה על תעבורת המידע שמגיע אל או מתוך הרשת בכלל זה סינון קבצים שניתן להוריד מהרשת האינטרנט לרשת הארגונית, ובכך למנוע הורדה של קבצים עוינים, ניתורם, והתראות על ביצוע ניסיונות כאלה.</w:t>
+      </w:r>
+    </w:p>
+    <w:p>
+      <w:pPr>
+        <w:rPr>
+          <w:rFonts w:asciiTheme="minorBidi" w:hAnsiTheme="minorBidi"/>
+          <w:sz w:val="28"/>
+          <w:szCs w:val="28"/>
+          <w:rtl/>
+        </w:rPr>
+      </w:pPr>
+    </w:p>
+    <w:p>
+      <w:pPr>
+        <w:bidi w:val="0"/>
+        <w:rPr>
+          <w:rFonts w:asciiTheme="minorBidi" w:hAnsiTheme="minorBidi"/>
+          <w:sz w:val="28"/>
+          <w:szCs w:val="28"/>
+          <w:rtl/>
+        </w:rPr>
+      </w:pPr>
+      <w:r>
+        <w:rPr>
+          <w:rFonts w:asciiTheme="minorBidi" w:hAnsiTheme="minorBidi"/>
+          <w:sz w:val="28"/>
+          <w:szCs w:val="28"/>
+          <w:rtl/>
+        </w:rPr>
+        <w:br w:type="page"/>
+      </w:r>
+    </w:p>
+    <w:p>
+      <w:pPr>
+        <w:rPr>
+          <w:rFonts w:asciiTheme="minorBidi" w:hAnsiTheme="minorBidi"/>
+          <w:b/>
+          <w:bCs/>
+          <w:sz w:val="28"/>
+          <w:szCs w:val="28"/>
+          <w:u w:val="single"/>
+          <w:rtl/>
+        </w:rPr>
+      </w:pPr>
+      <w:r>
+        <w:rPr>
+          <w:rFonts w:asciiTheme="minorBidi" w:hAnsiTheme="minorBidi" w:hint="cs"/>
+          <w:b/>
+          <w:bCs/>
+          <w:sz w:val="28"/>
+          <w:szCs w:val="28"/>
+          <w:u w:val="single"/>
+          <w:rtl/>
+        </w:rPr>
         <w:lastRenderedPageBreak/>
         <w:t xml:space="preserve">אופן </w:t>
       </w:r>
@@ -515,7 +699,27 @@
           <w:szCs w:val="28"/>
           <w:rtl/>
         </w:rPr>
-        <w:t xml:space="preserve"> הינו שרת ורסטילי וסקלבילי שמשתמש בכלים הנקראים מודולים לצורך הגדרת תצורות עבודה שונות. מודולים אלה הינם קבצים מהצורה </w:t>
+        <w:t xml:space="preserve"> הינו שרת ורסטילי </w:t>
+      </w:r>
+      <w:proofErr w:type="spellStart"/>
+      <w:r>
+        <w:rPr>
+          <w:rFonts w:asciiTheme="minorBidi" w:hAnsiTheme="minorBidi" w:hint="cs"/>
+          <w:sz w:val="28"/>
+          <w:szCs w:val="28"/>
+          <w:rtl/>
+        </w:rPr>
+        <w:t>וסקלבילי</w:t>
+      </w:r>
+      <w:proofErr w:type="spellEnd"/>
+      <w:r>
+        <w:rPr>
+          <w:rFonts w:asciiTheme="minorBidi" w:hAnsiTheme="minorBidi" w:hint="cs"/>
+          <w:sz w:val="28"/>
+          <w:szCs w:val="28"/>
+          <w:rtl/>
+        </w:rPr>
+        <w:t xml:space="preserve"> שמשתמש בכלים הנקראים מודולים לצורך הגדרת תצורות עבודה שונות. מודולים אלה הינם קבצים מהצורה </w:t>
       </w:r>
       <w:r>
         <w:rPr>
@@ -714,7 +918,33 @@
           <w:rtl/>
         </w:rPr>
         <w:lastRenderedPageBreak/>
-        <w:t>התקנה וקינפוג:</w:t>
+        <w:t xml:space="preserve">התקנה </w:t>
+      </w:r>
+      <w:proofErr w:type="spellStart"/>
+      <w:r>
+        <w:rPr>
+          <w:rFonts w:asciiTheme="minorBidi" w:hAnsiTheme="minorBidi" w:hint="cs"/>
+          <w:b/>
+          <w:bCs/>
+          <w:sz w:val="28"/>
+          <w:szCs w:val="28"/>
+          <w:u w:val="single"/>
+          <w:rtl/>
+        </w:rPr>
+        <w:t>וקינפוג</w:t>
+      </w:r>
+      <w:proofErr w:type="spellEnd"/>
+      <w:r>
+        <w:rPr>
+          <w:rFonts w:asciiTheme="minorBidi" w:hAnsiTheme="minorBidi" w:hint="cs"/>
+          <w:b/>
+          <w:bCs/>
+          <w:sz w:val="28"/>
+          <w:szCs w:val="28"/>
+          <w:u w:val="single"/>
+          <w:rtl/>
+        </w:rPr>
+        <w:t>:</w:t>
       </w:r>
     </w:p>
     <w:p>
@@ -783,6 +1013,7 @@
         </w:rPr>
         <w:t xml:space="preserve">הכלי </w:t>
       </w:r>
+      <w:proofErr w:type="spellStart"/>
       <w:r>
         <w:rPr>
           <w:rFonts w:asciiTheme="minorBidi" w:hAnsiTheme="minorBidi"/>
@@ -791,6 +1022,7 @@
         </w:rPr>
         <w:t>apxs</w:t>
       </w:r>
+      <w:proofErr w:type="spellEnd"/>
       <w:r>
         <w:rPr>
           <w:rFonts w:asciiTheme="minorBidi" w:hAnsiTheme="minorBidi" w:hint="cs"/>
@@ -901,6 +1133,7 @@
           <w:rtl/>
         </w:rPr>
       </w:pPr>
+      <w:proofErr w:type="spellStart"/>
       <w:r>
         <w:rPr>
           <w:rFonts w:asciiTheme="minorBidi" w:hAnsiTheme="minorBidi" w:hint="cs"/>
@@ -909,7 +1142,18 @@
           <w:u w:val="single"/>
           <w:rtl/>
         </w:rPr>
-        <w:t>קינפוג:</w:t>
+        <w:t>קינפוג</w:t>
+      </w:r>
+      <w:proofErr w:type="spellEnd"/>
+      <w:r>
+        <w:rPr>
+          <w:rFonts w:asciiTheme="minorBidi" w:hAnsiTheme="minorBidi" w:hint="cs"/>
+          <w:sz w:val="28"/>
+          <w:szCs w:val="28"/>
+          <w:u w:val="single"/>
+          <w:rtl/>
+        </w:rPr>
+        <w:t>:</w:t>
       </w:r>
     </w:p>
     <w:p>
@@ -1000,6 +1244,7 @@
         </w:rPr>
         <w:t xml:space="preserve"> ידניות, יש להגדיר את ה</w:t>
       </w:r>
+      <w:proofErr w:type="spellStart"/>
       <w:r>
         <w:rPr>
           <w:rFonts w:asciiTheme="minorBidi" w:hAnsiTheme="minorBidi"/>
@@ -1008,14 +1253,35 @@
         </w:rPr>
         <w:t>ip</w:t>
       </w:r>
-      <w:r>
-        <w:rPr>
-          <w:rFonts w:asciiTheme="minorBidi" w:hAnsiTheme="minorBidi" w:hint="cs"/>
-          <w:sz w:val="28"/>
-          <w:szCs w:val="28"/>
-          <w:rtl/>
-        </w:rPr>
-        <w:t xml:space="preserve"> של שרת הפרוקסי ו</w:t>
+      <w:proofErr w:type="spellEnd"/>
+      <w:r>
+        <w:rPr>
+          <w:rFonts w:asciiTheme="minorBidi" w:hAnsiTheme="minorBidi" w:hint="cs"/>
+          <w:sz w:val="28"/>
+          <w:szCs w:val="28"/>
+          <w:rtl/>
+        </w:rPr>
+        <w:t xml:space="preserve"> של שרת </w:t>
+      </w:r>
+      <w:proofErr w:type="spellStart"/>
+      <w:r>
+        <w:rPr>
+          <w:rFonts w:asciiTheme="minorBidi" w:hAnsiTheme="minorBidi" w:hint="cs"/>
+          <w:sz w:val="28"/>
+          <w:szCs w:val="28"/>
+          <w:rtl/>
+        </w:rPr>
+        <w:t>הפרוקסי</w:t>
+      </w:r>
+      <w:proofErr w:type="spellEnd"/>
+      <w:r>
+        <w:rPr>
+          <w:rFonts w:asciiTheme="minorBidi" w:hAnsiTheme="minorBidi" w:hint="cs"/>
+          <w:sz w:val="28"/>
+          <w:szCs w:val="28"/>
+          <w:rtl/>
+        </w:rPr>
+        <w:t xml:space="preserve"> ו</w:t>
       </w:r>
       <w:r>
         <w:rPr>
@@ -1040,8 +1306,18 @@
           <w:sz w:val="28"/>
           <w:szCs w:val="28"/>
         </w:rPr>
-        <w:t>http, ftp, ssl</w:t>
-      </w:r>
+        <w:t xml:space="preserve">http, ftp, </w:t>
+      </w:r>
+      <w:proofErr w:type="spellStart"/>
+      <w:r>
+        <w:rPr>
+          <w:rFonts w:asciiTheme="minorBidi" w:hAnsiTheme="minorBidi"/>
+          <w:sz w:val="28"/>
+          <w:szCs w:val="28"/>
+        </w:rPr>
+        <w:t>ssl</w:t>
+      </w:r>
+      <w:proofErr w:type="spellEnd"/>
       <w:r>
         <w:rPr>
           <w:rFonts w:asciiTheme="minorBidi" w:hAnsiTheme="minorBidi" w:hint="cs"/>
@@ -1068,7 +1344,27 @@
           <w:szCs w:val="28"/>
           <w:rtl/>
         </w:rPr>
-        <w:t xml:space="preserve">בשרת הפרוקסי יש להגדיר את השמות של הקבצים העוינים </w:t>
+        <w:t xml:space="preserve">בשרת </w:t>
+      </w:r>
+      <w:proofErr w:type="spellStart"/>
+      <w:r>
+        <w:rPr>
+          <w:rFonts w:asciiTheme="minorBidi" w:hAnsiTheme="minorBidi" w:hint="cs"/>
+          <w:sz w:val="28"/>
+          <w:szCs w:val="28"/>
+          <w:rtl/>
+        </w:rPr>
+        <w:t>הפרוקסי</w:t>
+      </w:r>
+      <w:proofErr w:type="spellEnd"/>
+      <w:r>
+        <w:rPr>
+          <w:rFonts w:asciiTheme="minorBidi" w:hAnsiTheme="minorBidi" w:hint="cs"/>
+          <w:sz w:val="28"/>
+          <w:szCs w:val="28"/>
+          <w:rtl/>
+        </w:rPr>
+        <w:t xml:space="preserve"> יש להגדיר את השמות של הקבצים העוינים </w:t>
       </w:r>
       <w:r>
         <w:rPr>
@@ -1103,7 +1399,25 @@
           <w:sz w:val="28"/>
           <w:szCs w:val="28"/>
         </w:rPr>
-        <w:t>/var/www/html/BlackList.txt</w:t>
+        <w:t>/</w:t>
+      </w:r>
+      <w:proofErr w:type="spellStart"/>
+      <w:r>
+        <w:rPr>
+          <w:rFonts w:asciiTheme="minorBidi" w:hAnsiTheme="minorBidi"/>
+          <w:sz w:val="28"/>
+          <w:szCs w:val="28"/>
+        </w:rPr>
+        <w:t>var</w:t>
+      </w:r>
+      <w:proofErr w:type="spellEnd"/>
+      <w:r>
+        <w:rPr>
+          <w:rFonts w:asciiTheme="minorBidi" w:hAnsiTheme="minorBidi"/>
+          <w:sz w:val="28"/>
+          <w:szCs w:val="28"/>
+        </w:rPr>
+        <w:t>/www/html/BlackList.txt</w:t>
       </w:r>
       <w:r>
         <w:rPr>
@@ -1219,6 +1533,7 @@
           <w:szCs w:val="28"/>
         </w:rPr>
       </w:pPr>
+      <w:proofErr w:type="spellStart"/>
       <w:r>
         <w:rPr>
           <w:rFonts w:asciiTheme="minorBidi" w:hAnsiTheme="minorBidi"/>
@@ -1227,6 +1542,7 @@
         </w:rPr>
         <w:t>proxy.conf</w:t>
       </w:r>
+      <w:proofErr w:type="spellEnd"/>
     </w:p>
     <w:p>
       <w:pPr>
@@ -1241,6 +1557,7 @@
           <w:szCs w:val="28"/>
         </w:rPr>
       </w:pPr>
+      <w:proofErr w:type="spellStart"/>
       <w:r>
         <w:rPr>
           <w:rFonts w:asciiTheme="minorBidi" w:hAnsiTheme="minorBidi"/>
@@ -1249,6 +1566,7 @@
         </w:rPr>
         <w:t>ports.conf</w:t>
       </w:r>
+      <w:proofErr w:type="spellEnd"/>
     </w:p>
     <w:p>
       <w:pPr>
@@ -1263,6 +1581,7 @@
           <w:szCs w:val="28"/>
         </w:rPr>
       </w:pPr>
+      <w:proofErr w:type="spellStart"/>
       <w:r>
         <w:rPr>
           <w:rFonts w:asciiTheme="minorBidi" w:hAnsiTheme="minorBidi"/>
@@ -1271,6 +1590,7 @@
         </w:rPr>
         <w:t>forward_proxy.conf</w:t>
       </w:r>
+      <w:proofErr w:type="spellEnd"/>
     </w:p>
     <w:p>
       <w:pPr>
@@ -1285,6 +1605,7 @@
           <w:szCs w:val="28"/>
         </w:rPr>
       </w:pPr>
+      <w:proofErr w:type="spellStart"/>
       <w:r>
         <w:rPr>
           <w:rFonts w:asciiTheme="minorBidi" w:hAnsiTheme="minorBidi"/>
@@ -1293,6 +1614,7 @@
         </w:rPr>
         <w:t>virus_block.conf</w:t>
       </w:r>
+      <w:proofErr w:type="spellEnd"/>
     </w:p>
     <w:p>
       <w:pPr>
@@ -1307,6 +1629,7 @@
           <w:szCs w:val="28"/>
         </w:rPr>
       </w:pPr>
+      <w:proofErr w:type="spellStart"/>
       <w:r>
         <w:rPr>
           <w:rFonts w:asciiTheme="minorBidi" w:hAnsiTheme="minorBidi"/>
@@ -1315,6 +1638,7 @@
         </w:rPr>
         <w:t>mod_virus_block.c</w:t>
       </w:r>
+      <w:proofErr w:type="spellEnd"/>
     </w:p>
     <w:p>
       <w:pPr>
@@ -1390,6 +1714,7 @@
           <w:rtl/>
         </w:rPr>
       </w:pPr>
+      <w:proofErr w:type="spellStart"/>
       <w:r>
         <w:rPr>
           <w:rFonts w:asciiTheme="minorBidi" w:hAnsiTheme="minorBidi"/>
@@ -1400,6 +1725,7 @@
         </w:rPr>
         <w:t>proxy.conf</w:t>
       </w:r>
+      <w:proofErr w:type="spellEnd"/>
       <w:r>
         <w:rPr>
           <w:rFonts w:asciiTheme="minorBidi" w:hAnsiTheme="minorBidi" w:hint="cs"/>
@@ -1428,16 +1754,76 @@
           <w:szCs w:val="28"/>
           <w:rtl/>
         </w:rPr>
-        <w:t>קובץ הקונפיגורציות שמאפשר את מודול הפרוקסי של אפאצ'י</w:t>
-      </w:r>
-      <w:r>
-        <w:rPr>
-          <w:rFonts w:asciiTheme="minorBidi" w:hAnsiTheme="minorBidi" w:hint="cs"/>
-          <w:sz w:val="28"/>
-          <w:szCs w:val="28"/>
-          <w:rtl/>
-        </w:rPr>
-        <w:t>. ברירת המחדל בקובץ זה הוא לא להעביר אף בקשה דרך הפרוקסי.</w:t>
+        <w:t xml:space="preserve">קובץ </w:t>
+      </w:r>
+      <w:proofErr w:type="spellStart"/>
+      <w:r>
+        <w:rPr>
+          <w:rFonts w:asciiTheme="minorBidi" w:hAnsiTheme="minorBidi" w:hint="cs"/>
+          <w:sz w:val="28"/>
+          <w:szCs w:val="28"/>
+          <w:rtl/>
+        </w:rPr>
+        <w:t>הקונפיגורציות</w:t>
+      </w:r>
+      <w:proofErr w:type="spellEnd"/>
+      <w:r>
+        <w:rPr>
+          <w:rFonts w:asciiTheme="minorBidi" w:hAnsiTheme="minorBidi" w:hint="cs"/>
+          <w:sz w:val="28"/>
+          <w:szCs w:val="28"/>
+          <w:rtl/>
+        </w:rPr>
+        <w:t xml:space="preserve"> שמאפשר את מודול </w:t>
+      </w:r>
+      <w:proofErr w:type="spellStart"/>
+      <w:r>
+        <w:rPr>
+          <w:rFonts w:asciiTheme="minorBidi" w:hAnsiTheme="minorBidi" w:hint="cs"/>
+          <w:sz w:val="28"/>
+          <w:szCs w:val="28"/>
+          <w:rtl/>
+        </w:rPr>
+        <w:t>הפרוקסי</w:t>
+      </w:r>
+      <w:proofErr w:type="spellEnd"/>
+      <w:r>
+        <w:rPr>
+          <w:rFonts w:asciiTheme="minorBidi" w:hAnsiTheme="minorBidi" w:hint="cs"/>
+          <w:sz w:val="28"/>
+          <w:szCs w:val="28"/>
+          <w:rtl/>
+        </w:rPr>
+        <w:t xml:space="preserve"> של אפאצ'י</w:t>
+      </w:r>
+      <w:r>
+        <w:rPr>
+          <w:rFonts w:asciiTheme="minorBidi" w:hAnsiTheme="minorBidi" w:hint="cs"/>
+          <w:sz w:val="28"/>
+          <w:szCs w:val="28"/>
+          <w:rtl/>
+        </w:rPr>
+        <w:t xml:space="preserve">. ברירת המחדל בקובץ זה הוא לא להעביר אף בקשה דרך </w:t>
+      </w:r>
+      <w:proofErr w:type="spellStart"/>
+      <w:r>
+        <w:rPr>
+          <w:rFonts w:asciiTheme="minorBidi" w:hAnsiTheme="minorBidi" w:hint="cs"/>
+          <w:sz w:val="28"/>
+          <w:szCs w:val="28"/>
+          <w:rtl/>
+        </w:rPr>
+        <w:t>הפרוקסי</w:t>
+      </w:r>
+      <w:proofErr w:type="spellEnd"/>
+      <w:r>
+        <w:rPr>
+          <w:rFonts w:asciiTheme="minorBidi" w:hAnsiTheme="minorBidi" w:hint="cs"/>
+          <w:sz w:val="28"/>
+          <w:szCs w:val="28"/>
+          <w:rtl/>
+        </w:rPr>
+        <w:t>.</w:t>
       </w:r>
     </w:p>
     <w:p>
@@ -1474,7 +1860,7 @@
                     </pic:cNvPicPr>
                   </pic:nvPicPr>
                   <pic:blipFill>
-                    <a:blip r:embed="rId6">
+                    <a:blip r:embed="rId7">
                       <a:extLst>
                         <a:ext uri="{28A0092B-C50C-407E-A947-70E740481C1C}">
                           <a14:useLocalDpi xmlns:a14="http://schemas.microsoft.com/office/drawing/2010/main" val="0"/>
@@ -1527,6 +1913,7 @@
           <w:rtl/>
         </w:rPr>
       </w:pPr>
+      <w:proofErr w:type="spellStart"/>
       <w:r>
         <w:rPr>
           <w:rFonts w:asciiTheme="minorBidi" w:hAnsiTheme="minorBidi"/>
@@ -1538,6 +1925,7 @@
         <w:lastRenderedPageBreak/>
         <w:t>ports.conf</w:t>
       </w:r>
+      <w:proofErr w:type="spellEnd"/>
       <w:r>
         <w:rPr>
           <w:rFonts w:asciiTheme="minorBidi" w:hAnsiTheme="minorBidi" w:hint="cs"/>
@@ -1567,7 +1955,7 @@
           <w:szCs w:val="28"/>
         </w:rPr>
         <w:drawing>
-          <wp:anchor distT="0" distB="0" distL="114300" distR="114300" simplePos="0" relativeHeight="251661312" behindDoc="0" locked="0" layoutInCell="1" allowOverlap="1" wp14:anchorId="6DA0E619" wp14:editId="50A84052">
+          <wp:anchor distT="0" distB="0" distL="114300" distR="114300" simplePos="0" relativeHeight="251661824" behindDoc="0" locked="0" layoutInCell="1" allowOverlap="1" wp14:anchorId="6DA0E619" wp14:editId="50A84052">
             <wp:simplePos x="0" y="0"/>
             <wp:positionH relativeFrom="column">
               <wp:posOffset>-5963</wp:posOffset>
@@ -1592,7 +1980,7 @@
                     </pic:cNvPicPr>
                   </pic:nvPicPr>
                   <pic:blipFill>
-                    <a:blip r:embed="rId7">
+                    <a:blip r:embed="rId8">
                       <a:extLst>
                         <a:ext uri="{28A0092B-C50C-407E-A947-70E740481C1C}">
                           <a14:useLocalDpi xmlns:a14="http://schemas.microsoft.com/office/drawing/2010/main" val="0"/>
@@ -1636,68 +2024,89 @@
           <w:szCs w:val="28"/>
           <w:rtl/>
         </w:rPr>
-        <w:t>בקובץ זה מוגדר לשרת הפרוקסי להקשיב לפורט 8080.</w:t>
-      </w:r>
-    </w:p>
-    <w:p>
-      <w:pPr>
-        <w:rPr>
-          <w:rFonts w:asciiTheme="minorBidi" w:hAnsiTheme="minorBidi"/>
-          <w:sz w:val="28"/>
-          <w:szCs w:val="28"/>
-          <w:rtl/>
-        </w:rPr>
-      </w:pPr>
-    </w:p>
-    <w:p>
-      <w:pPr>
-        <w:rPr>
-          <w:rFonts w:asciiTheme="minorBidi" w:hAnsiTheme="minorBidi"/>
-          <w:sz w:val="28"/>
-          <w:szCs w:val="28"/>
-          <w:rtl/>
-        </w:rPr>
-      </w:pPr>
-    </w:p>
-    <w:p>
-      <w:pPr>
-        <w:rPr>
-          <w:rFonts w:asciiTheme="minorBidi" w:hAnsiTheme="minorBidi"/>
-          <w:sz w:val="28"/>
-          <w:szCs w:val="28"/>
-          <w:rtl/>
-        </w:rPr>
-      </w:pPr>
-    </w:p>
-    <w:p>
-      <w:pPr>
-        <w:rPr>
-          <w:rFonts w:asciiTheme="minorBidi" w:hAnsiTheme="minorBidi"/>
-          <w:sz w:val="28"/>
-          <w:szCs w:val="28"/>
-          <w:rtl/>
-        </w:rPr>
-      </w:pPr>
-    </w:p>
-    <w:p>
-      <w:pPr>
-        <w:rPr>
-          <w:rFonts w:asciiTheme="minorBidi" w:hAnsiTheme="minorBidi"/>
-          <w:sz w:val="28"/>
-          <w:szCs w:val="28"/>
-          <w:rtl/>
-        </w:rPr>
-      </w:pPr>
-    </w:p>
-    <w:p>
-      <w:pPr>
-        <w:rPr>
-          <w:rFonts w:asciiTheme="minorBidi" w:hAnsiTheme="minorBidi" w:cs="Arial"/>
-          <w:sz w:val="28"/>
-          <w:szCs w:val="28"/>
-          <w:rtl/>
-        </w:rPr>
-      </w:pPr>
+        <w:t xml:space="preserve">בקובץ זה מוגדר לשרת </w:t>
+      </w:r>
+      <w:proofErr w:type="spellStart"/>
+      <w:r>
+        <w:rPr>
+          <w:rFonts w:asciiTheme="minorBidi" w:hAnsiTheme="minorBidi" w:hint="cs"/>
+          <w:sz w:val="28"/>
+          <w:szCs w:val="28"/>
+          <w:rtl/>
+        </w:rPr>
+        <w:t>הפרוקסי</w:t>
+      </w:r>
+      <w:proofErr w:type="spellEnd"/>
+      <w:r>
+        <w:rPr>
+          <w:rFonts w:asciiTheme="minorBidi" w:hAnsiTheme="minorBidi" w:hint="cs"/>
+          <w:sz w:val="28"/>
+          <w:szCs w:val="28"/>
+          <w:rtl/>
+        </w:rPr>
+        <w:t xml:space="preserve"> להקשיב לפורט 8080.</w:t>
+      </w:r>
+    </w:p>
+    <w:p>
+      <w:pPr>
+        <w:rPr>
+          <w:rFonts w:asciiTheme="minorBidi" w:hAnsiTheme="minorBidi"/>
+          <w:sz w:val="28"/>
+          <w:szCs w:val="28"/>
+          <w:rtl/>
+        </w:rPr>
+      </w:pPr>
+    </w:p>
+    <w:p>
+      <w:pPr>
+        <w:rPr>
+          <w:rFonts w:asciiTheme="minorBidi" w:hAnsiTheme="minorBidi"/>
+          <w:sz w:val="28"/>
+          <w:szCs w:val="28"/>
+          <w:rtl/>
+        </w:rPr>
+      </w:pPr>
+    </w:p>
+    <w:p>
+      <w:pPr>
+        <w:rPr>
+          <w:rFonts w:asciiTheme="minorBidi" w:hAnsiTheme="minorBidi"/>
+          <w:sz w:val="28"/>
+          <w:szCs w:val="28"/>
+          <w:rtl/>
+        </w:rPr>
+      </w:pPr>
+    </w:p>
+    <w:p>
+      <w:pPr>
+        <w:rPr>
+          <w:rFonts w:asciiTheme="minorBidi" w:hAnsiTheme="minorBidi"/>
+          <w:sz w:val="28"/>
+          <w:szCs w:val="28"/>
+          <w:rtl/>
+        </w:rPr>
+      </w:pPr>
+    </w:p>
+    <w:p>
+      <w:pPr>
+        <w:rPr>
+          <w:rFonts w:asciiTheme="minorBidi" w:hAnsiTheme="minorBidi"/>
+          <w:sz w:val="28"/>
+          <w:szCs w:val="28"/>
+          <w:rtl/>
+        </w:rPr>
+      </w:pPr>
+    </w:p>
+    <w:p>
+      <w:pPr>
+        <w:rPr>
+          <w:rFonts w:asciiTheme="minorBidi" w:hAnsiTheme="minorBidi" w:cs="Arial"/>
+          <w:sz w:val="28"/>
+          <w:szCs w:val="28"/>
+          <w:rtl/>
+        </w:rPr>
+      </w:pPr>
+      <w:proofErr w:type="spellStart"/>
       <w:r>
         <w:rPr>
           <w:rFonts w:asciiTheme="minorBidi" w:hAnsiTheme="minorBidi" w:cs="Arial"/>
@@ -1708,6 +2117,7 @@
         </w:rPr>
         <w:t>forward_proxy.conf</w:t>
       </w:r>
+      <w:proofErr w:type="spellEnd"/>
       <w:r>
         <w:rPr>
           <w:rFonts w:asciiTheme="minorBidi" w:hAnsiTheme="minorBidi" w:cs="Arial" w:hint="cs"/>
@@ -1736,8 +2146,29 @@
           <w:szCs w:val="28"/>
           <w:rtl/>
         </w:rPr>
-        <w:t xml:space="preserve">קובץ הגדרות למודול הפרוקסי עבור תצורת עבודה של </w:t>
-      </w:r>
+        <w:t xml:space="preserve">קובץ הגדרות למודול </w:t>
+      </w:r>
+      <w:proofErr w:type="spellStart"/>
+      <w:r>
+        <w:rPr>
+          <w:rFonts w:asciiTheme="minorBidi" w:hAnsiTheme="minorBidi" w:cs="Arial" w:hint="cs"/>
+          <w:sz w:val="28"/>
+          <w:szCs w:val="28"/>
+          <w:rtl/>
+        </w:rPr>
+        <w:t>הפרוקסי</w:t>
+      </w:r>
+      <w:proofErr w:type="spellEnd"/>
+      <w:r>
+        <w:rPr>
+          <w:rFonts w:asciiTheme="minorBidi" w:hAnsiTheme="minorBidi" w:cs="Arial" w:hint="cs"/>
+          <w:sz w:val="28"/>
+          <w:szCs w:val="28"/>
+          <w:rtl/>
+        </w:rPr>
+        <w:t xml:space="preserve"> עבור תצורת עבודה של </w:t>
+      </w:r>
+      <w:proofErr w:type="spellStart"/>
       <w:r>
         <w:rPr>
           <w:rFonts w:asciiTheme="minorBidi" w:hAnsiTheme="minorBidi" w:cs="Arial"/>
@@ -1746,6 +2177,7 @@
         </w:rPr>
         <w:t>forward_proxy</w:t>
       </w:r>
+      <w:proofErr w:type="spellEnd"/>
       <w:r>
         <w:rPr>
           <w:rFonts w:asciiTheme="minorBidi" w:hAnsiTheme="minorBidi" w:cs="Arial" w:hint="cs"/>
@@ -1771,7 +2203,27 @@
           <w:szCs w:val="28"/>
           <w:rtl/>
         </w:rPr>
-        <w:t xml:space="preserve"> פרוקסי שמסתיר את הרשת הארגונית מהרשת הגלובלית (</w:t>
+        <w:t xml:space="preserve"> </w:t>
+      </w:r>
+      <w:proofErr w:type="spellStart"/>
+      <w:r>
+        <w:rPr>
+          <w:rFonts w:asciiTheme="minorBidi" w:hAnsiTheme="minorBidi" w:cs="Arial" w:hint="cs"/>
+          <w:sz w:val="28"/>
+          <w:szCs w:val="28"/>
+          <w:rtl/>
+        </w:rPr>
+        <w:t>פרוקסי</w:t>
+      </w:r>
+      <w:proofErr w:type="spellEnd"/>
+      <w:r>
+        <w:rPr>
+          <w:rFonts w:asciiTheme="minorBidi" w:hAnsiTheme="minorBidi" w:cs="Arial" w:hint="cs"/>
+          <w:sz w:val="28"/>
+          <w:szCs w:val="28"/>
+          <w:rtl/>
+        </w:rPr>
+        <w:t xml:space="preserve"> שמסתיר את הרשת הארגונית מהרשת הגלובלית (</w:t>
       </w:r>
       <w:r>
         <w:rPr>
@@ -1790,6 +2242,7 @@
         </w:rPr>
         <w:t xml:space="preserve">). מקובץ זה מוגדר שכל </w:t>
       </w:r>
+      <w:proofErr w:type="spellStart"/>
       <w:r>
         <w:rPr>
           <w:rFonts w:asciiTheme="minorBidi" w:hAnsiTheme="minorBidi" w:cs="Arial"/>
@@ -1798,6 +2251,7 @@
         </w:rPr>
         <w:t>url</w:t>
       </w:r>
+      <w:proofErr w:type="spellEnd"/>
       <w:r>
         <w:rPr>
           <w:rFonts w:asciiTheme="minorBidi" w:hAnsiTheme="minorBidi" w:cs="Arial" w:hint="cs"/>
@@ -1807,6 +2261,7 @@
         </w:rPr>
         <w:t xml:space="preserve"> שמקורו ברשת הארגונית (</w:t>
       </w:r>
+      <w:proofErr w:type="spellStart"/>
       <w:r>
         <w:rPr>
           <w:rFonts w:asciiTheme="minorBidi" w:hAnsiTheme="minorBidi" w:cs="Arial"/>
@@ -1815,6 +2270,7 @@
         </w:rPr>
         <w:t>ip</w:t>
       </w:r>
+      <w:proofErr w:type="spellEnd"/>
       <w:r>
         <w:rPr>
           <w:rFonts w:asciiTheme="minorBidi" w:hAnsiTheme="minorBidi" w:cs="Arial" w:hint="cs"/>
@@ -1839,7 +2295,56 @@
           <w:szCs w:val="28"/>
           <w:rtl/>
         </w:rPr>
-        <w:t>) יעבור דרך שרת הפרוקסי.</w:t>
+        <w:t xml:space="preserve">) יעבור דרך שרת </w:t>
+      </w:r>
+      <w:proofErr w:type="spellStart"/>
+      <w:r>
+        <w:rPr>
+          <w:rFonts w:asciiTheme="minorBidi" w:hAnsiTheme="minorBidi" w:cs="Arial" w:hint="cs"/>
+          <w:sz w:val="28"/>
+          <w:szCs w:val="28"/>
+          <w:rtl/>
+        </w:rPr>
+        <w:t>הפרוקסי</w:t>
+      </w:r>
+      <w:proofErr w:type="spellEnd"/>
+      <w:r>
+        <w:rPr>
+          <w:rFonts w:asciiTheme="minorBidi" w:hAnsiTheme="minorBidi" w:cs="Arial" w:hint="cs"/>
+          <w:sz w:val="28"/>
+          <w:szCs w:val="28"/>
+          <w:rtl/>
+        </w:rPr>
+        <w:t>.</w:t>
+      </w:r>
+      <w:r>
+        <w:rPr>
+          <w:rFonts w:asciiTheme="minorBidi" w:hAnsiTheme="minorBidi" w:cs="Arial" w:hint="cs"/>
+          <w:sz w:val="28"/>
+          <w:szCs w:val="28"/>
+          <w:rtl/>
+        </w:rPr>
+        <w:t xml:space="preserve"> מוגדר בשורה 1 שמודול </w:t>
+      </w:r>
+      <w:proofErr w:type="spellStart"/>
+      <w:r>
+        <w:rPr>
+          <w:rFonts w:asciiTheme="minorBidi" w:hAnsiTheme="minorBidi" w:cs="Arial" w:hint="cs"/>
+          <w:sz w:val="28"/>
+          <w:szCs w:val="28"/>
+          <w:rtl/>
+        </w:rPr>
+        <w:t>פרוקסי</w:t>
+      </w:r>
+      <w:proofErr w:type="spellEnd"/>
+      <w:r>
+        <w:rPr>
+          <w:rFonts w:asciiTheme="minorBidi" w:hAnsiTheme="minorBidi" w:cs="Arial" w:hint="cs"/>
+          <w:sz w:val="28"/>
+          <w:szCs w:val="28"/>
+          <w:rtl/>
+        </w:rPr>
+        <w:t xml:space="preserve"> זה יקשיב לפורט 8080.</w:t>
       </w:r>
     </w:p>
     <w:p>
@@ -1859,7 +2364,7 @@
           <w:szCs w:val="28"/>
         </w:rPr>
         <w:drawing>
-          <wp:anchor distT="0" distB="0" distL="114300" distR="114300" simplePos="0" relativeHeight="251649024" behindDoc="0" locked="0" layoutInCell="1" allowOverlap="1" wp14:anchorId="52B47561" wp14:editId="7007F95B">
+          <wp:anchor distT="0" distB="0" distL="114300" distR="114300" simplePos="0" relativeHeight="251648512" behindDoc="0" locked="0" layoutInCell="1" allowOverlap="1" wp14:anchorId="52B47561" wp14:editId="7007F95B">
             <wp:simplePos x="0" y="0"/>
             <wp:positionH relativeFrom="column">
               <wp:posOffset>-5963</wp:posOffset>
@@ -1884,7 +2389,7 @@
                     </pic:cNvPicPr>
                   </pic:nvPicPr>
                   <pic:blipFill>
-                    <a:blip r:embed="rId8">
+                    <a:blip r:embed="rId9">
                       <a:extLst>
                         <a:ext uri="{28A0092B-C50C-407E-A947-70E740481C1C}">
                           <a14:useLocalDpi xmlns:a14="http://schemas.microsoft.com/office/drawing/2010/main" val="0"/>
@@ -1928,7 +2433,27 @@
           <w:szCs w:val="28"/>
           <w:rtl/>
         </w:rPr>
-        <w:t>כמו כן מוגדרים תיעודי בקשות שעוברים דרך הפרוקסי (</w:t>
+        <w:t xml:space="preserve">כמו כן מוגדרים תיעודי בקשות שעוברים דרך </w:t>
+      </w:r>
+      <w:proofErr w:type="spellStart"/>
+      <w:r>
+        <w:rPr>
+          <w:rFonts w:asciiTheme="minorBidi" w:hAnsiTheme="minorBidi" w:cs="Arial" w:hint="cs"/>
+          <w:sz w:val="28"/>
+          <w:szCs w:val="28"/>
+          <w:rtl/>
+        </w:rPr>
+        <w:t>הפרוקסי</w:t>
+      </w:r>
+      <w:proofErr w:type="spellEnd"/>
+      <w:r>
+        <w:rPr>
+          <w:rFonts w:asciiTheme="minorBidi" w:hAnsiTheme="minorBidi" w:cs="Arial" w:hint="cs"/>
+          <w:sz w:val="28"/>
+          <w:szCs w:val="28"/>
+          <w:rtl/>
+        </w:rPr>
+        <w:t xml:space="preserve"> (</w:t>
       </w:r>
       <w:r>
         <w:rPr>
@@ -2096,6 +2621,7 @@
           <w:rtl/>
         </w:rPr>
       </w:pPr>
+      <w:proofErr w:type="spellStart"/>
       <w:r>
         <w:rPr>
           <w:rFonts w:asciiTheme="minorBidi" w:hAnsiTheme="minorBidi"/>
@@ -2107,6 +2633,7 @@
         <w:lastRenderedPageBreak/>
         <w:t>virus_block.conf</w:t>
       </w:r>
+      <w:proofErr w:type="spellEnd"/>
       <w:r>
         <w:rPr>
           <w:rFonts w:asciiTheme="minorBidi" w:hAnsiTheme="minorBidi" w:hint="cs"/>
@@ -2135,7 +2662,27 @@
           <w:szCs w:val="28"/>
           <w:rtl/>
         </w:rPr>
-        <w:t>קובץ הקונפיגורציות עבור הכלי</w:t>
+        <w:t xml:space="preserve">קובץ </w:t>
+      </w:r>
+      <w:proofErr w:type="spellStart"/>
+      <w:r>
+        <w:rPr>
+          <w:rFonts w:asciiTheme="minorBidi" w:hAnsiTheme="minorBidi" w:hint="cs"/>
+          <w:sz w:val="28"/>
+          <w:szCs w:val="28"/>
+          <w:rtl/>
+        </w:rPr>
+        <w:t>הקונפיגורציות</w:t>
+      </w:r>
+      <w:proofErr w:type="spellEnd"/>
+      <w:r>
+        <w:rPr>
+          <w:rFonts w:asciiTheme="minorBidi" w:hAnsiTheme="minorBidi" w:hint="cs"/>
+          <w:sz w:val="28"/>
+          <w:szCs w:val="28"/>
+          <w:rtl/>
+        </w:rPr>
+        <w:t xml:space="preserve"> עבור הכלי</w:t>
       </w:r>
       <w:r>
         <w:rPr>
@@ -2163,6 +2710,7 @@
         </w:rPr>
         <w:t xml:space="preserve"> של הכלי (</w:t>
       </w:r>
+      <w:proofErr w:type="spellStart"/>
       <w:r>
         <w:rPr>
           <w:rFonts w:asciiTheme="minorBidi" w:hAnsiTheme="minorBidi"/>
@@ -2171,6 +2719,7 @@
         </w:rPr>
         <w:t>virus_block_module</w:t>
       </w:r>
+      <w:proofErr w:type="spellEnd"/>
       <w:r>
         <w:rPr>
           <w:rFonts w:asciiTheme="minorBidi" w:hAnsiTheme="minorBidi" w:hint="cs"/>
@@ -2198,7 +2747,7 @@
           <w:szCs w:val="28"/>
         </w:rPr>
         <w:drawing>
-          <wp:anchor distT="0" distB="0" distL="114300" distR="114300" simplePos="0" relativeHeight="251650048" behindDoc="0" locked="0" layoutInCell="1" allowOverlap="1">
+          <wp:anchor distT="0" distB="0" distL="114300" distR="114300" simplePos="0" relativeHeight="251649536" behindDoc="0" locked="0" layoutInCell="1" allowOverlap="1">
             <wp:simplePos x="0" y="0"/>
             <wp:positionH relativeFrom="column">
               <wp:posOffset>1988</wp:posOffset>
@@ -2223,7 +2772,7 @@
                     </pic:cNvPicPr>
                   </pic:nvPicPr>
                   <pic:blipFill>
-                    <a:blip r:embed="rId9">
+                    <a:blip r:embed="rId10">
                       <a:extLst>
                         <a:ext uri="{28A0092B-C50C-407E-A947-70E740481C1C}">
                           <a14:useLocalDpi xmlns:a14="http://schemas.microsoft.com/office/drawing/2010/main" val="0"/>
@@ -2314,6 +2863,7 @@
           <w:rtl/>
         </w:rPr>
       </w:pPr>
+      <w:proofErr w:type="spellStart"/>
       <w:r>
         <w:rPr>
           <w:rFonts w:asciiTheme="minorBidi" w:hAnsiTheme="minorBidi"/>
@@ -2324,6 +2874,7 @@
         </w:rPr>
         <w:t>mod_virus_block.c</w:t>
       </w:r>
+      <w:proofErr w:type="spellEnd"/>
       <w:r>
         <w:rPr>
           <w:rFonts w:asciiTheme="minorBidi" w:hAnsiTheme="minorBidi" w:hint="cs"/>
@@ -2390,7 +2941,7 @@
           <w:szCs w:val="28"/>
         </w:rPr>
         <w:drawing>
-          <wp:anchor distT="0" distB="0" distL="114300" distR="114300" simplePos="0" relativeHeight="251654144" behindDoc="1" locked="0" layoutInCell="1" allowOverlap="1">
+          <wp:anchor distT="0" distB="0" distL="114300" distR="114300" simplePos="0" relativeHeight="251653632" behindDoc="1" locked="0" layoutInCell="1" allowOverlap="1">
             <wp:simplePos x="0" y="0"/>
             <wp:positionH relativeFrom="column">
               <wp:posOffset>4224</wp:posOffset>
@@ -2415,7 +2966,7 @@
                     </pic:cNvPicPr>
                   </pic:nvPicPr>
                   <pic:blipFill>
-                    <a:blip r:embed="rId10">
+                    <a:blip r:embed="rId11">
                       <a:extLst>
                         <a:ext uri="{28A0092B-C50C-407E-A947-70E740481C1C}">
                           <a14:useLocalDpi xmlns:a14="http://schemas.microsoft.com/office/drawing/2010/main" val="0"/>
@@ -2511,6 +3062,7 @@
         </w:rPr>
         <w:t>ה</w:t>
       </w:r>
+      <w:proofErr w:type="spellStart"/>
       <w:r>
         <w:rPr>
           <w:rFonts w:asciiTheme="minorBidi" w:hAnsiTheme="minorBidi"/>
@@ -2519,6 +3071,7 @@
         </w:rPr>
         <w:t>blackList</w:t>
       </w:r>
+      <w:proofErr w:type="spellEnd"/>
       <w:r>
         <w:rPr>
           <w:rFonts w:asciiTheme="minorBidi" w:hAnsiTheme="minorBidi" w:hint="cs"/>
@@ -2618,7 +3171,7 @@
           <w:szCs w:val="28"/>
         </w:rPr>
         <w:drawing>
-          <wp:anchor distT="0" distB="0" distL="114300" distR="114300" simplePos="0" relativeHeight="251655168" behindDoc="0" locked="0" layoutInCell="1" allowOverlap="1" wp14:anchorId="4959D820" wp14:editId="16C51560">
+          <wp:anchor distT="0" distB="0" distL="114300" distR="114300" simplePos="0" relativeHeight="251654656" behindDoc="0" locked="0" layoutInCell="1" allowOverlap="1" wp14:anchorId="4959D820" wp14:editId="16C51560">
             <wp:simplePos x="0" y="0"/>
             <wp:positionH relativeFrom="column">
               <wp:posOffset>-5715</wp:posOffset>
@@ -2643,7 +3196,7 @@
                     </pic:cNvPicPr>
                   </pic:nvPicPr>
                   <pic:blipFill>
-                    <a:blip r:embed="rId11">
+                    <a:blip r:embed="rId12">
                       <a:extLst>
                         <a:ext uri="{28A0092B-C50C-407E-A947-70E740481C1C}">
                           <a14:useLocalDpi xmlns:a14="http://schemas.microsoft.com/office/drawing/2010/main" val="0"/>
@@ -2689,6 +3242,7 @@
         </w:rPr>
         <w:t xml:space="preserve">הפונקציה </w:t>
       </w:r>
+      <w:proofErr w:type="spellStart"/>
       <w:r>
         <w:rPr>
           <w:rFonts w:asciiTheme="minorBidi" w:hAnsiTheme="minorBidi"/>
@@ -2697,6 +3251,7 @@
         </w:rPr>
         <w:t>register_hooks</w:t>
       </w:r>
+      <w:proofErr w:type="spellEnd"/>
       <w:r>
         <w:rPr>
           <w:rFonts w:asciiTheme="minorBidi" w:hAnsiTheme="minorBidi" w:hint="cs"/>
@@ -2730,8 +3285,29 @@
           <w:szCs w:val="28"/>
           <w:rtl/>
         </w:rPr>
-        <w:t xml:space="preserve"> שמטפל בבקשות שעוברות דרך הפרוקסי ומפעילה את הפונקציה שמאתחלת את ה</w:t>
-      </w:r>
+        <w:t xml:space="preserve"> שמטפל בבקשות שעוברות דרך </w:t>
+      </w:r>
+      <w:proofErr w:type="spellStart"/>
+      <w:r>
+        <w:rPr>
+          <w:rFonts w:asciiTheme="minorBidi" w:hAnsiTheme="minorBidi" w:hint="cs"/>
+          <w:sz w:val="28"/>
+          <w:szCs w:val="28"/>
+          <w:rtl/>
+        </w:rPr>
+        <w:t>הפרוקסי</w:t>
+      </w:r>
+      <w:proofErr w:type="spellEnd"/>
+      <w:r>
+        <w:rPr>
+          <w:rFonts w:asciiTheme="minorBidi" w:hAnsiTheme="minorBidi" w:hint="cs"/>
+          <w:sz w:val="28"/>
+          <w:szCs w:val="28"/>
+          <w:rtl/>
+        </w:rPr>
+        <w:t xml:space="preserve"> ומפעילה את הפונקציה שמאתחלת את ה</w:t>
+      </w:r>
+      <w:proofErr w:type="spellStart"/>
       <w:r>
         <w:rPr>
           <w:rFonts w:asciiTheme="minorBidi" w:hAnsiTheme="minorBidi"/>
@@ -2740,6 +3316,7 @@
         </w:rPr>
         <w:t>blackList</w:t>
       </w:r>
+      <w:proofErr w:type="spellEnd"/>
       <w:r>
         <w:rPr>
           <w:rFonts w:asciiTheme="minorBidi" w:hAnsiTheme="minorBidi" w:hint="cs"/>
@@ -2879,6 +3456,7 @@
         <w:lastRenderedPageBreak/>
         <w:t xml:space="preserve">הפונקציה </w:t>
       </w:r>
+      <w:proofErr w:type="spellStart"/>
       <w:r>
         <w:rPr>
           <w:rFonts w:asciiTheme="minorBidi" w:hAnsiTheme="minorBidi"/>
@@ -2887,6 +3465,7 @@
         </w:rPr>
         <w:t>virus_block_handler</w:t>
       </w:r>
+      <w:proofErr w:type="spellEnd"/>
       <w:r>
         <w:rPr>
           <w:rFonts w:asciiTheme="minorBidi" w:hAnsiTheme="minorBidi" w:hint="cs"/>
@@ -2917,7 +3496,27 @@
           <w:szCs w:val="28"/>
           <w:rtl/>
         </w:rPr>
-        <w:t>פתיחה של קובץ לוג ששם יתועדו הבקשות שעוברות דרך שרת הפרוקסי.</w:t>
+        <w:t xml:space="preserve">פתיחה של קובץ לוג ששם יתועדו הבקשות שעוברות דרך שרת </w:t>
+      </w:r>
+      <w:proofErr w:type="spellStart"/>
+      <w:r>
+        <w:rPr>
+          <w:rFonts w:asciiTheme="minorBidi" w:hAnsiTheme="minorBidi" w:hint="cs"/>
+          <w:sz w:val="28"/>
+          <w:szCs w:val="28"/>
+          <w:rtl/>
+        </w:rPr>
+        <w:t>הפרוקסי</w:t>
+      </w:r>
+      <w:proofErr w:type="spellEnd"/>
+      <w:r>
+        <w:rPr>
+          <w:rFonts w:asciiTheme="minorBidi" w:hAnsiTheme="minorBidi" w:hint="cs"/>
+          <w:sz w:val="28"/>
+          <w:szCs w:val="28"/>
+          <w:rtl/>
+        </w:rPr>
+        <w:t>.</w:t>
       </w:r>
     </w:p>
     <w:p>
@@ -2951,6 +3550,7 @@
         </w:rPr>
         <w:t xml:space="preserve">קיים </w:t>
       </w:r>
+      <w:proofErr w:type="spellStart"/>
       <w:r>
         <w:rPr>
           <w:rFonts w:asciiTheme="minorBidi" w:hAnsiTheme="minorBidi"/>
@@ -2959,15 +3559,37 @@
         </w:rPr>
         <w:t>uri</w:t>
       </w:r>
-      <w:r>
-        <w:rPr>
-          <w:rFonts w:asciiTheme="minorBidi" w:hAnsiTheme="minorBidi" w:hint="cs"/>
-          <w:sz w:val="28"/>
-          <w:szCs w:val="28"/>
-          <w:rtl/>
-        </w:rPr>
-        <w:t xml:space="preserve"> לבקשה (בקשות מסוגים מסויימים לא מכילות </w:t>
-      </w:r>
+      <w:proofErr w:type="spellEnd"/>
+      <w:r>
+        <w:rPr>
+          <w:rFonts w:asciiTheme="minorBidi" w:hAnsiTheme="minorBidi" w:hint="cs"/>
+          <w:sz w:val="28"/>
+          <w:szCs w:val="28"/>
+          <w:rtl/>
+        </w:rPr>
+        <w:t xml:space="preserve"> לבקשה (בקשות מסוגים </w:t>
+      </w:r>
+      <w:proofErr w:type="spellStart"/>
+      <w:r>
+        <w:rPr>
+          <w:rFonts w:asciiTheme="minorBidi" w:hAnsiTheme="minorBidi" w:hint="cs"/>
+          <w:sz w:val="28"/>
+          <w:szCs w:val="28"/>
+          <w:rtl/>
+        </w:rPr>
+        <w:t>מסויימים</w:t>
+      </w:r>
+      <w:proofErr w:type="spellEnd"/>
+      <w:r>
+        <w:rPr>
+          <w:rFonts w:asciiTheme="minorBidi" w:hAnsiTheme="minorBidi" w:hint="cs"/>
+          <w:sz w:val="28"/>
+          <w:szCs w:val="28"/>
+          <w:rtl/>
+        </w:rPr>
+        <w:t xml:space="preserve"> לא מכילות </w:t>
+      </w:r>
+      <w:proofErr w:type="spellStart"/>
       <w:r>
         <w:rPr>
           <w:rFonts w:asciiTheme="minorBidi" w:hAnsiTheme="minorBidi"/>
@@ -2976,6 +3598,7 @@
         </w:rPr>
         <w:t>uri</w:t>
       </w:r>
+      <w:proofErr w:type="spellEnd"/>
       <w:r>
         <w:rPr>
           <w:rFonts w:asciiTheme="minorBidi" w:hAnsiTheme="minorBidi" w:hint="cs"/>
@@ -3008,6 +3631,7 @@
         </w:rPr>
         <w:t>מחפשת את שם הקובץ ב</w:t>
       </w:r>
+      <w:proofErr w:type="spellStart"/>
       <w:r>
         <w:rPr>
           <w:rFonts w:asciiTheme="minorBidi" w:hAnsiTheme="minorBidi"/>
@@ -3016,6 +3640,7 @@
         </w:rPr>
         <w:t>uri</w:t>
       </w:r>
+      <w:proofErr w:type="spellEnd"/>
       <w:r>
         <w:rPr>
           <w:rFonts w:asciiTheme="minorBidi" w:hAnsiTheme="minorBidi" w:hint="cs"/>
@@ -3091,7 +3716,7 @@
           <w:szCs w:val="28"/>
         </w:rPr>
         <w:drawing>
-          <wp:anchor distT="0" distB="0" distL="114300" distR="114300" simplePos="0" relativeHeight="251656192" behindDoc="0" locked="0" layoutInCell="1" allowOverlap="1" wp14:anchorId="4F33CD94" wp14:editId="11628075">
+          <wp:anchor distT="0" distB="0" distL="114300" distR="114300" simplePos="0" relativeHeight="251655680" behindDoc="0" locked="0" layoutInCell="1" allowOverlap="1" wp14:anchorId="4F33CD94" wp14:editId="11628075">
             <wp:simplePos x="0" y="0"/>
             <wp:positionH relativeFrom="column">
               <wp:posOffset>1988</wp:posOffset>
@@ -3116,7 +3741,7 @@
                     </pic:cNvPicPr>
                   </pic:nvPicPr>
                   <pic:blipFill>
-                    <a:blip r:embed="rId12">
+                    <a:blip r:embed="rId13">
                       <a:extLst>
                         <a:ext uri="{28A0092B-C50C-407E-A947-70E740481C1C}">
                           <a14:useLocalDpi xmlns:a14="http://schemas.microsoft.com/office/drawing/2010/main" val="0"/>
@@ -3249,6 +3874,7 @@
         </w:rPr>
         <w:t xml:space="preserve">הפונקציה </w:t>
       </w:r>
+      <w:proofErr w:type="spellStart"/>
       <w:r>
         <w:rPr>
           <w:rFonts w:asciiTheme="minorBidi" w:hAnsiTheme="minorBidi"/>
@@ -3257,6 +3883,7 @@
         </w:rPr>
         <w:t>fileNameFromURL</w:t>
       </w:r>
+      <w:proofErr w:type="spellEnd"/>
       <w:r>
         <w:rPr>
           <w:rFonts w:asciiTheme="minorBidi" w:hAnsiTheme="minorBidi" w:hint="cs"/>
@@ -3266,6 +3893,7 @@
         </w:rPr>
         <w:t xml:space="preserve"> מקבלת </w:t>
       </w:r>
+      <w:proofErr w:type="spellStart"/>
       <w:r>
         <w:rPr>
           <w:rFonts w:asciiTheme="minorBidi" w:hAnsiTheme="minorBidi"/>
@@ -3274,6 +3902,7 @@
         </w:rPr>
         <w:t>url</w:t>
       </w:r>
+      <w:proofErr w:type="spellEnd"/>
       <w:r>
         <w:rPr>
           <w:rFonts w:asciiTheme="minorBidi" w:hAnsiTheme="minorBidi" w:hint="cs"/>
@@ -3328,7 +3957,7 @@
           <w:szCs w:val="28"/>
         </w:rPr>
         <w:drawing>
-          <wp:anchor distT="0" distB="0" distL="114300" distR="114300" simplePos="0" relativeHeight="251658240" behindDoc="0" locked="0" layoutInCell="1" allowOverlap="1" wp14:anchorId="6E42969C" wp14:editId="0B98D8BC">
+          <wp:anchor distT="0" distB="0" distL="114300" distR="114300" simplePos="0" relativeHeight="251657728" behindDoc="0" locked="0" layoutInCell="1" allowOverlap="1" wp14:anchorId="6E42969C" wp14:editId="0B98D8BC">
             <wp:simplePos x="0" y="0"/>
             <wp:positionH relativeFrom="column">
               <wp:posOffset>9939</wp:posOffset>
@@ -3353,7 +3982,7 @@
                     </pic:cNvPicPr>
                   </pic:nvPicPr>
                   <pic:blipFill>
-                    <a:blip r:embed="rId13">
+                    <a:blip r:embed="rId14">
                       <a:extLst>
                         <a:ext uri="{28A0092B-C50C-407E-A947-70E740481C1C}">
                           <a14:useLocalDpi xmlns:a14="http://schemas.microsoft.com/office/drawing/2010/main" val="0"/>
@@ -3486,6 +4115,7 @@
         <w:lastRenderedPageBreak/>
         <w:t xml:space="preserve">הפונקציה </w:t>
       </w:r>
+      <w:proofErr w:type="spellStart"/>
       <w:r>
         <w:rPr>
           <w:rFonts w:asciiTheme="minorBidi" w:hAnsiTheme="minorBidi"/>
@@ -3494,6 +4124,7 @@
         </w:rPr>
         <w:t>initBlackList</w:t>
       </w:r>
+      <w:proofErr w:type="spellEnd"/>
       <w:r>
         <w:rPr>
           <w:rFonts w:asciiTheme="minorBidi" w:hAnsiTheme="minorBidi" w:hint="cs"/>
@@ -3540,7 +4171,7 @@
           <w:szCs w:val="28"/>
         </w:rPr>
         <w:drawing>
-          <wp:anchor distT="0" distB="0" distL="114300" distR="114300" simplePos="0" relativeHeight="251648000" behindDoc="0" locked="0" layoutInCell="1" allowOverlap="1" wp14:anchorId="6A9342A6" wp14:editId="2E70C3E1">
+          <wp:anchor distT="0" distB="0" distL="114300" distR="114300" simplePos="0" relativeHeight="251647488" behindDoc="0" locked="0" layoutInCell="1" allowOverlap="1" wp14:anchorId="6A9342A6" wp14:editId="2E70C3E1">
             <wp:simplePos x="0" y="0"/>
             <wp:positionH relativeFrom="column">
               <wp:posOffset>1905</wp:posOffset>
@@ -3565,7 +4196,7 @@
                     </pic:cNvPicPr>
                   </pic:nvPicPr>
                   <pic:blipFill>
-                    <a:blip r:embed="rId14">
+                    <a:blip r:embed="rId15">
                       <a:extLst>
                         <a:ext uri="{28A0092B-C50C-407E-A947-70E740481C1C}">
                           <a14:useLocalDpi xmlns:a14="http://schemas.microsoft.com/office/drawing/2010/main" val="0"/>
@@ -3709,6 +4340,7 @@
         </w:rPr>
         <w:t xml:space="preserve"> כן ישנו המבנה שמגדיר כי כלי זה הינו מודול בשם </w:t>
       </w:r>
+      <w:proofErr w:type="spellStart"/>
       <w:r>
         <w:rPr>
           <w:rFonts w:asciiTheme="minorBidi" w:hAnsiTheme="minorBidi"/>
@@ -3717,6 +4349,7 @@
         </w:rPr>
         <w:t>virus_block</w:t>
       </w:r>
+      <w:proofErr w:type="spellEnd"/>
       <w:r>
         <w:rPr>
           <w:rFonts w:asciiTheme="minorBidi" w:hAnsiTheme="minorBidi" w:hint="cs"/>
@@ -3726,6 +4359,7 @@
         </w:rPr>
         <w:t xml:space="preserve"> ומשייך אליו את הפונקציה </w:t>
       </w:r>
+      <w:proofErr w:type="spellStart"/>
       <w:r>
         <w:rPr>
           <w:rFonts w:asciiTheme="minorBidi" w:hAnsiTheme="minorBidi"/>
@@ -3734,6 +4368,7 @@
         </w:rPr>
         <w:t>register_hooks</w:t>
       </w:r>
+      <w:proofErr w:type="spellEnd"/>
       <w:r>
         <w:rPr>
           <w:rFonts w:asciiTheme="minorBidi" w:hAnsiTheme="minorBidi" w:hint="cs"/>
@@ -3749,7 +4384,23 @@
           <w:sz w:val="28"/>
           <w:szCs w:val="28"/>
         </w:rPr>
-        <w:t>handkers</w:t>
+        <w:t>hand</w:t>
+      </w:r>
+      <w:r>
+        <w:rPr>
+          <w:rFonts w:asciiTheme="minorBidi" w:hAnsiTheme="minorBidi"/>
+          <w:sz w:val="28"/>
+          <w:szCs w:val="28"/>
+        </w:rPr>
+        <w:t>l</w:t>
+      </w:r>
+      <w:r>
+        <w:rPr>
+          <w:rFonts w:asciiTheme="minorBidi" w:hAnsiTheme="minorBidi"/>
+          <w:sz w:val="28"/>
+          <w:szCs w:val="28"/>
+        </w:rPr>
+        <w:t>ers</w:t>
       </w:r>
       <w:r>
         <w:rPr>
@@ -3778,7 +4429,7 @@
           <w:szCs w:val="28"/>
         </w:rPr>
         <w:drawing>
-          <wp:anchor distT="0" distB="0" distL="114300" distR="114300" simplePos="0" relativeHeight="251651072" behindDoc="0" locked="0" layoutInCell="1" allowOverlap="1">
+          <wp:anchor distT="0" distB="0" distL="114300" distR="114300" simplePos="0" relativeHeight="251650560" behindDoc="0" locked="0" layoutInCell="1" allowOverlap="1">
             <wp:simplePos x="0" y="0"/>
             <wp:positionH relativeFrom="column">
               <wp:posOffset>-5715</wp:posOffset>
@@ -3803,7 +4454,7 @@
                     </pic:cNvPicPr>
                   </pic:nvPicPr>
                   <pic:blipFill>
-                    <a:blip r:embed="rId15">
+                    <a:blip r:embed="rId16">
                       <a:extLst>
                         <a:ext uri="{28A0092B-C50C-407E-A947-70E740481C1C}">
                           <a14:useLocalDpi xmlns:a14="http://schemas.microsoft.com/office/drawing/2010/main" val="0"/>
@@ -3989,26 +4640,66 @@
           <w:szCs w:val="28"/>
           <w:rtl/>
         </w:rPr>
-        <w:t>קובץ זה הינו הקובץ אשר יכיל רשימת שמות של קבצים שהוגדרו עויינים ע"י מנהלי הרשת הארגונית (רשימה שחורה).</w:t>
-      </w:r>
-    </w:p>
-    <w:p>
-      <w:pPr>
-        <w:rPr>
-          <w:rFonts w:asciiTheme="minorBidi" w:hAnsiTheme="minorBidi"/>
-          <w:sz w:val="28"/>
-          <w:szCs w:val="28"/>
-          <w:rtl/>
-        </w:rPr>
-      </w:pPr>
-      <w:r>
-        <w:rPr>
-          <w:rFonts w:asciiTheme="minorBidi" w:hAnsiTheme="minorBidi" w:hint="cs"/>
-          <w:sz w:val="28"/>
-          <w:szCs w:val="28"/>
-          <w:rtl/>
-        </w:rPr>
-        <w:t>לתוך קובץ זה יוקלדו שמות קבצים שנמצאו עויינים ידנית, והכלי יסתמך על קובץ זה כאשר יסנן הורדות של קבצים מהאינטרנט.</w:t>
+        <w:t xml:space="preserve">קובץ זה הינו הקובץ אשר יכיל רשימת שמות של קבצים שהוגדרו </w:t>
+      </w:r>
+      <w:proofErr w:type="spellStart"/>
+      <w:r>
+        <w:rPr>
+          <w:rFonts w:asciiTheme="minorBidi" w:hAnsiTheme="minorBidi" w:hint="cs"/>
+          <w:sz w:val="28"/>
+          <w:szCs w:val="28"/>
+          <w:rtl/>
+        </w:rPr>
+        <w:t>עויינים</w:t>
+      </w:r>
+      <w:proofErr w:type="spellEnd"/>
+      <w:r>
+        <w:rPr>
+          <w:rFonts w:asciiTheme="minorBidi" w:hAnsiTheme="minorBidi" w:hint="cs"/>
+          <w:sz w:val="28"/>
+          <w:szCs w:val="28"/>
+          <w:rtl/>
+        </w:rPr>
+        <w:t xml:space="preserve"> ע"י מנהלי הרשת הארגונית (רשימה שחורה).</w:t>
+      </w:r>
+    </w:p>
+    <w:p>
+      <w:pPr>
+        <w:rPr>
+          <w:rFonts w:asciiTheme="minorBidi" w:hAnsiTheme="minorBidi"/>
+          <w:sz w:val="28"/>
+          <w:szCs w:val="28"/>
+          <w:rtl/>
+        </w:rPr>
+      </w:pPr>
+      <w:r>
+        <w:rPr>
+          <w:rFonts w:asciiTheme="minorBidi" w:hAnsiTheme="minorBidi" w:hint="cs"/>
+          <w:sz w:val="28"/>
+          <w:szCs w:val="28"/>
+          <w:rtl/>
+        </w:rPr>
+        <w:t xml:space="preserve">לתוך קובץ זה יוקלדו שמות קבצים שנמצאו </w:t>
+      </w:r>
+      <w:proofErr w:type="spellStart"/>
+      <w:r>
+        <w:rPr>
+          <w:rFonts w:asciiTheme="minorBidi" w:hAnsiTheme="minorBidi" w:hint="cs"/>
+          <w:sz w:val="28"/>
+          <w:szCs w:val="28"/>
+          <w:rtl/>
+        </w:rPr>
+        <w:t>עויינים</w:t>
+      </w:r>
+      <w:proofErr w:type="spellEnd"/>
+      <w:r>
+        <w:rPr>
+          <w:rFonts w:asciiTheme="minorBidi" w:hAnsiTheme="minorBidi" w:hint="cs"/>
+          <w:sz w:val="28"/>
+          <w:szCs w:val="28"/>
+          <w:rtl/>
+        </w:rPr>
+        <w:t xml:space="preserve"> ידנית, והכלי יסתמך על קובץ זה כאשר יסנן הורדות של קבצים מהאינטרנט.</w:t>
       </w:r>
     </w:p>
     <w:p>
@@ -4037,13 +4728,23 @@
         </w:rPr>
         <w:t>/</w:t>
       </w:r>
-      <w:r>
-        <w:rPr>
-          <w:rFonts w:asciiTheme="minorBidi" w:hAnsiTheme="minorBidi"/>
-          <w:sz w:val="28"/>
-          <w:szCs w:val="28"/>
-        </w:rPr>
-        <w:t>var/www/html</w:t>
+      <w:proofErr w:type="spellStart"/>
+      <w:r>
+        <w:rPr>
+          <w:rFonts w:asciiTheme="minorBidi" w:hAnsiTheme="minorBidi"/>
+          <w:sz w:val="28"/>
+          <w:szCs w:val="28"/>
+        </w:rPr>
+        <w:t>var</w:t>
+      </w:r>
+      <w:proofErr w:type="spellEnd"/>
+      <w:r>
+        <w:rPr>
+          <w:rFonts w:asciiTheme="minorBidi" w:hAnsiTheme="minorBidi"/>
+          <w:sz w:val="28"/>
+          <w:szCs w:val="28"/>
+        </w:rPr>
+        <w:t>/www/html</w:t>
       </w:r>
       <w:r>
         <w:rPr>
@@ -4091,7 +4792,7 @@
           <w:szCs w:val="28"/>
         </w:rPr>
         <w:drawing>
-          <wp:anchor distT="0" distB="0" distL="114300" distR="114300" simplePos="0" relativeHeight="251652096" behindDoc="0" locked="0" layoutInCell="1" allowOverlap="1">
+          <wp:anchor distT="0" distB="0" distL="114300" distR="114300" simplePos="0" relativeHeight="251651584" behindDoc="0" locked="0" layoutInCell="1" allowOverlap="1">
             <wp:simplePos x="0" y="0"/>
             <wp:positionH relativeFrom="column">
               <wp:posOffset>9525</wp:posOffset>
@@ -4116,7 +4817,7 @@
                     </pic:cNvPicPr>
                   </pic:nvPicPr>
                   <pic:blipFill>
-                    <a:blip r:embed="rId16">
+                    <a:blip r:embed="rId17">
                       <a:extLst>
                         <a:ext uri="{28A0092B-C50C-407E-A947-70E740481C1C}">
                           <a14:useLocalDpi xmlns:a14="http://schemas.microsoft.com/office/drawing/2010/main" val="0"/>
@@ -4240,7 +4941,27 @@
           <w:szCs w:val="28"/>
           <w:rtl/>
         </w:rPr>
-        <w:t>יתעד את פעולת הכלי ובכלל זאת אירועים שבהם היה ניסיון להוריד קבצים עויינים. להלן דוגמה שבה הכלי תיעד</w:t>
+        <w:t xml:space="preserve">יתעד את פעולת הכלי ובכלל זאת אירועים שבהם היה ניסיון להוריד קבצים </w:t>
+      </w:r>
+      <w:proofErr w:type="spellStart"/>
+      <w:r>
+        <w:rPr>
+          <w:rFonts w:asciiTheme="minorBidi" w:hAnsiTheme="minorBidi" w:cs="Arial" w:hint="cs"/>
+          <w:sz w:val="28"/>
+          <w:szCs w:val="28"/>
+          <w:rtl/>
+        </w:rPr>
+        <w:t>עויינים</w:t>
+      </w:r>
+      <w:proofErr w:type="spellEnd"/>
+      <w:r>
+        <w:rPr>
+          <w:rFonts w:asciiTheme="minorBidi" w:hAnsiTheme="minorBidi" w:cs="Arial" w:hint="cs"/>
+          <w:sz w:val="28"/>
+          <w:szCs w:val="28"/>
+          <w:rtl/>
+        </w:rPr>
+        <w:t>. להלן דוגמה שבה הכלי תיעד</w:t>
       </w:r>
       <w:r>
         <w:rPr>
@@ -4334,6 +5055,7 @@
         </w:rPr>
         <w:t xml:space="preserve"> </w:t>
       </w:r>
+      <w:proofErr w:type="gramStart"/>
       <w:r>
         <w:rPr>
           <w:rFonts w:asciiTheme="minorBidi" w:hAnsiTheme="minorBidi" w:cs="Arial"/>
@@ -4342,6 +5064,7 @@
         </w:rPr>
         <w:t>cyclone-0.1.3.tar.bz2</w:t>
       </w:r>
+      <w:proofErr w:type="gramEnd"/>
       <w:r>
         <w:rPr>
           <w:rFonts w:asciiTheme="minorBidi" w:hAnsiTheme="minorBidi" w:cs="Arial" w:hint="cs"/>
@@ -4369,7 +5092,7 @@
           <w:szCs w:val="28"/>
         </w:rPr>
         <w:drawing>
-          <wp:anchor distT="0" distB="0" distL="114300" distR="114300" simplePos="0" relativeHeight="251653120" behindDoc="0" locked="0" layoutInCell="1" allowOverlap="1">
+          <wp:anchor distT="0" distB="0" distL="114300" distR="114300" simplePos="0" relativeHeight="251652608" behindDoc="0" locked="0" layoutInCell="1" allowOverlap="1">
             <wp:simplePos x="0" y="0"/>
             <wp:positionH relativeFrom="column">
               <wp:posOffset>9525</wp:posOffset>
@@ -4394,7 +5117,7 @@
                     </pic:cNvPicPr>
                   </pic:nvPicPr>
                   <pic:blipFill>
-                    <a:blip r:embed="rId17">
+                    <a:blip r:embed="rId18">
                       <a:extLst>
                         <a:ext uri="{28A0092B-C50C-407E-A947-70E740481C1C}">
                           <a14:useLocalDpi xmlns:a14="http://schemas.microsoft.com/office/drawing/2010/main" val="0"/>
@@ -4574,7 +5297,25 @@
           <w:szCs w:val="28"/>
           <w:rtl/>
         </w:rPr>
-        <w:t xml:space="preserve">קריטריון הכלי לסינון קבצים הינו שם הקובץ בלבד. דבר זה דורש עידכונים תכופים יחסית של קובץ ה </w:t>
+        <w:t>קריטריון הכלי לסינון קבצים הי</w:t>
+      </w:r>
+      <w:r>
+        <w:rPr>
+          <w:rFonts w:asciiTheme="minorBidi" w:hAnsiTheme="minorBidi" w:cs="Arial" w:hint="cs"/>
+          <w:sz w:val="28"/>
+          <w:szCs w:val="28"/>
+          <w:rtl/>
+        </w:rPr>
+        <w:t>נו שם הקובץ בלבד. דבר זה דורש ע</w:t>
+      </w:r>
+      <w:r>
+        <w:rPr>
+          <w:rFonts w:asciiTheme="minorBidi" w:hAnsiTheme="minorBidi" w:cs="Arial" w:hint="cs"/>
+          <w:sz w:val="28"/>
+          <w:szCs w:val="28"/>
+          <w:rtl/>
+        </w:rPr>
+        <w:t xml:space="preserve">דכונים תכופים יחסית של קובץ ה </w:t>
       </w:r>
       <w:r>
         <w:rPr>
@@ -4643,25 +5384,16 @@
           <w:szCs w:val="28"/>
           <w:rtl/>
         </w:rPr>
-        <w:t xml:space="preserve">אי </w:t>
-      </w:r>
-      <w:r>
-        <w:rPr>
-          <w:rFonts w:asciiTheme="minorBidi" w:hAnsiTheme="minorBidi" w:cs="Arial"/>
-          <w:sz w:val="28"/>
-          <w:szCs w:val="28"/>
-          <w:rtl/>
-        </w:rPr>
-        <w:t>–</w:t>
-      </w:r>
-      <w:r>
-        <w:rPr>
-          <w:rFonts w:asciiTheme="minorBidi" w:hAnsiTheme="minorBidi" w:cs="Arial" w:hint="cs"/>
-          <w:sz w:val="28"/>
-          <w:szCs w:val="28"/>
-          <w:rtl/>
-        </w:rPr>
-        <w:t xml:space="preserve"> יכולת לטפל בבקשות מוצפנות. כלי זה מתמודד היטב עם בקשות בפרוטוקול </w:t>
+        <w:t xml:space="preserve">חוסר </w:t>
+      </w:r>
+      <w:r>
+        <w:rPr>
+          <w:rFonts w:asciiTheme="minorBidi" w:hAnsiTheme="minorBidi" w:cs="Arial" w:hint="cs"/>
+          <w:sz w:val="28"/>
+          <w:szCs w:val="28"/>
+          <w:rtl/>
+        </w:rPr>
+        <w:t xml:space="preserve">יכולת לטפל בבקשות מוצפנות. כלי זה מתמודד היטב עם בקשות בפרוטוקול </w:t>
       </w:r>
       <w:r>
         <w:rPr>
@@ -4678,7 +5410,27 @@
           <w:szCs w:val="28"/>
           <w:rtl/>
         </w:rPr>
-        <w:t>, מה שמאפשר לו להציץ לתוכן הבקשה ולשלוף משם את שם הקובץ. בבקשות מוצפנות, אין אפשרות לכלי לגשת לתוכן הבקשה, ולכן הוא לא יכול לשלוף שם של קובץ להשוואה. למשל, במידה ולקוח ינסה להוריד קובץ מפייסבוק, הכלי לא יוכל לסנן קובץ זה.</w:t>
+        <w:t xml:space="preserve">, מה שמאפשר לו להציץ לתוכן הבקשה ולשלוף משם את שם הקובץ. בבקשות מוצפנות, אין אפשרות לכלי לגשת לתוכן הבקשה, ולכן הוא לא יכול לשלוף שם של קובץ להשוואה. למשל, במידה ולקוח ינסה להוריד קובץ </w:t>
+      </w:r>
+      <w:proofErr w:type="spellStart"/>
+      <w:r>
+        <w:rPr>
+          <w:rFonts w:asciiTheme="minorBidi" w:hAnsiTheme="minorBidi" w:cs="Arial" w:hint="cs"/>
+          <w:sz w:val="28"/>
+          <w:szCs w:val="28"/>
+          <w:rtl/>
+        </w:rPr>
+        <w:t>מפייסבוק</w:t>
+      </w:r>
+      <w:proofErr w:type="spellEnd"/>
+      <w:r>
+        <w:rPr>
+          <w:rFonts w:asciiTheme="minorBidi" w:hAnsiTheme="minorBidi" w:cs="Arial" w:hint="cs"/>
+          <w:sz w:val="28"/>
+          <w:szCs w:val="28"/>
+          <w:rtl/>
+        </w:rPr>
+        <w:t>, הכלי לא יוכל לסנן קובץ זה.</w:t>
       </w:r>
     </w:p>
     <w:p>
@@ -4924,7 +5676,7 @@
           <w:szCs w:val="28"/>
         </w:rPr>
         <w:drawing>
-          <wp:anchor distT="0" distB="0" distL="114300" distR="114300" simplePos="0" relativeHeight="251657216" behindDoc="0" locked="0" layoutInCell="1" allowOverlap="1" wp14:anchorId="3A85E2CC" wp14:editId="3D5A7FA8">
+          <wp:anchor distT="0" distB="0" distL="114300" distR="114300" simplePos="0" relativeHeight="251656704" behindDoc="0" locked="0" layoutInCell="1" allowOverlap="1" wp14:anchorId="3A85E2CC" wp14:editId="3D5A7FA8">
             <wp:simplePos x="0" y="0"/>
             <wp:positionH relativeFrom="column">
               <wp:posOffset>9525</wp:posOffset>
@@ -4949,7 +5701,7 @@
                     </pic:cNvPicPr>
                   </pic:nvPicPr>
                   <pic:blipFill>
-                    <a:blip r:embed="rId16">
+                    <a:blip r:embed="rId17">
                       <a:extLst>
                         <a:ext uri="{28A0092B-C50C-407E-A947-70E740481C1C}">
                           <a14:useLocalDpi xmlns:a14="http://schemas.microsoft.com/office/drawing/2010/main" val="0"/>
@@ -5060,7 +5812,7 @@
           <w:szCs w:val="28"/>
         </w:rPr>
         <w:drawing>
-          <wp:anchor distT="0" distB="0" distL="114300" distR="114300" simplePos="0" relativeHeight="251659264" behindDoc="0" locked="0" layoutInCell="1" allowOverlap="1">
+          <wp:anchor distT="0" distB="0" distL="114300" distR="114300" simplePos="0" relativeHeight="251658752" behindDoc="0" locked="0" layoutInCell="1" allowOverlap="1">
             <wp:simplePos x="0" y="0"/>
             <wp:positionH relativeFrom="column">
               <wp:posOffset>-5715</wp:posOffset>
@@ -5085,7 +5837,7 @@
                     </pic:cNvPicPr>
                   </pic:nvPicPr>
                   <pic:blipFill>
-                    <a:blip r:embed="rId18">
+                    <a:blip r:embed="rId19">
                       <a:extLst>
                         <a:ext uri="{28A0092B-C50C-407E-A947-70E740481C1C}">
                           <a14:useLocalDpi xmlns:a14="http://schemas.microsoft.com/office/drawing/2010/main" val="0"/>
@@ -5129,7 +5881,25 @@
           <w:szCs w:val="28"/>
           <w:rtl/>
         </w:rPr>
-        <w:t>לאחר שכלי מותקן, והרשימה השחורה מעודכנת, נפעיל את השרת:</w:t>
+        <w:t>לאחר ש</w:t>
+      </w:r>
+      <w:r>
+        <w:rPr>
+          <w:rFonts w:asciiTheme="minorBidi" w:hAnsiTheme="minorBidi" w:cs="Arial" w:hint="cs"/>
+          <w:sz w:val="28"/>
+          <w:szCs w:val="28"/>
+          <w:rtl/>
+        </w:rPr>
+        <w:t>ה</w:t>
+      </w:r>
+      <w:r>
+        <w:rPr>
+          <w:rFonts w:asciiTheme="minorBidi" w:hAnsiTheme="minorBidi" w:cs="Arial" w:hint="cs"/>
+          <w:sz w:val="28"/>
+          <w:szCs w:val="28"/>
+          <w:rtl/>
+        </w:rPr>
+        <w:t>כלי מותקן, והרשימה השחורה מעודכנת, נפעיל את השרת:</w:t>
       </w:r>
     </w:p>
     <w:p>
@@ -5199,7 +5969,7 @@
           <w:szCs w:val="28"/>
         </w:rPr>
         <w:drawing>
-          <wp:anchor distT="0" distB="0" distL="114300" distR="114300" simplePos="0" relativeHeight="251660288" behindDoc="0" locked="0" layoutInCell="1" allowOverlap="1">
+          <wp:anchor distT="0" distB="0" distL="114300" distR="114300" simplePos="0" relativeHeight="251660800" behindDoc="0" locked="0" layoutInCell="1" allowOverlap="1">
             <wp:simplePos x="0" y="0"/>
             <wp:positionH relativeFrom="column">
               <wp:posOffset>1270</wp:posOffset>
@@ -5224,7 +5994,7 @@
                     </pic:cNvPicPr>
                   </pic:nvPicPr>
                   <pic:blipFill>
-                    <a:blip r:embed="rId19">
+                    <a:blip r:embed="rId20">
                       <a:extLst>
                         <a:ext uri="{28A0092B-C50C-407E-A947-70E740481C1C}">
                           <a14:useLocalDpi xmlns:a14="http://schemas.microsoft.com/office/drawing/2010/main" val="0"/>
@@ -5270,6 +6040,7 @@
         </w:rPr>
         <w:t xml:space="preserve">לאחר מכן נבדוק מה ה </w:t>
       </w:r>
+      <w:proofErr w:type="spellStart"/>
       <w:r>
         <w:rPr>
           <w:rFonts w:asciiTheme="minorBidi" w:hAnsiTheme="minorBidi" w:cs="Arial"/>
@@ -5278,14 +6049,33 @@
         </w:rPr>
         <w:t>ip</w:t>
       </w:r>
-      <w:r>
-        <w:rPr>
-          <w:rFonts w:asciiTheme="minorBidi" w:hAnsiTheme="minorBidi" w:cs="Arial" w:hint="cs"/>
-          <w:sz w:val="28"/>
-          <w:szCs w:val="28"/>
-          <w:rtl/>
-        </w:rPr>
-        <w:t xml:space="preserve"> שעליו רץ השרת:</w:t>
+      <w:proofErr w:type="spellEnd"/>
+      <w:r>
+        <w:rPr>
+          <w:rFonts w:asciiTheme="minorBidi" w:hAnsiTheme="minorBidi" w:cs="Arial" w:hint="cs"/>
+          <w:sz w:val="28"/>
+          <w:szCs w:val="28"/>
+          <w:rtl/>
+        </w:rPr>
+        <w:t xml:space="preserve"> ש</w:t>
+      </w:r>
+      <w:r>
+        <w:rPr>
+          <w:rFonts w:asciiTheme="minorBidi" w:hAnsiTheme="minorBidi" w:cs="Arial" w:hint="cs"/>
+          <w:sz w:val="28"/>
+          <w:szCs w:val="28"/>
+          <w:rtl/>
+        </w:rPr>
+        <w:t>ל המכונה עליה</w:t>
+      </w:r>
+      <w:r>
+        <w:rPr>
+          <w:rFonts w:asciiTheme="minorBidi" w:hAnsiTheme="minorBidi" w:cs="Arial" w:hint="cs"/>
+          <w:sz w:val="28"/>
+          <w:szCs w:val="28"/>
+          <w:rtl/>
+        </w:rPr>
+        <w:t xml:space="preserve"> רץ השרת:</w:t>
       </w:r>
     </w:p>
     <w:p>
@@ -5325,7 +6115,7 @@
           <w:szCs w:val="28"/>
         </w:rPr>
         <w:drawing>
-          <wp:anchor distT="0" distB="0" distL="114300" distR="114300" simplePos="0" relativeHeight="251662336" behindDoc="0" locked="0" layoutInCell="1" allowOverlap="1">
+          <wp:anchor distT="0" distB="0" distL="114300" distR="114300" simplePos="0" relativeHeight="251662848" behindDoc="0" locked="0" layoutInCell="1" allowOverlap="1">
             <wp:simplePos x="0" y="0"/>
             <wp:positionH relativeFrom="column">
               <wp:posOffset>1988</wp:posOffset>
@@ -5350,7 +6140,7 @@
                     </pic:cNvPicPr>
                   </pic:nvPicPr>
                   <pic:blipFill>
-                    <a:blip r:embed="rId20" cstate="print">
+                    <a:blip r:embed="rId21" cstate="print">
                       <a:extLst>
                         <a:ext uri="{28A0092B-C50C-407E-A947-70E740481C1C}">
                           <a14:useLocalDpi xmlns:a14="http://schemas.microsoft.com/office/drawing/2010/main" val="0"/>
@@ -5394,7 +6184,27 @@
           <w:szCs w:val="28"/>
           <w:rtl/>
         </w:rPr>
-        <w:t>ובדפדפן הלקוח נגדיר את הגדרות הפרוקסי בצורה זו:</w:t>
+        <w:t xml:space="preserve">ובדפדפן הלקוח נגדיר את הגדרות </w:t>
+      </w:r>
+      <w:proofErr w:type="spellStart"/>
+      <w:r>
+        <w:rPr>
+          <w:rFonts w:asciiTheme="minorBidi" w:hAnsiTheme="minorBidi" w:cs="Arial" w:hint="cs"/>
+          <w:sz w:val="28"/>
+          <w:szCs w:val="28"/>
+          <w:rtl/>
+        </w:rPr>
+        <w:t>הפרוקסי</w:t>
+      </w:r>
+      <w:proofErr w:type="spellEnd"/>
+      <w:r>
+        <w:rPr>
+          <w:rFonts w:asciiTheme="minorBidi" w:hAnsiTheme="minorBidi" w:cs="Arial" w:hint="cs"/>
+          <w:sz w:val="28"/>
+          <w:szCs w:val="28"/>
+          <w:rtl/>
+        </w:rPr>
+        <w:t xml:space="preserve"> בצורה זו:</w:t>
       </w:r>
     </w:p>
     <w:p>
@@ -5521,7 +6331,27 @@
           <w:szCs w:val="28"/>
           <w:rtl/>
         </w:rPr>
-        <w:t xml:space="preserve"> מסויים:</w:t>
+        <w:t xml:space="preserve"> </w:t>
+      </w:r>
+      <w:proofErr w:type="spellStart"/>
+      <w:r>
+        <w:rPr>
+          <w:rFonts w:asciiTheme="minorBidi" w:hAnsiTheme="minorBidi" w:cs="Arial" w:hint="cs"/>
+          <w:sz w:val="28"/>
+          <w:szCs w:val="28"/>
+          <w:rtl/>
+        </w:rPr>
+        <w:t>מסויים</w:t>
+      </w:r>
+      <w:proofErr w:type="spellEnd"/>
+      <w:r>
+        <w:rPr>
+          <w:rFonts w:asciiTheme="minorBidi" w:hAnsiTheme="minorBidi" w:cs="Arial" w:hint="cs"/>
+          <w:sz w:val="28"/>
+          <w:szCs w:val="28"/>
+          <w:rtl/>
+        </w:rPr>
+        <w:t>:</w:t>
       </w:r>
     </w:p>
     <w:p>
@@ -5538,7 +6368,7 @@
           <w:noProof/>
         </w:rPr>
         <w:drawing>
-          <wp:anchor distT="0" distB="0" distL="114300" distR="114300" simplePos="0" relativeHeight="251664384" behindDoc="0" locked="0" layoutInCell="1" allowOverlap="1">
+          <wp:anchor distT="0" distB="0" distL="114300" distR="114300" simplePos="0" relativeHeight="251664896" behindDoc="0" locked="0" layoutInCell="1" allowOverlap="1">
             <wp:simplePos x="0" y="0"/>
             <wp:positionH relativeFrom="column">
               <wp:posOffset>-5963</wp:posOffset>
@@ -5550,200 +6380,6 @@
             <wp:effectExtent l="0" t="0" r="2540" b="5080"/>
             <wp:wrapNone/>
             <wp:docPr id="27" name="תמונה 27"/>
-            <wp:cNvGraphicFramePr>
-              <a:graphicFrameLocks xmlns:a="http://schemas.openxmlformats.org/drawingml/2006/main" noChangeAspect="1"/>
-            </wp:cNvGraphicFramePr>
-            <a:graphic xmlns:a="http://schemas.openxmlformats.org/drawingml/2006/main">
-              <a:graphicData uri="http://schemas.openxmlformats.org/drawingml/2006/picture">
-                <pic:pic xmlns:pic="http://schemas.openxmlformats.org/drawingml/2006/picture">
-                  <pic:nvPicPr>
-                    <pic:cNvPr id="1" name=""/>
-                    <pic:cNvPicPr/>
-                  </pic:nvPicPr>
-                  <pic:blipFill>
-                    <a:blip r:embed="rId21" cstate="print">
-                      <a:extLst>
-                        <a:ext uri="{28A0092B-C50C-407E-A947-70E740481C1C}">
-                          <a14:useLocalDpi xmlns:a14="http://schemas.microsoft.com/office/drawing/2010/main" val="0"/>
-                        </a:ext>
-                      </a:extLst>
-                    </a:blip>
-                    <a:stretch>
-                      <a:fillRect/>
-                    </a:stretch>
-                  </pic:blipFill>
-                  <pic:spPr>
-                    <a:xfrm>
-                      <a:off x="0" y="0"/>
-                      <a:ext cx="5274310" cy="2966720"/>
-                    </a:xfrm>
-                    <a:prstGeom prst="rect">
-                      <a:avLst/>
-                    </a:prstGeom>
-                  </pic:spPr>
-                </pic:pic>
-              </a:graphicData>
-            </a:graphic>
-            <wp14:sizeRelH relativeFrom="page">
-              <wp14:pctWidth>0</wp14:pctWidth>
-            </wp14:sizeRelH>
-            <wp14:sizeRelV relativeFrom="page">
-              <wp14:pctHeight>0</wp14:pctHeight>
-            </wp14:sizeRelV>
-          </wp:anchor>
-        </w:drawing>
-      </w:r>
-    </w:p>
-    <w:p>
-      <w:pPr>
-        <w:rPr>
-          <w:rFonts w:asciiTheme="minorBidi" w:hAnsiTheme="minorBidi" w:cs="Arial"/>
-          <w:sz w:val="28"/>
-          <w:szCs w:val="28"/>
-          <w:rtl/>
-        </w:rPr>
-      </w:pPr>
-    </w:p>
-    <w:p>
-      <w:pPr>
-        <w:rPr>
-          <w:rFonts w:asciiTheme="minorBidi" w:hAnsiTheme="minorBidi" w:cs="Arial"/>
-          <w:sz w:val="28"/>
-          <w:szCs w:val="28"/>
-          <w:rtl/>
-        </w:rPr>
-      </w:pPr>
-    </w:p>
-    <w:p>
-      <w:pPr>
-        <w:rPr>
-          <w:rFonts w:asciiTheme="minorBidi" w:hAnsiTheme="minorBidi" w:cs="Arial"/>
-          <w:sz w:val="28"/>
-          <w:szCs w:val="28"/>
-          <w:rtl/>
-        </w:rPr>
-      </w:pPr>
-    </w:p>
-    <w:p>
-      <w:pPr>
-        <w:rPr>
-          <w:rFonts w:asciiTheme="minorBidi" w:hAnsiTheme="minorBidi" w:cs="Arial"/>
-          <w:sz w:val="28"/>
-          <w:szCs w:val="28"/>
-          <w:rtl/>
-        </w:rPr>
-      </w:pPr>
-    </w:p>
-    <w:p>
-      <w:pPr>
-        <w:rPr>
-          <w:rFonts w:asciiTheme="minorBidi" w:hAnsiTheme="minorBidi" w:cs="Arial"/>
-          <w:sz w:val="28"/>
-          <w:szCs w:val="28"/>
-          <w:rtl/>
-        </w:rPr>
-      </w:pPr>
-    </w:p>
-    <w:p>
-      <w:pPr>
-        <w:rPr>
-          <w:rFonts w:asciiTheme="minorBidi" w:hAnsiTheme="minorBidi" w:cs="Arial"/>
-          <w:sz w:val="28"/>
-          <w:szCs w:val="28"/>
-          <w:rtl/>
-        </w:rPr>
-      </w:pPr>
-    </w:p>
-    <w:p>
-      <w:pPr>
-        <w:rPr>
-          <w:rFonts w:asciiTheme="minorBidi" w:hAnsiTheme="minorBidi" w:cs="Arial"/>
-          <w:sz w:val="28"/>
-          <w:szCs w:val="28"/>
-          <w:rtl/>
-        </w:rPr>
-      </w:pPr>
-    </w:p>
-    <w:p>
-      <w:pPr>
-        <w:rPr>
-          <w:rFonts w:asciiTheme="minorBidi" w:hAnsiTheme="minorBidi" w:cs="Arial"/>
-          <w:sz w:val="28"/>
-          <w:szCs w:val="28"/>
-          <w:rtl/>
-        </w:rPr>
-      </w:pPr>
-    </w:p>
-    <w:p>
-      <w:pPr>
-        <w:rPr>
-          <w:rFonts w:asciiTheme="minorBidi" w:hAnsiTheme="minorBidi" w:cs="Arial"/>
-          <w:sz w:val="28"/>
-          <w:szCs w:val="28"/>
-          <w:rtl/>
-        </w:rPr>
-      </w:pPr>
-      <w:r>
-        <w:rPr>
-          <w:rFonts w:asciiTheme="minorBidi" w:hAnsiTheme="minorBidi" w:cs="Arial" w:hint="cs"/>
-          <w:sz w:val="28"/>
-          <w:szCs w:val="28"/>
-          <w:rtl/>
-        </w:rPr>
-        <w:t xml:space="preserve">וכפי שנשים לב, יתחיל תיעוד של בקשות ה </w:t>
-      </w:r>
-      <w:r>
-        <w:rPr>
-          <w:rFonts w:asciiTheme="minorBidi" w:hAnsiTheme="minorBidi" w:cs="Arial" w:hint="cs"/>
-          <w:sz w:val="28"/>
-          <w:szCs w:val="28"/>
-        </w:rPr>
-        <w:t>GET</w:t>
-      </w:r>
-      <w:r>
-        <w:rPr>
-          <w:rFonts w:asciiTheme="minorBidi" w:hAnsiTheme="minorBidi" w:cs="Arial" w:hint="cs"/>
-          <w:sz w:val="28"/>
-          <w:szCs w:val="28"/>
-          <w:rtl/>
-        </w:rPr>
-        <w:t xml:space="preserve"> בקובץ </w:t>
-      </w:r>
-      <w:r>
-        <w:rPr>
-          <w:rFonts w:asciiTheme="minorBidi" w:hAnsiTheme="minorBidi" w:cs="Arial"/>
-          <w:sz w:val="28"/>
-          <w:szCs w:val="28"/>
-        </w:rPr>
-        <w:t>virus_block_log.txt</w:t>
-      </w:r>
-    </w:p>
-    <w:p>
-      <w:pPr>
-        <w:rPr>
-          <w:rFonts w:asciiTheme="minorBidi" w:hAnsiTheme="minorBidi" w:cs="Arial"/>
-          <w:sz w:val="28"/>
-          <w:szCs w:val="28"/>
-          <w:rtl/>
-        </w:rPr>
-      </w:pPr>
-      <w:r>
-        <w:rPr>
-          <w:noProof/>
-        </w:rPr>
-        <w:drawing>
-          <wp:anchor distT="0" distB="0" distL="114300" distR="114300" simplePos="0" relativeHeight="251663360" behindDoc="0" locked="0" layoutInCell="1" allowOverlap="1">
-            <wp:simplePos x="0" y="0"/>
-            <wp:positionH relativeFrom="column">
-              <wp:posOffset>-5963</wp:posOffset>
-            </wp:positionH>
-            <wp:positionV relativeFrom="paragraph">
-              <wp:posOffset>248</wp:posOffset>
-            </wp:positionV>
-            <wp:extent cx="5274310" cy="2966720"/>
-            <wp:effectExtent l="0" t="0" r="2540" b="5080"/>
-            <wp:wrapNone/>
-            <wp:docPr id="22" name="תמונה 22"/>
             <wp:cNvGraphicFramePr>
               <a:graphicFrameLocks xmlns:a="http://schemas.openxmlformats.org/drawingml/2006/main" noChangeAspect="1"/>
             </wp:cNvGraphicFramePr>
@@ -5884,6 +6520,200 @@
           <w:szCs w:val="28"/>
           <w:rtl/>
         </w:rPr>
+        <w:t xml:space="preserve">וכפי שנשים לב, יתחיל תיעוד של בקשות ה </w:t>
+      </w:r>
+      <w:r>
+        <w:rPr>
+          <w:rFonts w:asciiTheme="minorBidi" w:hAnsiTheme="minorBidi" w:cs="Arial" w:hint="cs"/>
+          <w:sz w:val="28"/>
+          <w:szCs w:val="28"/>
+        </w:rPr>
+        <w:t>GET</w:t>
+      </w:r>
+      <w:r>
+        <w:rPr>
+          <w:rFonts w:asciiTheme="minorBidi" w:hAnsiTheme="minorBidi" w:cs="Arial" w:hint="cs"/>
+          <w:sz w:val="28"/>
+          <w:szCs w:val="28"/>
+          <w:rtl/>
+        </w:rPr>
+        <w:t xml:space="preserve"> בקובץ </w:t>
+      </w:r>
+      <w:r>
+        <w:rPr>
+          <w:rFonts w:asciiTheme="minorBidi" w:hAnsiTheme="minorBidi" w:cs="Arial"/>
+          <w:sz w:val="28"/>
+          <w:szCs w:val="28"/>
+        </w:rPr>
+        <w:t>virus_block_log.txt</w:t>
+      </w:r>
+    </w:p>
+    <w:p>
+      <w:pPr>
+        <w:rPr>
+          <w:rFonts w:asciiTheme="minorBidi" w:hAnsiTheme="minorBidi" w:cs="Arial"/>
+          <w:sz w:val="28"/>
+          <w:szCs w:val="28"/>
+          <w:rtl/>
+        </w:rPr>
+      </w:pPr>
+      <w:r>
+        <w:rPr>
+          <w:noProof/>
+        </w:rPr>
+        <w:drawing>
+          <wp:anchor distT="0" distB="0" distL="114300" distR="114300" simplePos="0" relativeHeight="251663872" behindDoc="0" locked="0" layoutInCell="1" allowOverlap="1">
+            <wp:simplePos x="0" y="0"/>
+            <wp:positionH relativeFrom="column">
+              <wp:posOffset>-5963</wp:posOffset>
+            </wp:positionH>
+            <wp:positionV relativeFrom="paragraph">
+              <wp:posOffset>248</wp:posOffset>
+            </wp:positionV>
+            <wp:extent cx="5274310" cy="2966720"/>
+            <wp:effectExtent l="0" t="0" r="2540" b="5080"/>
+            <wp:wrapNone/>
+            <wp:docPr id="22" name="תמונה 22"/>
+            <wp:cNvGraphicFramePr>
+              <a:graphicFrameLocks xmlns:a="http://schemas.openxmlformats.org/drawingml/2006/main" noChangeAspect="1"/>
+            </wp:cNvGraphicFramePr>
+            <a:graphic xmlns:a="http://schemas.openxmlformats.org/drawingml/2006/main">
+              <a:graphicData uri="http://schemas.openxmlformats.org/drawingml/2006/picture">
+                <pic:pic xmlns:pic="http://schemas.openxmlformats.org/drawingml/2006/picture">
+                  <pic:nvPicPr>
+                    <pic:cNvPr id="1" name=""/>
+                    <pic:cNvPicPr/>
+                  </pic:nvPicPr>
+                  <pic:blipFill>
+                    <a:blip r:embed="rId23" cstate="print">
+                      <a:extLst>
+                        <a:ext uri="{28A0092B-C50C-407E-A947-70E740481C1C}">
+                          <a14:useLocalDpi xmlns:a14="http://schemas.microsoft.com/office/drawing/2010/main" val="0"/>
+                        </a:ext>
+                      </a:extLst>
+                    </a:blip>
+                    <a:stretch>
+                      <a:fillRect/>
+                    </a:stretch>
+                  </pic:blipFill>
+                  <pic:spPr>
+                    <a:xfrm>
+                      <a:off x="0" y="0"/>
+                      <a:ext cx="5274310" cy="2966720"/>
+                    </a:xfrm>
+                    <a:prstGeom prst="rect">
+                      <a:avLst/>
+                    </a:prstGeom>
+                  </pic:spPr>
+                </pic:pic>
+              </a:graphicData>
+            </a:graphic>
+            <wp14:sizeRelH relativeFrom="page">
+              <wp14:pctWidth>0</wp14:pctWidth>
+            </wp14:sizeRelH>
+            <wp14:sizeRelV relativeFrom="page">
+              <wp14:pctHeight>0</wp14:pctHeight>
+            </wp14:sizeRelV>
+          </wp:anchor>
+        </w:drawing>
+      </w:r>
+    </w:p>
+    <w:p>
+      <w:pPr>
+        <w:rPr>
+          <w:rFonts w:asciiTheme="minorBidi" w:hAnsiTheme="minorBidi" w:cs="Arial"/>
+          <w:sz w:val="28"/>
+          <w:szCs w:val="28"/>
+          <w:rtl/>
+        </w:rPr>
+      </w:pPr>
+    </w:p>
+    <w:p>
+      <w:pPr>
+        <w:rPr>
+          <w:rFonts w:asciiTheme="minorBidi" w:hAnsiTheme="minorBidi" w:cs="Arial"/>
+          <w:sz w:val="28"/>
+          <w:szCs w:val="28"/>
+          <w:rtl/>
+        </w:rPr>
+      </w:pPr>
+    </w:p>
+    <w:p>
+      <w:pPr>
+        <w:rPr>
+          <w:rFonts w:asciiTheme="minorBidi" w:hAnsiTheme="minorBidi" w:cs="Arial"/>
+          <w:sz w:val="28"/>
+          <w:szCs w:val="28"/>
+          <w:rtl/>
+        </w:rPr>
+      </w:pPr>
+    </w:p>
+    <w:p>
+      <w:pPr>
+        <w:rPr>
+          <w:rFonts w:asciiTheme="minorBidi" w:hAnsiTheme="minorBidi" w:cs="Arial"/>
+          <w:sz w:val="28"/>
+          <w:szCs w:val="28"/>
+          <w:rtl/>
+        </w:rPr>
+      </w:pPr>
+    </w:p>
+    <w:p>
+      <w:pPr>
+        <w:rPr>
+          <w:rFonts w:asciiTheme="minorBidi" w:hAnsiTheme="minorBidi" w:cs="Arial"/>
+          <w:sz w:val="28"/>
+          <w:szCs w:val="28"/>
+          <w:rtl/>
+        </w:rPr>
+      </w:pPr>
+    </w:p>
+    <w:p>
+      <w:pPr>
+        <w:rPr>
+          <w:rFonts w:asciiTheme="minorBidi" w:hAnsiTheme="minorBidi" w:cs="Arial"/>
+          <w:sz w:val="28"/>
+          <w:szCs w:val="28"/>
+          <w:rtl/>
+        </w:rPr>
+      </w:pPr>
+    </w:p>
+    <w:p>
+      <w:pPr>
+        <w:rPr>
+          <w:rFonts w:asciiTheme="minorBidi" w:hAnsiTheme="minorBidi" w:cs="Arial"/>
+          <w:sz w:val="28"/>
+          <w:szCs w:val="28"/>
+          <w:rtl/>
+        </w:rPr>
+      </w:pPr>
+    </w:p>
+    <w:p>
+      <w:pPr>
+        <w:rPr>
+          <w:rFonts w:asciiTheme="minorBidi" w:hAnsiTheme="minorBidi" w:cs="Arial"/>
+          <w:sz w:val="28"/>
+          <w:szCs w:val="28"/>
+          <w:rtl/>
+        </w:rPr>
+      </w:pPr>
+    </w:p>
+    <w:p>
+      <w:pPr>
+        <w:rPr>
+          <w:rFonts w:asciiTheme="minorBidi" w:hAnsiTheme="minorBidi" w:cs="Arial"/>
+          <w:sz w:val="28"/>
+          <w:szCs w:val="28"/>
+          <w:rtl/>
+        </w:rPr>
+      </w:pPr>
+      <w:r>
+        <w:rPr>
+          <w:rFonts w:asciiTheme="minorBidi" w:hAnsiTheme="minorBidi" w:cs="Arial" w:hint="cs"/>
+          <w:sz w:val="28"/>
+          <w:szCs w:val="28"/>
+          <w:rtl/>
+        </w:rPr>
         <w:t xml:space="preserve">אם ננסה להוריד כעת את </w:t>
       </w:r>
       <w:r>
@@ -5980,7 +6810,7 @@
           <w:szCs w:val="28"/>
         </w:rPr>
         <w:drawing>
-          <wp:anchor distT="0" distB="0" distL="114300" distR="114300" simplePos="0" relativeHeight="251665408" behindDoc="0" locked="0" layoutInCell="1" allowOverlap="1">
+          <wp:anchor distT="0" distB="0" distL="114300" distR="114300" simplePos="0" relativeHeight="251665920" behindDoc="0" locked="0" layoutInCell="1" allowOverlap="1">
             <wp:simplePos x="0" y="0"/>
             <wp:positionH relativeFrom="column">
               <wp:posOffset>9525</wp:posOffset>
@@ -6000,185 +6830,6 @@
                 <pic:pic xmlns:pic="http://schemas.openxmlformats.org/drawingml/2006/picture">
                   <pic:nvPicPr>
                     <pic:cNvPr id="0" name="Picture 11"/>
-                    <pic:cNvPicPr>
-                      <a:picLocks noChangeAspect="1" noChangeArrowheads="1"/>
-                    </pic:cNvPicPr>
-                  </pic:nvPicPr>
-                  <pic:blipFill>
-                    <a:blip r:embed="rId23" cstate="print">
-                      <a:extLst>
-                        <a:ext uri="{28A0092B-C50C-407E-A947-70E740481C1C}">
-                          <a14:useLocalDpi xmlns:a14="http://schemas.microsoft.com/office/drawing/2010/main" val="0"/>
-                        </a:ext>
-                      </a:extLst>
-                    </a:blip>
-                    <a:srcRect/>
-                    <a:stretch>
-                      <a:fillRect/>
-                    </a:stretch>
-                  </pic:blipFill>
-                  <pic:spPr bwMode="auto">
-                    <a:xfrm>
-                      <a:off x="0" y="0"/>
-                      <a:ext cx="5263515" cy="2966085"/>
-                    </a:xfrm>
-                    <a:prstGeom prst="rect">
-                      <a:avLst/>
-                    </a:prstGeom>
-                    <a:noFill/>
-                    <a:ln>
-                      <a:noFill/>
-                    </a:ln>
-                  </pic:spPr>
-                </pic:pic>
-              </a:graphicData>
-            </a:graphic>
-            <wp14:sizeRelH relativeFrom="page">
-              <wp14:pctWidth>0</wp14:pctWidth>
-            </wp14:sizeRelH>
-            <wp14:sizeRelV relativeFrom="page">
-              <wp14:pctHeight>0</wp14:pctHeight>
-            </wp14:sizeRelV>
-          </wp:anchor>
-        </w:drawing>
-      </w:r>
-    </w:p>
-    <w:p>
-      <w:pPr>
-        <w:rPr>
-          <w:rFonts w:asciiTheme="minorBidi" w:hAnsiTheme="minorBidi" w:cs="Arial"/>
-          <w:sz w:val="28"/>
-          <w:szCs w:val="28"/>
-          <w:rtl/>
-        </w:rPr>
-      </w:pPr>
-    </w:p>
-    <w:p>
-      <w:pPr>
-        <w:rPr>
-          <w:rFonts w:asciiTheme="minorBidi" w:hAnsiTheme="minorBidi" w:cs="Arial"/>
-          <w:sz w:val="28"/>
-          <w:szCs w:val="28"/>
-          <w:rtl/>
-        </w:rPr>
-      </w:pPr>
-    </w:p>
-    <w:p>
-      <w:pPr>
-        <w:rPr>
-          <w:rFonts w:asciiTheme="minorBidi" w:hAnsiTheme="minorBidi" w:cs="Arial"/>
-          <w:sz w:val="28"/>
-          <w:szCs w:val="28"/>
-          <w:rtl/>
-        </w:rPr>
-      </w:pPr>
-    </w:p>
-    <w:p>
-      <w:pPr>
-        <w:rPr>
-          <w:rFonts w:asciiTheme="minorBidi" w:hAnsiTheme="minorBidi" w:cs="Arial"/>
-          <w:sz w:val="28"/>
-          <w:szCs w:val="28"/>
-          <w:rtl/>
-        </w:rPr>
-      </w:pPr>
-    </w:p>
-    <w:p>
-      <w:pPr>
-        <w:rPr>
-          <w:rFonts w:asciiTheme="minorBidi" w:hAnsiTheme="minorBidi" w:cs="Arial"/>
-          <w:sz w:val="28"/>
-          <w:szCs w:val="28"/>
-          <w:rtl/>
-        </w:rPr>
-      </w:pPr>
-    </w:p>
-    <w:p>
-      <w:pPr>
-        <w:rPr>
-          <w:rFonts w:asciiTheme="minorBidi" w:hAnsiTheme="minorBidi" w:cs="Arial"/>
-          <w:sz w:val="28"/>
-          <w:szCs w:val="28"/>
-          <w:rtl/>
-        </w:rPr>
-      </w:pPr>
-    </w:p>
-    <w:p>
-      <w:pPr>
-        <w:rPr>
-          <w:rFonts w:asciiTheme="minorBidi" w:hAnsiTheme="minorBidi" w:cs="Arial"/>
-          <w:sz w:val="28"/>
-          <w:szCs w:val="28"/>
-          <w:rtl/>
-        </w:rPr>
-      </w:pPr>
-    </w:p>
-    <w:p>
-      <w:pPr>
-        <w:rPr>
-          <w:rFonts w:asciiTheme="minorBidi" w:hAnsiTheme="minorBidi" w:cs="Arial"/>
-          <w:sz w:val="28"/>
-          <w:szCs w:val="28"/>
-          <w:rtl/>
-        </w:rPr>
-      </w:pPr>
-    </w:p>
-    <w:p>
-      <w:pPr>
-        <w:rPr>
-          <w:rFonts w:asciiTheme="minorBidi" w:hAnsiTheme="minorBidi" w:cs="Arial"/>
-          <w:sz w:val="28"/>
-          <w:szCs w:val="28"/>
-          <w:rtl/>
-        </w:rPr>
-      </w:pPr>
-      <w:r>
-        <w:rPr>
-          <w:rFonts w:asciiTheme="minorBidi" w:hAnsiTheme="minorBidi" w:cs="Arial" w:hint="cs"/>
-          <w:sz w:val="28"/>
-          <w:szCs w:val="28"/>
-          <w:rtl/>
-        </w:rPr>
-        <w:t>בנוסף, אנו נראה תיעוד של ניסיון ההורדה:</w:t>
-      </w:r>
-    </w:p>
-    <w:p>
-      <w:pPr>
-        <w:rPr>
-          <w:rFonts w:asciiTheme="minorBidi" w:hAnsiTheme="minorBidi" w:cs="Arial"/>
-          <w:sz w:val="28"/>
-          <w:szCs w:val="28"/>
-          <w:rtl/>
-        </w:rPr>
-      </w:pPr>
-      <w:r>
-        <w:rPr>
-          <w:rFonts w:asciiTheme="minorBidi" w:hAnsiTheme="minorBidi" w:cs="Arial"/>
-          <w:noProof/>
-          <w:sz w:val="28"/>
-          <w:szCs w:val="28"/>
-        </w:rPr>
-        <w:drawing>
-          <wp:anchor distT="0" distB="0" distL="114300" distR="114300" simplePos="0" relativeHeight="251666432" behindDoc="0" locked="0" layoutInCell="1" allowOverlap="1">
-            <wp:simplePos x="0" y="0"/>
-            <wp:positionH relativeFrom="column">
-              <wp:posOffset>9939</wp:posOffset>
-            </wp:positionH>
-            <wp:positionV relativeFrom="paragraph">
-              <wp:posOffset>3838</wp:posOffset>
-            </wp:positionV>
-            <wp:extent cx="5263515" cy="2966085"/>
-            <wp:effectExtent l="0" t="0" r="0" b="5715"/>
-            <wp:wrapNone/>
-            <wp:docPr id="28" name="תמונה 28"/>
-            <wp:cNvGraphicFramePr>
-              <a:graphicFrameLocks xmlns:a="http://schemas.openxmlformats.org/drawingml/2006/main" noChangeAspect="1"/>
-            </wp:cNvGraphicFramePr>
-            <a:graphic xmlns:a="http://schemas.openxmlformats.org/drawingml/2006/main">
-              <a:graphicData uri="http://schemas.openxmlformats.org/drawingml/2006/picture">
-                <pic:pic xmlns:pic="http://schemas.openxmlformats.org/drawingml/2006/picture">
-                  <pic:nvPicPr>
-                    <pic:cNvPr id="0" name="Picture 12"/>
                     <pic:cNvPicPr>
                       <a:picLocks noChangeAspect="1" noChangeArrowheads="1"/>
                     </pic:cNvPicPr>
@@ -6311,100 +6962,45 @@
           <w:rtl/>
         </w:rPr>
       </w:pPr>
-    </w:p>
-    <w:p>
-      <w:pPr>
-        <w:rPr>
-          <w:rFonts w:asciiTheme="minorBidi" w:hAnsiTheme="minorBidi" w:cs="Arial"/>
-          <w:sz w:val="28"/>
-          <w:szCs w:val="28"/>
-          <w:rtl/>
-        </w:rPr>
-      </w:pPr>
-    </w:p>
-    <w:p>
-      <w:pPr>
-        <w:rPr>
-          <w:rFonts w:asciiTheme="minorBidi" w:hAnsiTheme="minorBidi" w:cs="Arial"/>
-          <w:sz w:val="28"/>
-          <w:szCs w:val="28"/>
-          <w:rtl/>
-        </w:rPr>
-      </w:pPr>
-    </w:p>
-    <w:p>
-      <w:pPr>
-        <w:rPr>
-          <w:rFonts w:asciiTheme="minorBidi" w:hAnsiTheme="minorBidi" w:cs="Arial"/>
-          <w:sz w:val="28"/>
-          <w:szCs w:val="28"/>
-          <w:rtl/>
-        </w:rPr>
-      </w:pPr>
-    </w:p>
-    <w:p>
-      <w:pPr>
-        <w:rPr>
-          <w:rFonts w:asciiTheme="minorBidi" w:hAnsiTheme="minorBidi" w:cs="Arial"/>
-          <w:sz w:val="28"/>
-          <w:szCs w:val="28"/>
-          <w:rtl/>
-        </w:rPr>
-      </w:pPr>
-      <w:r>
-        <w:rPr>
-          <w:rFonts w:asciiTheme="minorBidi" w:hAnsiTheme="minorBidi" w:cs="Arial" w:hint="cs"/>
-          <w:sz w:val="28"/>
-          <w:szCs w:val="28"/>
-          <w:rtl/>
-        </w:rPr>
-        <w:lastRenderedPageBreak/>
-        <w:t xml:space="preserve">לעומת זאת, אם ננסה להוריד את </w:t>
-      </w:r>
-      <w:r>
-        <w:rPr>
-          <w:rFonts w:asciiTheme="minorBidi" w:hAnsiTheme="minorBidi" w:cs="Arial"/>
-          <w:sz w:val="28"/>
-          <w:szCs w:val="28"/>
-        </w:rPr>
-        <w:t>WGET Example</w:t>
-      </w:r>
-      <w:r>
-        <w:rPr>
-          <w:rFonts w:asciiTheme="minorBidi" w:hAnsiTheme="minorBidi" w:cs="Arial" w:hint="cs"/>
-          <w:sz w:val="28"/>
-          <w:szCs w:val="28"/>
-          <w:rtl/>
-        </w:rPr>
-        <w:t>:</w:t>
-      </w:r>
-    </w:p>
-    <w:p>
-      <w:pPr>
-        <w:rPr>
-          <w:rFonts w:asciiTheme="minorBidi" w:hAnsiTheme="minorBidi" w:cs="Arial"/>
-          <w:sz w:val="28"/>
-          <w:szCs w:val="28"/>
-          <w:rtl/>
-        </w:rPr>
-      </w:pPr>
-      <w:r>
-        <w:rPr>
+      <w:r>
+        <w:rPr>
+          <w:rFonts w:asciiTheme="minorBidi" w:hAnsiTheme="minorBidi" w:cs="Arial" w:hint="cs"/>
+          <w:sz w:val="28"/>
+          <w:szCs w:val="28"/>
+          <w:rtl/>
+        </w:rPr>
+        <w:t>בנוסף, אנו נראה תיעוד של ניסיון ההורדה:</w:t>
+      </w:r>
+    </w:p>
+    <w:p>
+      <w:pPr>
+        <w:rPr>
+          <w:rFonts w:asciiTheme="minorBidi" w:hAnsiTheme="minorBidi" w:cs="Arial"/>
+          <w:sz w:val="28"/>
+          <w:szCs w:val="28"/>
+          <w:rtl/>
+        </w:rPr>
+      </w:pPr>
+      <w:r>
+        <w:rPr>
+          <w:rFonts w:asciiTheme="minorBidi" w:hAnsiTheme="minorBidi" w:cs="Arial"/>
           <w:noProof/>
+          <w:sz w:val="28"/>
+          <w:szCs w:val="28"/>
         </w:rPr>
         <w:drawing>
-          <wp:anchor distT="0" distB="0" distL="114300" distR="114300" simplePos="0" relativeHeight="251667456" behindDoc="0" locked="0" layoutInCell="1" allowOverlap="1">
+          <wp:anchor distT="0" distB="0" distL="114300" distR="114300" simplePos="0" relativeHeight="251666944" behindDoc="0" locked="0" layoutInCell="1" allowOverlap="1">
             <wp:simplePos x="0" y="0"/>
             <wp:positionH relativeFrom="column">
-              <wp:posOffset>-5963</wp:posOffset>
+              <wp:posOffset>9939</wp:posOffset>
             </wp:positionH>
             <wp:positionV relativeFrom="paragraph">
-              <wp:posOffset>3810</wp:posOffset>
+              <wp:posOffset>3838</wp:posOffset>
             </wp:positionV>
-            <wp:extent cx="5274310" cy="2966720"/>
-            <wp:effectExtent l="0" t="0" r="2540" b="5080"/>
+            <wp:extent cx="5263515" cy="2966085"/>
+            <wp:effectExtent l="0" t="0" r="0" b="5715"/>
             <wp:wrapNone/>
-            <wp:docPr id="31" name="תמונה 31"/>
+            <wp:docPr id="28" name="תמונה 28"/>
             <wp:cNvGraphicFramePr>
               <a:graphicFrameLocks xmlns:a="http://schemas.openxmlformats.org/drawingml/2006/main" noChangeAspect="1"/>
             </wp:cNvGraphicFramePr>
@@ -6412,8 +7008,10 @@
               <a:graphicData uri="http://schemas.openxmlformats.org/drawingml/2006/picture">
                 <pic:pic xmlns:pic="http://schemas.openxmlformats.org/drawingml/2006/picture">
                   <pic:nvPicPr>
-                    <pic:cNvPr id="1" name=""/>
-                    <pic:cNvPicPr/>
+                    <pic:cNvPr id="0" name="Picture 12"/>
+                    <pic:cNvPicPr>
+                      <a:picLocks noChangeAspect="1" noChangeArrowheads="1"/>
+                    </pic:cNvPicPr>
                   </pic:nvPicPr>
                   <pic:blipFill>
                     <a:blip r:embed="rId25" cstate="print">
@@ -6423,18 +7021,23 @@
                         </a:ext>
                       </a:extLst>
                     </a:blip>
+                    <a:srcRect/>
                     <a:stretch>
                       <a:fillRect/>
                     </a:stretch>
                   </pic:blipFill>
-                  <pic:spPr>
+                  <pic:spPr bwMode="auto">
                     <a:xfrm>
                       <a:off x="0" y="0"/>
-                      <a:ext cx="5274310" cy="2966720"/>
+                      <a:ext cx="5263515" cy="2966085"/>
                     </a:xfrm>
                     <a:prstGeom prst="rect">
                       <a:avLst/>
                     </a:prstGeom>
+                    <a:noFill/>
+                    <a:ln>
+                      <a:noFill/>
+                    </a:ln>
                   </pic:spPr>
                 </pic:pic>
               </a:graphicData>
@@ -6538,14 +7141,72 @@
           <w:rtl/>
         </w:rPr>
       </w:pPr>
-      <w:r>
-        <w:rPr>
-          <w:rFonts w:asciiTheme="minorBidi" w:hAnsiTheme="minorBidi" w:cs="Arial" w:hint="cs"/>
-          <w:sz w:val="28"/>
-          <w:szCs w:val="28"/>
-          <w:rtl/>
-        </w:rPr>
-        <w:t>ופעולה זו תתועד כפעולה בטוחה:</w:t>
+    </w:p>
+    <w:p>
+      <w:pPr>
+        <w:rPr>
+          <w:rFonts w:asciiTheme="minorBidi" w:hAnsiTheme="minorBidi" w:cs="Arial"/>
+          <w:sz w:val="28"/>
+          <w:szCs w:val="28"/>
+          <w:rtl/>
+        </w:rPr>
+      </w:pPr>
+    </w:p>
+    <w:p>
+      <w:pPr>
+        <w:rPr>
+          <w:rFonts w:asciiTheme="minorBidi" w:hAnsiTheme="minorBidi" w:cs="Arial"/>
+          <w:sz w:val="28"/>
+          <w:szCs w:val="28"/>
+          <w:rtl/>
+        </w:rPr>
+      </w:pPr>
+    </w:p>
+    <w:p>
+      <w:pPr>
+        <w:rPr>
+          <w:rFonts w:asciiTheme="minorBidi" w:hAnsiTheme="minorBidi" w:cs="Arial"/>
+          <w:sz w:val="28"/>
+          <w:szCs w:val="28"/>
+          <w:rtl/>
+        </w:rPr>
+      </w:pPr>
+    </w:p>
+    <w:p>
+      <w:pPr>
+        <w:rPr>
+          <w:rFonts w:asciiTheme="minorBidi" w:hAnsiTheme="minorBidi" w:cs="Arial"/>
+          <w:sz w:val="28"/>
+          <w:szCs w:val="28"/>
+          <w:rtl/>
+        </w:rPr>
+      </w:pPr>
+      <w:r>
+        <w:rPr>
+          <w:rFonts w:asciiTheme="minorBidi" w:hAnsiTheme="minorBidi" w:cs="Arial" w:hint="cs"/>
+          <w:sz w:val="28"/>
+          <w:szCs w:val="28"/>
+          <w:rtl/>
+        </w:rPr>
+        <w:lastRenderedPageBreak/>
+        <w:t xml:space="preserve">לעומת זאת, אם ננסה להוריד את </w:t>
+      </w:r>
+      <w:r>
+        <w:rPr>
+          <w:rFonts w:asciiTheme="minorBidi" w:hAnsiTheme="minorBidi" w:cs="Arial"/>
+          <w:sz w:val="28"/>
+          <w:szCs w:val="28"/>
+        </w:rPr>
+        <w:t>WGET Example</w:t>
+      </w:r>
+      <w:r>
+        <w:rPr>
+          <w:rFonts w:asciiTheme="minorBidi" w:hAnsiTheme="minorBidi" w:cs="Arial" w:hint="cs"/>
+          <w:sz w:val="28"/>
+          <w:szCs w:val="28"/>
+          <w:rtl/>
+        </w:rPr>
+        <w:t>:</w:t>
       </w:r>
     </w:p>
     <w:p>
@@ -6562,18 +7223,18 @@
           <w:noProof/>
         </w:rPr>
         <w:drawing>
-          <wp:anchor distT="0" distB="0" distL="114300" distR="114300" simplePos="0" relativeHeight="251659264" behindDoc="0" locked="0" layoutInCell="1" allowOverlap="1">
+          <wp:anchor distT="0" distB="0" distL="114300" distR="114300" simplePos="0" relativeHeight="251667968" behindDoc="0" locked="0" layoutInCell="1" allowOverlap="1">
             <wp:simplePos x="0" y="0"/>
             <wp:positionH relativeFrom="column">
-              <wp:posOffset>-13666</wp:posOffset>
+              <wp:posOffset>-5963</wp:posOffset>
             </wp:positionH>
             <wp:positionV relativeFrom="paragraph">
-              <wp:posOffset>63942</wp:posOffset>
+              <wp:posOffset>3810</wp:posOffset>
             </wp:positionV>
             <wp:extent cx="5274310" cy="2966720"/>
             <wp:effectExtent l="0" t="0" r="2540" b="5080"/>
             <wp:wrapNone/>
-            <wp:docPr id="30" name="תמונה 30"/>
+            <wp:docPr id="31" name="תמונה 31"/>
             <wp:cNvGraphicFramePr>
               <a:graphicFrameLocks xmlns:a="http://schemas.openxmlformats.org/drawingml/2006/main" noChangeAspect="1"/>
             </wp:cNvGraphicFramePr>
@@ -6707,6 +7368,175 @@
           <w:rtl/>
         </w:rPr>
       </w:pPr>
+      <w:r>
+        <w:rPr>
+          <w:rFonts w:asciiTheme="minorBidi" w:hAnsiTheme="minorBidi" w:cs="Arial" w:hint="cs"/>
+          <w:sz w:val="28"/>
+          <w:szCs w:val="28"/>
+          <w:rtl/>
+        </w:rPr>
+        <w:t>ופעולה זו תתועד כפעולה בטוחה:</w:t>
+      </w:r>
+    </w:p>
+    <w:p>
+      <w:pPr>
+        <w:rPr>
+          <w:rFonts w:asciiTheme="minorBidi" w:hAnsiTheme="minorBidi" w:cs="Arial"/>
+          <w:sz w:val="28"/>
+          <w:szCs w:val="28"/>
+          <w:rtl/>
+        </w:rPr>
+      </w:pPr>
+      <w:r>
+        <w:rPr>
+          <w:noProof/>
+        </w:rPr>
+        <w:drawing>
+          <wp:anchor distT="0" distB="0" distL="114300" distR="114300" simplePos="0" relativeHeight="251659776" behindDoc="0" locked="0" layoutInCell="1" allowOverlap="1">
+            <wp:simplePos x="0" y="0"/>
+            <wp:positionH relativeFrom="column">
+              <wp:posOffset>-13666</wp:posOffset>
+            </wp:positionH>
+            <wp:positionV relativeFrom="paragraph">
+              <wp:posOffset>63942</wp:posOffset>
+            </wp:positionV>
+            <wp:extent cx="5274310" cy="2966720"/>
+            <wp:effectExtent l="0" t="0" r="2540" b="5080"/>
+            <wp:wrapNone/>
+            <wp:docPr id="30" name="תמונה 30"/>
+            <wp:cNvGraphicFramePr>
+              <a:graphicFrameLocks xmlns:a="http://schemas.openxmlformats.org/drawingml/2006/main" noChangeAspect="1"/>
+            </wp:cNvGraphicFramePr>
+            <a:graphic xmlns:a="http://schemas.openxmlformats.org/drawingml/2006/main">
+              <a:graphicData uri="http://schemas.openxmlformats.org/drawingml/2006/picture">
+                <pic:pic xmlns:pic="http://schemas.openxmlformats.org/drawingml/2006/picture">
+                  <pic:nvPicPr>
+                    <pic:cNvPr id="1" name=""/>
+                    <pic:cNvPicPr/>
+                  </pic:nvPicPr>
+                  <pic:blipFill>
+                    <a:blip r:embed="rId27" cstate="print">
+                      <a:extLst>
+                        <a:ext uri="{28A0092B-C50C-407E-A947-70E740481C1C}">
+                          <a14:useLocalDpi xmlns:a14="http://schemas.microsoft.com/office/drawing/2010/main" val="0"/>
+                        </a:ext>
+                      </a:extLst>
+                    </a:blip>
+                    <a:stretch>
+                      <a:fillRect/>
+                    </a:stretch>
+                  </pic:blipFill>
+                  <pic:spPr>
+                    <a:xfrm>
+                      <a:off x="0" y="0"/>
+                      <a:ext cx="5274310" cy="2966720"/>
+                    </a:xfrm>
+                    <a:prstGeom prst="rect">
+                      <a:avLst/>
+                    </a:prstGeom>
+                  </pic:spPr>
+                </pic:pic>
+              </a:graphicData>
+            </a:graphic>
+            <wp14:sizeRelH relativeFrom="page">
+              <wp14:pctWidth>0</wp14:pctWidth>
+            </wp14:sizeRelH>
+            <wp14:sizeRelV relativeFrom="page">
+              <wp14:pctHeight>0</wp14:pctHeight>
+            </wp14:sizeRelV>
+          </wp:anchor>
+        </w:drawing>
+      </w:r>
+    </w:p>
+    <w:p>
+      <w:pPr>
+        <w:rPr>
+          <w:rFonts w:asciiTheme="minorBidi" w:hAnsiTheme="minorBidi" w:cs="Arial"/>
+          <w:sz w:val="28"/>
+          <w:szCs w:val="28"/>
+          <w:rtl/>
+        </w:rPr>
+      </w:pPr>
+    </w:p>
+    <w:p>
+      <w:pPr>
+        <w:rPr>
+          <w:rFonts w:asciiTheme="minorBidi" w:hAnsiTheme="minorBidi" w:cs="Arial"/>
+          <w:sz w:val="28"/>
+          <w:szCs w:val="28"/>
+          <w:rtl/>
+        </w:rPr>
+      </w:pPr>
+    </w:p>
+    <w:p>
+      <w:pPr>
+        <w:rPr>
+          <w:rFonts w:asciiTheme="minorBidi" w:hAnsiTheme="minorBidi" w:cs="Arial"/>
+          <w:sz w:val="28"/>
+          <w:szCs w:val="28"/>
+          <w:rtl/>
+        </w:rPr>
+      </w:pPr>
+    </w:p>
+    <w:p>
+      <w:pPr>
+        <w:rPr>
+          <w:rFonts w:asciiTheme="minorBidi" w:hAnsiTheme="minorBidi" w:cs="Arial"/>
+          <w:sz w:val="28"/>
+          <w:szCs w:val="28"/>
+          <w:rtl/>
+        </w:rPr>
+      </w:pPr>
+    </w:p>
+    <w:p>
+      <w:pPr>
+        <w:rPr>
+          <w:rFonts w:asciiTheme="minorBidi" w:hAnsiTheme="minorBidi" w:cs="Arial"/>
+          <w:sz w:val="28"/>
+          <w:szCs w:val="28"/>
+          <w:rtl/>
+        </w:rPr>
+      </w:pPr>
+    </w:p>
+    <w:p>
+      <w:pPr>
+        <w:rPr>
+          <w:rFonts w:asciiTheme="minorBidi" w:hAnsiTheme="minorBidi" w:cs="Arial"/>
+          <w:sz w:val="28"/>
+          <w:szCs w:val="28"/>
+          <w:rtl/>
+        </w:rPr>
+      </w:pPr>
+    </w:p>
+    <w:p>
+      <w:pPr>
+        <w:rPr>
+          <w:rFonts w:asciiTheme="minorBidi" w:hAnsiTheme="minorBidi" w:cs="Arial"/>
+          <w:sz w:val="28"/>
+          <w:szCs w:val="28"/>
+          <w:rtl/>
+        </w:rPr>
+      </w:pPr>
+    </w:p>
+    <w:p>
+      <w:pPr>
+        <w:rPr>
+          <w:rFonts w:asciiTheme="minorBidi" w:hAnsiTheme="minorBidi" w:cs="Arial"/>
+          <w:sz w:val="28"/>
+          <w:szCs w:val="28"/>
+          <w:rtl/>
+        </w:rPr>
+      </w:pPr>
+    </w:p>
+    <w:p>
+      <w:pPr>
+        <w:rPr>
+          <w:rFonts w:asciiTheme="minorBidi" w:hAnsiTheme="minorBidi" w:cs="Arial"/>
+          <w:sz w:val="28"/>
+          <w:szCs w:val="28"/>
+          <w:rtl/>
+        </w:rPr>
+      </w:pPr>
     </w:p>
     <w:p>
       <w:pPr>
@@ -6776,7 +7606,7 @@
     <w:p>
       <w:pPr>
         <w:rPr>
-          <w:rFonts w:asciiTheme="minorBidi" w:hAnsiTheme="minorBidi" w:cs="Arial" w:hint="cs"/>
+          <w:rFonts w:asciiTheme="minorBidi" w:hAnsiTheme="minorBidi" w:cs="Arial"/>
           <w:sz w:val="28"/>
           <w:szCs w:val="28"/>
           <w:rtl/>
@@ -6808,7 +7638,47 @@
           <w:szCs w:val="28"/>
           <w:rtl/>
         </w:rPr>
-        <w:t>הכלי מתממשק בצורה טובה לשרת אפאצ'י 2 במוד פרוקסי, פשוט להתקנה, וקל לתחזוקה שבאה לידי ביטוי בעדכונים לבסיס הנתונים שלו.</w:t>
+        <w:t xml:space="preserve">הכלי מתממשק בצורה טובה לשרת אפאצ'י 2 </w:t>
+      </w:r>
+      <w:proofErr w:type="spellStart"/>
+      <w:r>
+        <w:rPr>
+          <w:rFonts w:asciiTheme="minorBidi" w:hAnsiTheme="minorBidi" w:cs="Arial" w:hint="cs"/>
+          <w:sz w:val="28"/>
+          <w:szCs w:val="28"/>
+          <w:rtl/>
+        </w:rPr>
+        <w:t>במוד</w:t>
+      </w:r>
+      <w:proofErr w:type="spellEnd"/>
+      <w:r>
+        <w:rPr>
+          <w:rFonts w:asciiTheme="minorBidi" w:hAnsiTheme="minorBidi" w:cs="Arial" w:hint="cs"/>
+          <w:sz w:val="28"/>
+          <w:szCs w:val="28"/>
+          <w:rtl/>
+        </w:rPr>
+        <w:t xml:space="preserve"> </w:t>
+      </w:r>
+      <w:proofErr w:type="spellStart"/>
+      <w:r>
+        <w:rPr>
+          <w:rFonts w:asciiTheme="minorBidi" w:hAnsiTheme="minorBidi" w:cs="Arial" w:hint="cs"/>
+          <w:sz w:val="28"/>
+          <w:szCs w:val="28"/>
+          <w:rtl/>
+        </w:rPr>
+        <w:t>פרוקסי</w:t>
+      </w:r>
+      <w:proofErr w:type="spellEnd"/>
+      <w:r>
+        <w:rPr>
+          <w:rFonts w:asciiTheme="minorBidi" w:hAnsiTheme="minorBidi" w:cs="Arial" w:hint="cs"/>
+          <w:sz w:val="28"/>
+          <w:szCs w:val="28"/>
+          <w:rtl/>
+        </w:rPr>
+        <w:t>, פשוט להתקנה, וקל לתחזוקה שבאה לידי ביטוי בעדכונים לבסיס הנתונים שלו.</w:t>
       </w:r>
     </w:p>
     <w:p>
@@ -6875,7 +7745,7 @@
           <w:szCs w:val="28"/>
         </w:rPr>
       </w:pPr>
-      <w:hyperlink r:id="rId27" w:history="1">
+      <w:hyperlink r:id="rId28" w:history="1">
         <w:r>
           <w:rPr>
             <w:rStyle w:val="Hyperlink"/>
@@ -6917,7 +7787,47 @@
           <w:szCs w:val="28"/>
           <w:rtl/>
         </w:rPr>
-        <w:t xml:space="preserve">לצורך קינפוג שרת פרוקסי של אפאצ'י כשרת </w:t>
+        <w:t xml:space="preserve">לצורך </w:t>
+      </w:r>
+      <w:proofErr w:type="spellStart"/>
+      <w:r>
+        <w:rPr>
+          <w:rFonts w:asciiTheme="minorBidi" w:hAnsiTheme="minorBidi" w:cs="Arial" w:hint="cs"/>
+          <w:sz w:val="28"/>
+          <w:szCs w:val="28"/>
+          <w:rtl/>
+        </w:rPr>
+        <w:t>קינפוג</w:t>
+      </w:r>
+      <w:proofErr w:type="spellEnd"/>
+      <w:r>
+        <w:rPr>
+          <w:rFonts w:asciiTheme="minorBidi" w:hAnsiTheme="minorBidi" w:cs="Arial" w:hint="cs"/>
+          <w:sz w:val="28"/>
+          <w:szCs w:val="28"/>
+          <w:rtl/>
+        </w:rPr>
+        <w:t xml:space="preserve"> שרת </w:t>
+      </w:r>
+      <w:proofErr w:type="spellStart"/>
+      <w:r>
+        <w:rPr>
+          <w:rFonts w:asciiTheme="minorBidi" w:hAnsiTheme="minorBidi" w:cs="Arial" w:hint="cs"/>
+          <w:sz w:val="28"/>
+          <w:szCs w:val="28"/>
+          <w:rtl/>
+        </w:rPr>
+        <w:t>פרוקסי</w:t>
+      </w:r>
+      <w:proofErr w:type="spellEnd"/>
+      <w:r>
+        <w:rPr>
+          <w:rFonts w:asciiTheme="minorBidi" w:hAnsiTheme="minorBidi" w:cs="Arial" w:hint="cs"/>
+          <w:sz w:val="28"/>
+          <w:szCs w:val="28"/>
+          <w:rtl/>
+        </w:rPr>
+        <w:t xml:space="preserve"> של אפאצ'י כשרת </w:t>
       </w:r>
       <w:r>
         <w:rPr>
@@ -6946,7 +7856,7 @@
           <w:szCs w:val="28"/>
         </w:rPr>
       </w:pPr>
-      <w:hyperlink r:id="rId28" w:history="1">
+      <w:hyperlink r:id="rId29" w:history="1">
         <w:r>
           <w:rPr>
             <w:rStyle w:val="Hyperlink"/>
@@ -7000,6 +7910,7 @@
         </w:rPr>
         <w:t xml:space="preserve">לצורך הדוגמאות שהצגנו השתמשנו באתר של </w:t>
       </w:r>
+      <w:proofErr w:type="spellStart"/>
       <w:r>
         <w:rPr>
           <w:rFonts w:asciiTheme="minorBidi" w:hAnsiTheme="minorBidi" w:cs="Arial"/>
@@ -7008,6 +7919,7 @@
         </w:rPr>
         <w:t>softwareclones</w:t>
       </w:r>
+      <w:proofErr w:type="spellEnd"/>
       <w:r>
         <w:rPr>
           <w:rFonts w:asciiTheme="minorBidi" w:hAnsiTheme="minorBidi" w:cs="Arial" w:hint="cs"/>
@@ -7027,7 +7939,7 @@
           <w:szCs w:val="28"/>
         </w:rPr>
       </w:pPr>
-      <w:hyperlink r:id="rId29" w:history="1">
+      <w:hyperlink r:id="rId30" w:history="1">
         <w:r>
           <w:rPr>
             <w:rStyle w:val="Hyperlink"/>
@@ -7067,19 +7979,49 @@
           <w:numId w:val="5"/>
         </w:numPr>
         <w:rPr>
-          <w:rFonts w:asciiTheme="minorBidi" w:hAnsiTheme="minorBidi" w:cs="Arial" w:hint="cs"/>
-          <w:sz w:val="28"/>
-          <w:szCs w:val="28"/>
-          <w:rtl/>
-        </w:rPr>
-      </w:pPr>
-      <w:r>
-        <w:rPr>
-          <w:rFonts w:asciiTheme="minorBidi" w:hAnsiTheme="minorBidi" w:cs="Arial"/>
-          <w:sz w:val="28"/>
-          <w:szCs w:val="28"/>
-        </w:rPr>
-        <w:t>google, stackoverflow, Wikipedia</w:t>
+          <w:rFonts w:asciiTheme="minorBidi" w:hAnsiTheme="minorBidi" w:cs="Arial"/>
+          <w:sz w:val="28"/>
+          <w:szCs w:val="28"/>
+          <w:rtl/>
+        </w:rPr>
+      </w:pPr>
+      <w:proofErr w:type="spellStart"/>
+      <w:proofErr w:type="gramStart"/>
+      <w:r>
+        <w:rPr>
+          <w:rFonts w:asciiTheme="minorBidi" w:hAnsiTheme="minorBidi" w:cs="Arial"/>
+          <w:sz w:val="28"/>
+          <w:szCs w:val="28"/>
+        </w:rPr>
+        <w:t>google</w:t>
+      </w:r>
+      <w:proofErr w:type="spellEnd"/>
+      <w:proofErr w:type="gramEnd"/>
+      <w:r>
+        <w:rPr>
+          <w:rFonts w:asciiTheme="minorBidi" w:hAnsiTheme="minorBidi" w:cs="Arial"/>
+          <w:sz w:val="28"/>
+          <w:szCs w:val="28"/>
+        </w:rPr>
+        <w:t xml:space="preserve">, </w:t>
+      </w:r>
+      <w:proofErr w:type="spellStart"/>
+      <w:r>
+        <w:rPr>
+          <w:rFonts w:asciiTheme="minorBidi" w:hAnsiTheme="minorBidi" w:cs="Arial"/>
+          <w:sz w:val="28"/>
+          <w:szCs w:val="28"/>
+        </w:rPr>
+        <w:t>stackoverflow</w:t>
+      </w:r>
+      <w:proofErr w:type="spellEnd"/>
+      <w:r>
+        <w:rPr>
+          <w:rFonts w:asciiTheme="minorBidi" w:hAnsiTheme="minorBidi" w:cs="Arial"/>
+          <w:sz w:val="28"/>
+          <w:szCs w:val="28"/>
+        </w:rPr>
+        <w:t>, Wikipedia</w:t>
       </w:r>
       <w:r>
         <w:rPr>
@@ -7106,8 +8048,8 @@
 </file>
 
 <file path=word/numbering.xml><?xml version="1.0" encoding="utf-8"?>
-<w:numbering xmlns:wpc="http://schemas.microsoft.com/office/word/2010/wordprocessingCanvas" xmlns:mc="http://schemas.openxmlformats.org/markup-compatibility/2006" xmlns:o="urn:schemas-microsoft-com:office:office" xmlns:r="http://schemas.openxmlformats.org/officeDocument/2006/relationships" xmlns:m="http://schemas.openxmlformats.org/officeDocument/2006/math" xmlns:v="urn:schemas-microsoft-com:vml" xmlns:wp14="http://schemas.microsoft.com/office/word/2010/wordprocessingDrawing" xmlns:wp="http://schemas.openxmlformats.org/drawingml/2006/wordprocessingDrawing" xmlns:w10="urn:schemas-microsoft-com:office:word" xmlns:w="http://schemas.openxmlformats.org/wordprocessingml/2006/main" xmlns:w14="http://schemas.microsoft.com/office/word/2010/wordml" xmlns:w15="http://schemas.microsoft.com/office/word/2012/wordml" xmlns:wpg="http://schemas.microsoft.com/office/word/2010/wordprocessingGroup" xmlns:wpi="http://schemas.microsoft.com/office/word/2010/wordprocessingInk" xmlns:wne="http://schemas.microsoft.com/office/word/2006/wordml" xmlns:wps="http://schemas.microsoft.com/office/word/2010/wordprocessingShape" mc:Ignorable="w14 w15 wp14">
-  <w:abstractNum w:abstractNumId="0" w15:restartNumberingAfterBreak="0">
+<w:numbering xmlns:wpc="http://schemas.microsoft.com/office/word/2010/wordprocessingCanvas" xmlns:mc="http://schemas.openxmlformats.org/markup-compatibility/2006" xmlns:o="urn:schemas-microsoft-com:office:office" xmlns:r="http://schemas.openxmlformats.org/officeDocument/2006/relationships" xmlns:m="http://schemas.openxmlformats.org/officeDocument/2006/math" xmlns:v="urn:schemas-microsoft-com:vml" xmlns:wp14="http://schemas.microsoft.com/office/word/2010/wordprocessingDrawing" xmlns:wp="http://schemas.openxmlformats.org/drawingml/2006/wordprocessingDrawing" xmlns:w10="urn:schemas-microsoft-com:office:word" xmlns:w="http://schemas.openxmlformats.org/wordprocessingml/2006/main" xmlns:w14="http://schemas.microsoft.com/office/word/2010/wordml" xmlns:wpg="http://schemas.microsoft.com/office/word/2010/wordprocessingGroup" xmlns:wpi="http://schemas.microsoft.com/office/word/2010/wordprocessingInk" xmlns:wne="http://schemas.microsoft.com/office/word/2006/wordml" xmlns:wps="http://schemas.microsoft.com/office/word/2010/wordprocessingShape" mc:Ignorable="w14 wp14">
+  <w:abstractNum w:abstractNumId="0">
     <w:nsid w:val="15CE3FFE"/>
     <w:multiLevelType w:val="hybridMultilevel"/>
     <w:tmpl w:val="E4DC80F2"/>
@@ -7196,7 +8138,7 @@
       </w:pPr>
     </w:lvl>
   </w:abstractNum>
-  <w:abstractNum w:abstractNumId="1" w15:restartNumberingAfterBreak="0">
+  <w:abstractNum w:abstractNumId="1">
     <w:nsid w:val="34DE5E1D"/>
     <w:multiLevelType w:val="hybridMultilevel"/>
     <w:tmpl w:val="12CA0D04"/>
@@ -7285,7 +8227,7 @@
       </w:pPr>
     </w:lvl>
   </w:abstractNum>
-  <w:abstractNum w:abstractNumId="2" w15:restartNumberingAfterBreak="0">
+  <w:abstractNum w:abstractNumId="2">
     <w:nsid w:val="3AFC1A00"/>
     <w:multiLevelType w:val="hybridMultilevel"/>
     <w:tmpl w:val="7BEEE186"/>
@@ -7397,7 +8339,7 @@
       </w:rPr>
     </w:lvl>
   </w:abstractNum>
-  <w:abstractNum w:abstractNumId="3" w15:restartNumberingAfterBreak="0">
+  <w:abstractNum w:abstractNumId="3">
     <w:nsid w:val="64F83810"/>
     <w:multiLevelType w:val="hybridMultilevel"/>
     <w:tmpl w:val="BFC80DDE"/>
@@ -7509,7 +8451,7 @@
       </w:rPr>
     </w:lvl>
   </w:abstractNum>
-  <w:abstractNum w:abstractNumId="4" w15:restartNumberingAfterBreak="0">
+  <w:abstractNum w:abstractNumId="4">
     <w:nsid w:val="6E021EC9"/>
     <w:multiLevelType w:val="hybridMultilevel"/>
     <w:tmpl w:val="9F4CD3AC"/>
@@ -7617,7 +8559,7 @@
 </file>
 
 <file path=word/styles.xml><?xml version="1.0" encoding="utf-8"?>
-<w:styles xmlns:mc="http://schemas.openxmlformats.org/markup-compatibility/2006" xmlns:r="http://schemas.openxmlformats.org/officeDocument/2006/relationships" xmlns:w="http://schemas.openxmlformats.org/wordprocessingml/2006/main" xmlns:w14="http://schemas.microsoft.com/office/word/2010/wordml" xmlns:w15="http://schemas.microsoft.com/office/word/2012/wordml" mc:Ignorable="w14 w15">
+<w:styles xmlns:mc="http://schemas.openxmlformats.org/markup-compatibility/2006" xmlns:r="http://schemas.openxmlformats.org/officeDocument/2006/relationships" xmlns:w="http://schemas.openxmlformats.org/wordprocessingml/2006/main" xmlns:w14="http://schemas.microsoft.com/office/word/2010/wordml" mc:Ignorable="w14">
   <w:docDefaults>
     <w:rPrDefault>
       <w:rPr>
@@ -7633,378 +8575,409 @@
       </w:pPr>
     </w:pPrDefault>
   </w:docDefaults>
-  <w:latentStyles w:defLockedState="0" w:defUIPriority="99" w:defSemiHidden="0" w:defUnhideWhenUsed="0" w:defQFormat="0" w:count="371">
-    <w:lsdException w:name="Normal" w:uiPriority="0" w:qFormat="1"/>
-    <w:lsdException w:name="heading 1" w:uiPriority="9" w:qFormat="1"/>
-    <w:lsdException w:name="heading 2" w:semiHidden="1" w:uiPriority="9" w:unhideWhenUsed="1" w:qFormat="1"/>
-    <w:lsdException w:name="heading 3" w:semiHidden="1" w:uiPriority="9" w:unhideWhenUsed="1" w:qFormat="1"/>
-    <w:lsdException w:name="heading 4" w:semiHidden="1" w:uiPriority="9" w:unhideWhenUsed="1" w:qFormat="1"/>
-    <w:lsdException w:name="heading 5" w:semiHidden="1" w:uiPriority="9" w:unhideWhenUsed="1" w:qFormat="1"/>
-    <w:lsdException w:name="heading 6" w:semiHidden="1" w:uiPriority="9" w:unhideWhenUsed="1" w:qFormat="1"/>
-    <w:lsdException w:name="heading 7" w:semiHidden="1" w:uiPriority="9" w:unhideWhenUsed="1" w:qFormat="1"/>
-    <w:lsdException w:name="heading 8" w:semiHidden="1" w:uiPriority="9" w:unhideWhenUsed="1" w:qFormat="1"/>
-    <w:lsdException w:name="heading 9" w:semiHidden="1" w:uiPriority="9" w:unhideWhenUsed="1" w:qFormat="1"/>
-    <w:lsdException w:name="index 1" w:semiHidden="1" w:unhideWhenUsed="1"/>
-    <w:lsdException w:name="index 2" w:semiHidden="1" w:unhideWhenUsed="1"/>
-    <w:lsdException w:name="index 3" w:semiHidden="1" w:unhideWhenUsed="1"/>
-    <w:lsdException w:name="index 4" w:semiHidden="1" w:unhideWhenUsed="1"/>
-    <w:lsdException w:name="index 5" w:semiHidden="1" w:unhideWhenUsed="1"/>
-    <w:lsdException w:name="index 6" w:semiHidden="1" w:unhideWhenUsed="1"/>
-    <w:lsdException w:name="index 7" w:semiHidden="1" w:unhideWhenUsed="1"/>
-    <w:lsdException w:name="index 8" w:semiHidden="1" w:unhideWhenUsed="1"/>
-    <w:lsdException w:name="index 9" w:semiHidden="1" w:unhideWhenUsed="1"/>
-    <w:lsdException w:name="toc 1" w:semiHidden="1" w:uiPriority="39" w:unhideWhenUsed="1"/>
-    <w:lsdException w:name="toc 2" w:semiHidden="1" w:uiPriority="39" w:unhideWhenUsed="1"/>
-    <w:lsdException w:name="toc 3" w:semiHidden="1" w:uiPriority="39" w:unhideWhenUsed="1"/>
-    <w:lsdException w:name="toc 4" w:semiHidden="1" w:uiPriority="39" w:unhideWhenUsed="1"/>
-    <w:lsdException w:name="toc 5" w:semiHidden="1" w:uiPriority="39" w:unhideWhenUsed="1"/>
-    <w:lsdException w:name="toc 6" w:semiHidden="1" w:uiPriority="39" w:unhideWhenUsed="1"/>
-    <w:lsdException w:name="toc 7" w:semiHidden="1" w:uiPriority="39" w:unhideWhenUsed="1"/>
-    <w:lsdException w:name="toc 8" w:semiHidden="1" w:uiPriority="39" w:unhideWhenUsed="1"/>
-    <w:lsdException w:name="toc 9" w:semiHidden="1" w:uiPriority="39" w:unhideWhenUsed="1"/>
-    <w:lsdException w:name="Normal Indent" w:semiHidden="1" w:unhideWhenUsed="1"/>
-    <w:lsdException w:name="footnote text" w:semiHidden="1" w:unhideWhenUsed="1"/>
-    <w:lsdException w:name="annotation text" w:semiHidden="1" w:unhideWhenUsed="1"/>
-    <w:lsdException w:name="header" w:semiHidden="1" w:unhideWhenUsed="1"/>
-    <w:lsdException w:name="footer" w:semiHidden="1" w:unhideWhenUsed="1"/>
-    <w:lsdException w:name="index heading" w:semiHidden="1" w:unhideWhenUsed="1"/>
-    <w:lsdException w:name="caption" w:semiHidden="1" w:uiPriority="35" w:unhideWhenUsed="1" w:qFormat="1"/>
-    <w:lsdException w:name="table of figures" w:semiHidden="1" w:unhideWhenUsed="1"/>
-    <w:lsdException w:name="envelope address" w:semiHidden="1" w:unhideWhenUsed="1"/>
-    <w:lsdException w:name="envelope return" w:semiHidden="1" w:unhideWhenUsed="1"/>
-    <w:lsdException w:name="footnote reference" w:semiHidden="1" w:unhideWhenUsed="1"/>
-    <w:lsdException w:name="annotation reference" w:semiHidden="1" w:unhideWhenUsed="1"/>
-    <w:lsdException w:name="line number" w:semiHidden="1" w:unhideWhenUsed="1"/>
-    <w:lsdException w:name="page number" w:semiHidden="1" w:unhideWhenUsed="1"/>
-    <w:lsdException w:name="endnote reference" w:semiHidden="1" w:unhideWhenUsed="1"/>
-    <w:lsdException w:name="endnote text" w:semiHidden="1" w:unhideWhenUsed="1"/>
-    <w:lsdException w:name="table of authorities" w:semiHidden="1" w:unhideWhenUsed="1"/>
-    <w:lsdException w:name="macro" w:semiHidden="1" w:unhideWhenUsed="1"/>
-    <w:lsdException w:name="toa heading" w:semiHidden="1" w:unhideWhenUsed="1"/>
-    <w:lsdException w:name="List" w:semiHidden="1" w:unhideWhenUsed="1"/>
-    <w:lsdException w:name="List Bullet" w:semiHidden="1" w:unhideWhenUsed="1"/>
-    <w:lsdException w:name="List Number" w:semiHidden="1" w:unhideWhenUsed="1"/>
-    <w:lsdException w:name="List 2" w:semiHidden="1" w:unhideWhenUsed="1"/>
-    <w:lsdException w:name="List 3" w:semiHidden="1" w:unhideWhenUsed="1"/>
-    <w:lsdException w:name="List 4" w:semiHidden="1" w:unhideWhenUsed="1"/>
-    <w:lsdException w:name="List 5" w:semiHidden="1" w:unhideWhenUsed="1"/>
-    <w:lsdException w:name="List Bullet 2" w:semiHidden="1" w:unhideWhenUsed="1"/>
-    <w:lsdException w:name="List Bullet 3" w:semiHidden="1" w:unhideWhenUsed="1"/>
-    <w:lsdException w:name="List Bullet 4" w:semiHidden="1" w:unhideWhenUsed="1"/>
-    <w:lsdException w:name="List Bullet 5" w:semiHidden="1" w:unhideWhenUsed="1"/>
-    <w:lsdException w:name="List Number 2" w:semiHidden="1" w:unhideWhenUsed="1"/>
-    <w:lsdException w:name="List Number 3" w:semiHidden="1" w:unhideWhenUsed="1"/>
-    <w:lsdException w:name="List Number 4" w:semiHidden="1" w:unhideWhenUsed="1"/>
-    <w:lsdException w:name="List Number 5" w:semiHidden="1" w:unhideWhenUsed="1"/>
-    <w:lsdException w:name="Title" w:uiPriority="10" w:qFormat="1"/>
-    <w:lsdException w:name="Closing" w:semiHidden="1" w:unhideWhenUsed="1"/>
-    <w:lsdException w:name="Signature" w:semiHidden="1" w:unhideWhenUsed="1"/>
-    <w:lsdException w:name="Default Paragraph Font" w:semiHidden="1" w:uiPriority="1" w:unhideWhenUsed="1"/>
-    <w:lsdException w:name="Body Text" w:semiHidden="1" w:unhideWhenUsed="1"/>
-    <w:lsdException w:name="Body Text Indent" w:semiHidden="1" w:unhideWhenUsed="1"/>
-    <w:lsdException w:name="List Continue" w:semiHidden="1" w:unhideWhenUsed="1"/>
-    <w:lsdException w:name="List Continue 2" w:semiHidden="1" w:unhideWhenUsed="1"/>
-    <w:lsdException w:name="List Continue 3" w:semiHidden="1" w:unhideWhenUsed="1"/>
-    <w:lsdException w:name="List Continue 4" w:semiHidden="1" w:unhideWhenUsed="1"/>
-    <w:lsdException w:name="List Continue 5" w:semiHidden="1" w:unhideWhenUsed="1"/>
-    <w:lsdException w:name="Message Header" w:semiHidden="1" w:unhideWhenUsed="1"/>
-    <w:lsdException w:name="Subtitle" w:uiPriority="11" w:qFormat="1"/>
-    <w:lsdException w:name="Salutation" w:semiHidden="1" w:unhideWhenUsed="1"/>
-    <w:lsdException w:name="Date" w:semiHidden="1" w:unhideWhenUsed="1"/>
-    <w:lsdException w:name="Body Text First Indent" w:semiHidden="1" w:unhideWhenUsed="1"/>
-    <w:lsdException w:name="Body Text First Indent 2" w:semiHidden="1" w:unhideWhenUsed="1"/>
-    <w:lsdException w:name="Note Heading" w:semiHidden="1" w:unhideWhenUsed="1"/>
-    <w:lsdException w:name="Body Text 2" w:semiHidden="1" w:unhideWhenUsed="1"/>
-    <w:lsdException w:name="Body Text 3" w:semiHidden="1" w:unhideWhenUsed="1"/>
-    <w:lsdException w:name="Body Text Indent 2" w:semiHidden="1" w:unhideWhenUsed="1"/>
-    <w:lsdException w:name="Body Text Indent 3" w:semiHidden="1" w:unhideWhenUsed="1"/>
-    <w:lsdException w:name="Block Text" w:semiHidden="1" w:unhideWhenUsed="1"/>
-    <w:lsdException w:name="Hyperlink" w:semiHidden="1" w:unhideWhenUsed="1"/>
-    <w:lsdException w:name="FollowedHyperlink" w:semiHidden="1" w:unhideWhenUsed="1"/>
-    <w:lsdException w:name="Strong" w:uiPriority="22" w:qFormat="1"/>
-    <w:lsdException w:name="Emphasis" w:uiPriority="20" w:qFormat="1"/>
-    <w:lsdException w:name="Document Map" w:semiHidden="1" w:unhideWhenUsed="1"/>
-    <w:lsdException w:name="Plain Text" w:semiHidden="1" w:unhideWhenUsed="1"/>
-    <w:lsdException w:name="E-mail Signature" w:semiHidden="1" w:unhideWhenUsed="1"/>
-    <w:lsdException w:name="HTML Top of Form" w:semiHidden="1" w:unhideWhenUsed="1"/>
-    <w:lsdException w:name="HTML Bottom of Form" w:semiHidden="1" w:unhideWhenUsed="1"/>
-    <w:lsdException w:name="Normal (Web)" w:semiHidden="1" w:unhideWhenUsed="1" w:qFormat="1"/>
-    <w:lsdException w:name="HTML Acronym" w:semiHidden="1" w:unhideWhenUsed="1"/>
-    <w:lsdException w:name="HTML Address" w:semiHidden="1" w:unhideWhenUsed="1"/>
-    <w:lsdException w:name="HTML Cite" w:semiHidden="1" w:unhideWhenUsed="1"/>
-    <w:lsdException w:name="HTML Code" w:semiHidden="1" w:unhideWhenUsed="1"/>
-    <w:lsdException w:name="HTML Definition" w:semiHidden="1" w:unhideWhenUsed="1"/>
-    <w:lsdException w:name="HTML Keyboard" w:semiHidden="1" w:unhideWhenUsed="1"/>
-    <w:lsdException w:name="HTML Preformatted" w:semiHidden="1" w:unhideWhenUsed="1"/>
-    <w:lsdException w:name="HTML Sample" w:semiHidden="1" w:unhideWhenUsed="1"/>
-    <w:lsdException w:name="HTML Typewriter" w:semiHidden="1" w:unhideWhenUsed="1"/>
-    <w:lsdException w:name="HTML Variable" w:semiHidden="1" w:unhideWhenUsed="1"/>
-    <w:lsdException w:name="Normal Table" w:semiHidden="1" w:unhideWhenUsed="1"/>
-    <w:lsdException w:name="annotation subject" w:semiHidden="1" w:unhideWhenUsed="1"/>
-    <w:lsdException w:name="No List" w:semiHidden="1" w:unhideWhenUsed="1"/>
-    <w:lsdException w:name="Outline List 1" w:semiHidden="1" w:unhideWhenUsed="1"/>
-    <w:lsdException w:name="Outline List 2" w:semiHidden="1" w:unhideWhenUsed="1"/>
-    <w:lsdException w:name="Outline List 3" w:semiHidden="1" w:unhideWhenUsed="1"/>
-    <w:lsdException w:name="Table Simple 1" w:semiHidden="1" w:unhideWhenUsed="1"/>
-    <w:lsdException w:name="Table Simple 2" w:semiHidden="1" w:unhideWhenUsed="1"/>
-    <w:lsdException w:name="Table Simple 3" w:semiHidden="1" w:unhideWhenUsed="1"/>
-    <w:lsdException w:name="Table Classic 1" w:semiHidden="1" w:unhideWhenUsed="1"/>
-    <w:lsdException w:name="Table Classic 2" w:semiHidden="1" w:unhideWhenUsed="1"/>
-    <w:lsdException w:name="Table Classic 3" w:semiHidden="1" w:unhideWhenUsed="1"/>
-    <w:lsdException w:name="Table Classic 4" w:semiHidden="1" w:unhideWhenUsed="1"/>
-    <w:lsdException w:name="Table Colorful 1" w:semiHidden="1" w:unhideWhenUsed="1"/>
-    <w:lsdException w:name="Table Colorful 2" w:semiHidden="1" w:unhideWhenUsed="1"/>
-    <w:lsdException w:name="Table Colorful 3" w:semiHidden="1" w:unhideWhenUsed="1"/>
-    <w:lsdException w:name="Table Columns 1" w:semiHidden="1" w:unhideWhenUsed="1"/>
-    <w:lsdException w:name="Table Columns 2" w:semiHidden="1" w:unhideWhenUsed="1"/>
-    <w:lsdException w:name="Table Columns 3" w:semiHidden="1" w:unhideWhenUsed="1"/>
-    <w:lsdException w:name="Table Columns 4" w:semiHidden="1" w:unhideWhenUsed="1"/>
-    <w:lsdException w:name="Table Columns 5" w:semiHidden="1" w:unhideWhenUsed="1"/>
-    <w:lsdException w:name="Table Grid 1" w:semiHidden="1" w:unhideWhenUsed="1"/>
-    <w:lsdException w:name="Table Grid 2" w:semiHidden="1" w:unhideWhenUsed="1"/>
-    <w:lsdException w:name="Table Grid 3" w:semiHidden="1" w:unhideWhenUsed="1"/>
-    <w:lsdException w:name="Table Grid 4" w:semiHidden="1" w:unhideWhenUsed="1"/>
-    <w:lsdException w:name="Table Grid 5" w:semiHidden="1" w:unhideWhenUsed="1"/>
-    <w:lsdException w:name="Table Grid 6" w:semiHidden="1" w:unhideWhenUsed="1"/>
-    <w:lsdException w:name="Table Grid 7" w:semiHidden="1" w:unhideWhenUsed="1"/>
-    <w:lsdException w:name="Table Grid 8" w:semiHidden="1" w:unhideWhenUsed="1"/>
-    <w:lsdException w:name="Table List 1" w:semiHidden="1" w:unhideWhenUsed="1"/>
-    <w:lsdException w:name="Table List 2" w:semiHidden="1" w:unhideWhenUsed="1"/>
-    <w:lsdException w:name="Table List 3" w:semiHidden="1" w:unhideWhenUsed="1"/>
-    <w:lsdException w:name="Table List 4" w:semiHidden="1" w:unhideWhenUsed="1"/>
-    <w:lsdException w:name="Table List 5" w:semiHidden="1" w:unhideWhenUsed="1"/>
-    <w:lsdException w:name="Table List 6" w:semiHidden="1" w:unhideWhenUsed="1"/>
-    <w:lsdException w:name="Table List 7" w:semiHidden="1" w:unhideWhenUsed="1"/>
-    <w:lsdException w:name="Table List 8" w:semiHidden="1" w:unhideWhenUsed="1"/>
-    <w:lsdException w:name="Table 3D effects 1" w:semiHidden="1" w:unhideWhenUsed="1"/>
-    <w:lsdException w:name="Table 3D effects 2" w:semiHidden="1" w:unhideWhenUsed="1"/>
-    <w:lsdException w:name="Table 3D effects 3" w:semiHidden="1" w:unhideWhenUsed="1"/>
-    <w:lsdException w:name="Table Contemporary" w:semiHidden="1" w:unhideWhenUsed="1"/>
-    <w:lsdException w:name="Table Elegant" w:semiHidden="1" w:unhideWhenUsed="1"/>
-    <w:lsdException w:name="Table Professional" w:semiHidden="1" w:unhideWhenUsed="1"/>
-    <w:lsdException w:name="Table Subtle 1" w:semiHidden="1" w:unhideWhenUsed="1"/>
-    <w:lsdException w:name="Table Subtle 2" w:semiHidden="1" w:unhideWhenUsed="1"/>
-    <w:lsdException w:name="Table Web 1" w:semiHidden="1" w:unhideWhenUsed="1"/>
-    <w:lsdException w:name="Table Web 2" w:semiHidden="1" w:unhideWhenUsed="1"/>
-    <w:lsdException w:name="Table Web 3" w:semiHidden="1" w:unhideWhenUsed="1"/>
-    <w:lsdException w:name="Balloon Text" w:semiHidden="1" w:unhideWhenUsed="1"/>
-    <w:lsdException w:name="Table Grid" w:uiPriority="59"/>
-    <w:lsdException w:name="Table Theme" w:semiHidden="1" w:unhideWhenUsed="1"/>
-    <w:lsdException w:name="Placeholder Text" w:semiHidden="1"/>
-    <w:lsdException w:name="No Spacing" w:uiPriority="1" w:qFormat="1"/>
-    <w:lsdException w:name="Light Shading" w:uiPriority="60"/>
-    <w:lsdException w:name="Light List" w:uiPriority="61"/>
-    <w:lsdException w:name="Light Grid" w:uiPriority="62"/>
-    <w:lsdException w:name="Medium Shading 1" w:uiPriority="63"/>
-    <w:lsdException w:name="Medium Shading 2" w:uiPriority="64"/>
-    <w:lsdException w:name="Medium List 1" w:uiPriority="65"/>
-    <w:lsdException w:name="Medium List 2" w:uiPriority="66"/>
-    <w:lsdException w:name="Medium Grid 1" w:uiPriority="67"/>
-    <w:lsdException w:name="Medium Grid 2" w:uiPriority="68"/>
-    <w:lsdException w:name="Medium Grid 3" w:uiPriority="69"/>
-    <w:lsdException w:name="Dark List" w:uiPriority="70"/>
-    <w:lsdException w:name="Colorful Shading" w:uiPriority="71"/>
-    <w:lsdException w:name="Colorful List" w:uiPriority="72"/>
-    <w:lsdException w:name="Colorful Grid" w:uiPriority="73"/>
-    <w:lsdException w:name="Light Shading Accent 1" w:uiPriority="60"/>
-    <w:lsdException w:name="Light List Accent 1" w:uiPriority="61"/>
-    <w:lsdException w:name="Light Grid Accent 1" w:uiPriority="62"/>
-    <w:lsdException w:name="Medium Shading 1 Accent 1" w:uiPriority="63"/>
-    <w:lsdException w:name="Medium Shading 2 Accent 1" w:uiPriority="64"/>
-    <w:lsdException w:name="Medium List 1 Accent 1" w:uiPriority="65"/>
-    <w:lsdException w:name="Revision" w:semiHidden="1"/>
-    <w:lsdException w:name="List Paragraph" w:uiPriority="34" w:qFormat="1"/>
-    <w:lsdException w:name="Quote" w:uiPriority="29" w:qFormat="1"/>
-    <w:lsdException w:name="Intense Quote" w:uiPriority="30" w:qFormat="1"/>
-    <w:lsdException w:name="Medium List 2 Accent 1" w:uiPriority="66"/>
-    <w:lsdException w:name="Medium Grid 1 Accent 1" w:uiPriority="67"/>
-    <w:lsdException w:name="Medium Grid 2 Accent 1" w:uiPriority="68"/>
-    <w:lsdException w:name="Medium Grid 3 Accent 1" w:uiPriority="69"/>
-    <w:lsdException w:name="Dark List Accent 1" w:uiPriority="70"/>
-    <w:lsdException w:name="Colorful Shading Accent 1" w:uiPriority="71"/>
-    <w:lsdException w:name="Colorful List Accent 1" w:uiPriority="72"/>
-    <w:lsdException w:name="Colorful Grid Accent 1" w:uiPriority="73"/>
-    <w:lsdException w:name="Light Shading Accent 2" w:uiPriority="60"/>
-    <w:lsdException w:name="Light List Accent 2" w:uiPriority="61"/>
-    <w:lsdException w:name="Light Grid Accent 2" w:uiPriority="62"/>
-    <w:lsdException w:name="Medium Shading 1 Accent 2" w:uiPriority="63"/>
-    <w:lsdException w:name="Medium Shading 2 Accent 2" w:uiPriority="64"/>
-    <w:lsdException w:name="Medium List 1 Accent 2" w:uiPriority="65"/>
-    <w:lsdException w:name="Medium List 2 Accent 2" w:uiPriority="66"/>
-    <w:lsdException w:name="Medium Grid 1 Accent 2" w:uiPriority="67"/>
-    <w:lsdException w:name="Medium Grid 2 Accent 2" w:uiPriority="68"/>
-    <w:lsdException w:name="Medium Grid 3 Accent 2" w:uiPriority="69"/>
-    <w:lsdException w:name="Dark List Accent 2" w:uiPriority="70"/>
-    <w:lsdException w:name="Colorful Shading Accent 2" w:uiPriority="71"/>
-    <w:lsdException w:name="Colorful List Accent 2" w:uiPriority="72"/>
-    <w:lsdException w:name="Colorful Grid Accent 2" w:uiPriority="73"/>
-    <w:lsdException w:name="Light Shading Accent 3" w:uiPriority="60"/>
-    <w:lsdException w:name="Light List Accent 3" w:uiPriority="61"/>
-    <w:lsdException w:name="Light Grid Accent 3" w:uiPriority="62"/>
-    <w:lsdException w:name="Medium Shading 1 Accent 3" w:uiPriority="63"/>
-    <w:lsdException w:name="Medium Shading 2 Accent 3" w:uiPriority="64"/>
-    <w:lsdException w:name="Medium List 1 Accent 3" w:uiPriority="65"/>
-    <w:lsdException w:name="Medium List 2 Accent 3" w:uiPriority="66"/>
-    <w:lsdException w:name="Medium Grid 1 Accent 3" w:uiPriority="67"/>
-    <w:lsdException w:name="Medium Grid 2 Accent 3" w:uiPriority="68"/>
-    <w:lsdException w:name="Medium Grid 3 Accent 3" w:uiPriority="69"/>
-    <w:lsdException w:name="Dark List Accent 3" w:uiPriority="70"/>
-    <w:lsdException w:name="Colorful Shading Accent 3" w:uiPriority="71"/>
-    <w:lsdException w:name="Colorful List Accent 3" w:uiPriority="72"/>
-    <w:lsdException w:name="Colorful Grid Accent 3" w:uiPriority="73"/>
-    <w:lsdException w:name="Light Shading Accent 4" w:uiPriority="60"/>
-    <w:lsdException w:name="Light List Accent 4" w:uiPriority="61"/>
-    <w:lsdException w:name="Light Grid Accent 4" w:uiPriority="62"/>
-    <w:lsdException w:name="Medium Shading 1 Accent 4" w:uiPriority="63"/>
-    <w:lsdException w:name="Medium Shading 2 Accent 4" w:uiPriority="64"/>
-    <w:lsdException w:name="Medium List 1 Accent 4" w:uiPriority="65"/>
-    <w:lsdException w:name="Medium List 2 Accent 4" w:uiPriority="66"/>
-    <w:lsdException w:name="Medium Grid 1 Accent 4" w:uiPriority="67"/>
-    <w:lsdException w:name="Medium Grid 2 Accent 4" w:uiPriority="68"/>
-    <w:lsdException w:name="Medium Grid 3 Accent 4" w:uiPriority="69"/>
-    <w:lsdException w:name="Dark List Accent 4" w:uiPriority="70"/>
-    <w:lsdException w:name="Colorful Shading Accent 4" w:uiPriority="71"/>
-    <w:lsdException w:name="Colorful List Accent 4" w:uiPriority="72"/>
-    <w:lsdException w:name="Colorful Grid Accent 4" w:uiPriority="73"/>
-    <w:lsdException w:name="Light Shading Accent 5" w:uiPriority="60"/>
-    <w:lsdException w:name="Light List Accent 5" w:uiPriority="61"/>
-    <w:lsdException w:name="Light Grid Accent 5" w:uiPriority="62"/>
-    <w:lsdException w:name="Medium Shading 1 Accent 5" w:uiPriority="63"/>
-    <w:lsdException w:name="Medium Shading 2 Accent 5" w:uiPriority="64"/>
-    <w:lsdException w:name="Medium List 1 Accent 5" w:uiPriority="65"/>
-    <w:lsdException w:name="Medium List 2 Accent 5" w:uiPriority="66"/>
-    <w:lsdException w:name="Medium Grid 1 Accent 5" w:uiPriority="67"/>
-    <w:lsdException w:name="Medium Grid 2 Accent 5" w:uiPriority="68"/>
-    <w:lsdException w:name="Medium Grid 3 Accent 5" w:uiPriority="69"/>
-    <w:lsdException w:name="Dark List Accent 5" w:uiPriority="70"/>
-    <w:lsdException w:name="Colorful Shading Accent 5" w:uiPriority="71"/>
-    <w:lsdException w:name="Colorful List Accent 5" w:uiPriority="72"/>
-    <w:lsdException w:name="Colorful Grid Accent 5" w:uiPriority="73"/>
-    <w:lsdException w:name="Light Shading Accent 6" w:uiPriority="60"/>
-    <w:lsdException w:name="Light List Accent 6" w:uiPriority="61"/>
-    <w:lsdException w:name="Light Grid Accent 6" w:uiPriority="62"/>
-    <w:lsdException w:name="Medium Shading 1 Accent 6" w:uiPriority="63"/>
-    <w:lsdException w:name="Medium Shading 2 Accent 6" w:uiPriority="64"/>
-    <w:lsdException w:name="Medium List 1 Accent 6" w:uiPriority="65"/>
-    <w:lsdException w:name="Medium List 2 Accent 6" w:uiPriority="66"/>
-    <w:lsdException w:name="Medium Grid 1 Accent 6" w:uiPriority="67"/>
-    <w:lsdException w:name="Medium Grid 2 Accent 6" w:uiPriority="68"/>
-    <w:lsdException w:name="Medium Grid 3 Accent 6" w:uiPriority="69"/>
-    <w:lsdException w:name="Dark List Accent 6" w:uiPriority="70"/>
-    <w:lsdException w:name="Colorful Shading Accent 6" w:uiPriority="71"/>
-    <w:lsdException w:name="Colorful List Accent 6" w:uiPriority="72"/>
-    <w:lsdException w:name="Colorful Grid Accent 6" w:uiPriority="73"/>
-    <w:lsdException w:name="Subtle Emphasis" w:uiPriority="19" w:qFormat="1"/>
-    <w:lsdException w:name="Intense Emphasis" w:uiPriority="21" w:qFormat="1"/>
-    <w:lsdException w:name="Subtle Reference" w:uiPriority="31" w:qFormat="1"/>
-    <w:lsdException w:name="Intense Reference" w:uiPriority="32" w:qFormat="1"/>
-    <w:lsdException w:name="Book Title" w:uiPriority="33" w:qFormat="1"/>
-    <w:lsdException w:name="Bibliography" w:semiHidden="1" w:uiPriority="37" w:unhideWhenUsed="1"/>
-    <w:lsdException w:name="TOC Heading" w:semiHidden="1" w:uiPriority="39" w:unhideWhenUsed="1" w:qFormat="1"/>
-    <w:lsdException w:name="Plain Table 1" w:uiPriority="41"/>
-    <w:lsdException w:name="Plain Table 2" w:uiPriority="42"/>
-    <w:lsdException w:name="Plain Table 3" w:uiPriority="43"/>
-    <w:lsdException w:name="Plain Table 4" w:uiPriority="44"/>
-    <w:lsdException w:name="Plain Table 5" w:uiPriority="45"/>
-    <w:lsdException w:name="Grid Table Light" w:uiPriority="40"/>
-    <w:lsdException w:name="Grid Table 1 Light" w:uiPriority="46"/>
-    <w:lsdException w:name="Grid Table 2" w:uiPriority="47"/>
-    <w:lsdException w:name="Grid Table 3" w:uiPriority="48"/>
-    <w:lsdException w:name="Grid Table 4" w:uiPriority="49"/>
-    <w:lsdException w:name="Grid Table 5 Dark" w:uiPriority="50"/>
-    <w:lsdException w:name="Grid Table 6 Colorful" w:uiPriority="51"/>
-    <w:lsdException w:name="Grid Table 7 Colorful" w:uiPriority="52"/>
-    <w:lsdException w:name="Grid Table 1 Light Accent 1" w:uiPriority="46"/>
-    <w:lsdException w:name="Grid Table 2 Accent 1" w:uiPriority="47"/>
-    <w:lsdException w:name="Grid Table 3 Accent 1" w:uiPriority="48"/>
-    <w:lsdException w:name="Grid Table 4 Accent 1" w:uiPriority="49"/>
-    <w:lsdException w:name="Grid Table 5 Dark Accent 1" w:uiPriority="50"/>
-    <w:lsdException w:name="Grid Table 6 Colorful Accent 1" w:uiPriority="51"/>
-    <w:lsdException w:name="Grid Table 7 Colorful Accent 1" w:uiPriority="52"/>
-    <w:lsdException w:name="Grid Table 1 Light Accent 2" w:uiPriority="46"/>
-    <w:lsdException w:name="Grid Table 2 Accent 2" w:uiPriority="47"/>
-    <w:lsdException w:name="Grid Table 3 Accent 2" w:uiPriority="48"/>
-    <w:lsdException w:name="Grid Table 4 Accent 2" w:uiPriority="49"/>
-    <w:lsdException w:name="Grid Table 5 Dark Accent 2" w:uiPriority="50"/>
-    <w:lsdException w:name="Grid Table 6 Colorful Accent 2" w:uiPriority="51"/>
-    <w:lsdException w:name="Grid Table 7 Colorful Accent 2" w:uiPriority="52"/>
-    <w:lsdException w:name="Grid Table 1 Light Accent 3" w:uiPriority="46"/>
-    <w:lsdException w:name="Grid Table 2 Accent 3" w:uiPriority="47"/>
-    <w:lsdException w:name="Grid Table 3 Accent 3" w:uiPriority="48"/>
-    <w:lsdException w:name="Grid Table 4 Accent 3" w:uiPriority="49"/>
-    <w:lsdException w:name="Grid Table 5 Dark Accent 3" w:uiPriority="50"/>
-    <w:lsdException w:name="Grid Table 6 Colorful Accent 3" w:uiPriority="51"/>
-    <w:lsdException w:name="Grid Table 7 Colorful Accent 3" w:uiPriority="52"/>
-    <w:lsdException w:name="Grid Table 1 Light Accent 4" w:uiPriority="46"/>
-    <w:lsdException w:name="Grid Table 2 Accent 4" w:uiPriority="47"/>
-    <w:lsdException w:name="Grid Table 3 Accent 4" w:uiPriority="48"/>
-    <w:lsdException w:name="Grid Table 4 Accent 4" w:uiPriority="49"/>
-    <w:lsdException w:name="Grid Table 5 Dark Accent 4" w:uiPriority="50"/>
-    <w:lsdException w:name="Grid Table 6 Colorful Accent 4" w:uiPriority="51"/>
-    <w:lsdException w:name="Grid Table 7 Colorful Accent 4" w:uiPriority="52"/>
-    <w:lsdException w:name="Grid Table 1 Light Accent 5" w:uiPriority="46"/>
-    <w:lsdException w:name="Grid Table 2 Accent 5" w:uiPriority="47"/>
-    <w:lsdException w:name="Grid Table 3 Accent 5" w:uiPriority="48"/>
-    <w:lsdException w:name="Grid Table 4 Accent 5" w:uiPriority="49"/>
-    <w:lsdException w:name="Grid Table 5 Dark Accent 5" w:uiPriority="50"/>
-    <w:lsdException w:name="Grid Table 6 Colorful Accent 5" w:uiPriority="51"/>
-    <w:lsdException w:name="Grid Table 7 Colorful Accent 5" w:uiPriority="52"/>
-    <w:lsdException w:name="Grid Table 1 Light Accent 6" w:uiPriority="46"/>
-    <w:lsdException w:name="Grid Table 2 Accent 6" w:uiPriority="47"/>
-    <w:lsdException w:name="Grid Table 3 Accent 6" w:uiPriority="48"/>
-    <w:lsdException w:name="Grid Table 4 Accent 6" w:uiPriority="49"/>
-    <w:lsdException w:name="Grid Table 5 Dark Accent 6" w:uiPriority="50"/>
-    <w:lsdException w:name="Grid Table 6 Colorful Accent 6" w:uiPriority="51"/>
-    <w:lsdException w:name="Grid Table 7 Colorful Accent 6" w:uiPriority="52"/>
-    <w:lsdException w:name="List Table 1 Light" w:uiPriority="46"/>
-    <w:lsdException w:name="List Table 2" w:uiPriority="47"/>
-    <w:lsdException w:name="List Table 3" w:uiPriority="48"/>
-    <w:lsdException w:name="List Table 4" w:uiPriority="49"/>
-    <w:lsdException w:name="List Table 5 Dark" w:uiPriority="50"/>
-    <w:lsdException w:name="List Table 6 Colorful" w:uiPriority="51"/>
-    <w:lsdException w:name="List Table 7 Colorful" w:uiPriority="52"/>
-    <w:lsdException w:name="List Table 1 Light Accent 1" w:uiPriority="46"/>
-    <w:lsdException w:name="List Table 2 Accent 1" w:uiPriority="47"/>
-    <w:lsdException w:name="List Table 3 Accent 1" w:uiPriority="48"/>
-    <w:lsdException w:name="List Table 4 Accent 1" w:uiPriority="49"/>
-    <w:lsdException w:name="List Table 5 Dark Accent 1" w:uiPriority="50"/>
-    <w:lsdException w:name="List Table 6 Colorful Accent 1" w:uiPriority="51"/>
-    <w:lsdException w:name="List Table 7 Colorful Accent 1" w:uiPriority="52"/>
-    <w:lsdException w:name="List Table 1 Light Accent 2" w:uiPriority="46"/>
-    <w:lsdException w:name="List Table 2 Accent 2" w:uiPriority="47"/>
-    <w:lsdException w:name="List Table 3 Accent 2" w:uiPriority="48"/>
-    <w:lsdException w:name="List Table 4 Accent 2" w:uiPriority="49"/>
-    <w:lsdException w:name="List Table 5 Dark Accent 2" w:uiPriority="50"/>
-    <w:lsdException w:name="List Table 6 Colorful Accent 2" w:uiPriority="51"/>
-    <w:lsdException w:name="List Table 7 Colorful Accent 2" w:uiPriority="52"/>
-    <w:lsdException w:name="List Table 1 Light Accent 3" w:uiPriority="46"/>
-    <w:lsdException w:name="List Table 2 Accent 3" w:uiPriority="47"/>
-    <w:lsdException w:name="List Table 3 Accent 3" w:uiPriority="48"/>
-    <w:lsdException w:name="List Table 4 Accent 3" w:uiPriority="49"/>
-    <w:lsdException w:name="List Table 5 Dark Accent 3" w:uiPriority="50"/>
-    <w:lsdException w:name="List Table 6 Colorful Accent 3" w:uiPriority="51"/>
-    <w:lsdException w:name="List Table 7 Colorful Accent 3" w:uiPriority="52"/>
-    <w:lsdException w:name="List Table 1 Light Accent 4" w:uiPriority="46"/>
-    <w:lsdException w:name="List Table 2 Accent 4" w:uiPriority="47"/>
-    <w:lsdException w:name="List Table 3 Accent 4" w:uiPriority="48"/>
-    <w:lsdException w:name="List Table 4 Accent 4" w:uiPriority="49"/>
-    <w:lsdException w:name="List Table 5 Dark Accent 4" w:uiPriority="50"/>
-    <w:lsdException w:name="List Table 6 Colorful Accent 4" w:uiPriority="51"/>
-    <w:lsdException w:name="List Table 7 Colorful Accent 4" w:uiPriority="52"/>
-    <w:lsdException w:name="List Table 1 Light Accent 5" w:uiPriority="46"/>
-    <w:lsdException w:name="List Table 2 Accent 5" w:uiPriority="47"/>
-    <w:lsdException w:name="List Table 3 Accent 5" w:uiPriority="48"/>
-    <w:lsdException w:name="List Table 4 Accent 5" w:uiPriority="49"/>
-    <w:lsdException w:name="List Table 5 Dark Accent 5" w:uiPriority="50"/>
-    <w:lsdException w:name="List Table 6 Colorful Accent 5" w:uiPriority="51"/>
-    <w:lsdException w:name="List Table 7 Colorful Accent 5" w:uiPriority="52"/>
-    <w:lsdException w:name="List Table 1 Light Accent 6" w:uiPriority="46"/>
-    <w:lsdException w:name="List Table 2 Accent 6" w:uiPriority="47"/>
-    <w:lsdException w:name="List Table 3 Accent 6" w:uiPriority="48"/>
-    <w:lsdException w:name="List Table 4 Accent 6" w:uiPriority="49"/>
-    <w:lsdException w:name="List Table 5 Dark Accent 6" w:uiPriority="50"/>
-    <w:lsdException w:name="List Table 6 Colorful Accent 6" w:uiPriority="51"/>
-    <w:lsdException w:name="List Table 7 Colorful Accent 6" w:uiPriority="52"/>
+  <w:latentStyles w:defLockedState="0" w:defUIPriority="99" w:defSemiHidden="1" w:defUnhideWhenUsed="1" w:defQFormat="0" w:count="267">
+    <w:lsdException w:name="Normal" w:semiHidden="0" w:uiPriority="0" w:unhideWhenUsed="0" w:qFormat="1"/>
+    <w:lsdException w:name="heading 1" w:semiHidden="0" w:uiPriority="9" w:unhideWhenUsed="0" w:qFormat="1"/>
+    <w:lsdException w:name="heading 2" w:uiPriority="9" w:qFormat="1"/>
+    <w:lsdException w:name="heading 3" w:uiPriority="9" w:qFormat="1"/>
+    <w:lsdException w:name="heading 4" w:uiPriority="9" w:qFormat="1"/>
+    <w:lsdException w:name="heading 5" w:uiPriority="9" w:qFormat="1"/>
+    <w:lsdException w:name="heading 6" w:uiPriority="9" w:qFormat="1"/>
+    <w:lsdException w:name="heading 7" w:uiPriority="9" w:qFormat="1"/>
+    <w:lsdException w:name="heading 8" w:uiPriority="9" w:qFormat="1"/>
+    <w:lsdException w:name="heading 9" w:uiPriority="9" w:qFormat="1"/>
+    <w:lsdException w:name="toc 1" w:uiPriority="39"/>
+    <w:lsdException w:name="toc 2" w:uiPriority="39"/>
+    <w:lsdException w:name="toc 3" w:uiPriority="39"/>
+    <w:lsdException w:name="toc 4" w:uiPriority="39"/>
+    <w:lsdException w:name="toc 5" w:uiPriority="39"/>
+    <w:lsdException w:name="toc 6" w:uiPriority="39"/>
+    <w:lsdException w:name="toc 7" w:uiPriority="39"/>
+    <w:lsdException w:name="toc 8" w:uiPriority="39"/>
+    <w:lsdException w:name="toc 9" w:uiPriority="39"/>
+    <w:lsdException w:name="caption" w:uiPriority="35" w:qFormat="1"/>
+    <w:lsdException w:name="Title" w:semiHidden="0" w:uiPriority="10" w:unhideWhenUsed="0" w:qFormat="1"/>
+    <w:lsdException w:name="Default Paragraph Font" w:uiPriority="1"/>
+    <w:lsdException w:name="Subtitle" w:semiHidden="0" w:uiPriority="11" w:unhideWhenUsed="0" w:qFormat="1"/>
+    <w:lsdException w:name="Strong" w:semiHidden="0" w:uiPriority="22" w:unhideWhenUsed="0" w:qFormat="1"/>
+    <w:lsdException w:name="Emphasis" w:semiHidden="0" w:uiPriority="20" w:unhideWhenUsed="0" w:qFormat="1"/>
+    <w:lsdException w:name="Normal (Web)" w:qFormat="1"/>
+    <w:lsdException w:name="Table Grid" w:semiHidden="0" w:uiPriority="59" w:unhideWhenUsed="0"/>
+    <w:lsdException w:name="Placeholder Text" w:unhideWhenUsed="0"/>
+    <w:lsdException w:name="No Spacing" w:semiHidden="0" w:uiPriority="1" w:unhideWhenUsed="0" w:qFormat="1"/>
+    <w:lsdException w:name="Light Shading" w:semiHidden="0" w:uiPriority="60" w:unhideWhenUsed="0"/>
+    <w:lsdException w:name="Light List" w:semiHidden="0" w:uiPriority="61" w:unhideWhenUsed="0"/>
+    <w:lsdException w:name="Light Grid" w:semiHidden="0" w:uiPriority="62" w:unhideWhenUsed="0"/>
+    <w:lsdException w:name="Medium Shading 1" w:semiHidden="0" w:uiPriority="63" w:unhideWhenUsed="0"/>
+    <w:lsdException w:name="Medium Shading 2" w:semiHidden="0" w:uiPriority="64" w:unhideWhenUsed="0"/>
+    <w:lsdException w:name="Medium List 1" w:semiHidden="0" w:uiPriority="65" w:unhideWhenUsed="0"/>
+    <w:lsdException w:name="Medium List 2" w:semiHidden="0" w:uiPriority="66" w:unhideWhenUsed="0"/>
+    <w:lsdException w:name="Medium Grid 1" w:semiHidden="0" w:uiPriority="67" w:unhideWhenUsed="0"/>
+    <w:lsdException w:name="Medium Grid 2" w:semiHidden="0" w:uiPriority="68" w:unhideWhenUsed="0"/>
+    <w:lsdException w:name="Medium Grid 3" w:semiHidden="0" w:uiPriority="69" w:unhideWhenUsed="0"/>
+    <w:lsdException w:name="Dark List" w:semiHidden="0" w:uiPriority="70" w:unhideWhenUsed="0"/>
+    <w:lsdException w:name="Colorful Shading" w:semiHidden="0" w:uiPriority="71" w:unhideWhenUsed="0"/>
+    <w:lsdException w:name="Colorful List" w:semiHidden="0" w:uiPriority="72" w:unhideWhenUsed="0"/>
+    <w:lsdException w:name="Colorful Grid" w:semiHidden="0" w:uiPriority="73" w:unhideWhenUsed="0"/>
+    <w:lsdException w:name="Light Shading Accent 1" w:semiHidden="0" w:uiPriority="60" w:unhideWhenUsed="0"/>
+    <w:lsdException w:name="Light List Accent 1" w:semiHidden="0" w:uiPriority="61" w:unhideWhenUsed="0"/>
+    <w:lsdException w:name="Light Grid Accent 1" w:semiHidden="0" w:uiPriority="62" w:unhideWhenUsed="0"/>
+    <w:lsdException w:name="Medium Shading 1 Accent 1" w:semiHidden="0" w:uiPriority="63" w:unhideWhenUsed="0"/>
+    <w:lsdException w:name="Medium Shading 2 Accent 1" w:semiHidden="0" w:uiPriority="64" w:unhideWhenUsed="0"/>
+    <w:lsdException w:name="Medium List 1 Accent 1" w:semiHidden="0" w:uiPriority="65" w:unhideWhenUsed="0"/>
+    <w:lsdException w:name="Revision" w:unhideWhenUsed="0"/>
+    <w:lsdException w:name="List Paragraph" w:semiHidden="0" w:uiPriority="34" w:unhideWhenUsed="0" w:qFormat="1"/>
+    <w:lsdException w:name="Quote" w:semiHidden="0" w:uiPriority="29" w:unhideWhenUsed="0" w:qFormat="1"/>
+    <w:lsdException w:name="Intense Quote" w:semiHidden="0" w:uiPriority="30" w:unhideWhenUsed="0" w:qFormat="1"/>
+    <w:lsdException w:name="Medium List 2 Accent 1" w:semiHidden="0" w:uiPriority="66" w:unhideWhenUsed="0"/>
+    <w:lsdException w:name="Medium Grid 1 Accent 1" w:semiHidden="0" w:uiPriority="67" w:unhideWhenUsed="0"/>
+    <w:lsdException w:name="Medium Grid 2 Accent 1" w:semiHidden="0" w:uiPriority="68" w:unhideWhenUsed="0"/>
+    <w:lsdException w:name="Medium Grid 3 Accent 1" w:semiHidden="0" w:uiPriority="69" w:unhideWhenUsed="0"/>
+    <w:lsdException w:name="Dark List Accent 1" w:semiHidden="0" w:uiPriority="70" w:unhideWhenUsed="0"/>
+    <w:lsdException w:name="Colorful Shading Accent 1" w:semiHidden="0" w:uiPriority="71" w:unhideWhenUsed="0"/>
+    <w:lsdException w:name="Colorful List Accent 1" w:semiHidden="0" w:uiPriority="72" w:unhideWhenUsed="0"/>
+    <w:lsdException w:name="Colorful Grid Accent 1" w:semiHidden="0" w:uiPriority="73" w:unhideWhenUsed="0"/>
+    <w:lsdException w:name="Light Shading Accent 2" w:semiHidden="0" w:uiPriority="60" w:unhideWhenUsed="0"/>
+    <w:lsdException w:name="Light List Accent 2" w:semiHidden="0" w:uiPriority="61" w:unhideWhenUsed="0"/>
+    <w:lsdException w:name="Light Grid Accent 2" w:semiHidden="0" w:uiPriority="62" w:unhideWhenUsed="0"/>
+    <w:lsdException w:name="Medium Shading 1 Accent 2" w:semiHidden="0" w:uiPriority="63" w:unhideWhenUsed="0"/>
+    <w:lsdException w:name="Medium Shading 2 Accent 2" w:semiHidden="0" w:uiPriority="64" w:unhideWhenUsed="0"/>
+    <w:lsdException w:name="Medium List 1 Accent 2" w:semiHidden="0" w:uiPriority="65" w:unhideWhenUsed="0"/>
+    <w:lsdException w:name="Medium List 2 Accent 2" w:semiHidden="0" w:uiPriority="66" w:unhideWhenUsed="0"/>
+    <w:lsdException w:name="Medium Grid 1 Accent 2" w:semiHidden="0" w:uiPriority="67" w:unhideWhenUsed="0"/>
+    <w:lsdException w:name="Medium Grid 2 Accent 2" w:semiHidden="0" w:uiPriority="68" w:unhideWhenUsed="0"/>
+    <w:lsdException w:name="Medium Grid 3 Accent 2" w:semiHidden="0" w:uiPriority="69" w:unhideWhenUsed="0"/>
+    <w:lsdException w:name="Dark List Accent 2" w:semiHidden="0" w:uiPriority="70" w:unhideWhenUsed="0"/>
+    <w:lsdException w:name="Colorful Shading Accent 2" w:semiHidden="0" w:uiPriority="71" w:unhideWhenUsed="0"/>
+    <w:lsdException w:name="Colorful List Accent 2" w:semiHidden="0" w:uiPriority="72" w:unhideWhenUsed="0"/>
+    <w:lsdException w:name="Colorful Grid Accent 2" w:semiHidden="0" w:uiPriority="73" w:unhideWhenUsed="0"/>
+    <w:lsdException w:name="Light Shading Accent 3" w:semiHidden="0" w:uiPriority="60" w:unhideWhenUsed="0"/>
+    <w:lsdException w:name="Light List Accent 3" w:semiHidden="0" w:uiPriority="61" w:unhideWhenUsed="0"/>
+    <w:lsdException w:name="Light Grid Accent 3" w:semiHidden="0" w:uiPriority="62" w:unhideWhenUsed="0"/>
+    <w:lsdException w:name="Medium Shading 1 Accent 3" w:semiHidden="0" w:uiPriority="63" w:unhideWhenUsed="0"/>
+    <w:lsdException w:name="Medium Shading 2 Accent 3" w:semiHidden="0" w:uiPriority="64" w:unhideWhenUsed="0"/>
+    <w:lsdException w:name="Medium List 1 Accent 3" w:semiHidden="0" w:uiPriority="65" w:unhideWhenUsed="0"/>
+    <w:lsdException w:name="Medium List 2 Accent 3" w:semiHidden="0" w:uiPriority="66" w:unhideWhenUsed="0"/>
+    <w:lsdException w:name="Medium Grid 1 Accent 3" w:semiHidden="0" w:uiPriority="67" w:unhideWhenUsed="0"/>
+    <w:lsdException w:name="Medium Grid 2 Accent 3" w:semiHidden="0" w:uiPriority="68" w:unhideWhenUsed="0"/>
+    <w:lsdException w:name="Medium Grid 3 Accent 3" w:semiHidden="0" w:uiPriority="69" w:unhideWhenUsed="0"/>
+    <w:lsdException w:name="Dark List Accent 3" w:semiHidden="0" w:uiPriority="70" w:unhideWhenUsed="0"/>
+    <w:lsdException w:name="Colorful Shading Accent 3" w:semiHidden="0" w:uiPriority="71" w:unhideWhenUsed="0"/>
+    <w:lsdException w:name="Colorful List Accent 3" w:semiHidden="0" w:uiPriority="72" w:unhideWhenUsed="0"/>
+    <w:lsdException w:name="Colorful Grid Accent 3" w:semiHidden="0" w:uiPriority="73" w:unhideWhenUsed="0"/>
+    <w:lsdException w:name="Light Shading Accent 4" w:semiHidden="0" w:uiPriority="60" w:unhideWhenUsed="0"/>
+    <w:lsdException w:name="Light List Accent 4" w:semiHidden="0" w:uiPriority="61" w:unhideWhenUsed="0"/>
+    <w:lsdException w:name="Light Grid Accent 4" w:semiHidden="0" w:uiPriority="62" w:unhideWhenUsed="0"/>
+    <w:lsdException w:name="Medium Shading 1 Accent 4" w:semiHidden="0" w:uiPriority="63" w:unhideWhenUsed="0"/>
+    <w:lsdException w:name="Medium Shading 2 Accent 4" w:semiHidden="0" w:uiPriority="64" w:unhideWhenUsed="0"/>
+    <w:lsdException w:name="Medium List 1 Accent 4" w:semiHidden="0" w:uiPriority="65" w:unhideWhenUsed="0"/>
+    <w:lsdException w:name="Medium List 2 Accent 4" w:semiHidden="0" w:uiPriority="66" w:unhideWhenUsed="0"/>
+    <w:lsdException w:name="Medium Grid 1 Accent 4" w:semiHidden="0" w:uiPriority="67" w:unhideWhenUsed="0"/>
+    <w:lsdException w:name="Medium Grid 2 Accent 4" w:semiHidden="0" w:uiPriority="68" w:unhideWhenUsed="0"/>
+    <w:lsdException w:name="Medium Grid 3 Accent 4" w:semiHidden="0" w:uiPriority="69" w:unhideWhenUsed="0"/>
+    <w:lsdException w:name="Dark List Accent 4" w:semiHidden="0" w:uiPriority="70" w:unhideWhenUsed="0"/>
+    <w:lsdException w:name="Colorful Shading Accent 4" w:semiHidden="0" w:uiPriority="71" w:unhideWhenUsed="0"/>
+    <w:lsdException w:name="Colorful List Accent 4" w:semiHidden="0" w:uiPriority="72" w:unhideWhenUsed="0"/>
+    <w:lsdException w:name="Colorful Grid Accent 4" w:semiHidden="0" w:uiPriority="73" w:unhideWhenUsed="0"/>
+    <w:lsdException w:name="Light Shading Accent 5" w:semiHidden="0" w:uiPriority="60" w:unhideWhenUsed="0"/>
+    <w:lsdException w:name="Light List Accent 5" w:semiHidden="0" w:uiPriority="61" w:unhideWhenUsed="0"/>
+    <w:lsdException w:name="Light Grid Accent 5" w:semiHidden="0" w:uiPriority="62" w:unhideWhenUsed="0"/>
+    <w:lsdException w:name="Medium Shading 1 Accent 5" w:semiHidden="0" w:uiPriority="63" w:unhideWhenUsed="0"/>
+    <w:lsdException w:name="Medium Shading 2 Accent 5" w:semiHidden="0" w:uiPriority="64" w:unhideWhenUsed="0"/>
+    <w:lsdException w:name="Medium List 1 Accent 5" w:semiHidden="0" w:uiPriority="65" w:unhideWhenUsed="0"/>
+    <w:lsdException w:name="Medium List 2 Accent 5" w:semiHidden="0" w:uiPriority="66" w:unhideWhenUsed="0"/>
+    <w:lsdException w:name="Medium Grid 1 Accent 5" w:semiHidden="0" w:uiPriority="67" w:unhideWhenUsed="0"/>
+    <w:lsdException w:name="Medium Grid 2 Accent 5" w:semiHidden="0" w:uiPriority="68" w:unhideWhenUsed="0"/>
+    <w:lsdException w:name="Medium Grid 3 Accent 5" w:semiHidden="0" w:uiPriority="69" w:unhideWhenUsed="0"/>
+    <w:lsdException w:name="Dark List Accent 5" w:semiHidden="0" w:uiPriority="70" w:unhideWhenUsed="0"/>
+    <w:lsdException w:name="Colorful Shading Accent 5" w:semiHidden="0" w:uiPriority="71" w:unhideWhenUsed="0"/>
+    <w:lsdException w:name="Colorful List Accent 5" w:semiHidden="0" w:uiPriority="72" w:unhideWhenUsed="0"/>
+    <w:lsdException w:name="Colorful Grid Accent 5" w:semiHidden="0" w:uiPriority="73" w:unhideWhenUsed="0"/>
+    <w:lsdException w:name="Light Shading Accent 6" w:semiHidden="0" w:uiPriority="60" w:unhideWhenUsed="0"/>
+    <w:lsdException w:name="Light List Accent 6" w:semiHidden="0" w:uiPriority="61" w:unhideWhenUsed="0"/>
+    <w:lsdException w:name="Light Grid Accent 6" w:semiHidden="0" w:uiPriority="62" w:unhideWhenUsed="0"/>
+    <w:lsdException w:name="Medium Shading 1 Accent 6" w:semiHidden="0" w:uiPriority="63" w:unhideWhenUsed="0"/>
+    <w:lsdException w:name="Medium Shading 2 Accent 6" w:semiHidden="0" w:uiPriority="64" w:unhideWhenUsed="0"/>
+    <w:lsdException w:name="Medium List 1 Accent 6" w:semiHidden="0" w:uiPriority="65" w:unhideWhenUsed="0"/>
+    <w:lsdException w:name="Medium List 2 Accent 6" w:semiHidden="0" w:uiPriority="66" w:unhideWhenUsed="0"/>
+    <w:lsdException w:name="Medium Grid 1 Accent 6" w:semiHidden="0" w:uiPriority="67" w:unhideWhenUsed="0"/>
+    <w:lsdException w:name="Medium Grid 2 Accent 6" w:semiHidden="0" w:uiPriority="68" w:unhideWhenUsed="0"/>
+    <w:lsdException w:name="Medium Grid 3 Accent 6" w:semiHidden="0" w:uiPriority="69" w:unhideWhenUsed="0"/>
+    <w:lsdException w:name="Dark List Accent 6" w:semiHidden="0" w:uiPriority="70" w:unhideWhenUsed="0"/>
+    <w:lsdException w:name="Colorful Shading Accent 6" w:semiHidden="0" w:uiPriority="71" w:unhideWhenUsed="0"/>
+    <w:lsdException w:name="Colorful List Accent 6" w:semiHidden="0" w:uiPriority="72" w:unhideWhenUsed="0"/>
+    <w:lsdException w:name="Colorful Grid Accent 6" w:semiHidden="0" w:uiPriority="73" w:unhideWhenUsed="0"/>
+    <w:lsdException w:name="Subtle Emphasis" w:semiHidden="0" w:uiPriority="19" w:unhideWhenUsed="0" w:qFormat="1"/>
+    <w:lsdException w:name="Intense Emphasis" w:semiHidden="0" w:uiPriority="21" w:unhideWhenUsed="0" w:qFormat="1"/>
+    <w:lsdException w:name="Subtle Reference" w:semiHidden="0" w:uiPriority="31" w:unhideWhenUsed="0" w:qFormat="1"/>
+    <w:lsdException w:name="Intense Reference" w:semiHidden="0" w:uiPriority="32" w:unhideWhenUsed="0" w:qFormat="1"/>
+    <w:lsdException w:name="Book Title" w:semiHidden="0" w:uiPriority="33" w:unhideWhenUsed="0" w:qFormat="1"/>
+    <w:lsdException w:name="Bibliography" w:uiPriority="37"/>
+    <w:lsdException w:name="TOC Heading" w:uiPriority="39" w:qFormat="1"/>
+  </w:latentStyles>
+  <w:style w:type="paragraph" w:default="1" w:styleId="a">
+    <w:name w:val="Normal"/>
+    <w:qFormat/>
+    <w:pPr>
+      <w:bidi/>
+    </w:pPr>
+  </w:style>
+  <w:style w:type="character" w:default="1" w:styleId="a0">
+    <w:name w:val="Default Paragraph Font"/>
+    <w:uiPriority w:val="1"/>
+    <w:semiHidden/>
+    <w:unhideWhenUsed/>
+  </w:style>
+  <w:style w:type="table" w:default="1" w:styleId="a1">
+    <w:name w:val="Normal Table"/>
+    <w:uiPriority w:val="99"/>
+    <w:semiHidden/>
+    <w:unhideWhenUsed/>
+    <w:tblPr>
+      <w:tblInd w:w="0" w:type="dxa"/>
+      <w:tblCellMar>
+        <w:top w:w="0" w:type="dxa"/>
+        <w:left w:w="108" w:type="dxa"/>
+        <w:bottom w:w="0" w:type="dxa"/>
+        <w:right w:w="108" w:type="dxa"/>
+      </w:tblCellMar>
+    </w:tblPr>
+  </w:style>
+  <w:style w:type="numbering" w:default="1" w:styleId="a2">
+    <w:name w:val="No List"/>
+    <w:uiPriority w:val="99"/>
+    <w:semiHidden/>
+    <w:unhideWhenUsed/>
+  </w:style>
+  <w:style w:type="paragraph" w:styleId="NormalWeb">
+    <w:name w:val="Normal (Web)"/>
+    <w:basedOn w:val="a"/>
+    <w:uiPriority w:val="99"/>
+    <w:unhideWhenUsed/>
+    <w:qFormat/>
+    <w:rsid w:val="000B576D"/>
+    <w:pPr>
+      <w:bidi w:val="0"/>
+      <w:spacing w:beforeAutospacing="1" w:after="160" w:afterAutospacing="1" w:line="240" w:lineRule="auto"/>
+    </w:pPr>
+    <w:rPr>
+      <w:rFonts w:ascii="Times New Roman" w:eastAsia="Times New Roman" w:hAnsi="Times New Roman" w:cs="Times New Roman"/>
+      <w:color w:val="00000A"/>
+      <w:sz w:val="24"/>
+      <w:szCs w:val="24"/>
+    </w:rPr>
+  </w:style>
+  <w:style w:type="paragraph" w:styleId="a3">
+    <w:name w:val="List Paragraph"/>
+    <w:basedOn w:val="a"/>
+    <w:uiPriority w:val="34"/>
+    <w:qFormat/>
+    <w:rsid w:val="00EC3AA2"/>
+    <w:pPr>
+      <w:ind w:left="720"/>
+      <w:contextualSpacing/>
+    </w:pPr>
+  </w:style>
+  <w:style w:type="paragraph" w:styleId="a4">
+    <w:name w:val="Balloon Text"/>
+    <w:basedOn w:val="a"/>
+    <w:link w:val="a5"/>
+    <w:uiPriority w:val="99"/>
+    <w:semiHidden/>
+    <w:unhideWhenUsed/>
+    <w:rsid w:val="00DA3051"/>
+    <w:pPr>
+      <w:spacing w:after="0" w:line="240" w:lineRule="auto"/>
+    </w:pPr>
+    <w:rPr>
+      <w:rFonts w:ascii="Tahoma" w:hAnsi="Tahoma" w:cs="Tahoma"/>
+      <w:sz w:val="16"/>
+      <w:szCs w:val="16"/>
+    </w:rPr>
+  </w:style>
+  <w:style w:type="character" w:customStyle="1" w:styleId="a5">
+    <w:name w:val="טקסט בלונים תו"/>
+    <w:basedOn w:val="a0"/>
+    <w:link w:val="a4"/>
+    <w:uiPriority w:val="99"/>
+    <w:semiHidden/>
+    <w:rsid w:val="00DA3051"/>
+    <w:rPr>
+      <w:rFonts w:ascii="Tahoma" w:hAnsi="Tahoma" w:cs="Tahoma"/>
+      <w:sz w:val="16"/>
+      <w:szCs w:val="16"/>
+    </w:rPr>
+  </w:style>
+  <w:style w:type="character" w:styleId="Hyperlink">
+    <w:name w:val="Hyperlink"/>
+    <w:basedOn w:val="a0"/>
+    <w:uiPriority w:val="99"/>
+    <w:unhideWhenUsed/>
+    <w:rsid w:val="00DE6B53"/>
+    <w:rPr>
+      <w:color w:val="0000FF" w:themeColor="hyperlink"/>
+      <w:u w:val="single"/>
+    </w:rPr>
+  </w:style>
+</w:styles>
+</file>
+
+<file path=word/stylesWithEffects.xml><?xml version="1.0" encoding="utf-8"?>
+<w:styles xmlns:wpc="http://schemas.microsoft.com/office/word/2010/wordprocessingCanvas" xmlns:mc="http://schemas.openxmlformats.org/markup-compatibility/2006" xmlns:o="urn:schemas-microsoft-com:office:office" xmlns:r="http://schemas.openxmlformats.org/officeDocument/2006/relationships" xmlns:m="http://schemas.openxmlformats.org/officeDocument/2006/math" xmlns:v="urn:schemas-microsoft-com:vml" xmlns:wp14="http://schemas.microsoft.com/office/word/2010/wordprocessingDrawing" xmlns:wp="http://schemas.openxmlformats.org/drawingml/2006/wordprocessingDrawing" xmlns:w10="urn:schemas-microsoft-com:office:word" xmlns:w="http://schemas.openxmlformats.org/wordprocessingml/2006/main" xmlns:w14="http://schemas.microsoft.com/office/word/2010/wordml" xmlns:wpg="http://schemas.microsoft.com/office/word/2010/wordprocessingGroup" xmlns:wpi="http://schemas.microsoft.com/office/word/2010/wordprocessingInk" xmlns:wne="http://schemas.microsoft.com/office/word/2006/wordml" xmlns:wps="http://schemas.microsoft.com/office/word/2010/wordprocessingShape" mc:Ignorable="w14 wp14">
+  <w:docDefaults>
+    <w:rPrDefault>
+      <w:rPr>
+        <w:rFonts w:asciiTheme="minorHAnsi" w:eastAsiaTheme="minorHAnsi" w:hAnsiTheme="minorHAnsi" w:cstheme="minorBidi"/>
+        <w:sz w:val="22"/>
+        <w:szCs w:val="22"/>
+        <w:lang w:val="en-US" w:eastAsia="en-US" w:bidi="he-IL"/>
+      </w:rPr>
+    </w:rPrDefault>
+    <w:pPrDefault>
+      <w:pPr>
+        <w:spacing w:after="200" w:line="276" w:lineRule="auto"/>
+      </w:pPr>
+    </w:pPrDefault>
+  </w:docDefaults>
+  <w:latentStyles w:defLockedState="0" w:defUIPriority="99" w:defSemiHidden="1" w:defUnhideWhenUsed="1" w:defQFormat="0" w:count="267">
+    <w:lsdException w:name="Normal" w:semiHidden="0" w:uiPriority="0" w:unhideWhenUsed="0" w:qFormat="1"/>
+    <w:lsdException w:name="heading 1" w:semiHidden="0" w:uiPriority="9" w:unhideWhenUsed="0" w:qFormat="1"/>
+    <w:lsdException w:name="heading 2" w:uiPriority="9" w:qFormat="1"/>
+    <w:lsdException w:name="heading 3" w:uiPriority="9" w:qFormat="1"/>
+    <w:lsdException w:name="heading 4" w:uiPriority="9" w:qFormat="1"/>
+    <w:lsdException w:name="heading 5" w:uiPriority="9" w:qFormat="1"/>
+    <w:lsdException w:name="heading 6" w:uiPriority="9" w:qFormat="1"/>
+    <w:lsdException w:name="heading 7" w:uiPriority="9" w:qFormat="1"/>
+    <w:lsdException w:name="heading 8" w:uiPriority="9" w:qFormat="1"/>
+    <w:lsdException w:name="heading 9" w:uiPriority="9" w:qFormat="1"/>
+    <w:lsdException w:name="toc 1" w:uiPriority="39"/>
+    <w:lsdException w:name="toc 2" w:uiPriority="39"/>
+    <w:lsdException w:name="toc 3" w:uiPriority="39"/>
+    <w:lsdException w:name="toc 4" w:uiPriority="39"/>
+    <w:lsdException w:name="toc 5" w:uiPriority="39"/>
+    <w:lsdException w:name="toc 6" w:uiPriority="39"/>
+    <w:lsdException w:name="toc 7" w:uiPriority="39"/>
+    <w:lsdException w:name="toc 8" w:uiPriority="39"/>
+    <w:lsdException w:name="toc 9" w:uiPriority="39"/>
+    <w:lsdException w:name="caption" w:uiPriority="35" w:qFormat="1"/>
+    <w:lsdException w:name="Title" w:semiHidden="0" w:uiPriority="10" w:unhideWhenUsed="0" w:qFormat="1"/>
+    <w:lsdException w:name="Default Paragraph Font" w:uiPriority="1"/>
+    <w:lsdException w:name="Subtitle" w:semiHidden="0" w:uiPriority="11" w:unhideWhenUsed="0" w:qFormat="1"/>
+    <w:lsdException w:name="Strong" w:semiHidden="0" w:uiPriority="22" w:unhideWhenUsed="0" w:qFormat="1"/>
+    <w:lsdException w:name="Emphasis" w:semiHidden="0" w:uiPriority="20" w:unhideWhenUsed="0" w:qFormat="1"/>
+    <w:lsdException w:name="Normal (Web)" w:qFormat="1"/>
+    <w:lsdException w:name="Table Grid" w:semiHidden="0" w:uiPriority="59" w:unhideWhenUsed="0"/>
+    <w:lsdException w:name="Placeholder Text" w:unhideWhenUsed="0"/>
+    <w:lsdException w:name="No Spacing" w:semiHidden="0" w:uiPriority="1" w:unhideWhenUsed="0" w:qFormat="1"/>
+    <w:lsdException w:name="Light Shading" w:semiHidden="0" w:uiPriority="60" w:unhideWhenUsed="0"/>
+    <w:lsdException w:name="Light List" w:semiHidden="0" w:uiPriority="61" w:unhideWhenUsed="0"/>
+    <w:lsdException w:name="Light Grid" w:semiHidden="0" w:uiPriority="62" w:unhideWhenUsed="0"/>
+    <w:lsdException w:name="Medium Shading 1" w:semiHidden="0" w:uiPriority="63" w:unhideWhenUsed="0"/>
+    <w:lsdException w:name="Medium Shading 2" w:semiHidden="0" w:uiPriority="64" w:unhideWhenUsed="0"/>
+    <w:lsdException w:name="Medium List 1" w:semiHidden="0" w:uiPriority="65" w:unhideWhenUsed="0"/>
+    <w:lsdException w:name="Medium List 2" w:semiHidden="0" w:uiPriority="66" w:unhideWhenUsed="0"/>
+    <w:lsdException w:name="Medium Grid 1" w:semiHidden="0" w:uiPriority="67" w:unhideWhenUsed="0"/>
+    <w:lsdException w:name="Medium Grid 2" w:semiHidden="0" w:uiPriority="68" w:unhideWhenUsed="0"/>
+    <w:lsdException w:name="Medium Grid 3" w:semiHidden="0" w:uiPriority="69" w:unhideWhenUsed="0"/>
+    <w:lsdException w:name="Dark List" w:semiHidden="0" w:uiPriority="70" w:unhideWhenUsed="0"/>
+    <w:lsdException w:name="Colorful Shading" w:semiHidden="0" w:uiPriority="71" w:unhideWhenUsed="0"/>
+    <w:lsdException w:name="Colorful List" w:semiHidden="0" w:uiPriority="72" w:unhideWhenUsed="0"/>
+    <w:lsdException w:name="Colorful Grid" w:semiHidden="0" w:uiPriority="73" w:unhideWhenUsed="0"/>
+    <w:lsdException w:name="Light Shading Accent 1" w:semiHidden="0" w:uiPriority="60" w:unhideWhenUsed="0"/>
+    <w:lsdException w:name="Light List Accent 1" w:semiHidden="0" w:uiPriority="61" w:unhideWhenUsed="0"/>
+    <w:lsdException w:name="Light Grid Accent 1" w:semiHidden="0" w:uiPriority="62" w:unhideWhenUsed="0"/>
+    <w:lsdException w:name="Medium Shading 1 Accent 1" w:semiHidden="0" w:uiPriority="63" w:unhideWhenUsed="0"/>
+    <w:lsdException w:name="Medium Shading 2 Accent 1" w:semiHidden="0" w:uiPriority="64" w:unhideWhenUsed="0"/>
+    <w:lsdException w:name="Medium List 1 Accent 1" w:semiHidden="0" w:uiPriority="65" w:unhideWhenUsed="0"/>
+    <w:lsdException w:name="Revision" w:unhideWhenUsed="0"/>
+    <w:lsdException w:name="List Paragraph" w:semiHidden="0" w:uiPriority="34" w:unhideWhenUsed="0" w:qFormat="1"/>
+    <w:lsdException w:name="Quote" w:semiHidden="0" w:uiPriority="29" w:unhideWhenUsed="0" w:qFormat="1"/>
+    <w:lsdException w:name="Intense Quote" w:semiHidden="0" w:uiPriority="30" w:unhideWhenUsed="0" w:qFormat="1"/>
+    <w:lsdException w:name="Medium List 2 Accent 1" w:semiHidden="0" w:uiPriority="66" w:unhideWhenUsed="0"/>
+    <w:lsdException w:name="Medium Grid 1 Accent 1" w:semiHidden="0" w:uiPriority="67" w:unhideWhenUsed="0"/>
+    <w:lsdException w:name="Medium Grid 2 Accent 1" w:semiHidden="0" w:uiPriority="68" w:unhideWhenUsed="0"/>
+    <w:lsdException w:name="Medium Grid 3 Accent 1" w:semiHidden="0" w:uiPriority="69" w:unhideWhenUsed="0"/>
+    <w:lsdException w:name="Dark List Accent 1" w:semiHidden="0" w:uiPriority="70" w:unhideWhenUsed="0"/>
+    <w:lsdException w:name="Colorful Shading Accent 1" w:semiHidden="0" w:uiPriority="71" w:unhideWhenUsed="0"/>
+    <w:lsdException w:name="Colorful List Accent 1" w:semiHidden="0" w:uiPriority="72" w:unhideWhenUsed="0"/>
+    <w:lsdException w:name="Colorful Grid Accent 1" w:semiHidden="0" w:uiPriority="73" w:unhideWhenUsed="0"/>
+    <w:lsdException w:name="Light Shading Accent 2" w:semiHidden="0" w:uiPriority="60" w:unhideWhenUsed="0"/>
+    <w:lsdException w:name="Light List Accent 2" w:semiHidden="0" w:uiPriority="61" w:unhideWhenUsed="0"/>
+    <w:lsdException w:name="Light Grid Accent 2" w:semiHidden="0" w:uiPriority="62" w:unhideWhenUsed="0"/>
+    <w:lsdException w:name="Medium Shading 1 Accent 2" w:semiHidden="0" w:uiPriority="63" w:unhideWhenUsed="0"/>
+    <w:lsdException w:name="Medium Shading 2 Accent 2" w:semiHidden="0" w:uiPriority="64" w:unhideWhenUsed="0"/>
+    <w:lsdException w:name="Medium List 1 Accent 2" w:semiHidden="0" w:uiPriority="65" w:unhideWhenUsed="0"/>
+    <w:lsdException w:name="Medium List 2 Accent 2" w:semiHidden="0" w:uiPriority="66" w:unhideWhenUsed="0"/>
+    <w:lsdException w:name="Medium Grid 1 Accent 2" w:semiHidden="0" w:uiPriority="67" w:unhideWhenUsed="0"/>
+    <w:lsdException w:name="Medium Grid 2 Accent 2" w:semiHidden="0" w:uiPriority="68" w:unhideWhenUsed="0"/>
+    <w:lsdException w:name="Medium Grid 3 Accent 2" w:semiHidden="0" w:uiPriority="69" w:unhideWhenUsed="0"/>
+    <w:lsdException w:name="Dark List Accent 2" w:semiHidden="0" w:uiPriority="70" w:unhideWhenUsed="0"/>
+    <w:lsdException w:name="Colorful Shading Accent 2" w:semiHidden="0" w:uiPriority="71" w:unhideWhenUsed="0"/>
+    <w:lsdException w:name="Colorful List Accent 2" w:semiHidden="0" w:uiPriority="72" w:unhideWhenUsed="0"/>
+    <w:lsdException w:name="Colorful Grid Accent 2" w:semiHidden="0" w:uiPriority="73" w:unhideWhenUsed="0"/>
+    <w:lsdException w:name="Light Shading Accent 3" w:semiHidden="0" w:uiPriority="60" w:unhideWhenUsed="0"/>
+    <w:lsdException w:name="Light List Accent 3" w:semiHidden="0" w:uiPriority="61" w:unhideWhenUsed="0"/>
+    <w:lsdException w:name="Light Grid Accent 3" w:semiHidden="0" w:uiPriority="62" w:unhideWhenUsed="0"/>
+    <w:lsdException w:name="Medium Shading 1 Accent 3" w:semiHidden="0" w:uiPriority="63" w:unhideWhenUsed="0"/>
+    <w:lsdException w:name="Medium Shading 2 Accent 3" w:semiHidden="0" w:uiPriority="64" w:unhideWhenUsed="0"/>
+    <w:lsdException w:name="Medium List 1 Accent 3" w:semiHidden="0" w:uiPriority="65" w:unhideWhenUsed="0"/>
+    <w:lsdException w:name="Medium List 2 Accent 3" w:semiHidden="0" w:uiPriority="66" w:unhideWhenUsed="0"/>
+    <w:lsdException w:name="Medium Grid 1 Accent 3" w:semiHidden="0" w:uiPriority="67" w:unhideWhenUsed="0"/>
+    <w:lsdException w:name="Medium Grid 2 Accent 3" w:semiHidden="0" w:uiPriority="68" w:unhideWhenUsed="0"/>
+    <w:lsdException w:name="Medium Grid 3 Accent 3" w:semiHidden="0" w:uiPriority="69" w:unhideWhenUsed="0"/>
+    <w:lsdException w:name="Dark List Accent 3" w:semiHidden="0" w:uiPriority="70" w:unhideWhenUsed="0"/>
+    <w:lsdException w:name="Colorful Shading Accent 3" w:semiHidden="0" w:uiPriority="71" w:unhideWhenUsed="0"/>
+    <w:lsdException w:name="Colorful List Accent 3" w:semiHidden="0" w:uiPriority="72" w:unhideWhenUsed="0"/>
+    <w:lsdException w:name="Colorful Grid Accent 3" w:semiHidden="0" w:uiPriority="73" w:unhideWhenUsed="0"/>
+    <w:lsdException w:name="Light Shading Accent 4" w:semiHidden="0" w:uiPriority="60" w:unhideWhenUsed="0"/>
+    <w:lsdException w:name="Light List Accent 4" w:semiHidden="0" w:uiPriority="61" w:unhideWhenUsed="0"/>
+    <w:lsdException w:name="Light Grid Accent 4" w:semiHidden="0" w:uiPriority="62" w:unhideWhenUsed="0"/>
+    <w:lsdException w:name="Medium Shading 1 Accent 4" w:semiHidden="0" w:uiPriority="63" w:unhideWhenUsed="0"/>
+    <w:lsdException w:name="Medium Shading 2 Accent 4" w:semiHidden="0" w:uiPriority="64" w:unhideWhenUsed="0"/>
+    <w:lsdException w:name="Medium List 1 Accent 4" w:semiHidden="0" w:uiPriority="65" w:unhideWhenUsed="0"/>
+    <w:lsdException w:name="Medium List 2 Accent 4" w:semiHidden="0" w:uiPriority="66" w:unhideWhenUsed="0"/>
+    <w:lsdException w:name="Medium Grid 1 Accent 4" w:semiHidden="0" w:uiPriority="67" w:unhideWhenUsed="0"/>
+    <w:lsdException w:name="Medium Grid 2 Accent 4" w:semiHidden="0" w:uiPriority="68" w:unhideWhenUsed="0"/>
+    <w:lsdException w:name="Medium Grid 3 Accent 4" w:semiHidden="0" w:uiPriority="69" w:unhideWhenUsed="0"/>
+    <w:lsdException w:name="Dark List Accent 4" w:semiHidden="0" w:uiPriority="70" w:unhideWhenUsed="0"/>
+    <w:lsdException w:name="Colorful Shading Accent 4" w:semiHidden="0" w:uiPriority="71" w:unhideWhenUsed="0"/>
+    <w:lsdException w:name="Colorful List Accent 4" w:semiHidden="0" w:uiPriority="72" w:unhideWhenUsed="0"/>
+    <w:lsdException w:name="Colorful Grid Accent 4" w:semiHidden="0" w:uiPriority="73" w:unhideWhenUsed="0"/>
+    <w:lsdException w:name="Light Shading Accent 5" w:semiHidden="0" w:uiPriority="60" w:unhideWhenUsed="0"/>
+    <w:lsdException w:name="Light List Accent 5" w:semiHidden="0" w:uiPriority="61" w:unhideWhenUsed="0"/>
+    <w:lsdException w:name="Light Grid Accent 5" w:semiHidden="0" w:uiPriority="62" w:unhideWhenUsed="0"/>
+    <w:lsdException w:name="Medium Shading 1 Accent 5" w:semiHidden="0" w:uiPriority="63" w:unhideWhenUsed="0"/>
+    <w:lsdException w:name="Medium Shading 2 Accent 5" w:semiHidden="0" w:uiPriority="64" w:unhideWhenUsed="0"/>
+    <w:lsdException w:name="Medium List 1 Accent 5" w:semiHidden="0" w:uiPriority="65" w:unhideWhenUsed="0"/>
+    <w:lsdException w:name="Medium List 2 Accent 5" w:semiHidden="0" w:uiPriority="66" w:unhideWhenUsed="0"/>
+    <w:lsdException w:name="Medium Grid 1 Accent 5" w:semiHidden="0" w:uiPriority="67" w:unhideWhenUsed="0"/>
+    <w:lsdException w:name="Medium Grid 2 Accent 5" w:semiHidden="0" w:uiPriority="68" w:unhideWhenUsed="0"/>
+    <w:lsdException w:name="Medium Grid 3 Accent 5" w:semiHidden="0" w:uiPriority="69" w:unhideWhenUsed="0"/>
+    <w:lsdException w:name="Dark List Accent 5" w:semiHidden="0" w:uiPriority="70" w:unhideWhenUsed="0"/>
+    <w:lsdException w:name="Colorful Shading Accent 5" w:semiHidden="0" w:uiPriority="71" w:unhideWhenUsed="0"/>
+    <w:lsdException w:name="Colorful List Accent 5" w:semiHidden="0" w:uiPriority="72" w:unhideWhenUsed="0"/>
+    <w:lsdException w:name="Colorful Grid Accent 5" w:semiHidden="0" w:uiPriority="73" w:unhideWhenUsed="0"/>
+    <w:lsdException w:name="Light Shading Accent 6" w:semiHidden="0" w:uiPriority="60" w:unhideWhenUsed="0"/>
+    <w:lsdException w:name="Light List Accent 6" w:semiHidden="0" w:uiPriority="61" w:unhideWhenUsed="0"/>
+    <w:lsdException w:name="Light Grid Accent 6" w:semiHidden="0" w:uiPriority="62" w:unhideWhenUsed="0"/>
+    <w:lsdException w:name="Medium Shading 1 Accent 6" w:semiHidden="0" w:uiPriority="63" w:unhideWhenUsed="0"/>
+    <w:lsdException w:name="Medium Shading 2 Accent 6" w:semiHidden="0" w:uiPriority="64" w:unhideWhenUsed="0"/>
+    <w:lsdException w:name="Medium List 1 Accent 6" w:semiHidden="0" w:uiPriority="65" w:unhideWhenUsed="0"/>
+    <w:lsdException w:name="Medium List 2 Accent 6" w:semiHidden="0" w:uiPriority="66" w:unhideWhenUsed="0"/>
+    <w:lsdException w:name="Medium Grid 1 Accent 6" w:semiHidden="0" w:uiPriority="67" w:unhideWhenUsed="0"/>
+    <w:lsdException w:name="Medium Grid 2 Accent 6" w:semiHidden="0" w:uiPriority="68" w:unhideWhenUsed="0"/>
+    <w:lsdException w:name="Medium Grid 3 Accent 6" w:semiHidden="0" w:uiPriority="69" w:unhideWhenUsed="0"/>
+    <w:lsdException w:name="Dark List Accent 6" w:semiHidden="0" w:uiPriority="70" w:unhideWhenUsed="0"/>
+    <w:lsdException w:name="Colorful Shading Accent 6" w:semiHidden="0" w:uiPriority="71" w:unhideWhenUsed="0"/>
+    <w:lsdException w:name="Colorful List Accent 6" w:semiHidden="0" w:uiPriority="72" w:unhideWhenUsed="0"/>
+    <w:lsdException w:name="Colorful Grid Accent 6" w:semiHidden="0" w:uiPriority="73" w:unhideWhenUsed="0"/>
+    <w:lsdException w:name="Subtle Emphasis" w:semiHidden="0" w:uiPriority="19" w:unhideWhenUsed="0" w:qFormat="1"/>
+    <w:lsdException w:name="Intense Emphasis" w:semiHidden="0" w:uiPriority="21" w:unhideWhenUsed="0" w:qFormat="1"/>
+    <w:lsdException w:name="Subtle Reference" w:semiHidden="0" w:uiPriority="31" w:unhideWhenUsed="0" w:qFormat="1"/>
+    <w:lsdException w:name="Intense Reference" w:semiHidden="0" w:uiPriority="32" w:unhideWhenUsed="0" w:qFormat="1"/>
+    <w:lsdException w:name="Book Title" w:semiHidden="0" w:uiPriority="33" w:unhideWhenUsed="0" w:qFormat="1"/>
+    <w:lsdException w:name="Bibliography" w:uiPriority="37"/>
+    <w:lsdException w:name="TOC Heading" w:uiPriority="39" w:qFormat="1"/>
   </w:latentStyles>
   <w:style w:type="paragraph" w:default="1" w:styleId="a">
     <w:name w:val="Normal"/>
@@ -8403,7 +9376,7 @@
 </file>
 
 <file path=customXml/itemProps1.xml><?xml version="1.0" encoding="utf-8"?>
-<ds:datastoreItem xmlns:ds="http://schemas.openxmlformats.org/officeDocument/2006/customXml" ds:itemID="{F814935E-283D-455E-8EB9-3289EEB8AE9E}">
+<ds:datastoreItem xmlns:ds="http://schemas.openxmlformats.org/officeDocument/2006/customXml" ds:itemID="{63F32E5C-38B1-401F-9F92-DF58A954DDA1}">
   <ds:schemaRefs>
     <ds:schemaRef ds:uri="http://schemas.openxmlformats.org/officeDocument/2006/bibliography"/>
   </ds:schemaRefs>

</xml_diff>